<commit_message>
intro and IP lab done
</commit_message>
<xml_diff>
--- a/ds-log.docx
+++ b/ds-log.docx
@@ -53,7 +53,7 @@
         <w:rPr>
           <w:noProof/>
         </w:rPr>
-        <w:t>Monday, January 25, 2021</w:t>
+        <w:t>Wednesday, January 27, 2021</w:t>
       </w:r>
       <w:r>
         <w:fldChar w:fldCharType="end"/>
@@ -1140,35 +1140,7 @@
         <w:rPr>
           <w:spacing w:val="3"/>
         </w:rPr>
-        <w:t xml:space="preserve">I had the gnocchi in </w:t>
-      </w:r>
-      <w:proofErr w:type="spellStart"/>
-      <w:r>
-        <w:rPr>
-          <w:spacing w:val="3"/>
-        </w:rPr>
-        <w:t>Pollenzo</w:t>
-      </w:r>
-      <w:proofErr w:type="spellEnd"/>
-      <w:r>
-        <w:rPr>
-          <w:spacing w:val="3"/>
-        </w:rPr>
-        <w:t xml:space="preserve"> </w:t>
-      </w:r>
-      <w:proofErr w:type="spellStart"/>
-      <w:r>
-        <w:rPr>
-          <w:spacing w:val="3"/>
-        </w:rPr>
-        <w:t>italy</w:t>
-      </w:r>
-      <w:proofErr w:type="spellEnd"/>
-      <w:r>
-        <w:rPr>
-          <w:spacing w:val="3"/>
-        </w:rPr>
-        <w:t xml:space="preserve"> at some small pizza place.</w:t>
+        <w:t>I had the gnocchi in Pollenzo italy at some small pizza place.</w:t>
       </w:r>
     </w:p>
     <w:p>
@@ -1235,21 +1207,8 @@
       </w:pPr>
       <w:bookmarkStart w:id="25" w:name="_Toc62510232"/>
       <w:r>
-        <w:t xml:space="preserve">Reply to </w:t>
-      </w:r>
-      <w:proofErr w:type="spellStart"/>
-      <w:r>
-        <w:t>Tsvety</w:t>
-      </w:r>
-      <w:proofErr w:type="spellEnd"/>
-      <w:r>
-        <w:t xml:space="preserve"> </w:t>
-      </w:r>
-      <w:proofErr w:type="spellStart"/>
-      <w:r>
-        <w:t>Sotonov</w:t>
-      </w:r>
-      <w:proofErr w:type="spellEnd"/>
+        <w:t>Reply to Tsvety Sotonov</w:t>
+      </w:r>
       <w:r>
         <w:rPr>
           <w:rStyle w:val="Strong"/>
@@ -1276,21 +1235,7 @@
         <w:rPr>
           <w:spacing w:val="3"/>
         </w:rPr>
-        <w:t xml:space="preserve">Hi </w:t>
-      </w:r>
-      <w:proofErr w:type="spellStart"/>
-      <w:r>
-        <w:rPr>
-          <w:spacing w:val="3"/>
-        </w:rPr>
-        <w:t>Tsvety</w:t>
-      </w:r>
-      <w:proofErr w:type="spellEnd"/>
-      <w:r>
-        <w:rPr>
-          <w:spacing w:val="3"/>
-        </w:rPr>
-        <w:t>, Pleasure to meet you! I think you are also in the iOS class with me this quarter. Pleasure to have you in not one but two classes this quarter. Should be a good one.</w:t>
+        <w:t>Hi Tsvety, Pleasure to meet you! I think you are also in the iOS class with me this quarter. Pleasure to have you in not one but two classes this quarter. Should be a good one.</w:t>
       </w:r>
     </w:p>
     <w:p>
@@ -1341,15 +1286,7 @@
         </w:rPr>
       </w:pPr>
       <w:r>
-        <w:t xml:space="preserve">Thanks for the suggestions! </w:t>
-      </w:r>
-      <w:proofErr w:type="spellStart"/>
-      <w:r>
-        <w:t>Ill</w:t>
-      </w:r>
-      <w:proofErr w:type="spellEnd"/>
-      <w:r>
-        <w:t xml:space="preserve"> be sure to check them out over the summer :) </w:t>
+        <w:t>Thanks for the suggestions! Ill be sure to check them out over the summer :) </w:t>
       </w:r>
     </w:p>
     <w:p>
@@ -1358,13 +1295,8 @@
       </w:pPr>
       <w:bookmarkStart w:id="27" w:name="_Toc62510234"/>
       <w:r>
-        <w:t xml:space="preserve">Reply to Rachel </w:t>
-      </w:r>
-      <w:proofErr w:type="spellStart"/>
-      <w:r>
-        <w:t>Jacobsohn</w:t>
-      </w:r>
-      <w:proofErr w:type="spellEnd"/>
+        <w:t>Reply to Rachel Jacobsohn</w:t>
+      </w:r>
       <w:r>
         <w:t>:</w:t>
       </w:r>
@@ -1419,49 +1351,7 @@
         <w:rPr>
           <w:spacing w:val="3"/>
         </w:rPr>
-        <w:t xml:space="preserve">Hello, pleasure meeting you virtually! I also went to DePaul for my undergrad in CS and am now getting my masters SE. I also absolutely love react. It has to be my favorite thing I have learned ever. I also really enjoy what you had to say about life goals. Mental </w:t>
-      </w:r>
-      <w:proofErr w:type="spellStart"/>
-      <w:r>
-        <w:rPr>
-          <w:spacing w:val="3"/>
-        </w:rPr>
-        <w:t>heath</w:t>
-      </w:r>
-      <w:proofErr w:type="spellEnd"/>
-      <w:r>
-        <w:rPr>
-          <w:spacing w:val="3"/>
-        </w:rPr>
-        <w:t xml:space="preserve"> is a big thing for me along with building relationships with people. I like how you put time with money I haven't really thought of it that way but I agree with your reasoning. I have always had the </w:t>
-      </w:r>
-      <w:proofErr w:type="spellStart"/>
-      <w:r>
-        <w:rPr>
-          <w:spacing w:val="3"/>
-        </w:rPr>
-        <w:t>mind set</w:t>
-      </w:r>
-      <w:proofErr w:type="spellEnd"/>
-      <w:r>
-        <w:rPr>
-          <w:spacing w:val="3"/>
-        </w:rPr>
-        <w:t xml:space="preserve"> that I wouldn't give someone the time of day if they weren't worth my time or were hindering my life in any way. I also Love Ariana Grande! </w:t>
-      </w:r>
-      <w:proofErr w:type="spellStart"/>
-      <w:r>
-        <w:rPr>
-          <w:spacing w:val="3"/>
-        </w:rPr>
-        <w:t>cant</w:t>
-      </w:r>
-      <w:proofErr w:type="spellEnd"/>
-      <w:r>
-        <w:rPr>
-          <w:spacing w:val="3"/>
-        </w:rPr>
-        <w:t xml:space="preserve"> wait to get to know you more in this class and maybe future classes!</w:t>
+        <w:t>Hello, pleasure meeting you virtually! I also went to DePaul for my undergrad in CS and am now getting my masters SE. I also absolutely love react. It has to be my favorite thing I have learned ever. I also really enjoy what you had to say about life goals. Mental heath is a big thing for me along with building relationships with people. I like how you put time with money I haven't really thought of it that way but I agree with your reasoning. I have always had the mind set that I wouldn't give someone the time of day if they weren't worth my time or were hindering my life in any way. I also Love Ariana Grande! cant wait to get to know you more in this class and maybe future classes!</w:t>
       </w:r>
     </w:p>
     <w:p>
@@ -1490,35 +1380,7 @@
         <w:rPr>
           <w:spacing w:val="3"/>
         </w:rPr>
-        <w:t xml:space="preserve">Hi Jessica! </w:t>
-      </w:r>
-      <w:proofErr w:type="spellStart"/>
-      <w:r>
-        <w:rPr>
-          <w:spacing w:val="3"/>
-        </w:rPr>
-        <w:t>Im</w:t>
-      </w:r>
-      <w:proofErr w:type="spellEnd"/>
-      <w:r>
-        <w:rPr>
-          <w:spacing w:val="3"/>
-        </w:rPr>
-        <w:t xml:space="preserve"> also a Jessica I prefer Jess however lol! Congrats on the upcoming wedding! That is so exciting. Hopefully </w:t>
-      </w:r>
-      <w:proofErr w:type="spellStart"/>
-      <w:r>
-        <w:rPr>
-          <w:spacing w:val="3"/>
-        </w:rPr>
-        <w:t>covid</w:t>
-      </w:r>
-      <w:proofErr w:type="spellEnd"/>
-      <w:r>
-        <w:rPr>
-          <w:spacing w:val="3"/>
-        </w:rPr>
-        <w:t xml:space="preserve"> is cleared up enough for all your friends and family to enjoy the day with you! I have to also say I am an extremely picky eater. My basics are chicken and pasta. My boyfriend is getting tired of eating only chicken and pasta with me though so I told him as a goal for 2021 is I will try one new food of his choosing a month. Glad to meet you!</w:t>
+        <w:t>Hi Jessica! Im also a Jessica I prefer Jess however lol! Congrats on the upcoming wedding! That is so exciting. Hopefully covid is cleared up enough for all your friends and family to enjoy the day with you! I have to also say I am an extremely picky eater. My basics are chicken and pasta. My boyfriend is getting tired of eating only chicken and pasta with me though so I told him as a goal for 2021 is I will try one new food of his choosing a month. Glad to meet you!</w:t>
       </w:r>
     </w:p>
     <w:p>
@@ -1527,15 +1389,7 @@
       </w:pPr>
       <w:bookmarkStart w:id="30" w:name="_Toc62510237"/>
       <w:r>
-        <w:t xml:space="preserve">Reply to </w:t>
-      </w:r>
-      <w:proofErr w:type="spellStart"/>
-      <w:r>
-        <w:t>Zeying</w:t>
-      </w:r>
-      <w:proofErr w:type="spellEnd"/>
-      <w:r>
-        <w:t xml:space="preserve"> Yu</w:t>
+        <w:t>Reply to Zeying Yu</w:t>
       </w:r>
       <w:r>
         <w:t>:</w:t>
@@ -1567,13 +1421,8 @@
       </w:pPr>
       <w:bookmarkStart w:id="31" w:name="_Toc62510238"/>
       <w:r>
-        <w:t xml:space="preserve">Reply to Kyle </w:t>
-      </w:r>
-      <w:proofErr w:type="spellStart"/>
-      <w:r>
-        <w:t>Mastrangeli</w:t>
-      </w:r>
-      <w:proofErr w:type="spellEnd"/>
+        <w:t>Reply to Kyle Mastrangeli</w:t>
+      </w:r>
       <w:r>
         <w:t>:</w:t>
       </w:r>
@@ -1609,23 +1458,7 @@
           <w:spacing w:val="3"/>
           <w:shd w:val="clear" w:color="auto" w:fill="FFFFFF"/>
         </w:rPr>
-        <w:t xml:space="preserve">Anyways, </w:t>
-      </w:r>
-      <w:proofErr w:type="spellStart"/>
-      <w:r>
-        <w:rPr>
-          <w:spacing w:val="3"/>
-          <w:shd w:val="clear" w:color="auto" w:fill="FFFFFF"/>
-        </w:rPr>
-        <w:t>Its</w:t>
-      </w:r>
-      <w:proofErr w:type="spellEnd"/>
-      <w:r>
-        <w:rPr>
-          <w:spacing w:val="3"/>
-          <w:shd w:val="clear" w:color="auto" w:fill="FFFFFF"/>
-        </w:rPr>
-        <w:t xml:space="preserve"> a pleasure meeting you virtually, I also enjoy running. I just got really into it this summer, running my first ever 5 and 10k along with completing a challenge to run 200 miles in 3 months! Running has been a good way for me to stay active. If your sprint career doesn't pan out, you should get into long distance running I know people(my parents being one of them) who run marathons for years and years.</w:t>
+        <w:t>Anyways, Its a pleasure meeting you virtually, I also enjoy running. I just got really into it this summer, running my first ever 5 and 10k along with completing a challenge to run 200 miles in 3 months! Running has been a good way for me to stay active. If your sprint career doesn't pan out, you should get into long distance running I know people(my parents being one of them) who run marathons for years and years.</w:t>
       </w:r>
     </w:p>
     <w:p>
@@ -1684,21 +1517,7 @@
         <w:rPr>
           <w:spacing w:val="3"/>
         </w:rPr>
-        <w:t xml:space="preserve">I was looking for a schedule/ list of when we should have all readings done by and what those readings are. I see there is associated quizzes for reading chapters. However, I see that chapters 1-3 quiz is due on January 27th but according to the check in posted in the news we should have them read already. Thus, I am confused when </w:t>
-      </w:r>
-      <w:proofErr w:type="spellStart"/>
-      <w:r>
-        <w:rPr>
-          <w:spacing w:val="3"/>
-        </w:rPr>
-        <w:t>when</w:t>
-      </w:r>
-      <w:proofErr w:type="spellEnd"/>
-      <w:r>
-        <w:rPr>
-          <w:spacing w:val="3"/>
-        </w:rPr>
-        <w:t xml:space="preserve"> you suggest to have the rest of the readings done in order to stay on track with the class?</w:t>
+        <w:t>I was looking for a schedule/ list of when we should have all readings done by and what those readings are. I see there is associated quizzes for reading chapters. However, I see that chapters 1-3 quiz is due on January 27th but according to the check in posted in the news we should have them read already. Thus, I am confused when when you suggest to have the rest of the readings done in order to stay on track with the class?</w:t>
       </w:r>
     </w:p>
     <w:p>
@@ -1833,21 +1652,8 @@
         <w:pStyle w:val="Heading2"/>
       </w:pPr>
       <w:bookmarkStart w:id="34" w:name="_Toc62510241"/>
-      <w:proofErr w:type="spellStart"/>
-      <w:r>
-        <w:t>JokeServer</w:t>
-      </w:r>
-      <w:proofErr w:type="spellEnd"/>
-      <w:r>
-        <w:t xml:space="preserve"> (and </w:t>
-      </w:r>
-      <w:proofErr w:type="spellStart"/>
-      <w:r>
-        <w:t>Inet</w:t>
-      </w:r>
-      <w:proofErr w:type="spellEnd"/>
-      <w:r>
-        <w:t>)</w:t>
+      <w:r>
+        <w:t>JokeServer (and Inet)</w:t>
       </w:r>
       <w:bookmarkEnd w:id="34"/>
     </w:p>
@@ -1890,63 +1696,7 @@
         <w:rPr>
           <w:spacing w:val="3"/>
         </w:rPr>
-        <w:t xml:space="preserve">Hi this is not specific to the </w:t>
-      </w:r>
-      <w:proofErr w:type="spellStart"/>
-      <w:r>
-        <w:rPr>
-          <w:spacing w:val="3"/>
-        </w:rPr>
-        <w:t>JokeServer</w:t>
-      </w:r>
-      <w:proofErr w:type="spellEnd"/>
-      <w:r>
-        <w:rPr>
-          <w:spacing w:val="3"/>
-        </w:rPr>
-        <w:t xml:space="preserve"> or </w:t>
-      </w:r>
-      <w:proofErr w:type="spellStart"/>
-      <w:r>
-        <w:rPr>
-          <w:spacing w:val="3"/>
-        </w:rPr>
-        <w:t>Inet</w:t>
-      </w:r>
-      <w:proofErr w:type="spellEnd"/>
-      <w:r>
-        <w:rPr>
-          <w:spacing w:val="3"/>
-        </w:rPr>
-        <w:t xml:space="preserve"> but does anyone use </w:t>
-      </w:r>
-      <w:proofErr w:type="spellStart"/>
-      <w:r>
-        <w:rPr>
-          <w:spacing w:val="3"/>
-        </w:rPr>
-        <w:t>VScode</w:t>
-      </w:r>
-      <w:proofErr w:type="spellEnd"/>
-      <w:r>
-        <w:rPr>
-          <w:spacing w:val="3"/>
-        </w:rPr>
-        <w:t xml:space="preserve">? For some reason every time I save a file it deletes random things in my code see screenshot from </w:t>
-      </w:r>
-      <w:proofErr w:type="spellStart"/>
-      <w:r>
-        <w:rPr>
-          <w:spacing w:val="3"/>
-        </w:rPr>
-        <w:t>Inet</w:t>
-      </w:r>
-      <w:proofErr w:type="spellEnd"/>
-      <w:r>
-        <w:rPr>
-          <w:spacing w:val="3"/>
-        </w:rPr>
-        <w:t xml:space="preserve"> code. Does anyone know why? or how I can fix this? Thanks in advance </w:t>
+        <w:t>Hi this is not specific to the JokeServer or Inet but does anyone use VScode? For some reason every time I save a file it deletes random things in my code see screenshot from Inet code. Does anyone know why? or how I can fix this? Thanks in advance </w:t>
       </w:r>
     </w:p>
     <w:p>
@@ -1965,21 +1715,7 @@
         <w:rPr>
           <w:spacing w:val="3"/>
         </w:rPr>
-        <w:t xml:space="preserve">Also not sure why my things are in so many colors. </w:t>
-      </w:r>
-      <w:proofErr w:type="spellStart"/>
-      <w:r>
-        <w:rPr>
-          <w:spacing w:val="3"/>
-        </w:rPr>
-        <w:t>Ie</w:t>
-      </w:r>
-      <w:proofErr w:type="spellEnd"/>
-      <w:r>
-        <w:rPr>
-          <w:spacing w:val="3"/>
-        </w:rPr>
-        <w:t xml:space="preserve"> why is class all purple but the last letter?</w:t>
+        <w:t>Also not sure why my things are in so many colors. Ie why is class all purple but the last letter?</w:t>
       </w:r>
     </w:p>
     <w:p>
@@ -1994,33 +1730,11 @@
           <w:spacing w:val="3"/>
         </w:rPr>
       </w:pPr>
-      <w:proofErr w:type="spellStart"/>
       <w:r>
         <w:rPr>
           <w:spacing w:val="3"/>
         </w:rPr>
-        <w:t>Im</w:t>
-      </w:r>
-      <w:proofErr w:type="spellEnd"/>
-      <w:r>
-        <w:rPr>
-          <w:spacing w:val="3"/>
-        </w:rPr>
-        <w:t xml:space="preserve"> using another editor for now but I prefer </w:t>
-      </w:r>
-      <w:proofErr w:type="spellStart"/>
-      <w:r>
-        <w:rPr>
-          <w:spacing w:val="3"/>
-        </w:rPr>
-        <w:t>VScode</w:t>
-      </w:r>
-      <w:proofErr w:type="spellEnd"/>
-      <w:r>
-        <w:rPr>
-          <w:spacing w:val="3"/>
-        </w:rPr>
-        <w:t xml:space="preserve"> its just acting funky today will see if I can fix it :</w:t>
+        <w:t>Im using another editor for now but I prefer VScode its just acting funky today will see if I can fix it :</w:t>
       </w:r>
       <w:r>
         <w:rPr>
@@ -2056,21 +1770,7 @@
         <w:rPr>
           <w:spacing w:val="3"/>
         </w:rPr>
-        <w:t xml:space="preserve">I think this was the issue! It looks like one of the extensions I installed to run java was installed incorrectly so when I uninstalled it and reinstalled </w:t>
-      </w:r>
-      <w:proofErr w:type="spellStart"/>
-      <w:r>
-        <w:rPr>
-          <w:spacing w:val="3"/>
-        </w:rPr>
-        <w:t>vscode</w:t>
-      </w:r>
-      <w:proofErr w:type="spellEnd"/>
-      <w:r>
-        <w:rPr>
-          <w:spacing w:val="3"/>
-        </w:rPr>
-        <w:t xml:space="preserve"> seems to be working fine now! Thank you.</w:t>
+        <w:t>I think this was the issue! It looks like one of the extensions I installed to run java was installed incorrectly so when I uninstalled it and reinstalled vscode seems to be working fine now! Thank you.</w:t>
       </w:r>
       <w:r>
         <w:rPr>
@@ -2116,15 +1816,7 @@
         </w:r>
       </w:hyperlink>
       <w:r>
-        <w:t xml:space="preserve"> I also really like </w:t>
-      </w:r>
-      <w:proofErr w:type="spellStart"/>
-      <w:r>
-        <w:t>VScode</w:t>
-      </w:r>
-      <w:proofErr w:type="spellEnd"/>
-      <w:r>
-        <w:t xml:space="preserve"> it puts the code into very pretty colors. :)</w:t>
+        <w:t xml:space="preserve"> I also really like VScode it puts the code into very pretty colors. :)</w:t>
       </w:r>
     </w:p>
     <w:p>
@@ -2137,15 +1829,7 @@
         <w:pStyle w:val="ListParagraph"/>
       </w:pPr>
       <w:r>
-        <w:t xml:space="preserve">Going to also put this here if anyone is looking for a source control </w:t>
-      </w:r>
-      <w:proofErr w:type="spellStart"/>
-      <w:r>
-        <w:t>github</w:t>
-      </w:r>
-      <w:proofErr w:type="spellEnd"/>
-      <w:r>
-        <w:t xml:space="preserve"> is a go to. Here is a link to get GitHub pro for free as a student </w:t>
+        <w:t xml:space="preserve">Going to also put this here if anyone is looking for a source control github is a go to. Here is a link to get GitHub pro for free as a student </w:t>
       </w:r>
       <w:hyperlink r:id="rId10" w:history="1">
         <w:r>
@@ -2259,13 +1943,8 @@
         <w:pStyle w:val="Heading2"/>
       </w:pPr>
       <w:bookmarkStart w:id="38" w:name="_Toc62510245"/>
-      <w:proofErr w:type="spellStart"/>
-      <w:r>
-        <w:t>Nexwork</w:t>
-      </w:r>
-      <w:proofErr w:type="spellEnd"/>
-      <w:r>
-        <w:t xml:space="preserve"> Labs</w:t>
+      <w:r>
+        <w:t>Nexwork Labs</w:t>
       </w:r>
       <w:bookmarkEnd w:id="38"/>
     </w:p>
@@ -2274,20 +1953,10 @@
         <w:pStyle w:val="Heading2"/>
       </w:pPr>
       <w:bookmarkStart w:id="39" w:name="_Toc62510246"/>
-      <w:proofErr w:type="spellStart"/>
-      <w:r>
-        <w:t>MyWebserver</w:t>
-      </w:r>
-      <w:proofErr w:type="spellEnd"/>
-      <w:r>
-        <w:t xml:space="preserve"> &amp; </w:t>
-      </w:r>
-      <w:proofErr w:type="spellStart"/>
-      <w:r>
-        <w:t>MiniWebserver</w:t>
+      <w:r>
+        <w:t>MyWebserver &amp; MiniWebserver</w:t>
       </w:r>
       <w:bookmarkEnd w:id="39"/>
-      <w:proofErr w:type="spellEnd"/>
     </w:p>
     <w:p>
       <w:pPr>
@@ -2326,31 +1995,7 @@
         </w:numPr>
       </w:pPr>
       <w:r>
-        <w:t xml:space="preserve">Wanted to share this </w:t>
-      </w:r>
-      <w:proofErr w:type="spellStart"/>
-      <w:r>
-        <w:t>incase</w:t>
-      </w:r>
-      <w:proofErr w:type="spellEnd"/>
-      <w:r>
-        <w:t xml:space="preserve"> anyone else was interest. I found this bed desk on amazon and I think it was my favorite purchase from the pandemic! It makes late night homework so much better. </w:t>
-      </w:r>
-      <w:proofErr w:type="spellStart"/>
-      <w:r>
-        <w:t>Its</w:t>
-      </w:r>
-      <w:proofErr w:type="spellEnd"/>
-      <w:r>
-        <w:t xml:space="preserve"> useful for doing homework on the couch in your bed and even on the floor. I am always looking for different spots in my home to do work and school this has made it so easy. Easily holds a laptop and notebook and has a stand your </w:t>
-      </w:r>
-      <w:proofErr w:type="spellStart"/>
-      <w:r>
-        <w:t>your</w:t>
-      </w:r>
-      <w:proofErr w:type="spellEnd"/>
-      <w:r>
-        <w:t xml:space="preserve"> textbook.</w:t>
+        <w:t>Wanted to share this incase anyone else was interest. I found this bed desk on amazon and I think it was my favorite purchase from the pandemic! It makes late night homework so much better. Its useful for doing homework on the couch in your bed and even on the floor. I am always looking for different spots in my home to do work and school this has made it so easy. Easily holds a laptop and notebook and has a stand your your textbook.</w:t>
       </w:r>
     </w:p>
     <w:p>
@@ -2447,31 +2092,7 @@
         </w:numPr>
       </w:pPr>
       <w:r>
-        <w:t xml:space="preserve">I just wanted to jump on here and share my thoughts on chapter one in our Distributed Systems textbook. In chapter one the design goals section really spoke to me. It gave me a more in-depth reason for why I am taking this class other than it was required on my degree progress report. The specific goal that stood out to me the most was scalability. I am only 23 so I have not witnessed the invention of the internet and the first home computers, but I have seen phones go from flip phone to miniature computers that can fit in our pockets. Growing up my father was an electrical engineer for Motorola, working on the cell phone to be exact. It was always interesting to me to see the newest phone being brought home to be tested. We had small smart phone we had large smart phones, we had smartphones that were touch screen only and we had some that had a slide out keyboard. I think there was some type of new phone every 4-6 months in our home. </w:t>
-      </w:r>
-      <w:proofErr w:type="spellStart"/>
-      <w:r>
-        <w:t>Its</w:t>
-      </w:r>
-      <w:proofErr w:type="spellEnd"/>
-      <w:r>
-        <w:t xml:space="preserve"> crazy to look back on and see how everything use to be stored and now everything is on a small device and in the cloud. Seeing technology change as a kid made this section very intriguing to me. I saw phone go from big to small back to big with the </w:t>
-      </w:r>
-      <w:proofErr w:type="spellStart"/>
-      <w:r>
-        <w:t>iphone</w:t>
-      </w:r>
-      <w:proofErr w:type="spellEnd"/>
-      <w:r>
-        <w:t xml:space="preserve"> 6 plus and now small again with the </w:t>
-      </w:r>
-      <w:proofErr w:type="spellStart"/>
-      <w:r>
-        <w:t>iphone</w:t>
-      </w:r>
-      <w:proofErr w:type="spellEnd"/>
-      <w:r>
-        <w:t xml:space="preserve"> 12 mini. This section reminded me how that memory relates to my current field and this class. With technology being so vast it is often easy to forget there was still limitations that can lead to flaws in our code.</w:t>
+        <w:t>I just wanted to jump on here and share my thoughts on chapter one in our Distributed Systems textbook. In chapter one the design goals section really spoke to me. It gave me a more in-depth reason for why I am taking this class other than it was required on my degree progress report. The specific goal that stood out to me the most was scalability. I am only 23 so I have not witnessed the invention of the internet and the first home computers, but I have seen phones go from flip phone to miniature computers that can fit in our pockets. Growing up my father was an electrical engineer for Motorola, working on the cell phone to be exact. It was always interesting to me to see the newest phone being brought home to be tested. We had small smart phone we had large smart phones, we had smartphones that were touch screen only and we had some that had a slide out keyboard. I think there was some type of new phone every 4-6 months in our home. Its crazy to look back on and see how everything use to be stored and now everything is on a small device and in the cloud. Seeing technology change as a kid made this section very intriguing to me. I saw phone go from big to small back to big with the iphone 6 plus and now small again with the iphone 12 mini. This section reminded me how that memory relates to my current field and this class. With technology being so vast it is often easy to forget there was still limitations that can lead to flaws in our code.</w:t>
       </w:r>
     </w:p>
     <w:p>
@@ -2483,15 +2104,7 @@
         </w:numPr>
       </w:pPr>
       <w:r>
-        <w:t xml:space="preserve">I wish we could remove our phones batteries. My phone is always dead. Off topic but I also am not a fan the </w:t>
-      </w:r>
-      <w:proofErr w:type="spellStart"/>
-      <w:r>
-        <w:t>the</w:t>
-      </w:r>
-      <w:proofErr w:type="spellEnd"/>
-      <w:r>
-        <w:t xml:space="preserve"> design choice of having only the charging port. I miss my headphone port. Because my Bluetooth headphone are also always dead. Too many things to remember to charge at night.</w:t>
+        <w:t>I wish we could remove our phones batteries. My phone is always dead. Off topic but I also am not a fan the the design choice of having only the charging port. I miss my headphone port. Because my Bluetooth headphone are also always dead. Too many things to remember to charge at night.</w:t>
       </w:r>
     </w:p>
     <w:p>
@@ -2525,15 +2138,7 @@
         </w:numPr>
       </w:pPr>
       <w:r>
-        <w:t xml:space="preserve">I think the biggest nightmare would be losing all your data. The purpose of this class is to learn how to organize our data so it doesn't get lost, but losing it will always be a big fear of mine no matter what. I have had too many time where I have lost documents due to a whole flash drive crashing. I don't want to lose data in anyway weather </w:t>
-      </w:r>
-      <w:proofErr w:type="spellStart"/>
-      <w:r>
-        <w:t>its</w:t>
-      </w:r>
-      <w:proofErr w:type="spellEnd"/>
-      <w:r>
-        <w:t xml:space="preserve"> in code or on a flash drive. It is a nightmare! </w:t>
+        <w:t>I think the biggest nightmare would be losing all your data. The purpose of this class is to learn how to organize our data so it doesn't get lost, but losing it will always be a big fear of mine no matter what. I have had too many time where I have lost documents due to a whole flash drive crashing. I don't want to lose data in anyway weather its in code or on a flash drive. It is a nightmare! </w:t>
       </w:r>
     </w:p>
     <w:p>
@@ -2842,6 +2447,205 @@
           <w:bCs w:val="0"/>
         </w:rPr>
       </w:pPr>
+      <w:r>
+        <w:rPr>
+          <w:rStyle w:val="Strong"/>
+          <w:b/>
+          <w:bCs w:val="0"/>
+        </w:rPr>
+        <w:t>Network</w:t>
+      </w:r>
+      <w:r>
+        <w:rPr>
+          <w:rStyle w:val="Strong"/>
+          <w:b/>
+          <w:bCs w:val="0"/>
+        </w:rPr>
+        <w:t xml:space="preserve"> </w:t>
+      </w:r>
+      <w:r>
+        <w:rPr>
+          <w:rStyle w:val="Strong"/>
+          <w:b/>
+          <w:bCs w:val="0"/>
+        </w:rPr>
+        <w:t>Labs:</w:t>
+      </w:r>
+    </w:p>
+    <w:p>
+      <w:pPr>
+        <w:pStyle w:val="Heading2"/>
+      </w:pPr>
+      <w:r>
+        <w:t>Wireshark Intro Lab</w:t>
+      </w:r>
+      <w:r>
+        <w:t xml:space="preserve"> &amp; Setup</w:t>
+      </w:r>
+    </w:p>
+    <w:p>
+      <w:pPr>
+        <w:ind w:firstLine="720"/>
+      </w:pPr>
+      <w:r>
+        <w:t xml:space="preserve">I ran into a little difficulty with the intro lab. The example shown in the pdf in figure 4 was not what I was seeing on my screen. I have about 11 different capture interfaces that were available on my </w:t>
+      </w:r>
+      <w:r>
+        <w:t>Wireshark</w:t>
+      </w:r>
+      <w:r>
+        <w:t>.</w:t>
+      </w:r>
+      <w:r>
+        <w:t xml:space="preserve"> Whereas the example only had two capture interfaces. The example also said to select Gigabit Network Connection, and I did not have that option on my wireshark. Thus, It took me a little bit to figure out what one I needed to use for the intro lab and to follow the examples. I eventually found out it was Microsoft: Wi-fi that I wanted to use.</w:t>
+      </w:r>
+      <w:r>
+        <w:t xml:space="preserve"> </w:t>
+      </w:r>
+      <w:r>
+        <w:t xml:space="preserve">I figured this out because it was the only one out of my eleven choices that outputted the intro-wireshark-file1.html. </w:t>
+      </w:r>
+    </w:p>
+    <w:p>
+      <w:pPr>
+        <w:ind w:firstLine="720"/>
+      </w:pPr>
+      <w:r>
+        <w:t xml:space="preserve">Another issue I ran into while doing the intro lab was again in figure 4. In figure 4 it showed a start button right next to the options. Mine did not have any start buttons at all. I was just randomly clicking and saw that I could just double click on the selection I </w:t>
+      </w:r>
+      <w:r>
+        <w:t>wanted,</w:t>
+      </w:r>
+      <w:r>
+        <w:t xml:space="preserve"> and it ran. </w:t>
+      </w:r>
+    </w:p>
+    <w:p>
+      <w:pPr>
+        <w:ind w:firstLine="720"/>
+      </w:pPr>
+      <w:r>
+        <w:t>After my first attempt at the intro lab, I knew I was still a little confused what I was trying to accomplish with Wireshark. So, I decided to go back and run it and reread the document to ensure I fully understood the lab.</w:t>
+      </w:r>
+    </w:p>
+    <w:p>
+      <w:pPr>
+        <w:pStyle w:val="Heading2"/>
+      </w:pPr>
+      <w:r>
+        <w:lastRenderedPageBreak/>
+        <w:t>IP Lab</w:t>
+      </w:r>
+    </w:p>
+    <w:p>
+      <w:r>
+        <w:t xml:space="preserve">For this lab I downloaded ping plotter </w:t>
+      </w:r>
+      <w:r>
+        <w:t xml:space="preserve">to capture my pockets. I then recorded the pockets with Wireshark. I captured pockets from </w:t>
+      </w:r>
+      <w:hyperlink r:id="rId13" w:history="1">
+        <w:r>
+          <w:rPr>
+            <w:rStyle w:val="Hyperlink"/>
+          </w:rPr>
+          <w:t>www.pingplotter.com</w:t>
+        </w:r>
+      </w:hyperlink>
+      <w:r>
+        <w:t xml:space="preserve"> on ping plotter. I captured 3 different packet sizes at 56, 2000, and 3500. I then analyzed all the information on Wireshark and ran though the questions in the lab. Showed me how ICMP Request has all different identifications and Time to Live, whereas the ICMP Time to Live all have the same </w:t>
+      </w:r>
+      <w:r>
+        <w:t>identifications</w:t>
+      </w:r>
+      <w:r>
+        <w:t xml:space="preserve"> and Time to Live for the same sources. I found this interesting because </w:t>
+      </w:r>
+      <w:r>
+        <w:t xml:space="preserve">I would have thought </w:t>
+      </w:r>
+      <w:r>
+        <w:t>identifications</w:t>
+      </w:r>
+      <w:r>
+        <w:t xml:space="preserve"> should be different for all but its not the case for ICMP Time to Live</w:t>
+      </w:r>
+    </w:p>
+    <w:p>
+      <w:pPr>
+        <w:pStyle w:val="Heading2"/>
+      </w:pPr>
+      <w:r>
+        <w:t>DNS Lab</w:t>
+      </w:r>
+    </w:p>
+    <w:p/>
+    <w:p>
+      <w:pPr>
+        <w:pStyle w:val="Heading2"/>
+      </w:pPr>
+      <w:r>
+        <w:t>HTTP Lab</w:t>
+      </w:r>
+    </w:p>
+    <w:p/>
+    <w:p>
+      <w:pPr>
+        <w:pStyle w:val="Heading2"/>
+        <w:rPr>
+          <w:rStyle w:val="Strong"/>
+          <w:b/>
+          <w:bCs w:val="0"/>
+        </w:rPr>
+      </w:pPr>
+      <w:r>
+        <w:rPr>
+          <w:rStyle w:val="Strong"/>
+          <w:b/>
+          <w:bCs w:val="0"/>
+        </w:rPr>
+        <w:t>TCP Lab</w:t>
+      </w:r>
+    </w:p>
+    <w:p/>
+    <w:p>
+      <w:pPr>
+        <w:pStyle w:val="Heading2"/>
+      </w:pPr>
+      <w:r>
+        <w:t>UDP Lab</w:t>
+      </w:r>
+    </w:p>
+    <w:p/>
+    <w:p>
+      <w:pPr>
+        <w:pStyle w:val="Heading2"/>
+        <w:rPr>
+          <w:rStyle w:val="Strong"/>
+          <w:b/>
+          <w:bCs w:val="0"/>
+        </w:rPr>
+      </w:pPr>
+      <w:r>
+        <w:rPr>
+          <w:rStyle w:val="Strong"/>
+          <w:b/>
+          <w:bCs w:val="0"/>
+        </w:rPr>
+        <w:t>SSL Lab</w:t>
+      </w:r>
+    </w:p>
+    <w:p/>
+    <w:p/>
+    <w:p>
+      <w:pPr>
+        <w:pStyle w:val="Heading1"/>
+        <w:rPr>
+          <w:rStyle w:val="Strong"/>
+          <w:b/>
+          <w:bCs w:val="0"/>
+        </w:rPr>
+      </w:pPr>
       <w:bookmarkStart w:id="59" w:name="_Toc62510266"/>
       <w:r>
         <w:rPr>
@@ -3223,12 +3027,10 @@
         <w:pStyle w:val="Heading2"/>
       </w:pPr>
       <w:bookmarkStart w:id="65" w:name="_Toc62510272"/>
-      <w:proofErr w:type="spellStart"/>
       <w:r>
         <w:t>MyWebServer</w:t>
       </w:r>
       <w:bookmarkEnd w:id="65"/>
-      <w:proofErr w:type="spellEnd"/>
     </w:p>
     <w:p>
       <w:pPr>
@@ -3252,6 +3054,12 @@
     </w:p>
     <w:sdt>
       <w:sdtPr>
+        <w:rPr>
+          <w:rFonts w:eastAsiaTheme="minorHAnsi" w:cs="Times New Roman"/>
+          <w:bCs/>
+          <w:sz w:val="24"/>
+          <w:szCs w:val="24"/>
+        </w:rPr>
         <w:id w:val="-1391717704"/>
         <w:docPartObj>
           <w:docPartGallery w:val="Table of Contents"/>
@@ -3260,11 +3068,8 @@
       </w:sdtPr>
       <w:sdtEndPr>
         <w:rPr>
-          <w:rFonts w:eastAsiaTheme="minorHAnsi" w:cs="Times New Roman"/>
-          <w:bCs/>
+          <w:b w:val="0"/>
           <w:noProof/>
-          <w:sz w:val="24"/>
-          <w:szCs w:val="24"/>
         </w:rPr>
       </w:sdtEndPr>
       <w:sdtContent>
@@ -8231,9 +8036,9 @@
       </w:pPr>
     </w:p>
     <w:sectPr>
-      <w:headerReference w:type="default" r:id="rId13"/>
-      <w:footerReference w:type="default" r:id="rId14"/>
-      <w:footerReference w:type="first" r:id="rId15"/>
+      <w:headerReference w:type="default" r:id="rId14"/>
+      <w:footerReference w:type="default" r:id="rId15"/>
+      <w:footerReference w:type="first" r:id="rId16"/>
       <w:pgSz w:w="12240" w:h="15840"/>
       <w:pgMar w:top="1440" w:right="1440" w:bottom="1440" w:left="1440" w:header="720" w:footer="720" w:gutter="0"/>
       <w:cols w:space="720"/>
@@ -10152,6 +9957,18 @@
       <w:color w:val="2F5496" w:themeColor="accent1" w:themeShade="BF"/>
     </w:rPr>
   </w:style>
+  <w:style w:type="character" w:styleId="UnresolvedMention">
+    <w:name w:val="Unresolved Mention"/>
+    <w:basedOn w:val="DefaultParagraphFont"/>
+    <w:uiPriority w:val="99"/>
+    <w:semiHidden/>
+    <w:unhideWhenUsed/>
+    <w:rsid w:val="00D05E4B"/>
+    <w:rPr>
+      <w:color w:val="605E5C"/>
+      <w:shd w:val="clear" w:color="auto" w:fill="E1DFDD"/>
+    </w:rPr>
+  </w:style>
 </w:styles>
 </file>
 

</xml_diff>

<commit_message>
added info about inet and miniweb to log
</commit_message>
<xml_diff>
--- a/ds-log.docx
+++ b/ds-log.docx
@@ -309,7 +309,7 @@
           <w:sz w:val="24"/>
           <w:szCs w:val="24"/>
         </w:rPr>
-        <w:t>Wednesday, February 17, 2021</w:t>
+        <w:t>Thursday, February 18, 2021</w:t>
       </w:r>
       <w:r>
         <w:rPr>
@@ -382,8 +382,13 @@
         </w:r>
       </w:hyperlink>
       <w:r>
-        <w:t>……………………………………………………………………………………..</w:t>
-      </w:r>
+        <w:t>…………………………………………………………………………………</w:t>
+      </w:r>
+      <w:proofErr w:type="gramStart"/>
+      <w:r>
+        <w:t>…..</w:t>
+      </w:r>
+      <w:proofErr w:type="gramEnd"/>
     </w:p>
     <w:p>
       <w:hyperlink w:anchor="_Network_Labs:" w:history="1">
@@ -395,8 +400,13 @@
         </w:r>
       </w:hyperlink>
       <w:r>
-        <w:t>…………………………………………………………………………………..</w:t>
-      </w:r>
+        <w:t>………………………………………………………………………………</w:t>
+      </w:r>
+      <w:proofErr w:type="gramStart"/>
+      <w:r>
+        <w:t>…..</w:t>
+      </w:r>
+      <w:proofErr w:type="gramEnd"/>
     </w:p>
     <w:p>
       <w:hyperlink w:anchor="_Programming_Assignments:" w:history="1">
@@ -434,8 +444,13 @@
         </w:r>
       </w:hyperlink>
       <w:r>
-        <w:t>………………………………………………………………………………..</w:t>
-      </w:r>
+        <w:t>……………………………………………………………………………</w:t>
+      </w:r>
+      <w:proofErr w:type="gramStart"/>
+      <w:r>
+        <w:t>…..</w:t>
+      </w:r>
+      <w:proofErr w:type="gramEnd"/>
     </w:p>
     <w:p>
       <w:hyperlink w:anchor="_Extra_Credit:" w:history="1">
@@ -447,8 +462,13 @@
         </w:r>
       </w:hyperlink>
       <w:r>
-        <w:t>…………………………………………………………………………………..</w:t>
-      </w:r>
+        <w:t>………………………………………………………………………………</w:t>
+      </w:r>
+      <w:proofErr w:type="gramStart"/>
+      <w:r>
+        <w:t>…..</w:t>
+      </w:r>
+      <w:proofErr w:type="gramEnd"/>
     </w:p>
     <w:p>
       <w:hyperlink w:anchor="_Books_Referenced:" w:history="1">
@@ -460,7 +480,213 @@
         </w:r>
       </w:hyperlink>
       <w:r>
-        <w:t>…………………………………………………………………………………..</w:t>
+        <w:t>………………………………………………………………………………</w:t>
+      </w:r>
+      <w:proofErr w:type="gramStart"/>
+      <w:r>
+        <w:t>…..</w:t>
+      </w:r>
+      <w:proofErr w:type="gramEnd"/>
+    </w:p>
+    <w:p/>
+    <w:p>
+      <w:r>
+        <w:t>My To-do</w:t>
+      </w:r>
+    </w:p>
+    <w:p>
+      <w:pPr>
+        <w:pStyle w:val="ListParagraph"/>
+        <w:numPr>
+          <w:ilvl w:val="0"/>
+          <w:numId w:val="12"/>
+        </w:numPr>
+      </w:pPr>
+      <w:proofErr w:type="spellStart"/>
+      <w:r>
+        <w:t>JokeServer</w:t>
+      </w:r>
+      <w:proofErr w:type="spellEnd"/>
+      <w:r>
+        <w:t xml:space="preserve"> write up</w:t>
+      </w:r>
+    </w:p>
+    <w:p>
+      <w:pPr>
+        <w:pStyle w:val="ListParagraph"/>
+        <w:numPr>
+          <w:ilvl w:val="0"/>
+          <w:numId w:val="12"/>
+        </w:numPr>
+      </w:pPr>
+      <w:r>
+        <w:t xml:space="preserve">Rewrite </w:t>
+      </w:r>
+      <w:proofErr w:type="spellStart"/>
+      <w:r>
+        <w:t>networklabs</w:t>
+      </w:r>
+      <w:proofErr w:type="spellEnd"/>
+      <w:r>
+        <w:t xml:space="preserve"> </w:t>
+      </w:r>
+    </w:p>
+    <w:p>
+      <w:pPr>
+        <w:pStyle w:val="ListParagraph"/>
+        <w:numPr>
+          <w:ilvl w:val="0"/>
+          <w:numId w:val="12"/>
+        </w:numPr>
+      </w:pPr>
+      <w:r>
+        <w:t>Chapter 1</w:t>
+      </w:r>
+    </w:p>
+    <w:p>
+      <w:pPr>
+        <w:pStyle w:val="ListParagraph"/>
+        <w:numPr>
+          <w:ilvl w:val="0"/>
+          <w:numId w:val="12"/>
+        </w:numPr>
+      </w:pPr>
+      <w:r>
+        <w:t>Chapter 2</w:t>
+      </w:r>
+    </w:p>
+    <w:p>
+      <w:pPr>
+        <w:pStyle w:val="ListParagraph"/>
+        <w:numPr>
+          <w:ilvl w:val="0"/>
+          <w:numId w:val="12"/>
+        </w:numPr>
+      </w:pPr>
+      <w:r>
+        <w:t>Chapter 3</w:t>
+      </w:r>
+    </w:p>
+    <w:p>
+      <w:pPr>
+        <w:pStyle w:val="ListParagraph"/>
+        <w:numPr>
+          <w:ilvl w:val="0"/>
+          <w:numId w:val="12"/>
+        </w:numPr>
+      </w:pPr>
+      <w:r>
+        <w:t>Chapter 4</w:t>
+      </w:r>
+    </w:p>
+    <w:p>
+      <w:pPr>
+        <w:pStyle w:val="ListParagraph"/>
+        <w:numPr>
+          <w:ilvl w:val="0"/>
+          <w:numId w:val="12"/>
+        </w:numPr>
+      </w:pPr>
+      <w:r>
+        <w:t>Chapter 6</w:t>
+      </w:r>
+    </w:p>
+    <w:p>
+      <w:pPr>
+        <w:pStyle w:val="ListParagraph"/>
+        <w:numPr>
+          <w:ilvl w:val="0"/>
+          <w:numId w:val="12"/>
+        </w:numPr>
+      </w:pPr>
+      <w:r>
+        <w:t>Blockchain Assignment</w:t>
+      </w:r>
+      <w:r>
+        <w:t xml:space="preserve"> </w:t>
+      </w:r>
+    </w:p>
+    <w:p>
+      <w:pPr>
+        <w:pStyle w:val="ListParagraph"/>
+        <w:numPr>
+          <w:ilvl w:val="0"/>
+          <w:numId w:val="12"/>
+        </w:numPr>
+      </w:pPr>
+      <w:proofErr w:type="spellStart"/>
+      <w:r>
+        <w:t>WebServer</w:t>
+      </w:r>
+      <w:proofErr w:type="spellEnd"/>
+      <w:r>
+        <w:t xml:space="preserve"> Post </w:t>
+      </w:r>
+    </w:p>
+    <w:p>
+      <w:pPr>
+        <w:pStyle w:val="ListParagraph"/>
+        <w:numPr>
+          <w:ilvl w:val="0"/>
+          <w:numId w:val="12"/>
+        </w:numPr>
+      </w:pPr>
+      <w:r>
+        <w:t>Blockchain Post</w:t>
+      </w:r>
+    </w:p>
+    <w:p>
+      <w:pPr>
+        <w:pStyle w:val="ListParagraph"/>
+        <w:numPr>
+          <w:ilvl w:val="0"/>
+          <w:numId w:val="12"/>
+        </w:numPr>
+      </w:pPr>
+      <w:r>
+        <w:t>Chapter posts</w:t>
+      </w:r>
+    </w:p>
+    <w:p>
+      <w:pPr>
+        <w:pStyle w:val="ListParagraph"/>
+        <w:numPr>
+          <w:ilvl w:val="0"/>
+          <w:numId w:val="12"/>
+        </w:numPr>
+      </w:pPr>
+      <w:r>
+        <w:lastRenderedPageBreak/>
+        <w:t xml:space="preserve">Lectures </w:t>
+      </w:r>
+    </w:p>
+    <w:p>
+      <w:pPr>
+        <w:pStyle w:val="ListParagraph"/>
+        <w:numPr>
+          <w:ilvl w:val="0"/>
+          <w:numId w:val="12"/>
+        </w:numPr>
+      </w:pPr>
+      <w:r>
+        <w:t xml:space="preserve">Extra Credit </w:t>
+      </w:r>
+    </w:p>
+    <w:p>
+      <w:pPr>
+        <w:pStyle w:val="ListParagraph"/>
+        <w:numPr>
+          <w:ilvl w:val="0"/>
+          <w:numId w:val="12"/>
+        </w:numPr>
+      </w:pPr>
+      <w:proofErr w:type="spellStart"/>
+      <w:r>
+        <w:t>MyWebsever</w:t>
+      </w:r>
+      <w:proofErr w:type="spellEnd"/>
+      <w:r>
+        <w:t xml:space="preserve"> assignment </w:t>
       </w:r>
     </w:p>
     <w:p>
@@ -1652,7 +1878,23 @@
           <w:rFonts w:ascii="Helvetica" w:hAnsi="Helvetica"/>
           <w:spacing w:val="3"/>
         </w:rPr>
-        <w:t xml:space="preserve"> to be a gymnast in high school and did yoga in undergrad so I staid fairly active over the years just not any major </w:t>
+        <w:t xml:space="preserve"> to be a gymnast in high school and did yoga in undergrad so I staid </w:t>
+      </w:r>
+      <w:proofErr w:type="gramStart"/>
+      <w:r>
+        <w:rPr>
+          <w:rFonts w:ascii="Helvetica" w:hAnsi="Helvetica"/>
+          <w:spacing w:val="3"/>
+        </w:rPr>
+        <w:t>fairly active</w:t>
+      </w:r>
+      <w:proofErr w:type="gramEnd"/>
+      <w:r>
+        <w:rPr>
+          <w:rFonts w:ascii="Helvetica" w:hAnsi="Helvetica"/>
+          <w:spacing w:val="3"/>
+        </w:rPr>
+        <w:t xml:space="preserve"> over the years just not any major </w:t>
       </w:r>
       <w:r>
         <w:rPr>
@@ -1685,7 +1927,23 @@
           <w:rFonts w:ascii="Helvetica" w:hAnsi="Helvetica"/>
           <w:spacing w:val="3"/>
         </w:rPr>
-        <w:t xml:space="preserve">I had the gnocchi in Pollenzo </w:t>
+        <w:t xml:space="preserve">I had the gnocchi in </w:t>
+      </w:r>
+      <w:proofErr w:type="spellStart"/>
+      <w:r>
+        <w:rPr>
+          <w:rFonts w:ascii="Helvetica" w:hAnsi="Helvetica"/>
+          <w:spacing w:val="3"/>
+        </w:rPr>
+        <w:t>Pollenzo</w:t>
+      </w:r>
+      <w:proofErr w:type="spellEnd"/>
+      <w:r>
+        <w:rPr>
+          <w:rFonts w:ascii="Helvetica" w:hAnsi="Helvetica"/>
+          <w:spacing w:val="3"/>
+        </w:rPr>
+        <w:t xml:space="preserve"> </w:t>
       </w:r>
       <w:r>
         <w:rPr>
@@ -1803,8 +2061,21 @@
       </w:pPr>
       <w:bookmarkStart w:id="55" w:name="_Toc62837126"/>
       <w:r>
-        <w:t>Reply to Tsvety Sotonov</w:t>
-      </w:r>
+        <w:t xml:space="preserve">Reply to </w:t>
+      </w:r>
+      <w:proofErr w:type="spellStart"/>
+      <w:r>
+        <w:t>Tsvety</w:t>
+      </w:r>
+      <w:proofErr w:type="spellEnd"/>
+      <w:r>
+        <w:t xml:space="preserve"> </w:t>
+      </w:r>
+      <w:proofErr w:type="spellStart"/>
+      <w:r>
+        <w:t>Sotonov</w:t>
+      </w:r>
+      <w:proofErr w:type="spellEnd"/>
       <w:r>
         <w:rPr>
           <w:rStyle w:val="Strong"/>
@@ -1833,7 +2104,23 @@
           <w:rFonts w:ascii="Helvetica" w:hAnsi="Helvetica"/>
           <w:spacing w:val="3"/>
         </w:rPr>
-        <w:t>Hi Tsvety, Pleasure to meet you! I think you are also in the iOS class with me this quarter. Pleasure to have you in not one but two classes this quarter. Should be a good one.</w:t>
+        <w:t xml:space="preserve">Hi </w:t>
+      </w:r>
+      <w:proofErr w:type="spellStart"/>
+      <w:r>
+        <w:rPr>
+          <w:rFonts w:ascii="Helvetica" w:hAnsi="Helvetica"/>
+          <w:spacing w:val="3"/>
+        </w:rPr>
+        <w:t>Tsvety</w:t>
+      </w:r>
+      <w:proofErr w:type="spellEnd"/>
+      <w:r>
+        <w:rPr>
+          <w:rFonts w:ascii="Helvetica" w:hAnsi="Helvetica"/>
+          <w:spacing w:val="3"/>
+        </w:rPr>
+        <w:t>, Pleasure to meet you! I think you are also in the iOS class with me this quarter. Pleasure to have you in not one but two classes this quarter. Should be a good one.</w:t>
       </w:r>
     </w:p>
     <w:p>
@@ -1902,12 +2189,14 @@
         </w:rPr>
         <w:t xml:space="preserve">Thanks for the suggestions! </w:t>
       </w:r>
+      <w:proofErr w:type="gramStart"/>
       <w:r>
         <w:rPr>
           <w:rFonts w:ascii="Helvetica" w:hAnsi="Helvetica"/>
         </w:rPr>
         <w:t>I’ll</w:t>
       </w:r>
+      <w:proofErr w:type="gramEnd"/>
       <w:r>
         <w:rPr>
           <w:rFonts w:ascii="Helvetica" w:hAnsi="Helvetica"/>
@@ -1921,7 +2210,15 @@
       </w:pPr>
       <w:bookmarkStart w:id="57" w:name="_Toc62837128"/>
       <w:r>
-        <w:t>Reply to Rachel Jacobsohn:</w:t>
+        <w:t xml:space="preserve">Reply to Rachel </w:t>
+      </w:r>
+      <w:proofErr w:type="spellStart"/>
+      <w:r>
+        <w:t>Jacobsohn</w:t>
+      </w:r>
+      <w:proofErr w:type="spellEnd"/>
+      <w:r>
+        <w:t>:</w:t>
       </w:r>
       <w:bookmarkEnd w:id="57"/>
     </w:p>
@@ -1960,6 +2257,7 @@
         </w:rPr>
         <w:t xml:space="preserve"> I made about 400 and delivered them to my family and friends! I wish I could bake more but I never have an excuse to bake and I cannot eat a who cake myself. </w:t>
       </w:r>
+      <w:proofErr w:type="gramStart"/>
       <w:r>
         <w:rPr>
           <w:rFonts w:ascii="Helvetica" w:hAnsi="Helvetica"/>
@@ -1972,7 +2270,15 @@
           <w:rFonts w:ascii="Helvetica" w:hAnsi="Helvetica"/>
           <w:spacing w:val="3"/>
         </w:rPr>
-        <w:t xml:space="preserve"> I probably could but I shouldn't.</w:t>
+        <w:t xml:space="preserve"> I</w:t>
+      </w:r>
+      <w:proofErr w:type="gramEnd"/>
+      <w:r>
+        <w:rPr>
+          <w:rFonts w:ascii="Helvetica" w:hAnsi="Helvetica"/>
+          <w:spacing w:val="3"/>
+        </w:rPr>
+        <w:t xml:space="preserve"> probably could but I shouldn't.</w:t>
       </w:r>
     </w:p>
     <w:p>
@@ -2018,7 +2324,23 @@
           <w:rFonts w:ascii="Helvetica" w:hAnsi="Helvetica"/>
           <w:spacing w:val="3"/>
         </w:rPr>
-        <w:t xml:space="preserve">eact. It has to be my favorite thing I have learned ever. I also really enjoy what you had to say about life goals. Mental </w:t>
+        <w:t xml:space="preserve">eact. It </w:t>
+      </w:r>
+      <w:proofErr w:type="gramStart"/>
+      <w:r>
+        <w:rPr>
+          <w:rFonts w:ascii="Helvetica" w:hAnsi="Helvetica"/>
+          <w:spacing w:val="3"/>
+        </w:rPr>
+        <w:t>has to</w:t>
+      </w:r>
+      <w:proofErr w:type="gramEnd"/>
+      <w:r>
+        <w:rPr>
+          <w:rFonts w:ascii="Helvetica" w:hAnsi="Helvetica"/>
+          <w:spacing w:val="3"/>
+        </w:rPr>
+        <w:t xml:space="preserve"> be my favorite thing I have learned ever. I also really enjoy what you had to say about life goals. Mental </w:t>
       </w:r>
       <w:r>
         <w:rPr>
@@ -2147,7 +2469,23 @@
           <w:rFonts w:ascii="Helvetica" w:hAnsi="Helvetica"/>
           <w:spacing w:val="3"/>
         </w:rPr>
-        <w:t xml:space="preserve">Hi Jessica! Im also a Jessica I prefer Jess however lol! Congrats on the upcoming wedding! That is so exciting. Hopefully </w:t>
+        <w:t xml:space="preserve">Hi Jessica! </w:t>
+      </w:r>
+      <w:proofErr w:type="spellStart"/>
+      <w:r>
+        <w:rPr>
+          <w:rFonts w:ascii="Helvetica" w:hAnsi="Helvetica"/>
+          <w:spacing w:val="3"/>
+        </w:rPr>
+        <w:t>Im</w:t>
+      </w:r>
+      <w:proofErr w:type="spellEnd"/>
+      <w:r>
+        <w:rPr>
+          <w:rFonts w:ascii="Helvetica" w:hAnsi="Helvetica"/>
+          <w:spacing w:val="3"/>
+        </w:rPr>
+        <w:t xml:space="preserve"> also a Jessica I prefer Jess however lol! Congrats on the upcoming wedding! That is so exciting. Hopefully </w:t>
       </w:r>
       <w:r>
         <w:rPr>
@@ -2161,7 +2499,23 @@
           <w:rFonts w:ascii="Helvetica" w:hAnsi="Helvetica"/>
           <w:spacing w:val="3"/>
         </w:rPr>
-        <w:t xml:space="preserve"> is cleared up enough for all your friends and family to enjoy the day with you! I have to also say I am an extremely picky eater. My basics are chicken and pasta. My boyfriend is getting tired of eating only chicken and pasta with me though so I told him as a goal for 2021 is I will try one new food of his choosing a month. Glad to meet you!</w:t>
+        <w:t xml:space="preserve"> is cleared up enough for all your friends and family to enjoy the day with you! I </w:t>
+      </w:r>
+      <w:proofErr w:type="gramStart"/>
+      <w:r>
+        <w:rPr>
+          <w:rFonts w:ascii="Helvetica" w:hAnsi="Helvetica"/>
+          <w:spacing w:val="3"/>
+        </w:rPr>
+        <w:t>have to</w:t>
+      </w:r>
+      <w:proofErr w:type="gramEnd"/>
+      <w:r>
+        <w:rPr>
+          <w:rFonts w:ascii="Helvetica" w:hAnsi="Helvetica"/>
+          <w:spacing w:val="3"/>
+        </w:rPr>
+        <w:t xml:space="preserve"> also say I am an extremely picky eater. My basics are chicken and pasta. My boyfriend is getting tired of eating only chicken and pasta with me though so I told him as a goal for 2021 is I will try one new food of his choosing a month. Glad to meet you!</w:t>
       </w:r>
     </w:p>
     <w:p>
@@ -2170,7 +2524,15 @@
       </w:pPr>
       <w:bookmarkStart w:id="60" w:name="_Toc62837131"/>
       <w:r>
-        <w:t>Reply to Zeying Yu:</w:t>
+        <w:t xml:space="preserve">Reply to </w:t>
+      </w:r>
+      <w:proofErr w:type="spellStart"/>
+      <w:r>
+        <w:t>Zeying</w:t>
+      </w:r>
+      <w:proofErr w:type="spellEnd"/>
+      <w:r>
+        <w:t xml:space="preserve"> Yu:</w:t>
       </w:r>
       <w:bookmarkEnd w:id="60"/>
     </w:p>
@@ -2201,7 +2563,15 @@
       </w:pPr>
       <w:bookmarkStart w:id="61" w:name="_Toc62837132"/>
       <w:r>
-        <w:t>Reply to Kyle Mastrangeli:</w:t>
+        <w:t xml:space="preserve">Reply to Kyle </w:t>
+      </w:r>
+      <w:proofErr w:type="spellStart"/>
+      <w:r>
+        <w:t>Mastrangeli</w:t>
+      </w:r>
+      <w:proofErr w:type="spellEnd"/>
+      <w:r>
+        <w:t>:</w:t>
       </w:r>
       <w:bookmarkEnd w:id="61"/>
     </w:p>
@@ -2363,7 +2733,23 @@
           <w:rFonts w:ascii="Helvetica" w:hAnsi="Helvetica"/>
           <w:spacing w:val="3"/>
         </w:rPr>
-        <w:t xml:space="preserve"> the rest of the readings done in order to stay on track with the class?</w:t>
+        <w:t xml:space="preserve"> the rest of the readings done </w:t>
+      </w:r>
+      <w:proofErr w:type="gramStart"/>
+      <w:r>
+        <w:rPr>
+          <w:rFonts w:ascii="Helvetica" w:hAnsi="Helvetica"/>
+          <w:spacing w:val="3"/>
+        </w:rPr>
+        <w:t>in order to</w:t>
+      </w:r>
+      <w:proofErr w:type="gramEnd"/>
+      <w:r>
+        <w:rPr>
+          <w:rFonts w:ascii="Helvetica" w:hAnsi="Helvetica"/>
+          <w:spacing w:val="3"/>
+        </w:rPr>
+        <w:t xml:space="preserve"> stay on track with the class?</w:t>
       </w:r>
     </w:p>
     <w:p>
@@ -2624,8 +3010,21 @@
         <w:pStyle w:val="Heading2"/>
       </w:pPr>
       <w:bookmarkStart w:id="65" w:name="_Toc62851046"/>
-      <w:r>
-        <w:t>JokeServer (and Inet)</w:t>
+      <w:proofErr w:type="spellStart"/>
+      <w:r>
+        <w:t>JokeServer</w:t>
+      </w:r>
+      <w:proofErr w:type="spellEnd"/>
+      <w:r>
+        <w:t xml:space="preserve"> (and </w:t>
+      </w:r>
+      <w:proofErr w:type="spellStart"/>
+      <w:r>
+        <w:t>Inet</w:t>
+      </w:r>
+      <w:proofErr w:type="spellEnd"/>
+      <w:r>
+        <w:t>)</w:t>
       </w:r>
       <w:bookmarkEnd w:id="65"/>
     </w:p>
@@ -2670,7 +3069,89 @@
           <w:rFonts w:ascii="Helvetica" w:hAnsi="Helvetica"/>
           <w:spacing w:val="3"/>
         </w:rPr>
-        <w:t>Hi this is not specific to the JokeServer or Inet but does anyone use VScode? For some reason every time I save a file it deletes random things in my code see screenshot from Inet code. Does anyone know why? or how I can fix this? Thanks in advance </w:t>
+        <w:t xml:space="preserve">Hi this is not specific to the </w:t>
+      </w:r>
+      <w:proofErr w:type="spellStart"/>
+      <w:r>
+        <w:rPr>
+          <w:rFonts w:ascii="Helvetica" w:hAnsi="Helvetica"/>
+          <w:spacing w:val="3"/>
+        </w:rPr>
+        <w:t>JokeServer</w:t>
+      </w:r>
+      <w:proofErr w:type="spellEnd"/>
+      <w:r>
+        <w:rPr>
+          <w:rFonts w:ascii="Helvetica" w:hAnsi="Helvetica"/>
+          <w:spacing w:val="3"/>
+        </w:rPr>
+        <w:t xml:space="preserve"> or </w:t>
+      </w:r>
+      <w:proofErr w:type="spellStart"/>
+      <w:proofErr w:type="gramStart"/>
+      <w:r>
+        <w:rPr>
+          <w:rFonts w:ascii="Helvetica" w:hAnsi="Helvetica"/>
+          <w:spacing w:val="3"/>
+        </w:rPr>
+        <w:t>Inet</w:t>
+      </w:r>
+      <w:proofErr w:type="spellEnd"/>
+      <w:proofErr w:type="gramEnd"/>
+      <w:r>
+        <w:rPr>
+          <w:rFonts w:ascii="Helvetica" w:hAnsi="Helvetica"/>
+          <w:spacing w:val="3"/>
+        </w:rPr>
+        <w:t xml:space="preserve"> but does anyone use </w:t>
+      </w:r>
+      <w:proofErr w:type="spellStart"/>
+      <w:r>
+        <w:rPr>
+          <w:rFonts w:ascii="Helvetica" w:hAnsi="Helvetica"/>
+          <w:spacing w:val="3"/>
+        </w:rPr>
+        <w:t>VScode</w:t>
+      </w:r>
+      <w:proofErr w:type="spellEnd"/>
+      <w:r>
+        <w:rPr>
+          <w:rFonts w:ascii="Helvetica" w:hAnsi="Helvetica"/>
+          <w:spacing w:val="3"/>
+        </w:rPr>
+        <w:t xml:space="preserve">? For some </w:t>
+      </w:r>
+      <w:proofErr w:type="gramStart"/>
+      <w:r>
+        <w:rPr>
+          <w:rFonts w:ascii="Helvetica" w:hAnsi="Helvetica"/>
+          <w:spacing w:val="3"/>
+        </w:rPr>
+        <w:t>reason</w:t>
+      </w:r>
+      <w:proofErr w:type="gramEnd"/>
+      <w:r>
+        <w:rPr>
+          <w:rFonts w:ascii="Helvetica" w:hAnsi="Helvetica"/>
+          <w:spacing w:val="3"/>
+        </w:rPr>
+        <w:t xml:space="preserve"> every time I save a file it deletes random things in my code see screenshot from </w:t>
+      </w:r>
+      <w:proofErr w:type="spellStart"/>
+      <w:r>
+        <w:rPr>
+          <w:rFonts w:ascii="Helvetica" w:hAnsi="Helvetica"/>
+          <w:spacing w:val="3"/>
+        </w:rPr>
+        <w:t>Inet</w:t>
+      </w:r>
+      <w:proofErr w:type="spellEnd"/>
+      <w:r>
+        <w:rPr>
+          <w:rFonts w:ascii="Helvetica" w:hAnsi="Helvetica"/>
+          <w:spacing w:val="3"/>
+        </w:rPr>
+        <w:t xml:space="preserve"> code. Does anyone know why? or how I can fix this? Thanks in advance </w:t>
       </w:r>
     </w:p>
     <w:p>
@@ -2740,8 +3221,33 @@
           <w:rFonts w:ascii="Helvetica" w:hAnsi="Helvetica"/>
           <w:spacing w:val="3"/>
         </w:rPr>
-        <w:t xml:space="preserve"> using another editor for now but I prefer VScode its just acting funky today will see if I can fix it :</w:t>
-      </w:r>
+        <w:t xml:space="preserve"> using another editor for now but I prefer </w:t>
+      </w:r>
+      <w:proofErr w:type="spellStart"/>
+      <w:r>
+        <w:rPr>
+          <w:rFonts w:ascii="Helvetica" w:hAnsi="Helvetica"/>
+          <w:spacing w:val="3"/>
+        </w:rPr>
+        <w:t>VScode</w:t>
+      </w:r>
+      <w:proofErr w:type="spellEnd"/>
+      <w:r>
+        <w:rPr>
+          <w:rFonts w:ascii="Helvetica" w:hAnsi="Helvetica"/>
+          <w:spacing w:val="3"/>
+        </w:rPr>
+        <w:t xml:space="preserve"> its just acting funky today will see if I can fix </w:t>
+      </w:r>
+      <w:proofErr w:type="gramStart"/>
+      <w:r>
+        <w:rPr>
+          <w:rFonts w:ascii="Helvetica" w:hAnsi="Helvetica"/>
+          <w:spacing w:val="3"/>
+        </w:rPr>
+        <w:t>it :</w:t>
+      </w:r>
+      <w:proofErr w:type="gramEnd"/>
       <w:r>
         <w:rPr>
           <w:rFonts w:ascii="Helvetica" w:hAnsi="Helvetica" w:cs="Arial"/>
@@ -2778,7 +3284,23 @@
           <w:rFonts w:ascii="Helvetica" w:hAnsi="Helvetica"/>
           <w:spacing w:val="3"/>
         </w:rPr>
-        <w:t>I think this was the issue! It looks like one of the extensions I installed to run java was installed incorrectly so when I uninstalled it and reinstalled vscode seems to be working fine now! Thank you.</w:t>
+        <w:t xml:space="preserve">I think this was the issue! It looks like one of the extensions I installed to run java was installed incorrectly so when I uninstalled it and reinstalled </w:t>
+      </w:r>
+      <w:proofErr w:type="spellStart"/>
+      <w:r>
+        <w:rPr>
+          <w:rFonts w:ascii="Helvetica" w:hAnsi="Helvetica"/>
+          <w:spacing w:val="3"/>
+        </w:rPr>
+        <w:t>vscode</w:t>
+      </w:r>
+      <w:proofErr w:type="spellEnd"/>
+      <w:r>
+        <w:rPr>
+          <w:rFonts w:ascii="Helvetica" w:hAnsi="Helvetica"/>
+          <w:spacing w:val="3"/>
+        </w:rPr>
+        <w:t xml:space="preserve"> seems to be working fine now! Thank you.</w:t>
       </w:r>
       <w:r>
         <w:rPr>
@@ -2814,7 +3336,21 @@
         <w:rPr>
           <w:rFonts w:ascii="Helvetica" w:hAnsi="Helvetica"/>
         </w:rPr>
-        <w:t xml:space="preserve">In case anyone is looking for any other IDE to use other than eclipse(I personally do not prefer it). I recommend IntelliJ for java as a student you can get a free education license </w:t>
+        <w:t xml:space="preserve">In case anyone is looking for any other IDE to use other than </w:t>
+      </w:r>
+      <w:proofErr w:type="gramStart"/>
+      <w:r>
+        <w:rPr>
+          <w:rFonts w:ascii="Helvetica" w:hAnsi="Helvetica"/>
+        </w:rPr>
+        <w:t>eclipse(</w:t>
+      </w:r>
+      <w:proofErr w:type="gramEnd"/>
+      <w:r>
+        <w:rPr>
+          <w:rFonts w:ascii="Helvetica" w:hAnsi="Helvetica"/>
+        </w:rPr>
+        <w:t xml:space="preserve">I personally do not prefer it). I recommend IntelliJ for java as a student you can get a free education license </w:t>
       </w:r>
       <w:hyperlink r:id="rId11" w:history="1">
         <w:r>
@@ -2829,7 +3365,21 @@
         <w:rPr>
           <w:rFonts w:ascii="Helvetica" w:hAnsi="Helvetica"/>
         </w:rPr>
-        <w:t xml:space="preserve"> I also really like VScode it puts the code into very pretty colors. :)</w:t>
+        <w:t xml:space="preserve"> I also really like </w:t>
+      </w:r>
+      <w:proofErr w:type="spellStart"/>
+      <w:r>
+        <w:rPr>
+          <w:rFonts w:ascii="Helvetica" w:hAnsi="Helvetica"/>
+        </w:rPr>
+        <w:t>VScode</w:t>
+      </w:r>
+      <w:proofErr w:type="spellEnd"/>
+      <w:r>
+        <w:rPr>
+          <w:rFonts w:ascii="Helvetica" w:hAnsi="Helvetica"/>
+        </w:rPr>
+        <w:t xml:space="preserve"> it puts the code into very pretty colors. :)</w:t>
       </w:r>
     </w:p>
     <w:p>
@@ -2851,7 +3401,21 @@
         <w:rPr>
           <w:rFonts w:ascii="Helvetica" w:hAnsi="Helvetica"/>
         </w:rPr>
-        <w:t xml:space="preserve">Going to also put this here if anyone is looking for a source control github is a go to. Here is a link to get GitHub pro for free as a student </w:t>
+        <w:t xml:space="preserve">Going to also put this here if anyone is looking for a source control </w:t>
+      </w:r>
+      <w:proofErr w:type="spellStart"/>
+      <w:r>
+        <w:rPr>
+          <w:rFonts w:ascii="Helvetica" w:hAnsi="Helvetica"/>
+        </w:rPr>
+        <w:t>github</w:t>
+      </w:r>
+      <w:proofErr w:type="spellEnd"/>
+      <w:r>
+        <w:rPr>
+          <w:rFonts w:ascii="Helvetica" w:hAnsi="Helvetica"/>
+        </w:rPr>
+        <w:t xml:space="preserve"> is a go to. Here is a link to get GitHub pro for free as a student </w:t>
       </w:r>
       <w:hyperlink r:id="rId12" w:history="1">
         <w:r>
@@ -2899,7 +3463,21 @@
         <w:rPr>
           <w:rFonts w:ascii="Helvetica" w:hAnsi="Helvetica"/>
         </w:rPr>
-        <w:t xml:space="preserve">I second gitbash. Not only does it allow you to get use to Linux </w:t>
+        <w:t xml:space="preserve">I second </w:t>
+      </w:r>
+      <w:proofErr w:type="spellStart"/>
+      <w:r>
+        <w:rPr>
+          <w:rFonts w:ascii="Helvetica" w:hAnsi="Helvetica"/>
+        </w:rPr>
+        <w:t>gitbash</w:t>
+      </w:r>
+      <w:proofErr w:type="spellEnd"/>
+      <w:r>
+        <w:rPr>
+          <w:rFonts w:ascii="Helvetica" w:hAnsi="Helvetica"/>
+        </w:rPr>
+        <w:t xml:space="preserve">. Not only does it allow you to get use to Linux </w:t>
       </w:r>
       <w:r>
         <w:rPr>
@@ -2935,7 +3513,21 @@
         <w:rPr>
           <w:rFonts w:ascii="Helvetica" w:hAnsi="Helvetica"/>
         </w:rPr>
-        <w:t xml:space="preserve"> I tend to forget what my branch I'm currently using is called. </w:t>
+        <w:t xml:space="preserve"> I tend to forget what my branch </w:t>
+      </w:r>
+      <w:proofErr w:type="gramStart"/>
+      <w:r>
+        <w:rPr>
+          <w:rFonts w:ascii="Helvetica" w:hAnsi="Helvetica"/>
+        </w:rPr>
+        <w:t>I'm</w:t>
+      </w:r>
+      <w:proofErr w:type="gramEnd"/>
+      <w:r>
+        <w:rPr>
+          <w:rFonts w:ascii="Helvetica" w:hAnsi="Helvetica"/>
+        </w:rPr>
+        <w:t xml:space="preserve"> currently using is called. </w:t>
       </w:r>
       <w:r>
         <w:rPr>
@@ -3042,9 +3634,14 @@
       </w:pPr>
       <w:bookmarkStart w:id="69" w:name="_Toc62837140"/>
       <w:r>
-        <w:t>Reply to Favorite Joke?:</w:t>
+        <w:t xml:space="preserve">Reply to Favorite </w:t>
+      </w:r>
+      <w:proofErr w:type="gramStart"/>
+      <w:r>
+        <w:t>Joke?:</w:t>
       </w:r>
       <w:bookmarkEnd w:id="69"/>
+      <w:proofErr w:type="gramEnd"/>
     </w:p>
     <w:p>
       <w:pPr>
@@ -3202,7 +3799,25 @@
           <w:spacing w:val="3"/>
           <w:shd w:val="clear" w:color="auto" w:fill="FFFFFF"/>
         </w:rPr>
-        <w:t xml:space="preserve"> or should I also write about what I found i.e. observations I noticed, as for those answers are different then then </w:t>
+        <w:t xml:space="preserve"> or should I also write about what I found </w:t>
+      </w:r>
+      <w:proofErr w:type="gramStart"/>
+      <w:r>
+        <w:rPr>
+          <w:rFonts w:ascii="Helvetica" w:hAnsi="Helvetica"/>
+          <w:spacing w:val="3"/>
+          <w:shd w:val="clear" w:color="auto" w:fill="FFFFFF"/>
+        </w:rPr>
+        <w:t>i.e.</w:t>
+      </w:r>
+      <w:proofErr w:type="gramEnd"/>
+      <w:r>
+        <w:rPr>
+          <w:rFonts w:ascii="Helvetica" w:hAnsi="Helvetica"/>
+          <w:spacing w:val="3"/>
+          <w:shd w:val="clear" w:color="auto" w:fill="FFFFFF"/>
+        </w:rPr>
+        <w:t xml:space="preserve"> observations I noticed, as for those answers are different then then </w:t>
       </w:r>
       <w:r>
         <w:rPr>
@@ -3294,7 +3909,21 @@
         <w:rPr>
           <w:rFonts w:ascii="Helvetica" w:hAnsi="Helvetica"/>
         </w:rPr>
-        <w:t xml:space="preserve"> I tried to google why this was the case. It was hard to find a solid answer. The only thing I found was that amazon products have a secret key that doesn’t allow them to be captured.</w:t>
+        <w:t xml:space="preserve"> I tried to google why this was the case. It was hard to find a solid answer. The only thing I found was that amazon products have a secret key that </w:t>
+      </w:r>
+      <w:proofErr w:type="gramStart"/>
+      <w:r>
+        <w:rPr>
+          <w:rFonts w:ascii="Helvetica" w:hAnsi="Helvetica"/>
+        </w:rPr>
+        <w:t>doesn’t</w:t>
+      </w:r>
+      <w:proofErr w:type="gramEnd"/>
+      <w:r>
+        <w:rPr>
+          <w:rFonts w:ascii="Helvetica" w:hAnsi="Helvetica"/>
+        </w:rPr>
+        <w:t xml:space="preserve"> allow them to be captured.</w:t>
       </w:r>
     </w:p>
     <w:p>
@@ -3374,7 +4003,23 @@
           <w:rFonts w:ascii="Lato" w:hAnsi="Lato"/>
           <w:spacing w:val="3"/>
         </w:rPr>
-        <w:t>though gitbash) and no luck.</w:t>
+        <w:t xml:space="preserve">though </w:t>
+      </w:r>
+      <w:proofErr w:type="spellStart"/>
+      <w:r>
+        <w:rPr>
+          <w:rFonts w:ascii="Lato" w:hAnsi="Lato"/>
+          <w:spacing w:val="3"/>
+        </w:rPr>
+        <w:t>gitbash</w:t>
+      </w:r>
+      <w:proofErr w:type="spellEnd"/>
+      <w:r>
+        <w:rPr>
+          <w:rFonts w:ascii="Lato" w:hAnsi="Lato"/>
+          <w:spacing w:val="3"/>
+        </w:rPr>
+        <w:t>) and no luck.</w:t>
       </w:r>
     </w:p>
     <w:p>
@@ -3432,7 +4077,15 @@
       </w:pPr>
       <w:bookmarkStart w:id="73" w:name="_Toc62837144"/>
       <w:r>
-        <w:t>Reply to - Network IntroLab Cannot find HTTP packets</w:t>
+        <w:t xml:space="preserve">Reply to - Network </w:t>
+      </w:r>
+      <w:proofErr w:type="spellStart"/>
+      <w:r>
+        <w:t>IntroLab</w:t>
+      </w:r>
+      <w:proofErr w:type="spellEnd"/>
+      <w:r>
+        <w:t xml:space="preserve"> Cannot find HTTP packets</w:t>
       </w:r>
       <w:bookmarkEnd w:id="73"/>
       <w:r>
@@ -3544,7 +4197,21 @@
         <w:rPr>
           <w:rFonts w:ascii="Helvetica" w:hAnsi="Helvetica"/>
         </w:rPr>
-        <w:t xml:space="preserve">Thanks for the information! This was new information to me and I found it interesting how some checksums were verified and some were unverified. In my case almost all my pockets came back unverified. I did some investigation on why they might be unverified. I saw something that was posted on Wireshark that </w:t>
+        <w:t xml:space="preserve">Thanks for the information! This was new information to </w:t>
+      </w:r>
+      <w:proofErr w:type="gramStart"/>
+      <w:r>
+        <w:rPr>
+          <w:rFonts w:ascii="Helvetica" w:hAnsi="Helvetica"/>
+        </w:rPr>
+        <w:t>me</w:t>
+      </w:r>
+      <w:proofErr w:type="gramEnd"/>
+      <w:r>
+        <w:rPr>
+          <w:rFonts w:ascii="Helvetica" w:hAnsi="Helvetica"/>
+        </w:rPr>
+        <w:t xml:space="preserve"> and I found it interesting how some checksums were verified and some were unverified. In my case almost all my pockets came back unverified. I did some investigation on why they might be unverified. I saw something that was posted on Wireshark that </w:t>
       </w:r>
       <w:r>
         <w:rPr>
@@ -3593,10 +4260,20 @@
         <w:pStyle w:val="Heading2"/>
       </w:pPr>
       <w:bookmarkStart w:id="74" w:name="_Toc62851048"/>
-      <w:r>
-        <w:t>MyWebserver &amp; MiniWebserver</w:t>
+      <w:proofErr w:type="spellStart"/>
+      <w:r>
+        <w:t>MyWebserver</w:t>
+      </w:r>
+      <w:proofErr w:type="spellEnd"/>
+      <w:r>
+        <w:t xml:space="preserve"> &amp; </w:t>
+      </w:r>
+      <w:proofErr w:type="spellStart"/>
+      <w:r>
+        <w:t>MiniWebserver</w:t>
       </w:r>
       <w:bookmarkEnd w:id="74"/>
+      <w:proofErr w:type="spellEnd"/>
     </w:p>
     <w:p>
       <w:pPr>
@@ -3753,7 +4430,35 @@
         <w:rPr>
           <w:rFonts w:ascii="Helvetica" w:hAnsi="Helvetica"/>
         </w:rPr>
-        <w:t xml:space="preserve"> a little late to the reply but I am going to have to try this recipe for my mom. She just started a no dairy and no grains diet! I'll have to surprise her and make it one weekend.</w:t>
+        <w:t xml:space="preserve"> a little late to the </w:t>
+      </w:r>
+      <w:proofErr w:type="gramStart"/>
+      <w:r>
+        <w:rPr>
+          <w:rFonts w:ascii="Helvetica" w:hAnsi="Helvetica"/>
+        </w:rPr>
+        <w:t>reply</w:t>
+      </w:r>
+      <w:proofErr w:type="gramEnd"/>
+      <w:r>
+        <w:rPr>
+          <w:rFonts w:ascii="Helvetica" w:hAnsi="Helvetica"/>
+        </w:rPr>
+        <w:t xml:space="preserve"> but I am going to have to try this recipe for my mom. She just started a no dairy and no grains diet! </w:t>
+      </w:r>
+      <w:proofErr w:type="gramStart"/>
+      <w:r>
+        <w:rPr>
+          <w:rFonts w:ascii="Helvetica" w:hAnsi="Helvetica"/>
+        </w:rPr>
+        <w:t>I'll</w:t>
+      </w:r>
+      <w:proofErr w:type="gramEnd"/>
+      <w:r>
+        <w:rPr>
+          <w:rFonts w:ascii="Helvetica" w:hAnsi="Helvetica"/>
+        </w:rPr>
+        <w:t xml:space="preserve"> have to surprise her and make it one weekend.</w:t>
       </w:r>
     </w:p>
     <w:p>
@@ -3916,7 +4621,21 @@
         <w:rPr>
           <w:rFonts w:ascii="Helvetica" w:hAnsi="Helvetica"/>
         </w:rPr>
-        <w:t>But I think if there was a way to connect your phone to a charger and the keyboard, mouse and monitor then it wouldn't be too bad battery wise. But there is also the fact that most phone go bad after a year or two while computers have a much longer lifespan. </w:t>
+        <w:t xml:space="preserve">But I think if there was a way to connect your phone to a charger and the keyboard, mouse and monitor then it </w:t>
+      </w:r>
+      <w:proofErr w:type="gramStart"/>
+      <w:r>
+        <w:rPr>
+          <w:rFonts w:ascii="Helvetica" w:hAnsi="Helvetica"/>
+        </w:rPr>
+        <w:t>wouldn't</w:t>
+      </w:r>
+      <w:proofErr w:type="gramEnd"/>
+      <w:r>
+        <w:rPr>
+          <w:rFonts w:ascii="Helvetica" w:hAnsi="Helvetica"/>
+        </w:rPr>
+        <w:t xml:space="preserve"> be too bad battery wise. But there is also the fact that most phone go bad after a year or two while computers have a much longer lifespan. </w:t>
       </w:r>
     </w:p>
     <w:p>
@@ -3997,12 +4716,14 @@
         </w:rPr>
         <w:t xml:space="preserve"> want to lose data in anyway weather </w:t>
       </w:r>
+      <w:proofErr w:type="gramStart"/>
       <w:r>
         <w:rPr>
           <w:rFonts w:ascii="Helvetica" w:hAnsi="Helvetica"/>
         </w:rPr>
         <w:t>it’s</w:t>
       </w:r>
+      <w:proofErr w:type="gramEnd"/>
       <w:r>
         <w:rPr>
           <w:rFonts w:ascii="Helvetica" w:hAnsi="Helvetica"/>
@@ -6138,12 +6859,14 @@
         </w:rPr>
         <w:t xml:space="preserve">I would have thought identifications should be different for all but </w:t>
       </w:r>
+      <w:proofErr w:type="gramStart"/>
       <w:r>
         <w:rPr>
           <w:rFonts w:ascii="Helvetica" w:hAnsi="Helvetica"/>
         </w:rPr>
         <w:t>it’s</w:t>
       </w:r>
+      <w:proofErr w:type="gramEnd"/>
       <w:r>
         <w:rPr>
           <w:rFonts w:ascii="Helvetica" w:hAnsi="Helvetica"/>
@@ -6230,7 +6953,35 @@
         <w:rPr>
           <w:rFonts w:ascii="Helvetica" w:hAnsi="Helvetica"/>
         </w:rPr>
-        <w:t xml:space="preserve">For this lab I ran nslookup in my windows command prompt. I ran the code suggested in the lab as nslookup </w:t>
+        <w:t xml:space="preserve">For this lab I ran </w:t>
+      </w:r>
+      <w:proofErr w:type="spellStart"/>
+      <w:r>
+        <w:rPr>
+          <w:rFonts w:ascii="Helvetica" w:hAnsi="Helvetica"/>
+        </w:rPr>
+        <w:t>nslookup</w:t>
+      </w:r>
+      <w:proofErr w:type="spellEnd"/>
+      <w:r>
+        <w:rPr>
+          <w:rFonts w:ascii="Helvetica" w:hAnsi="Helvetica"/>
+        </w:rPr>
+        <w:t xml:space="preserve"> in my windows command prompt. I ran the code suggested in the lab as </w:t>
+      </w:r>
+      <w:proofErr w:type="spellStart"/>
+      <w:r>
+        <w:rPr>
+          <w:rFonts w:ascii="Helvetica" w:hAnsi="Helvetica"/>
+        </w:rPr>
+        <w:t>nslookup</w:t>
+      </w:r>
+      <w:proofErr w:type="spellEnd"/>
+      <w:r>
+        <w:rPr>
+          <w:rFonts w:ascii="Helvetica" w:hAnsi="Helvetica"/>
+        </w:rPr>
+        <w:t xml:space="preserve"> </w:t>
       </w:r>
       <w:hyperlink r:id="rId18" w:history="1">
         <w:r>
@@ -6245,7 +6996,21 @@
         <w:rPr>
           <w:rFonts w:ascii="Helvetica" w:hAnsi="Helvetica"/>
         </w:rPr>
-        <w:t xml:space="preserve"> I also ran nslookup </w:t>
+        <w:t xml:space="preserve"> I also ran </w:t>
+      </w:r>
+      <w:proofErr w:type="spellStart"/>
+      <w:r>
+        <w:rPr>
+          <w:rFonts w:ascii="Helvetica" w:hAnsi="Helvetica"/>
+        </w:rPr>
+        <w:t>nslookup</w:t>
+      </w:r>
+      <w:proofErr w:type="spellEnd"/>
+      <w:r>
+        <w:rPr>
+          <w:rFonts w:ascii="Helvetica" w:hAnsi="Helvetica"/>
+        </w:rPr>
+        <w:t xml:space="preserve"> </w:t>
       </w:r>
       <w:hyperlink r:id="rId19" w:history="1">
         <w:r>
@@ -6387,7 +7152,39 @@
           <w:rFonts w:ascii="Helvetica" w:hAnsi="Helvetica"/>
           <w:color w:val="70AD47" w:themeColor="accent6"/>
         </w:rPr>
-        <w:t>. I saw that it was almost the same. The only difference I noticed with this was the Time to Live was slightly lower in the ipcongig command than it was in the wireshark.</w:t>
+        <w:t xml:space="preserve">. I saw that it was almost the same. The only difference I noticed with this was the Time to Live was slightly lower in the </w:t>
+      </w:r>
+      <w:proofErr w:type="spellStart"/>
+      <w:r>
+        <w:rPr>
+          <w:rFonts w:ascii="Helvetica" w:hAnsi="Helvetica"/>
+          <w:color w:val="70AD47" w:themeColor="accent6"/>
+        </w:rPr>
+        <w:t>ipcongig</w:t>
+      </w:r>
+      <w:proofErr w:type="spellEnd"/>
+      <w:r>
+        <w:rPr>
+          <w:rFonts w:ascii="Helvetica" w:hAnsi="Helvetica"/>
+          <w:color w:val="70AD47" w:themeColor="accent6"/>
+        </w:rPr>
+        <w:t xml:space="preserve"> command than it was in the </w:t>
+      </w:r>
+      <w:proofErr w:type="spellStart"/>
+      <w:r>
+        <w:rPr>
+          <w:rFonts w:ascii="Helvetica" w:hAnsi="Helvetica"/>
+          <w:color w:val="70AD47" w:themeColor="accent6"/>
+        </w:rPr>
+        <w:t>wireshark</w:t>
+      </w:r>
+      <w:proofErr w:type="spellEnd"/>
+      <w:r>
+        <w:rPr>
+          <w:rFonts w:ascii="Helvetica" w:hAnsi="Helvetica"/>
+          <w:color w:val="70AD47" w:themeColor="accent6"/>
+        </w:rPr>
+        <w:t>.</w:t>
       </w:r>
     </w:p>
     <w:p>
@@ -6401,13 +7198,41 @@
         <w:rPr>
           <w:rFonts w:ascii="Helvetica" w:hAnsi="Helvetica"/>
         </w:rPr>
-        <w:t xml:space="preserve">The next part of the lab required to capture pockets with Wireshark and nslookup. </w:t>
-      </w:r>
-      <w:r>
-        <w:rPr>
-          <w:rFonts w:ascii="Helvetica" w:hAnsi="Helvetica"/>
-        </w:rPr>
-        <w:t xml:space="preserve">At this point I stopped the lab because my nslookup was not working. </w:t>
+        <w:t xml:space="preserve">The next part of the lab required to capture pockets with Wireshark and </w:t>
+      </w:r>
+      <w:proofErr w:type="spellStart"/>
+      <w:r>
+        <w:rPr>
+          <w:rFonts w:ascii="Helvetica" w:hAnsi="Helvetica"/>
+        </w:rPr>
+        <w:t>nslookup</w:t>
+      </w:r>
+      <w:proofErr w:type="spellEnd"/>
+      <w:r>
+        <w:rPr>
+          <w:rFonts w:ascii="Helvetica" w:hAnsi="Helvetica"/>
+        </w:rPr>
+        <w:t xml:space="preserve">. </w:t>
+      </w:r>
+      <w:r>
+        <w:rPr>
+          <w:rFonts w:ascii="Helvetica" w:hAnsi="Helvetica"/>
+        </w:rPr>
+        <w:t xml:space="preserve">At this point I stopped the lab because my </w:t>
+      </w:r>
+      <w:proofErr w:type="spellStart"/>
+      <w:r>
+        <w:rPr>
+          <w:rFonts w:ascii="Helvetica" w:hAnsi="Helvetica"/>
+        </w:rPr>
+        <w:t>nslookup</w:t>
+      </w:r>
+      <w:proofErr w:type="spellEnd"/>
+      <w:r>
+        <w:rPr>
+          <w:rFonts w:ascii="Helvetica" w:hAnsi="Helvetica"/>
+        </w:rPr>
+        <w:t xml:space="preserve"> was not working. </w:t>
       </w:r>
       <w:r>
         <w:rPr>
@@ -6437,13 +7262,41 @@
         <w:rPr>
           <w:rFonts w:ascii="Helvetica" w:hAnsi="Helvetica"/>
         </w:rPr>
-        <w:t xml:space="preserve"> I was not able to get the nslookup to work on any of the 4 computers in my home. Therefore, for this lab I downloaded the zip folder provided and looked at their data for the second half of this lab.</w:t>
-      </w:r>
-      <w:r>
-        <w:rPr>
-          <w:rFonts w:ascii="Helvetica" w:hAnsi="Helvetica"/>
-        </w:rPr>
-        <w:t xml:space="preserve"> I then went through the questions for each nslookup command and compared each data</w:t>
+        <w:t xml:space="preserve"> I was not able to get the </w:t>
+      </w:r>
+      <w:proofErr w:type="spellStart"/>
+      <w:r>
+        <w:rPr>
+          <w:rFonts w:ascii="Helvetica" w:hAnsi="Helvetica"/>
+        </w:rPr>
+        <w:t>nslookup</w:t>
+      </w:r>
+      <w:proofErr w:type="spellEnd"/>
+      <w:r>
+        <w:rPr>
+          <w:rFonts w:ascii="Helvetica" w:hAnsi="Helvetica"/>
+        </w:rPr>
+        <w:t xml:space="preserve"> to work on any of the 4 computers in my home. Therefore, for this lab I downloaded the zip folder provided and looked at their data for the second half of this lab.</w:t>
+      </w:r>
+      <w:r>
+        <w:rPr>
+          <w:rFonts w:ascii="Helvetica" w:hAnsi="Helvetica"/>
+        </w:rPr>
+        <w:t xml:space="preserve"> I then went through the questions for each </w:t>
+      </w:r>
+      <w:proofErr w:type="spellStart"/>
+      <w:r>
+        <w:rPr>
+          <w:rFonts w:ascii="Helvetica" w:hAnsi="Helvetica"/>
+        </w:rPr>
+        <w:t>nslookup</w:t>
+      </w:r>
+      <w:proofErr w:type="spellEnd"/>
+      <w:r>
+        <w:rPr>
+          <w:rFonts w:ascii="Helvetica" w:hAnsi="Helvetica"/>
+        </w:rPr>
+        <w:t xml:space="preserve"> command and compared each data</w:t>
       </w:r>
       <w:r>
         <w:rPr>
@@ -6500,7 +7353,23 @@
           <w:rFonts w:ascii="Helvetica" w:hAnsi="Helvetica"/>
           <w:color w:val="70AD47" w:themeColor="accent6"/>
         </w:rPr>
-        <w:t xml:space="preserve">the command nslookup </w:t>
+        <w:t xml:space="preserve">the command </w:t>
+      </w:r>
+      <w:proofErr w:type="spellStart"/>
+      <w:r>
+        <w:rPr>
+          <w:rFonts w:ascii="Helvetica" w:hAnsi="Helvetica"/>
+          <w:color w:val="70AD47" w:themeColor="accent6"/>
+        </w:rPr>
+        <w:t>nslookup</w:t>
+      </w:r>
+      <w:proofErr w:type="spellEnd"/>
+      <w:r>
+        <w:rPr>
+          <w:rFonts w:ascii="Helvetica" w:hAnsi="Helvetica"/>
+          <w:color w:val="70AD47" w:themeColor="accent6"/>
+        </w:rPr>
+        <w:t xml:space="preserve"> </w:t>
       </w:r>
       <w:hyperlink r:id="rId20" w:history="1">
         <w:r>
@@ -6537,13 +7406,45 @@
           <w:rFonts w:ascii="Helvetica" w:hAnsi="Helvetica"/>
           <w:color w:val="70AD47" w:themeColor="accent6"/>
         </w:rPr>
-        <w:t>had Additional records, Authoritative namesevers, Answers and Queries while the second response only had Authoritative namesevers, Answers and Queries, and the first response only had Answers and Queries</w:t>
-      </w:r>
+        <w:t xml:space="preserve">had Additional records, Authoritative </w:t>
+      </w:r>
+      <w:proofErr w:type="spellStart"/>
       <w:r>
         <w:rPr>
           <w:rFonts w:ascii="Helvetica" w:hAnsi="Helvetica"/>
           <w:color w:val="70AD47" w:themeColor="accent6"/>
         </w:rPr>
+        <w:t>namesevers</w:t>
+      </w:r>
+      <w:proofErr w:type="spellEnd"/>
+      <w:r>
+        <w:rPr>
+          <w:rFonts w:ascii="Helvetica" w:hAnsi="Helvetica"/>
+          <w:color w:val="70AD47" w:themeColor="accent6"/>
+        </w:rPr>
+        <w:t xml:space="preserve">, Answers and Queries while the second response only had Authoritative </w:t>
+      </w:r>
+      <w:proofErr w:type="spellStart"/>
+      <w:r>
+        <w:rPr>
+          <w:rFonts w:ascii="Helvetica" w:hAnsi="Helvetica"/>
+          <w:color w:val="70AD47" w:themeColor="accent6"/>
+        </w:rPr>
+        <w:t>namesevers</w:t>
+      </w:r>
+      <w:proofErr w:type="spellEnd"/>
+      <w:r>
+        <w:rPr>
+          <w:rFonts w:ascii="Helvetica" w:hAnsi="Helvetica"/>
+          <w:color w:val="70AD47" w:themeColor="accent6"/>
+        </w:rPr>
+        <w:t>, Answers and Queries, and the first response only had Answers and Queries</w:t>
+      </w:r>
+      <w:r>
+        <w:rPr>
+          <w:rFonts w:ascii="Helvetica" w:hAnsi="Helvetica"/>
+          <w:color w:val="70AD47" w:themeColor="accent6"/>
+        </w:rPr>
         <w:t>.</w:t>
       </w:r>
     </w:p>
@@ -6560,28 +7461,119 @@
           <w:rFonts w:ascii="Helvetica" w:hAnsi="Helvetica"/>
           <w:color w:val="70AD47" w:themeColor="accent6"/>
         </w:rPr>
-        <w:t xml:space="preserve">For the second nslookup command I noticed that the first and second response were like the first nslookup command. With the first response only having queries and answers, and the second one having queries, answers and Authoritative namesevers. But unlike the first command this </w:t>
-      </w:r>
+        <w:t xml:space="preserve">For the second </w:t>
+      </w:r>
+      <w:proofErr w:type="spellStart"/>
       <w:r>
         <w:rPr>
           <w:rFonts w:ascii="Helvetica" w:hAnsi="Helvetica"/>
           <w:color w:val="70AD47" w:themeColor="accent6"/>
         </w:rPr>
+        <w:t>nslookup</w:t>
+      </w:r>
+      <w:proofErr w:type="spellEnd"/>
+      <w:r>
+        <w:rPr>
+          <w:rFonts w:ascii="Helvetica" w:hAnsi="Helvetica"/>
+          <w:color w:val="70AD47" w:themeColor="accent6"/>
+        </w:rPr>
+        <w:t xml:space="preserve"> command I noticed that the first and second response were like the first </w:t>
+      </w:r>
+      <w:proofErr w:type="spellStart"/>
+      <w:r>
+        <w:rPr>
+          <w:rFonts w:ascii="Helvetica" w:hAnsi="Helvetica"/>
+          <w:color w:val="70AD47" w:themeColor="accent6"/>
+        </w:rPr>
+        <w:t>nslookup</w:t>
+      </w:r>
+      <w:proofErr w:type="spellEnd"/>
+      <w:r>
+        <w:rPr>
+          <w:rFonts w:ascii="Helvetica" w:hAnsi="Helvetica"/>
+          <w:color w:val="70AD47" w:themeColor="accent6"/>
+        </w:rPr>
+        <w:t xml:space="preserve"> command. With the first response only having queries and answers, and the second one having queries, answers and Authoritative </w:t>
+      </w:r>
+      <w:proofErr w:type="spellStart"/>
+      <w:r>
+        <w:rPr>
+          <w:rFonts w:ascii="Helvetica" w:hAnsi="Helvetica"/>
+          <w:color w:val="70AD47" w:themeColor="accent6"/>
+        </w:rPr>
+        <w:t>namesevers</w:t>
+      </w:r>
+      <w:proofErr w:type="spellEnd"/>
+      <w:r>
+        <w:rPr>
+          <w:rFonts w:ascii="Helvetica" w:hAnsi="Helvetica"/>
+          <w:color w:val="70AD47" w:themeColor="accent6"/>
+        </w:rPr>
+        <w:t xml:space="preserve">. But unlike the first command </w:t>
+      </w:r>
+      <w:proofErr w:type="gramStart"/>
+      <w:r>
+        <w:rPr>
+          <w:rFonts w:ascii="Helvetica" w:hAnsi="Helvetica"/>
+          <w:color w:val="70AD47" w:themeColor="accent6"/>
+        </w:rPr>
+        <w:t xml:space="preserve">this </w:t>
+      </w:r>
+      <w:proofErr w:type="spellStart"/>
+      <w:r>
+        <w:rPr>
+          <w:rFonts w:ascii="Helvetica" w:hAnsi="Helvetica"/>
+          <w:color w:val="70AD47" w:themeColor="accent6"/>
+        </w:rPr>
         <w:t>ones</w:t>
       </w:r>
+      <w:proofErr w:type="spellEnd"/>
+      <w:proofErr w:type="gramEnd"/>
       <w:r>
         <w:rPr>
           <w:rFonts w:ascii="Helvetica" w:hAnsi="Helvetica"/>
           <w:color w:val="70AD47" w:themeColor="accent6"/>
         </w:rPr>
-        <w:t xml:space="preserve"> third response had queries and answers and Additional records but does not have Authoritative namesevers. </w:t>
-      </w:r>
+        <w:t xml:space="preserve"> third response had queries and answers and Additional records but does not have Authoritative </w:t>
+      </w:r>
+      <w:proofErr w:type="spellStart"/>
       <w:r>
         <w:rPr>
           <w:rFonts w:ascii="Helvetica" w:hAnsi="Helvetica"/>
           <w:color w:val="70AD47" w:themeColor="accent6"/>
         </w:rPr>
-        <w:t xml:space="preserve">This one also had the first query type as PTR but the other two Types were NS. </w:t>
+        <w:t>namesevers</w:t>
+      </w:r>
+      <w:proofErr w:type="spellEnd"/>
+      <w:r>
+        <w:rPr>
+          <w:rFonts w:ascii="Helvetica" w:hAnsi="Helvetica"/>
+          <w:color w:val="70AD47" w:themeColor="accent6"/>
+        </w:rPr>
+        <w:t xml:space="preserve">. </w:t>
+      </w:r>
+      <w:r>
+        <w:rPr>
+          <w:rFonts w:ascii="Helvetica" w:hAnsi="Helvetica"/>
+          <w:color w:val="70AD47" w:themeColor="accent6"/>
+        </w:rPr>
+        <w:t xml:space="preserve">This one also had the first query type as </w:t>
+      </w:r>
+      <w:proofErr w:type="gramStart"/>
+      <w:r>
+        <w:rPr>
+          <w:rFonts w:ascii="Helvetica" w:hAnsi="Helvetica"/>
+          <w:color w:val="70AD47" w:themeColor="accent6"/>
+        </w:rPr>
+        <w:t>PTR</w:t>
+      </w:r>
+      <w:proofErr w:type="gramEnd"/>
+      <w:r>
+        <w:rPr>
+          <w:rFonts w:ascii="Helvetica" w:hAnsi="Helvetica"/>
+          <w:color w:val="70AD47" w:themeColor="accent6"/>
+        </w:rPr>
+        <w:t xml:space="preserve"> but the other two Types were NS. </w:t>
       </w:r>
     </w:p>
     <w:p>
@@ -6597,14 +7589,62 @@
           <w:rFonts w:ascii="Helvetica" w:hAnsi="Helvetica"/>
           <w:color w:val="70AD47" w:themeColor="accent6"/>
         </w:rPr>
-        <w:t>For the last command the first and third responses had all 4(</w:t>
-      </w:r>
+        <w:t xml:space="preserve">For the last </w:t>
+      </w:r>
+      <w:proofErr w:type="gramStart"/>
       <w:r>
         <w:rPr>
           <w:rFonts w:ascii="Helvetica" w:hAnsi="Helvetica"/>
           <w:color w:val="70AD47" w:themeColor="accent6"/>
         </w:rPr>
-        <w:t>Additional records, Authoritative namesevers, Answers and Queries) but the second one only had Queries and Authoritative namesevers. The types for this lookup, like the last two lookups have PTR as the first type and A as the second and third type.</w:t>
+        <w:t>command</w:t>
+      </w:r>
+      <w:proofErr w:type="gramEnd"/>
+      <w:r>
+        <w:rPr>
+          <w:rFonts w:ascii="Helvetica" w:hAnsi="Helvetica"/>
+          <w:color w:val="70AD47" w:themeColor="accent6"/>
+        </w:rPr>
+        <w:t xml:space="preserve"> the first and third responses had all 4(</w:t>
+      </w:r>
+      <w:r>
+        <w:rPr>
+          <w:rFonts w:ascii="Helvetica" w:hAnsi="Helvetica"/>
+          <w:color w:val="70AD47" w:themeColor="accent6"/>
+        </w:rPr>
+        <w:t xml:space="preserve">Additional records, Authoritative </w:t>
+      </w:r>
+      <w:proofErr w:type="spellStart"/>
+      <w:r>
+        <w:rPr>
+          <w:rFonts w:ascii="Helvetica" w:hAnsi="Helvetica"/>
+          <w:color w:val="70AD47" w:themeColor="accent6"/>
+        </w:rPr>
+        <w:t>namesevers</w:t>
+      </w:r>
+      <w:proofErr w:type="spellEnd"/>
+      <w:r>
+        <w:rPr>
+          <w:rFonts w:ascii="Helvetica" w:hAnsi="Helvetica"/>
+          <w:color w:val="70AD47" w:themeColor="accent6"/>
+        </w:rPr>
+        <w:t xml:space="preserve">, Answers and Queries) but the second one only had Queries and Authoritative </w:t>
+      </w:r>
+      <w:proofErr w:type="spellStart"/>
+      <w:r>
+        <w:rPr>
+          <w:rFonts w:ascii="Helvetica" w:hAnsi="Helvetica"/>
+          <w:color w:val="70AD47" w:themeColor="accent6"/>
+        </w:rPr>
+        <w:t>namesevers</w:t>
+      </w:r>
+      <w:proofErr w:type="spellEnd"/>
+      <w:r>
+        <w:rPr>
+          <w:rFonts w:ascii="Helvetica" w:hAnsi="Helvetica"/>
+          <w:color w:val="70AD47" w:themeColor="accent6"/>
+        </w:rPr>
+        <w:t>. The types for this lookup, like the last two lookups have PTR as the first type and A as the second and third type.</w:t>
       </w:r>
     </w:p>
     <w:p>
@@ -6650,7 +7690,21 @@
         <w:rPr>
           <w:rFonts w:ascii="Helvetica" w:hAnsi="Helvetica"/>
         </w:rPr>
-        <w:t xml:space="preserve"> with the given 1-line html document. This one already looked different then the other labs I have done because it </w:t>
+        <w:t xml:space="preserve"> with the given 1-line html document. This one already looked different </w:t>
+      </w:r>
+      <w:proofErr w:type="spellStart"/>
+      <w:r>
+        <w:rPr>
+          <w:rFonts w:ascii="Helvetica" w:hAnsi="Helvetica"/>
+        </w:rPr>
+        <w:t>then</w:t>
+      </w:r>
+      <w:proofErr w:type="spellEnd"/>
+      <w:r>
+        <w:rPr>
+          <w:rFonts w:ascii="Helvetica" w:hAnsi="Helvetica"/>
+        </w:rPr>
+        <w:t xml:space="preserve"> the other labs I have done because it </w:t>
       </w:r>
       <w:r>
         <w:rPr>
@@ -6753,7 +7807,21 @@
         <w:rPr>
           <w:rFonts w:ascii="Helvetica" w:hAnsi="Helvetica"/>
         </w:rPr>
-        <w:t xml:space="preserve"> listed in the Wireshark Get. As noted before those were not listed there in the first file. However, It did not give the line based text like the first file and third file did.</w:t>
+        <w:t xml:space="preserve"> listed in the Wireshark Get. As noted before those were not listed there in the first file. However, </w:t>
+      </w:r>
+      <w:proofErr w:type="gramStart"/>
+      <w:r>
+        <w:rPr>
+          <w:rFonts w:ascii="Helvetica" w:hAnsi="Helvetica"/>
+        </w:rPr>
+        <w:t>It</w:t>
+      </w:r>
+      <w:proofErr w:type="gramEnd"/>
+      <w:r>
+        <w:rPr>
+          <w:rFonts w:ascii="Helvetica" w:hAnsi="Helvetica"/>
+        </w:rPr>
+        <w:t xml:space="preserve"> did not give the line based text like the first file and third file did.</w:t>
       </w:r>
       <w:r>
         <w:rPr>
@@ -6786,7 +7854,21 @@
         <w:rPr>
           <w:rFonts w:ascii="Helvetica" w:hAnsi="Helvetica"/>
         </w:rPr>
-        <w:t xml:space="preserve">fourth file as well. I noticed that it was similar to the second file. Lastly, I ran the fifth file twice. I ran it two times because </w:t>
+        <w:t xml:space="preserve">fourth file as well. I noticed that it was </w:t>
+      </w:r>
+      <w:proofErr w:type="gramStart"/>
+      <w:r>
+        <w:rPr>
+          <w:rFonts w:ascii="Helvetica" w:hAnsi="Helvetica"/>
+        </w:rPr>
+        <w:t>similar to</w:t>
+      </w:r>
+      <w:proofErr w:type="gramEnd"/>
+      <w:r>
+        <w:rPr>
+          <w:rFonts w:ascii="Helvetica" w:hAnsi="Helvetica"/>
+        </w:rPr>
+        <w:t xml:space="preserve"> the second file. Lastly, I ran the fifth file twice. I ran it two times because </w:t>
       </w:r>
       <w:r>
         <w:rPr>
@@ -6798,7 +7880,21 @@
         <w:rPr>
           <w:rFonts w:ascii="Helvetica" w:hAnsi="Helvetica"/>
         </w:rPr>
-        <w:t xml:space="preserve"> first time I did not read far enough in the lab to see they gave you a user name and password. </w:t>
+        <w:t xml:space="preserve"> first time I did not read far enough in the lab to see they gave you a </w:t>
+      </w:r>
+      <w:proofErr w:type="gramStart"/>
+      <w:r>
+        <w:rPr>
+          <w:rFonts w:ascii="Helvetica" w:hAnsi="Helvetica"/>
+        </w:rPr>
+        <w:t>user name</w:t>
+      </w:r>
+      <w:proofErr w:type="gramEnd"/>
+      <w:r>
+        <w:rPr>
+          <w:rFonts w:ascii="Helvetica" w:hAnsi="Helvetica"/>
+        </w:rPr>
+        <w:t xml:space="preserve"> and password. </w:t>
       </w:r>
       <w:r>
         <w:rPr>
@@ -6812,7 +7908,23 @@
           <w:rFonts w:ascii="Helvetica" w:hAnsi="Helvetica"/>
           <w:color w:val="70AD47" w:themeColor="accent6"/>
         </w:rPr>
-        <w:t xml:space="preserve"> the first one I ran gave back an unauthorized request and the second one gave back the expected result. This was an interesting comparison because unauthorized request I made gave back all HTTP protocols but when I entered the username and password it also returned an OCSP response. OCSP stands for Online Certificate Status Protocol. Within this I can see new data including the tbsResponce data, </w:t>
+        <w:t xml:space="preserve"> the first one I ran gave back an unauthorized request and the second one gave back the expected result. This was an interesting comparison because unauthorized request I made gave back all HTTP protocols but when I entered the username and password it also returned an OCSP response. OCSP stands for Online Certificate Status Protocol. Within this I can see new data including the </w:t>
+      </w:r>
+      <w:proofErr w:type="spellStart"/>
+      <w:r>
+        <w:rPr>
+          <w:rFonts w:ascii="Helvetica" w:hAnsi="Helvetica"/>
+          <w:color w:val="70AD47" w:themeColor="accent6"/>
+        </w:rPr>
+        <w:t>tbsResponce</w:t>
+      </w:r>
+      <w:proofErr w:type="spellEnd"/>
+      <w:r>
+        <w:rPr>
+          <w:rFonts w:ascii="Helvetica" w:hAnsi="Helvetica"/>
+          <w:color w:val="70AD47" w:themeColor="accent6"/>
+        </w:rPr>
+        <w:t xml:space="preserve"> data, </w:t>
       </w:r>
       <w:r>
         <w:rPr>
@@ -6921,7 +8033,21 @@
         <w:rPr>
           <w:rFonts w:ascii="Helvetica" w:hAnsi="Helvetica"/>
         </w:rPr>
-        <w:t xml:space="preserve">For the TCP Lab I downloaded the given alice.txt file and then uploaded it to the gaia website given. After uploading the file, I ran my Wireshark to capture TCP pockets. Then, I hit the upload button on the website to fully upload the alice.txt file. I was able to capture quite a few TCP pockets. When filtering buy TPC I was also able to see two HTTP pockets listed for the website I used. I ended up hiding those pockets so I could focus on just the TCP pockets. </w:t>
+        <w:t xml:space="preserve">For the TCP Lab I downloaded the given alice.txt file and then uploaded it to the </w:t>
+      </w:r>
+      <w:proofErr w:type="spellStart"/>
+      <w:r>
+        <w:rPr>
+          <w:rFonts w:ascii="Helvetica" w:hAnsi="Helvetica"/>
+        </w:rPr>
+        <w:t>gaia</w:t>
+      </w:r>
+      <w:proofErr w:type="spellEnd"/>
+      <w:r>
+        <w:rPr>
+          <w:rFonts w:ascii="Helvetica" w:hAnsi="Helvetica"/>
+        </w:rPr>
+        <w:t xml:space="preserve"> website given. After uploading the file, I ran my Wireshark to capture TCP pockets. Then, I hit the upload button on the website to fully upload the alice.txt file. I was able to capture quite a few TCP pockets. When filtering buy TPC I was also able to see two HTTP pockets listed for the website I used. I ended up hiding those pockets so I could focus on just the TCP pockets. </w:t>
       </w:r>
     </w:p>
     <w:p>
@@ -6936,7 +8062,35 @@
         </w:rPr>
         <w:lastRenderedPageBreak/>
         <w:tab/>
-        <w:t xml:space="preserve">After looking at the data and answering some of the lab’s questions. I looked at the Round-Trip Time graph. For this graph I could only see one dot placed at approximately 55.2 Round Trip Time (ms) and 0.279447 Time(s). I played around with the Stream number in the graph depending on what number the stream is on the dot changes. And for this particular graph it disappeared completely at 14. </w:t>
+        <w:t>After looking at the data and answering some of the lab’s questions. I looked at the Round-Trip Time graph. For this graph I could only see one dot placed at approximately 55.2 Round Trip Time (</w:t>
+      </w:r>
+      <w:proofErr w:type="spellStart"/>
+      <w:r>
+        <w:rPr>
+          <w:rFonts w:ascii="Helvetica" w:hAnsi="Helvetica"/>
+        </w:rPr>
+        <w:t>ms</w:t>
+      </w:r>
+      <w:proofErr w:type="spellEnd"/>
+      <w:r>
+        <w:rPr>
+          <w:rFonts w:ascii="Helvetica" w:hAnsi="Helvetica"/>
+        </w:rPr>
+        <w:t xml:space="preserve">) and 0.279447 Time(s). I played around with the Stream number in the graph depending on what number the stream is on the dot changes. And for this </w:t>
+      </w:r>
+      <w:proofErr w:type="gramStart"/>
+      <w:r>
+        <w:rPr>
+          <w:rFonts w:ascii="Helvetica" w:hAnsi="Helvetica"/>
+        </w:rPr>
+        <w:t>particular graph</w:t>
+      </w:r>
+      <w:proofErr w:type="gramEnd"/>
+      <w:r>
+        <w:rPr>
+          <w:rFonts w:ascii="Helvetica" w:hAnsi="Helvetica"/>
+        </w:rPr>
+        <w:t xml:space="preserve"> it disappeared completely at 14. </w:t>
       </w:r>
     </w:p>
     <w:p>
@@ -7067,7 +8221,21 @@
           <w:rFonts w:ascii="Helvetica" w:hAnsi="Helvetica"/>
         </w:rPr>
         <w:tab/>
-        <w:t xml:space="preserve">For this lab they had me go shopping! I went on to my favorite cheap clothing store, Shein and looked at some clothes and added them to my cart. But because I am broke, I did not purchase anything and stopped collecting pockets there. For some </w:t>
+        <w:t xml:space="preserve">For this lab they had me go shopping! I went on to my favorite cheap clothing store, </w:t>
+      </w:r>
+      <w:proofErr w:type="spellStart"/>
+      <w:r>
+        <w:rPr>
+          <w:rFonts w:ascii="Helvetica" w:hAnsi="Helvetica"/>
+        </w:rPr>
+        <w:t>Shein</w:t>
+      </w:r>
+      <w:proofErr w:type="spellEnd"/>
+      <w:r>
+        <w:rPr>
+          <w:rFonts w:ascii="Helvetica" w:hAnsi="Helvetica"/>
+        </w:rPr>
+        <w:t xml:space="preserve"> and looked at some clothes and added them to my cart. But because I am broke, I did not purchase anything and stopped collecting pockets there. For some </w:t>
       </w:r>
       <w:r>
         <w:rPr>
@@ -7105,7 +8273,35 @@
           <w:rFonts w:ascii="Helvetica" w:hAnsi="Helvetica"/>
         </w:rPr>
         <w:tab/>
-        <w:t>I looked at the data given in ClientHello SeverHello, changed Cipher Spec, Client Key Exchange, and Application Data and went through the lab questions that followed each section.</w:t>
+        <w:t xml:space="preserve">I looked at the data given in </w:t>
+      </w:r>
+      <w:proofErr w:type="spellStart"/>
+      <w:r>
+        <w:rPr>
+          <w:rFonts w:ascii="Helvetica" w:hAnsi="Helvetica"/>
+        </w:rPr>
+        <w:t>ClientHello</w:t>
+      </w:r>
+      <w:proofErr w:type="spellEnd"/>
+      <w:r>
+        <w:rPr>
+          <w:rFonts w:ascii="Helvetica" w:hAnsi="Helvetica"/>
+        </w:rPr>
+        <w:t xml:space="preserve"> </w:t>
+      </w:r>
+      <w:proofErr w:type="spellStart"/>
+      <w:r>
+        <w:rPr>
+          <w:rFonts w:ascii="Helvetica" w:hAnsi="Helvetica"/>
+        </w:rPr>
+        <w:t>SeverHello</w:t>
+      </w:r>
+      <w:proofErr w:type="spellEnd"/>
+      <w:r>
+        <w:rPr>
+          <w:rFonts w:ascii="Helvetica" w:hAnsi="Helvetica"/>
+        </w:rPr>
+        <w:t>, changed Cipher Spec, Client Key Exchange, and Application Data and went through the lab questions that followed each section.</w:t>
       </w:r>
     </w:p>
     <w:p>
@@ -7202,11 +8398,13 @@
       </w:pPr>
       <w:bookmarkStart w:id="118" w:name="_Toc62850711"/>
       <w:bookmarkStart w:id="119" w:name="_Toc62851070"/>
+      <w:proofErr w:type="spellStart"/>
       <w:r>
         <w:t>InetServer</w:t>
       </w:r>
       <w:bookmarkEnd w:id="118"/>
       <w:bookmarkEnd w:id="119"/>
+      <w:proofErr w:type="spellEnd"/>
     </w:p>
     <w:p>
       <w:pPr>
@@ -7224,7 +8422,15 @@
         <w:t>There were a few new terminologies for me in the code.</w:t>
       </w:r>
       <w:r>
-        <w:t xml:space="preserve"> I did have to reference docs.oracle.com as for some of this code was new to me and I wanted to fully understand what I was trying to code. The first one I did not know was java.net import. I learned that .net imports apps used for computer networking. It allows us to use things like ServerSocket in our code. </w:t>
+        <w:t xml:space="preserve"> I did have to reference docs.oracle.com as for some of this code was new to me and I wanted to fully understand what I was trying to code. The first one I did not know was java.net import. I learned that .net imports apps used for computer networking. It allows us to use things like </w:t>
+      </w:r>
+      <w:proofErr w:type="spellStart"/>
+      <w:r>
+        <w:t>ServerSocket</w:t>
+      </w:r>
+      <w:proofErr w:type="spellEnd"/>
+      <w:r>
+        <w:t xml:space="preserve"> in our code. </w:t>
       </w:r>
     </w:p>
     <w:p>
@@ -7232,7 +8438,31 @@
         <w:ind w:firstLine="720"/>
       </w:pPr>
       <w:r>
-        <w:t xml:space="preserve">Another term I was unfamiliar with was PrintStream. I found out that this allows us to write output data. PrintStream is a package in the java.io directory. It is the only output stream that does not throw ioexception. It also invokes a flush method automatically. </w:t>
+        <w:t xml:space="preserve">Another term I was unfamiliar with was </w:t>
+      </w:r>
+      <w:proofErr w:type="spellStart"/>
+      <w:r>
+        <w:t>PrintStream</w:t>
+      </w:r>
+      <w:proofErr w:type="spellEnd"/>
+      <w:r>
+        <w:t xml:space="preserve">. I found out that this allows us to write output data. </w:t>
+      </w:r>
+      <w:proofErr w:type="spellStart"/>
+      <w:r>
+        <w:t>PrintStream</w:t>
+      </w:r>
+      <w:proofErr w:type="spellEnd"/>
+      <w:r>
+        <w:t xml:space="preserve"> is a package in the java.io directory. It is the only output stream that does not throw </w:t>
+      </w:r>
+      <w:proofErr w:type="spellStart"/>
+      <w:r>
+        <w:t>ioexception</w:t>
+      </w:r>
+      <w:proofErr w:type="spellEnd"/>
+      <w:r>
+        <w:t xml:space="preserve">. It also invokes a flush method automatically. </w:t>
       </w:r>
     </w:p>
     <w:p>
@@ -7240,7 +8470,26 @@
         <w:ind w:firstLine="720"/>
       </w:pPr>
       <w:r>
-        <w:t>Socket and ServerSocket are other new terms for me in this class. However, when writing the code, I remembered seeing the terms in our class notes.</w:t>
+        <w:t xml:space="preserve">Socket and </w:t>
+      </w:r>
+      <w:proofErr w:type="spellStart"/>
+      <w:r>
+        <w:t>ServerSocket</w:t>
+      </w:r>
+      <w:proofErr w:type="spellEnd"/>
+      <w:r>
+        <w:t xml:space="preserve"> are other new terms for me in this class. However, when writing the code, I remembered seeing the terms in our class notes.</w:t>
+      </w:r>
+      <w:r>
+        <w:t xml:space="preserve"> I went back to my Chapter 3 notes and noted how the </w:t>
+      </w:r>
+      <w:proofErr w:type="spellStart"/>
+      <w:r>
+        <w:t>ServerSocket</w:t>
+      </w:r>
+      <w:proofErr w:type="spellEnd"/>
+      <w:r>
+        <w:t xml:space="preserve"> and Socket go hand and hand. I was then able to apply that knowledge to my code.</w:t>
       </w:r>
     </w:p>
     <w:p>
@@ -7248,7 +8497,23 @@
         <w:ind w:firstLine="720"/>
       </w:pPr>
       <w:r>
-        <w:t xml:space="preserve">There were also a few terminologies I have used before but did not fully understand. So, I used this assignment to my advantage to learn what that code was. The first one was import java.io. This allows us to use things in our code like ioexception and bufferedreader. This allows us to throw exceptions </w:t>
+        <w:t xml:space="preserve">There were also a few terminologies I have used before but did not fully understand. So, I used this assignment to my advantage to learn what that code was. The first one was import java.io. This allows us to use things in our code like </w:t>
+      </w:r>
+      <w:proofErr w:type="spellStart"/>
+      <w:r>
+        <w:t>ioexception</w:t>
+      </w:r>
+      <w:proofErr w:type="spellEnd"/>
+      <w:r>
+        <w:t xml:space="preserve"> and </w:t>
+      </w:r>
+      <w:proofErr w:type="spellStart"/>
+      <w:r>
+        <w:t>bufferedreader</w:t>
+      </w:r>
+      <w:proofErr w:type="spellEnd"/>
+      <w:r>
+        <w:t xml:space="preserve">. This allows us to throw exceptions </w:t>
       </w:r>
       <w:r>
         <w:t>and</w:t>
@@ -7263,11 +8528,21 @@
       </w:pPr>
       <w:bookmarkStart w:id="120" w:name="_Toc62850712"/>
       <w:bookmarkStart w:id="121" w:name="_Toc62851071"/>
+      <w:proofErr w:type="spellStart"/>
       <w:r>
         <w:t>JokeServer</w:t>
       </w:r>
       <w:bookmarkEnd w:id="120"/>
       <w:bookmarkEnd w:id="121"/>
+      <w:proofErr w:type="spellEnd"/>
+    </w:p>
+    <w:p>
+      <w:r>
+        <w:tab/>
+      </w:r>
+      <w:r>
+        <w:t xml:space="preserve">I started out with </w:t>
+      </w:r>
     </w:p>
     <w:p>
       <w:pPr>
@@ -7285,6 +8560,152 @@
       </w:r>
     </w:p>
     <w:p>
+      <w:r>
+        <w:tab/>
+        <w:t xml:space="preserve">First, I ran the code in </w:t>
+      </w:r>
+      <w:proofErr w:type="spellStart"/>
+      <w:r>
+        <w:t>MyListener</w:t>
+      </w:r>
+      <w:proofErr w:type="spellEnd"/>
+      <w:r>
+        <w:t xml:space="preserve"> and </w:t>
+      </w:r>
+      <w:proofErr w:type="spellStart"/>
+      <w:r>
+        <w:t>MyTelnetClient</w:t>
+      </w:r>
+      <w:proofErr w:type="spellEnd"/>
+      <w:r>
+        <w:t xml:space="preserve"> to understand how the network communicates with my code. I then took the code from </w:t>
+      </w:r>
+      <w:proofErr w:type="spellStart"/>
+      <w:r>
+        <w:t>MyListener</w:t>
+      </w:r>
+      <w:proofErr w:type="spellEnd"/>
+      <w:r>
+        <w:t xml:space="preserve"> and made a new </w:t>
+      </w:r>
+      <w:proofErr w:type="spellStart"/>
+      <w:r>
+        <w:t>MiniWebserver</w:t>
+      </w:r>
+      <w:proofErr w:type="spellEnd"/>
+      <w:r>
+        <w:t xml:space="preserve"> </w:t>
+      </w:r>
+      <w:r>
+        <w:t xml:space="preserve">file. </w:t>
+      </w:r>
+      <w:r>
+        <w:t xml:space="preserve">From there I looked at every line of code to ensure I knew what the program was doing. I also added my answers to the required questions. Next, I ran the </w:t>
+      </w:r>
+      <w:proofErr w:type="spellStart"/>
+      <w:r>
+        <w:t>WebAdd</w:t>
+      </w:r>
+      <w:proofErr w:type="spellEnd"/>
+      <w:r>
+        <w:t xml:space="preserve"> html file and entered a name and two numbers. I noticed when I submitted the file my name and the two numbers I selected were displayed in the query where you would normally search things on google. I learned from my web application class that the </w:t>
+      </w:r>
+      <w:proofErr w:type="spellStart"/>
+      <w:r>
+        <w:t>url</w:t>
+      </w:r>
+      <w:proofErr w:type="spellEnd"/>
+      <w:r>
+        <w:t xml:space="preserve"> can contain a lot of useful information for websites. I knew then I could fetch the answers from the </w:t>
+      </w:r>
+      <w:proofErr w:type="spellStart"/>
+      <w:r>
+        <w:t>url</w:t>
+      </w:r>
+      <w:proofErr w:type="spellEnd"/>
+      <w:r>
+        <w:t xml:space="preserve"> and display them in the </w:t>
+      </w:r>
+      <w:r>
+        <w:t>page’s</w:t>
+      </w:r>
+      <w:r>
+        <w:t xml:space="preserve"> html.</w:t>
+      </w:r>
+    </w:p>
+    <w:p>
+      <w:pPr>
+        <w:jc w:val="center"/>
+        <w:rPr>
+          <w:color w:val="4472C4" w:themeColor="accent1"/>
+        </w:rPr>
+      </w:pPr>
+      <w:r>
+        <w:rPr>
+          <w:color w:val="4472C4" w:themeColor="accent1"/>
+        </w:rPr>
+        <w:t>http://localhost:2540/WebAdd.fake-cgi?person=YourName&amp;num1=4&amp;num2=5</w:t>
+      </w:r>
+    </w:p>
+    <w:p>
+      <w:r>
+        <w:lastRenderedPageBreak/>
+        <w:tab/>
+        <w:t xml:space="preserve">First, I had to separate out the three different </w:t>
+      </w:r>
+      <w:r>
+        <w:t>queries</w:t>
+      </w:r>
+      <w:r>
+        <w:t xml:space="preserve"> </w:t>
+      </w:r>
+      <w:r>
+        <w:t>answers:</w:t>
+      </w:r>
+      <w:r>
+        <w:t xml:space="preserve"> Name, Num1, Num2. </w:t>
+      </w:r>
+      <w:r>
+        <w:t xml:space="preserve">I took the </w:t>
+      </w:r>
+      <w:proofErr w:type="spellStart"/>
+      <w:r>
+        <w:t>BufferedReader</w:t>
+      </w:r>
+      <w:proofErr w:type="spellEnd"/>
+      <w:r>
+        <w:t xml:space="preserve"> variable in and read its contents. I printed that onto my html to check I was fetching the correct information. </w:t>
+      </w:r>
+    </w:p>
+    <w:p>
+      <w:r>
+        <w:tab/>
+        <w:t xml:space="preserve">Next, I replaced all the &amp; symbols with = symbols so the string would be easier for me to split. After splitting the </w:t>
+      </w:r>
+      <w:proofErr w:type="gramStart"/>
+      <w:r>
+        <w:t>string</w:t>
+      </w:r>
+      <w:proofErr w:type="gramEnd"/>
+      <w:r>
+        <w:t xml:space="preserve"> I was able to isolate out the name and the first number, however, with the second number it had for example 5 HTTP following. Thus, the 5 was not isolated. I went back </w:t>
+      </w:r>
+      <w:proofErr w:type="gramStart"/>
+      <w:r>
+        <w:t>and also</w:t>
+      </w:r>
+      <w:proofErr w:type="gramEnd"/>
+      <w:r>
+        <w:t xml:space="preserve"> replaced the HTTP with an = so it could be isolated. </w:t>
+      </w:r>
+    </w:p>
+    <w:p>
+      <w:r>
+        <w:tab/>
+        <w:t>After I had the name and the two numbers, I was able to add the two numbers together and was able to produce a string to send to the page. I sent Hello ___ the sum of ____ and ____ is ___.</w:t>
+      </w:r>
+    </w:p>
+    <w:p>
       <w:pPr>
         <w:pStyle w:val="Heading2"/>
       </w:pPr>
@@ -7302,11 +8723,13 @@
       </w:pPr>
       <w:bookmarkStart w:id="126" w:name="_Toc62850715"/>
       <w:bookmarkStart w:id="127" w:name="_Toc62851074"/>
+      <w:proofErr w:type="spellStart"/>
       <w:r>
         <w:t>HostServer</w:t>
       </w:r>
       <w:bookmarkEnd w:id="126"/>
       <w:bookmarkEnd w:id="127"/>
+      <w:proofErr w:type="spellEnd"/>
     </w:p>
     <w:p>
       <w:pPr>
@@ -7497,19 +8920,19 @@
           <w:bCs w:val="0"/>
         </w:rPr>
       </w:pPr>
-      <w:bookmarkStart w:id="152" w:name="_Toc62851087"/>
-      <w:bookmarkStart w:id="153" w:name="_Extra_Credit:"/>
+      <w:bookmarkStart w:id="152" w:name="_Extra_Credit:"/>
+      <w:bookmarkStart w:id="153" w:name="_Toc62851087"/>
+      <w:bookmarkEnd w:id="152"/>
+      <w:r>
+        <w:rPr>
+          <w:rStyle w:val="Strong"/>
+          <w:rFonts w:ascii="Helvetica" w:hAnsi="Helvetica"/>
+          <w:b/>
+          <w:bCs w:val="0"/>
+        </w:rPr>
+        <w:t>Extra Credit:</w:t>
+      </w:r>
       <w:bookmarkEnd w:id="153"/>
-      <w:r>
-        <w:rPr>
-          <w:rStyle w:val="Strong"/>
-          <w:rFonts w:ascii="Helvetica" w:hAnsi="Helvetica"/>
-          <w:b/>
-          <w:bCs w:val="0"/>
-        </w:rPr>
-        <w:t>Extra Credit:</w:t>
-      </w:r>
-      <w:bookmarkEnd w:id="152"/>
     </w:p>
     <w:p>
       <w:pPr>
@@ -7559,6 +8982,7 @@
     </w:p>
     <w:p>
       <w:pPr>
+        <w:ind w:firstLine="720"/>
         <w:rPr>
           <w:rFonts w:ascii="Helvetica" w:hAnsi="Helvetica"/>
         </w:rPr>
@@ -7572,6 +8996,7 @@
     </w:p>
     <w:p>
       <w:pPr>
+        <w:ind w:firstLine="720"/>
         <w:rPr>
           <w:rFonts w:ascii="Helvetica" w:hAnsi="Helvetica"/>
         </w:rPr>
@@ -7585,15 +9010,30 @@
     </w:p>
     <w:p>
       <w:pPr>
-        <w:rPr>
-          <w:rFonts w:ascii="Helvetica" w:hAnsi="Helvetica"/>
-        </w:rPr>
-      </w:pPr>
-      <w:r>
-        <w:rPr>
-          <w:rFonts w:ascii="Helvetica" w:hAnsi="Helvetica"/>
-        </w:rPr>
-        <w:t xml:space="preserve">Before Covid-19 there was 2 other coronavirus outbreaks one in 2002 that killed 10% of the infected and one that started in 2012 and is still ongoing that has so far killed 35% of its infected. Compared to the number of deaths Covid-19 has had vs the two other coronavirus the rates are much much lower. However, Covid-19 is a lot more contagious making the number of deaths greater than the percentage. </w:t>
+        <w:ind w:firstLine="720"/>
+        <w:rPr>
+          <w:rFonts w:ascii="Helvetica" w:hAnsi="Helvetica"/>
+        </w:rPr>
+      </w:pPr>
+      <w:r>
+        <w:rPr>
+          <w:rFonts w:ascii="Helvetica" w:hAnsi="Helvetica"/>
+        </w:rPr>
+        <w:t xml:space="preserve">Before Covid-19 there was 2 other coronavirus outbreaks one in 2002 that killed 10% of the infected and one that started in 2012 and is still ongoing that has so far killed 35% of its infected. Compared to the number of deaths Covid-19 has had vs the two other coronavirus the rates are much </w:t>
+      </w:r>
+      <w:proofErr w:type="spellStart"/>
+      <w:r>
+        <w:rPr>
+          <w:rFonts w:ascii="Helvetica" w:hAnsi="Helvetica"/>
+        </w:rPr>
+        <w:t>much</w:t>
+      </w:r>
+      <w:proofErr w:type="spellEnd"/>
+      <w:r>
+        <w:rPr>
+          <w:rFonts w:ascii="Helvetica" w:hAnsi="Helvetica"/>
+        </w:rPr>
+        <w:t xml:space="preserve"> lower. However, Covid-19 is a lot more contagious making the number of deaths greater than the percentage. </w:t>
       </w:r>
     </w:p>
     <w:p>
@@ -7612,6 +9052,7 @@
     </w:p>
     <w:p>
       <w:pPr>
+        <w:ind w:firstLine="720"/>
         <w:rPr>
           <w:rFonts w:ascii="Helvetica" w:hAnsi="Helvetica"/>
         </w:rPr>
@@ -8137,10 +9578,12 @@
         <w:pStyle w:val="Heading2"/>
       </w:pPr>
       <w:bookmarkStart w:id="163" w:name="_Toc62851089"/>
+      <w:proofErr w:type="spellStart"/>
       <w:r>
         <w:t>MyWebServer</w:t>
       </w:r>
       <w:bookmarkEnd w:id="163"/>
+      <w:proofErr w:type="spellEnd"/>
     </w:p>
     <w:p>
       <w:pPr>
@@ -8266,7 +9709,15 @@
         <w:ind w:firstLine="288"/>
       </w:pPr>
       <w:r>
-        <w:t xml:space="preserve">They also asked me if I had three weeks to finish a project that had 3 parts how would I tackle the assignment. I honestly go though phases where I </w:t>
+        <w:t xml:space="preserve">They also asked me if I had three weeks to finish a project that had 3 parts how would I tackle the assignment. I honestly go </w:t>
+      </w:r>
+      <w:proofErr w:type="spellStart"/>
+      <w:r>
+        <w:t>though</w:t>
+      </w:r>
+      <w:proofErr w:type="spellEnd"/>
+      <w:r>
+        <w:t xml:space="preserve"> phases where I </w:t>
       </w:r>
       <w:r>
         <w:t xml:space="preserve">procrastinate too much and save things for the last day or I am really on top of things. </w:t>
@@ -8306,7 +9757,23 @@
         <w:t xml:space="preserve">For this study I was asked how social media and anxiety go hand and hand. </w:t>
       </w:r>
       <w:r>
-        <w:t xml:space="preserve">As someone who struggles with anxiety, I truly believe that social media has a big impact on anxiety. As I told the researcher, there are so many stigmas we have to live up to on social media. We need to be pretty and skinny. And seeing that constantly on our feed can definitely cause some anxiety. </w:t>
+        <w:t xml:space="preserve">As someone who struggles with anxiety, I truly believe that social media has a big impact on anxiety. As I told the researcher, there are so many stigmas we </w:t>
+      </w:r>
+      <w:proofErr w:type="gramStart"/>
+      <w:r>
+        <w:t>have to</w:t>
+      </w:r>
+      <w:proofErr w:type="gramEnd"/>
+      <w:r>
+        <w:t xml:space="preserve"> live up to on social media. We need to be pretty and skinny. And seeing that constantly on our feed can </w:t>
+      </w:r>
+      <w:proofErr w:type="gramStart"/>
+      <w:r>
+        <w:t>definitely cause</w:t>
+      </w:r>
+      <w:proofErr w:type="gramEnd"/>
+      <w:r>
+        <w:t xml:space="preserve"> some anxiety. </w:t>
       </w:r>
     </w:p>
     <w:p>
@@ -8340,7 +9807,15 @@
         <w:t xml:space="preserve">For this study I was asked how I would help a friend who was struggling with managing their screen time. Because of this the friend is falling behind </w:t>
       </w:r>
       <w:r>
-        <w:t xml:space="preserve">in all their classes. I remembered back in undergrad I took a class that had me write a paper on a app. The app I chose was a screen management app called forest. The point of the app was to grow a forest. You could set a time for like 60 min to not use your phone for. During the 60 min a tree will grow. However, if you use your phone you kill your tree and have to start all over. I thought that that app was so cleaver. I stopped using it because my phone broke and I just never reinstalled it. However, after doing this study I realized I maybe should put it back. I was also asked how much time on average I spend on my phone. I looked in my phones screen time settings and I was averaging about 8 hours per day weekends and about 5 </w:t>
+        <w:t xml:space="preserve">in all their classes. I remembered back in undergrad I took a class that had me write a paper on a app. The app I chose was a screen management app called forest. The point of the app was to grow a forest. You could set a time for like 60 min to not use your phone for. During the 60 min a tree will grow. However, if you use your phone you kill your tree and </w:t>
+      </w:r>
+      <w:proofErr w:type="gramStart"/>
+      <w:r>
+        <w:t>have to</w:t>
+      </w:r>
+      <w:proofErr w:type="gramEnd"/>
+      <w:r>
+        <w:t xml:space="preserve"> start all over. I thought that that app was so cleaver. I stopped using it because my phone broke and I just never reinstalled it. However, after doing this study I realized I maybe should put it back. I was also asked how much time on average I spend on my phone. I looked in my phones screen time settings and I was averaging about 8 hours per day weekends and about 5 </w:t>
       </w:r>
       <w:r>
         <w:lastRenderedPageBreak/>
@@ -8435,16 +9910,16 @@
           <w:rFonts w:ascii="Helvetica" w:hAnsi="Helvetica"/>
         </w:rPr>
       </w:pPr>
-      <w:bookmarkStart w:id="166" w:name="_Toc62851091"/>
-      <w:bookmarkStart w:id="167" w:name="_Books_Referenced:"/>
+      <w:bookmarkStart w:id="166" w:name="_Books_Referenced:"/>
+      <w:bookmarkStart w:id="167" w:name="_Toc62851091"/>
+      <w:bookmarkEnd w:id="166"/>
+      <w:r>
+        <w:rPr>
+          <w:rFonts w:ascii="Helvetica" w:hAnsi="Helvetica"/>
+        </w:rPr>
+        <w:t>Books Referenced:</w:t>
+      </w:r>
       <w:bookmarkEnd w:id="167"/>
-      <w:r>
-        <w:rPr>
-          <w:rFonts w:ascii="Helvetica" w:hAnsi="Helvetica"/>
-        </w:rPr>
-        <w:t>Books Referenced:</w:t>
-      </w:r>
-      <w:bookmarkEnd w:id="166"/>
     </w:p>
     <w:p>
       <w:pPr>
@@ -8657,7 +10132,6 @@
         <w:docPartUnique/>
       </w:docPartObj>
     </w:sdtPr>
-    <w:sdtEndPr/>
     <w:sdtContent>
       <w:p>
         <w:pPr>
@@ -8712,7 +10186,6 @@
         <w:docPartUnique/>
       </w:docPartObj>
     </w:sdtPr>
-    <w:sdtEndPr/>
     <w:sdtContent>
       <w:p>
         <w:pPr>
@@ -9597,6 +11070,92 @@
     </w:lvl>
   </w:abstractNum>
   <w:abstractNum w:abstractNumId="6" w15:restartNumberingAfterBreak="0">
+    <w:nsid w:val="2F9117AA"/>
+    <w:multiLevelType w:val="hybridMultilevel"/>
+    <w:tmpl w:val="2088782A"/>
+    <w:lvl w:ilvl="0" w:tplc="0409000F">
+      <w:start w:val="1"/>
+      <w:numFmt w:val="decimal"/>
+      <w:lvlText w:val="%1."/>
+      <w:lvlJc w:val="left"/>
+      <w:pPr>
+        <w:ind w:left="720" w:hanging="360"/>
+      </w:pPr>
+    </w:lvl>
+    <w:lvl w:ilvl="1" w:tplc="04090019" w:tentative="1">
+      <w:start w:val="1"/>
+      <w:numFmt w:val="lowerLetter"/>
+      <w:lvlText w:val="%2."/>
+      <w:lvlJc w:val="left"/>
+      <w:pPr>
+        <w:ind w:left="1440" w:hanging="360"/>
+      </w:pPr>
+    </w:lvl>
+    <w:lvl w:ilvl="2" w:tplc="0409001B" w:tentative="1">
+      <w:start w:val="1"/>
+      <w:numFmt w:val="lowerRoman"/>
+      <w:lvlText w:val="%3."/>
+      <w:lvlJc w:val="right"/>
+      <w:pPr>
+        <w:ind w:left="2160" w:hanging="180"/>
+      </w:pPr>
+    </w:lvl>
+    <w:lvl w:ilvl="3" w:tplc="0409000F" w:tentative="1">
+      <w:start w:val="1"/>
+      <w:numFmt w:val="decimal"/>
+      <w:lvlText w:val="%4."/>
+      <w:lvlJc w:val="left"/>
+      <w:pPr>
+        <w:ind w:left="2880" w:hanging="360"/>
+      </w:pPr>
+    </w:lvl>
+    <w:lvl w:ilvl="4" w:tplc="04090019" w:tentative="1">
+      <w:start w:val="1"/>
+      <w:numFmt w:val="lowerLetter"/>
+      <w:lvlText w:val="%5."/>
+      <w:lvlJc w:val="left"/>
+      <w:pPr>
+        <w:ind w:left="3600" w:hanging="360"/>
+      </w:pPr>
+    </w:lvl>
+    <w:lvl w:ilvl="5" w:tplc="0409001B" w:tentative="1">
+      <w:start w:val="1"/>
+      <w:numFmt w:val="lowerRoman"/>
+      <w:lvlText w:val="%6."/>
+      <w:lvlJc w:val="right"/>
+      <w:pPr>
+        <w:ind w:left="4320" w:hanging="180"/>
+      </w:pPr>
+    </w:lvl>
+    <w:lvl w:ilvl="6" w:tplc="0409000F" w:tentative="1">
+      <w:start w:val="1"/>
+      <w:numFmt w:val="decimal"/>
+      <w:lvlText w:val="%7."/>
+      <w:lvlJc w:val="left"/>
+      <w:pPr>
+        <w:ind w:left="5040" w:hanging="360"/>
+      </w:pPr>
+    </w:lvl>
+    <w:lvl w:ilvl="7" w:tplc="04090019" w:tentative="1">
+      <w:start w:val="1"/>
+      <w:numFmt w:val="lowerLetter"/>
+      <w:lvlText w:val="%8."/>
+      <w:lvlJc w:val="left"/>
+      <w:pPr>
+        <w:ind w:left="5760" w:hanging="360"/>
+      </w:pPr>
+    </w:lvl>
+    <w:lvl w:ilvl="8" w:tplc="0409001B" w:tentative="1">
+      <w:start w:val="1"/>
+      <w:numFmt w:val="lowerRoman"/>
+      <w:lvlText w:val="%9."/>
+      <w:lvlJc w:val="right"/>
+      <w:pPr>
+        <w:ind w:left="6480" w:hanging="180"/>
+      </w:pPr>
+    </w:lvl>
+  </w:abstractNum>
+  <w:abstractNum w:abstractNumId="7" w15:restartNumberingAfterBreak="0">
     <w:nsid w:val="42AE53D9"/>
     <w:multiLevelType w:val="hybridMultilevel"/>
     <w:tmpl w:val="D1E4A808"/>
@@ -9709,7 +11268,7 @@
       </w:rPr>
     </w:lvl>
   </w:abstractNum>
-  <w:abstractNum w:abstractNumId="7" w15:restartNumberingAfterBreak="0">
+  <w:abstractNum w:abstractNumId="8" w15:restartNumberingAfterBreak="0">
     <w:nsid w:val="548A6703"/>
     <w:multiLevelType w:val="hybridMultilevel"/>
     <w:tmpl w:val="01AC8B88"/>
@@ -9800,7 +11359,7 @@
       </w:pPr>
     </w:lvl>
   </w:abstractNum>
-  <w:abstractNum w:abstractNumId="8" w15:restartNumberingAfterBreak="0">
+  <w:abstractNum w:abstractNumId="9" w15:restartNumberingAfterBreak="0">
     <w:nsid w:val="590A231D"/>
     <w:multiLevelType w:val="hybridMultilevel"/>
     <w:tmpl w:val="84A2E266"/>
@@ -9913,7 +11472,7 @@
       </w:rPr>
     </w:lvl>
   </w:abstractNum>
-  <w:abstractNum w:abstractNumId="9" w15:restartNumberingAfterBreak="0">
+  <w:abstractNum w:abstractNumId="10" w15:restartNumberingAfterBreak="0">
     <w:nsid w:val="5EC61FA8"/>
     <w:multiLevelType w:val="hybridMultilevel"/>
     <w:tmpl w:val="1A885BE8"/>
@@ -10002,7 +11561,7 @@
       </w:pPr>
     </w:lvl>
   </w:abstractNum>
-  <w:abstractNum w:abstractNumId="10" w15:restartNumberingAfterBreak="0">
+  <w:abstractNum w:abstractNumId="11" w15:restartNumberingAfterBreak="0">
     <w:nsid w:val="64706BD0"/>
     <w:multiLevelType w:val="hybridMultilevel"/>
     <w:tmpl w:val="AAE0F86C"/>
@@ -10119,13 +11678,13 @@
     <w:abstractNumId w:val="4"/>
   </w:num>
   <w:num w:numId="2">
-    <w:abstractNumId w:val="6"/>
+    <w:abstractNumId w:val="7"/>
   </w:num>
   <w:num w:numId="3">
-    <w:abstractNumId w:val="9"/>
+    <w:abstractNumId w:val="10"/>
   </w:num>
   <w:num w:numId="4">
-    <w:abstractNumId w:val="7"/>
+    <w:abstractNumId w:val="8"/>
   </w:num>
   <w:num w:numId="5">
     <w:abstractNumId w:val="5"/>
@@ -10134,10 +11693,10 @@
     <w:abstractNumId w:val="0"/>
   </w:num>
   <w:num w:numId="7">
-    <w:abstractNumId w:val="10"/>
+    <w:abstractNumId w:val="11"/>
   </w:num>
   <w:num w:numId="8">
-    <w:abstractNumId w:val="8"/>
+    <w:abstractNumId w:val="9"/>
   </w:num>
   <w:num w:numId="9">
     <w:abstractNumId w:val="1"/>
@@ -10147,6 +11706,9 @@
   </w:num>
   <w:num w:numId="11">
     <w:abstractNumId w:val="3"/>
+  </w:num>
+  <w:num w:numId="12">
+    <w:abstractNumId w:val="6"/>
   </w:num>
 </w:numbering>
 </file>
@@ -11175,6 +12737,18 @@
       <w:szCs w:val="20"/>
     </w:rPr>
   </w:style>
+  <w:style w:type="character" w:styleId="FollowedHyperlink">
+    <w:name w:val="FollowedHyperlink"/>
+    <w:basedOn w:val="DefaultParagraphFont"/>
+    <w:uiPriority w:val="99"/>
+    <w:semiHidden/>
+    <w:unhideWhenUsed/>
+    <w:rsid w:val="0088526A"/>
+    <w:rPr>
+      <w:color w:val="954F72" w:themeColor="followedHyperlink"/>
+      <w:u w:val="single"/>
+    </w:rPr>
+  </w:style>
 </w:styles>
 </file>
 

</xml_diff>

<commit_message>
Setioned out new and old stuff in network labs
</commit_message>
<xml_diff>
--- a/ds-log.docx
+++ b/ds-log.docx
@@ -6686,6 +6686,14 @@
     </w:p>
     <w:p>
       <w:pPr>
+        <w:jc w:val="center"/>
+      </w:pPr>
+      <w:r>
+        <w:t>Additional Information that was not included in the lab write up.</w:t>
+      </w:r>
+    </w:p>
+    <w:p>
+      <w:pPr>
         <w:pStyle w:val="Heading2"/>
       </w:pPr>
       <w:bookmarkStart w:id="102" w:name="_Toc62850703"/>
@@ -6704,65 +6712,76 @@
         <w:ind w:firstLine="720"/>
         <w:rPr>
           <w:rFonts w:ascii="Helvetica" w:hAnsi="Helvetica"/>
-        </w:rPr>
-      </w:pPr>
-      <w:r>
-        <w:rPr>
-          <w:rFonts w:ascii="Helvetica" w:hAnsi="Helvetica"/>
+          <w:color w:val="FF0000"/>
+        </w:rPr>
+      </w:pPr>
+      <w:r>
+        <w:rPr>
+          <w:rFonts w:ascii="Helvetica" w:hAnsi="Helvetica"/>
+          <w:color w:val="FF0000"/>
         </w:rPr>
         <w:t xml:space="preserve">I ran into a little difficulty with the intro lab. The example shown in the pdf in figure 4 was not what I was seeing on my screen. I have about 11 different capture interfaces that were available on my </w:t>
       </w:r>
       <w:r>
         <w:rPr>
           <w:rFonts w:ascii="Helvetica" w:hAnsi="Helvetica"/>
+          <w:color w:val="FF0000"/>
         </w:rPr>
         <w:t>Wireshark</w:t>
       </w:r>
       <w:r>
         <w:rPr>
           <w:rFonts w:ascii="Helvetica" w:hAnsi="Helvetica"/>
+          <w:color w:val="FF0000"/>
         </w:rPr>
         <w:t>.</w:t>
       </w:r>
       <w:r>
         <w:rPr>
           <w:rFonts w:ascii="Helvetica" w:hAnsi="Helvetica"/>
+          <w:color w:val="FF0000"/>
         </w:rPr>
         <w:t xml:space="preserve"> Whereas the example only had two capture interfaces. The example also said to select Gigabit Network Connection, and I did not have that option on my </w:t>
       </w:r>
       <w:r>
         <w:rPr>
           <w:rFonts w:ascii="Helvetica" w:hAnsi="Helvetica"/>
+          <w:color w:val="FF0000"/>
         </w:rPr>
         <w:t>Wireshark</w:t>
       </w:r>
       <w:r>
         <w:rPr>
           <w:rFonts w:ascii="Helvetica" w:hAnsi="Helvetica"/>
+          <w:color w:val="FF0000"/>
         </w:rPr>
         <w:t xml:space="preserve">. Thus, </w:t>
       </w:r>
       <w:r>
         <w:rPr>
           <w:rFonts w:ascii="Helvetica" w:hAnsi="Helvetica"/>
+          <w:color w:val="FF0000"/>
         </w:rPr>
         <w:t>it</w:t>
       </w:r>
       <w:r>
         <w:rPr>
           <w:rFonts w:ascii="Helvetica" w:hAnsi="Helvetica"/>
+          <w:color w:val="FF0000"/>
         </w:rPr>
         <w:t xml:space="preserve"> took me a little bit to figure out what one I needed to use for the intro lab and to follow the examples. I eventually found out it was Microsoft: Wi-fi that I wanted to use.</w:t>
       </w:r>
       <w:r>
         <w:rPr>
           <w:rFonts w:ascii="Helvetica" w:hAnsi="Helvetica"/>
+          <w:color w:val="FF0000"/>
         </w:rPr>
         <w:t xml:space="preserve"> </w:t>
       </w:r>
       <w:r>
         <w:rPr>
           <w:rFonts w:ascii="Helvetica" w:hAnsi="Helvetica"/>
+          <w:color w:val="FF0000"/>
         </w:rPr>
         <w:t xml:space="preserve">I figured this out because it was the only one out of my eleven choices that outputted the intro-wireshark-file1.html. </w:t>
       </w:r>
@@ -6772,23 +6791,27 @@
         <w:ind w:firstLine="720"/>
         <w:rPr>
           <w:rFonts w:ascii="Helvetica" w:hAnsi="Helvetica"/>
-        </w:rPr>
-      </w:pPr>
-      <w:r>
-        <w:rPr>
-          <w:rFonts w:ascii="Helvetica" w:hAnsi="Helvetica"/>
+          <w:color w:val="FF0000"/>
+        </w:rPr>
+      </w:pPr>
+      <w:r>
+        <w:rPr>
+          <w:rFonts w:ascii="Helvetica" w:hAnsi="Helvetica"/>
+          <w:color w:val="FF0000"/>
         </w:rPr>
         <w:t xml:space="preserve">Another issue I ran into while doing the intro lab was again in figure 4. In figure 4 it showed a start button right next to the options. Mine did not have any start buttons at all. I was just randomly clicking and saw that I could just double click on the selection I </w:t>
       </w:r>
       <w:r>
         <w:rPr>
           <w:rFonts w:ascii="Helvetica" w:hAnsi="Helvetica"/>
+          <w:color w:val="FF0000"/>
         </w:rPr>
         <w:t>wanted,</w:t>
       </w:r>
       <w:r>
         <w:rPr>
           <w:rFonts w:ascii="Helvetica" w:hAnsi="Helvetica"/>
+          <w:color w:val="FF0000"/>
         </w:rPr>
         <w:t xml:space="preserve"> and it ran. </w:t>
       </w:r>
@@ -6798,11 +6821,13 @@
         <w:ind w:firstLine="720"/>
         <w:rPr>
           <w:rFonts w:ascii="Helvetica" w:hAnsi="Helvetica"/>
-        </w:rPr>
-      </w:pPr>
-      <w:r>
-        <w:rPr>
-          <w:rFonts w:ascii="Helvetica" w:hAnsi="Helvetica"/>
+          <w:color w:val="FF0000"/>
+        </w:rPr>
+      </w:pPr>
+      <w:r>
+        <w:rPr>
+          <w:rFonts w:ascii="Helvetica" w:hAnsi="Helvetica"/>
+          <w:color w:val="FF0000"/>
         </w:rPr>
         <w:t>After my first attempt at the intro lab, I knew I was still a little confused what I was trying to accomplish with Wireshark. So, I decided to go back and run it and reread the document to ensure I fully understood the lab.</w:t>
       </w:r>
@@ -6829,12 +6854,14 @@
       <w:r>
         <w:rPr>
           <w:rFonts w:ascii="Helvetica" w:hAnsi="Helvetica"/>
+          <w:color w:val="FF0000"/>
         </w:rPr>
         <w:t xml:space="preserve">For this lab I downloaded ping plotter </w:t>
       </w:r>
       <w:r>
         <w:rPr>
           <w:rFonts w:ascii="Helvetica" w:hAnsi="Helvetica"/>
+          <w:color w:val="FF0000"/>
         </w:rPr>
         <w:t xml:space="preserve">to capture my pockets. I then recorded the pockets with Wireshark. I captured pockets from </w:t>
       </w:r>
@@ -6843,6 +6870,7 @@
           <w:rPr>
             <w:rStyle w:val="Hyperlink"/>
             <w:rFonts w:ascii="Helvetica" w:hAnsi="Helvetica"/>
+            <w:color w:val="FF0000"/>
           </w:rPr>
           <w:t>www.pingplotter.com</w:t>
         </w:r>
@@ -6850,12 +6878,14 @@
       <w:r>
         <w:rPr>
           <w:rFonts w:ascii="Helvetica" w:hAnsi="Helvetica"/>
+          <w:color w:val="FF0000"/>
         </w:rPr>
         <w:t xml:space="preserve"> on ping plotter. I captured 3 different packet sizes at 56, 2000, and 3500. I then analyzed all the information on Wireshark and ran though the questions in the lab. Showed me how ICMP Request has all different identifications and Time to Live, whereas the ICMP Time to Live all have the same identifications and Time to Live for the same sources. I found this interesting because </w:t>
       </w:r>
       <w:r>
         <w:rPr>
           <w:rFonts w:ascii="Helvetica" w:hAnsi="Helvetica"/>
+          <w:color w:val="FF0000"/>
         </w:rPr>
         <w:t xml:space="preserve">I would have thought identifications should be different for all but </w:t>
       </w:r>
@@ -6863,6 +6893,7 @@
       <w:r>
         <w:rPr>
           <w:rFonts w:ascii="Helvetica" w:hAnsi="Helvetica"/>
+          <w:color w:val="FF0000"/>
         </w:rPr>
         <w:t>it’s</w:t>
       </w:r>
@@ -6870,12 +6901,14 @@
       <w:r>
         <w:rPr>
           <w:rFonts w:ascii="Helvetica" w:hAnsi="Helvetica"/>
+          <w:color w:val="FF0000"/>
         </w:rPr>
         <w:t xml:space="preserve"> not the case for ICMP Time to Live</w:t>
       </w:r>
       <w:r>
         <w:rPr>
           <w:rFonts w:ascii="Helvetica" w:hAnsi="Helvetica"/>
+          <w:color w:val="FF0000"/>
         </w:rPr>
         <w:t>.</w:t>
       </w:r>
@@ -6892,13 +6925,27 @@
           <w:rFonts w:ascii="Helvetica" w:hAnsi="Helvetica"/>
           <w:color w:val="70AD47" w:themeColor="accent6"/>
         </w:rPr>
-        <w:t xml:space="preserve">In the question on the </w:t>
+        <w:t>In the question</w:t>
       </w:r>
       <w:r>
         <w:rPr>
           <w:rFonts w:ascii="Helvetica" w:hAnsi="Helvetica"/>
           <w:color w:val="70AD47" w:themeColor="accent6"/>
         </w:rPr>
+        <w:t>s</w:t>
+      </w:r>
+      <w:r>
+        <w:rPr>
+          <w:rFonts w:ascii="Helvetica" w:hAnsi="Helvetica"/>
+          <w:color w:val="70AD47" w:themeColor="accent6"/>
+        </w:rPr>
+        <w:t xml:space="preserve"> on the </w:t>
+      </w:r>
+      <w:r>
+        <w:rPr>
+          <w:rFonts w:ascii="Helvetica" w:hAnsi="Helvetica"/>
+          <w:color w:val="70AD47" w:themeColor="accent6"/>
+        </w:rPr>
         <w:t>lab,</w:t>
       </w:r>
       <w:r>
@@ -6906,7 +6953,7 @@
           <w:rFonts w:ascii="Helvetica" w:hAnsi="Helvetica"/>
           <w:color w:val="70AD47" w:themeColor="accent6"/>
         </w:rPr>
-        <w:t xml:space="preserve"> they also asked us to investigate the fragment offsets for the 3 different pocket sizes. For my offset I noticed that for 56 the offset was 0 but for 2000 and 3500 the offset was the pocket size -20. </w:t>
+        <w:t xml:space="preserve"> they asked us to investigate the fragment offsets for the 3 different pocket sizes. For my offset I noticed that for 56 the offset was 0 but for 2000 and 3500 the offset was the pocket size -20. </w:t>
       </w:r>
       <w:r>
         <w:rPr>
@@ -6947,11 +6994,13 @@
         <w:ind w:firstLine="720"/>
         <w:rPr>
           <w:rFonts w:ascii="Helvetica" w:hAnsi="Helvetica"/>
-        </w:rPr>
-      </w:pPr>
-      <w:r>
-        <w:rPr>
-          <w:rFonts w:ascii="Helvetica" w:hAnsi="Helvetica"/>
+          <w:color w:val="FF0000"/>
+        </w:rPr>
+      </w:pPr>
+      <w:r>
+        <w:rPr>
+          <w:rFonts w:ascii="Helvetica" w:hAnsi="Helvetica"/>
+          <w:color w:val="FF0000"/>
         </w:rPr>
         <w:t xml:space="preserve">For this lab I ran </w:t>
       </w:r>
@@ -6959,6 +7008,7 @@
       <w:r>
         <w:rPr>
           <w:rFonts w:ascii="Helvetica" w:hAnsi="Helvetica"/>
+          <w:color w:val="FF0000"/>
         </w:rPr>
         <w:t>nslookup</w:t>
       </w:r>
@@ -6966,6 +7016,7 @@
       <w:r>
         <w:rPr>
           <w:rFonts w:ascii="Helvetica" w:hAnsi="Helvetica"/>
+          <w:color w:val="FF0000"/>
         </w:rPr>
         <w:t xml:space="preserve"> in my windows command prompt. I ran the code suggested in the lab as </w:t>
       </w:r>
@@ -6973,6 +7024,7 @@
       <w:r>
         <w:rPr>
           <w:rFonts w:ascii="Helvetica" w:hAnsi="Helvetica"/>
+          <w:color w:val="FF0000"/>
         </w:rPr>
         <w:t>nslookup</w:t>
       </w:r>
@@ -6980,6 +7032,7 @@
       <w:r>
         <w:rPr>
           <w:rFonts w:ascii="Helvetica" w:hAnsi="Helvetica"/>
+          <w:color w:val="FF0000"/>
         </w:rPr>
         <w:t xml:space="preserve"> </w:t>
       </w:r>
@@ -6988,6 +7041,7 @@
           <w:rPr>
             <w:rStyle w:val="Hyperlink"/>
             <w:rFonts w:ascii="Helvetica" w:hAnsi="Helvetica"/>
+            <w:color w:val="FF0000"/>
           </w:rPr>
           <w:t>www.mit.edu</w:t>
         </w:r>
@@ -6995,6 +7049,7 @@
       <w:r>
         <w:rPr>
           <w:rFonts w:ascii="Helvetica" w:hAnsi="Helvetica"/>
+          <w:color w:val="FF0000"/>
         </w:rPr>
         <w:t xml:space="preserve"> I also ran </w:t>
       </w:r>
@@ -7002,6 +7057,7 @@
       <w:r>
         <w:rPr>
           <w:rFonts w:ascii="Helvetica" w:hAnsi="Helvetica"/>
+          <w:color w:val="FF0000"/>
         </w:rPr>
         <w:t>nslookup</w:t>
       </w:r>
@@ -7009,6 +7065,7 @@
       <w:r>
         <w:rPr>
           <w:rFonts w:ascii="Helvetica" w:hAnsi="Helvetica"/>
+          <w:color w:val="FF0000"/>
         </w:rPr>
         <w:t xml:space="preserve"> </w:t>
       </w:r>
@@ -7017,6 +7074,7 @@
           <w:rPr>
             <w:rStyle w:val="Hyperlink"/>
             <w:rFonts w:ascii="Helvetica" w:hAnsi="Helvetica"/>
+            <w:color w:val="FF0000"/>
           </w:rPr>
           <w:t>www.studentaid.gov</w:t>
         </w:r>
@@ -7024,30 +7082,36 @@
       <w:r>
         <w:rPr>
           <w:rFonts w:ascii="Helvetica" w:hAnsi="Helvetica"/>
+          <w:color w:val="FF0000"/>
         </w:rPr>
         <w:t xml:space="preserve">. In the example they showed the command had a server name. However, when I ran </w:t>
       </w:r>
       <w:r>
         <w:rPr>
           <w:rFonts w:ascii="Helvetica" w:hAnsi="Helvetica"/>
+          <w:color w:val="FF0000"/>
         </w:rPr>
         <w:t>both commands</w:t>
       </w:r>
       <w:r>
         <w:rPr>
           <w:rFonts w:ascii="Helvetica" w:hAnsi="Helvetica"/>
+          <w:color w:val="FF0000"/>
         </w:rPr>
         <w:t xml:space="preserve"> my server name came up as unknow. Same thing happened when I ran the second command. However, when I ran the third command it gave me a server </w:t>
       </w:r>
       <w:r>
         <w:rPr>
           <w:rFonts w:ascii="Helvetica" w:hAnsi="Helvetica"/>
-        </w:rPr>
+          <w:color w:val="FF0000"/>
+        </w:rPr>
+        <w:lastRenderedPageBreak/>
         <w:t>name,</w:t>
       </w:r>
       <w:r>
         <w:rPr>
           <w:rFonts w:ascii="Helvetica" w:hAnsi="Helvetica"/>
+          <w:color w:val="FF0000"/>
         </w:rPr>
         <w:t xml:space="preserve"> but the DNS timed out. I decided I would continue with the lab and further investigate the issue later.</w:t>
       </w:r>
@@ -7057,30 +7121,34 @@
         <w:ind w:firstLine="720"/>
         <w:rPr>
           <w:rFonts w:ascii="Helvetica" w:hAnsi="Helvetica"/>
-        </w:rPr>
-      </w:pPr>
-      <w:r>
-        <w:rPr>
-          <w:rFonts w:ascii="Helvetica" w:hAnsi="Helvetica"/>
-        </w:rPr>
-        <w:lastRenderedPageBreak/>
+          <w:color w:val="FF0000"/>
+        </w:rPr>
+      </w:pPr>
+      <w:r>
+        <w:rPr>
+          <w:rFonts w:ascii="Helvetica" w:hAnsi="Helvetica"/>
+          <w:color w:val="FF0000"/>
+        </w:rPr>
         <w:t xml:space="preserve">I </w:t>
       </w:r>
       <w:r>
         <w:rPr>
           <w:rFonts w:ascii="Helvetica" w:hAnsi="Helvetica"/>
+          <w:color w:val="FF0000"/>
         </w:rPr>
         <w:t>investigated</w:t>
       </w:r>
       <w:r>
         <w:rPr>
           <w:rFonts w:ascii="Helvetica" w:hAnsi="Helvetica"/>
+          <w:color w:val="FF0000"/>
         </w:rPr>
         <w:t xml:space="preserve"> trying to get the issue resolved however, I was not able to. I tried to edit my firewall but could not find a workaround. Thus. I continued with the rest of the lab hoping I could still complete it</w:t>
       </w:r>
       <w:r>
         <w:rPr>
           <w:rFonts w:ascii="Helvetica" w:hAnsi="Helvetica"/>
+          <w:color w:val="FF0000"/>
         </w:rPr>
         <w:t>.</w:t>
       </w:r>
@@ -7090,23 +7158,27 @@
         <w:ind w:firstLine="720"/>
         <w:rPr>
           <w:rFonts w:ascii="Helvetica" w:hAnsi="Helvetica"/>
-        </w:rPr>
-      </w:pPr>
-      <w:r>
-        <w:rPr>
-          <w:rFonts w:ascii="Helvetica" w:hAnsi="Helvetica"/>
+          <w:color w:val="FF0000"/>
+        </w:rPr>
+      </w:pPr>
+      <w:r>
+        <w:rPr>
+          <w:rFonts w:ascii="Helvetica" w:hAnsi="Helvetica"/>
+          <w:color w:val="FF0000"/>
         </w:rPr>
         <w:t xml:space="preserve">I then used Wireshark to capture the DNS from the given website. I found out that my DNS pockets were being sent over </w:t>
       </w:r>
       <w:r>
         <w:rPr>
           <w:rFonts w:ascii="Helvetica" w:hAnsi="Helvetica"/>
+          <w:color w:val="FF0000"/>
         </w:rPr>
         <w:t>UDP</w:t>
       </w:r>
       <w:r>
         <w:rPr>
           <w:rFonts w:ascii="Helvetica" w:hAnsi="Helvetica"/>
+          <w:color w:val="FF0000"/>
         </w:rPr>
         <w:t>. I was able to use ipconfig to compare the results from that to Wireshark.</w:t>
       </w:r>
@@ -7192,11 +7264,13 @@
         <w:ind w:firstLine="720"/>
         <w:rPr>
           <w:rFonts w:ascii="Helvetica" w:hAnsi="Helvetica"/>
-        </w:rPr>
-      </w:pPr>
-      <w:r>
-        <w:rPr>
-          <w:rFonts w:ascii="Helvetica" w:hAnsi="Helvetica"/>
+          <w:color w:val="FF0000"/>
+        </w:rPr>
+      </w:pPr>
+      <w:r>
+        <w:rPr>
+          <w:rFonts w:ascii="Helvetica" w:hAnsi="Helvetica"/>
+          <w:color w:val="FF0000"/>
         </w:rPr>
         <w:t xml:space="preserve">The next part of the lab required to capture pockets with Wireshark and </w:t>
       </w:r>
@@ -7204,6 +7278,7 @@
       <w:r>
         <w:rPr>
           <w:rFonts w:ascii="Helvetica" w:hAnsi="Helvetica"/>
+          <w:color w:val="FF0000"/>
         </w:rPr>
         <w:t>nslookup</w:t>
       </w:r>
@@ -7211,12 +7286,14 @@
       <w:r>
         <w:rPr>
           <w:rFonts w:ascii="Helvetica" w:hAnsi="Helvetica"/>
+          <w:color w:val="FF0000"/>
         </w:rPr>
         <w:t xml:space="preserve">. </w:t>
       </w:r>
       <w:r>
         <w:rPr>
           <w:rFonts w:ascii="Helvetica" w:hAnsi="Helvetica"/>
+          <w:color w:val="FF0000"/>
         </w:rPr>
         <w:t xml:space="preserve">At this point I stopped the lab because my </w:t>
       </w:r>
@@ -7224,6 +7301,7 @@
       <w:r>
         <w:rPr>
           <w:rFonts w:ascii="Helvetica" w:hAnsi="Helvetica"/>
+          <w:color w:val="FF0000"/>
         </w:rPr>
         <w:t>nslookup</w:t>
       </w:r>
@@ -7231,36 +7309,42 @@
       <w:r>
         <w:rPr>
           <w:rFonts w:ascii="Helvetica" w:hAnsi="Helvetica"/>
+          <w:color w:val="FF0000"/>
         </w:rPr>
         <w:t xml:space="preserve"> was not working. </w:t>
       </w:r>
       <w:r>
         <w:rPr>
           <w:rFonts w:ascii="Helvetica" w:hAnsi="Helvetica"/>
+          <w:color w:val="FF0000"/>
         </w:rPr>
         <w:t xml:space="preserve">I am going to see if I can get it to work on my mac or other windows. </w:t>
       </w:r>
       <w:r>
         <w:rPr>
           <w:rFonts w:ascii="Helvetica" w:hAnsi="Helvetica"/>
+          <w:color w:val="FF0000"/>
         </w:rPr>
         <w:t>So,</w:t>
       </w:r>
       <w:r>
         <w:rPr>
           <w:rFonts w:ascii="Helvetica" w:hAnsi="Helvetica"/>
+          <w:color w:val="FF0000"/>
         </w:rPr>
         <w:t xml:space="preserve"> after a few hours of </w:t>
       </w:r>
       <w:r>
         <w:rPr>
           <w:rFonts w:ascii="Helvetica" w:hAnsi="Helvetica"/>
+          <w:color w:val="FF0000"/>
         </w:rPr>
         <w:t>trying,</w:t>
       </w:r>
       <w:r>
         <w:rPr>
           <w:rFonts w:ascii="Helvetica" w:hAnsi="Helvetica"/>
+          <w:color w:val="FF0000"/>
         </w:rPr>
         <w:t xml:space="preserve"> I was not able to get the </w:t>
       </w:r>
@@ -7268,6 +7352,7 @@
       <w:r>
         <w:rPr>
           <w:rFonts w:ascii="Helvetica" w:hAnsi="Helvetica"/>
+          <w:color w:val="FF0000"/>
         </w:rPr>
         <w:t>nslookup</w:t>
       </w:r>
@@ -7275,12 +7360,14 @@
       <w:r>
         <w:rPr>
           <w:rFonts w:ascii="Helvetica" w:hAnsi="Helvetica"/>
+          <w:color w:val="FF0000"/>
         </w:rPr>
         <w:t xml:space="preserve"> to work on any of the 4 computers in my home. Therefore, for this lab I downloaded the zip folder provided and looked at their data for the second half of this lab.</w:t>
       </w:r>
       <w:r>
         <w:rPr>
           <w:rFonts w:ascii="Helvetica" w:hAnsi="Helvetica"/>
+          <w:color w:val="FF0000"/>
         </w:rPr>
         <w:t xml:space="preserve"> I then went through the questions for each </w:t>
       </w:r>
@@ -7288,6 +7375,7 @@
       <w:r>
         <w:rPr>
           <w:rFonts w:ascii="Helvetica" w:hAnsi="Helvetica"/>
+          <w:color w:val="FF0000"/>
         </w:rPr>
         <w:t>nslookup</w:t>
       </w:r>
@@ -7295,12 +7383,14 @@
       <w:r>
         <w:rPr>
           <w:rFonts w:ascii="Helvetica" w:hAnsi="Helvetica"/>
+          <w:color w:val="FF0000"/>
         </w:rPr>
         <w:t xml:space="preserve"> command and compared each data</w:t>
       </w:r>
       <w:r>
         <w:rPr>
           <w:rFonts w:ascii="Helvetica" w:hAnsi="Helvetica"/>
+          <w:color w:val="FF0000"/>
         </w:rPr>
         <w:t>.</w:t>
       </w:r>
@@ -7662,6 +7752,7 @@
       <w:bookmarkStart w:id="108" w:name="_Toc62850706"/>
       <w:bookmarkStart w:id="109" w:name="_Toc62851065"/>
       <w:r>
+        <w:lastRenderedPageBreak/>
         <w:t>HTTP Lab</w:t>
       </w:r>
       <w:bookmarkEnd w:id="108"/>
@@ -7672,23 +7763,27 @@
         <w:ind w:firstLine="720"/>
         <w:rPr>
           <w:rFonts w:ascii="Helvetica" w:hAnsi="Helvetica"/>
-        </w:rPr>
-      </w:pPr>
-      <w:r>
-        <w:rPr>
-          <w:rFonts w:ascii="Helvetica" w:hAnsi="Helvetica"/>
+          <w:color w:val="FF0000"/>
+        </w:rPr>
+      </w:pPr>
+      <w:r>
+        <w:rPr>
+          <w:rFonts w:ascii="Helvetica" w:hAnsi="Helvetica"/>
+          <w:color w:val="FF0000"/>
         </w:rPr>
         <w:t xml:space="preserve">For this lab I captured a http pocket in </w:t>
       </w:r>
       <w:r>
         <w:rPr>
           <w:rFonts w:ascii="Helvetica" w:hAnsi="Helvetica"/>
+          <w:color w:val="FF0000"/>
         </w:rPr>
         <w:t>Wireshark</w:t>
       </w:r>
       <w:r>
         <w:rPr>
           <w:rFonts w:ascii="Helvetica" w:hAnsi="Helvetica"/>
+          <w:color w:val="FF0000"/>
         </w:rPr>
         <w:t xml:space="preserve"> with the given 1-line html document. This one already looked different </w:t>
       </w:r>
@@ -7696,6 +7791,7 @@
       <w:r>
         <w:rPr>
           <w:rFonts w:ascii="Helvetica" w:hAnsi="Helvetica"/>
+          <w:color w:val="FF0000"/>
         </w:rPr>
         <w:t>then</w:t>
       </w:r>
@@ -7703,45 +7799,16 @@
       <w:r>
         <w:rPr>
           <w:rFonts w:ascii="Helvetica" w:hAnsi="Helvetica"/>
-        </w:rPr>
-        <w:t xml:space="preserve"> the other labs I have done because it </w:t>
-      </w:r>
-      <w:r>
-        <w:rPr>
-          <w:rFonts w:ascii="Helvetica" w:hAnsi="Helvetica"/>
-        </w:rPr>
-        <w:lastRenderedPageBreak/>
-        <w:t xml:space="preserve">only produced 2 http pockets. All the other pockets I captured so had a lot more even with the filters on. </w:t>
-      </w:r>
-      <w:r>
-        <w:rPr>
-          <w:rFonts w:ascii="Helvetica" w:hAnsi="Helvetica"/>
-        </w:rPr>
-        <w:t xml:space="preserve">I then ran thought the questions on the lab answering everything they asked. Then, I compared those answers with </w:t>
-      </w:r>
-      <w:r>
-        <w:rPr>
-          <w:rFonts w:ascii="Helvetica" w:hAnsi="Helvetica"/>
-        </w:rPr>
-        <w:t xml:space="preserve">the raw data in the inspect on the html document. I found most the information was the same as the information in Wireshark. However, I did notice there were a few fields that were not in Wireshark. Cache-control, If-Modified since, if none match, </w:t>
-      </w:r>
-      <w:r>
-        <w:rPr>
-          <w:rFonts w:ascii="Helvetica" w:hAnsi="Helvetica"/>
-        </w:rPr>
-        <w:t xml:space="preserve">and </w:t>
-      </w:r>
-      <w:r>
-        <w:rPr>
-          <w:rFonts w:ascii="Helvetica" w:hAnsi="Helvetica"/>
-        </w:rPr>
-        <w:t>upgrade-insecure-requests</w:t>
-      </w:r>
-      <w:r>
-        <w:rPr>
-          <w:rFonts w:ascii="Helvetica" w:hAnsi="Helvetica"/>
-        </w:rPr>
-        <w:t xml:space="preserve"> were all listed in the raw data but not in the data in Wireshark. </w:t>
+          <w:color w:val="FF0000"/>
+        </w:rPr>
+        <w:t xml:space="preserve"> the other labs I have done because it only produced 2 http pockets. All the other pockets I captured so had a lot more even with the filters on. </w:t>
+      </w:r>
+      <w:r>
+        <w:rPr>
+          <w:rFonts w:ascii="Helvetica" w:hAnsi="Helvetica"/>
+          <w:color w:val="FF0000"/>
+        </w:rPr>
+        <w:t xml:space="preserve">I then ran thought the questions on the lab answering everything they asked. Then, I compared those answers with the raw data in the inspect on the html document. I found most the information was the same as the information in Wireshark. However, I did notice there were a few fields that were not in Wireshark. Cache-control, If-Modified since, if none match, and upgrade-insecure-requests were all listed in the raw data but not in the data in Wireshark. </w:t>
       </w:r>
     </w:p>
     <w:p>
@@ -7765,54 +7832,21 @@
         <w:ind w:firstLine="720"/>
         <w:rPr>
           <w:rFonts w:ascii="Helvetica" w:hAnsi="Helvetica"/>
-        </w:rPr>
-      </w:pPr>
-      <w:r>
-        <w:rPr>
-          <w:rFonts w:ascii="Helvetica" w:hAnsi="Helvetica"/>
-        </w:rPr>
-        <w:t xml:space="preserve">I then ran the second html file and captured the pockets in Wireshark. This time I noticed that it had </w:t>
-      </w:r>
-      <w:r>
-        <w:rPr>
-          <w:rFonts w:ascii="Helvetica" w:hAnsi="Helvetica"/>
-        </w:rPr>
-        <w:t>If-Modified since, if none match</w:t>
-      </w:r>
-      <w:r>
-        <w:rPr>
-          <w:rFonts w:ascii="Helvetica" w:hAnsi="Helvetica"/>
-        </w:rPr>
-        <w:t xml:space="preserve">, </w:t>
-      </w:r>
-      <w:r>
-        <w:rPr>
-          <w:rFonts w:ascii="Helvetica" w:hAnsi="Helvetica"/>
-        </w:rPr>
-        <w:t>Cache-control,</w:t>
-      </w:r>
-      <w:r>
-        <w:rPr>
-          <w:rFonts w:ascii="Helvetica" w:hAnsi="Helvetica"/>
-        </w:rPr>
-        <w:t xml:space="preserve"> and </w:t>
-      </w:r>
-      <w:r>
-        <w:rPr>
-          <w:rFonts w:ascii="Helvetica" w:hAnsi="Helvetica"/>
-        </w:rPr>
-        <w:t>upgrade-insecure-requests</w:t>
-      </w:r>
-      <w:r>
-        <w:rPr>
-          <w:rFonts w:ascii="Helvetica" w:hAnsi="Helvetica"/>
-        </w:rPr>
-        <w:t xml:space="preserve"> listed in the Wireshark Get. As noted before those were not listed there in the first file. However, </w:t>
+          <w:color w:val="FF0000"/>
+        </w:rPr>
+      </w:pPr>
+      <w:r>
+        <w:rPr>
+          <w:rFonts w:ascii="Helvetica" w:hAnsi="Helvetica"/>
+          <w:color w:val="FF0000"/>
+        </w:rPr>
+        <w:t xml:space="preserve">I then ran the second html file and captured the pockets in Wireshark. This time I noticed that it had If-Modified since, if none match, Cache-control, and upgrade-insecure-requests listed in the Wireshark Get. As noted before those were not listed there in the first file. However, </w:t>
       </w:r>
       <w:proofErr w:type="gramStart"/>
       <w:r>
         <w:rPr>
           <w:rFonts w:ascii="Helvetica" w:hAnsi="Helvetica"/>
+          <w:color w:val="FF0000"/>
         </w:rPr>
         <w:t>It</w:t>
       </w:r>
@@ -7820,18 +7854,21 @@
       <w:r>
         <w:rPr>
           <w:rFonts w:ascii="Helvetica" w:hAnsi="Helvetica"/>
+          <w:color w:val="FF0000"/>
         </w:rPr>
         <w:t xml:space="preserve"> did not give the line based text like the first file and third file did.</w:t>
       </w:r>
       <w:r>
         <w:rPr>
           <w:rFonts w:ascii="Helvetica" w:hAnsi="Helvetica"/>
+          <w:color w:val="FF0000"/>
         </w:rPr>
         <w:t xml:space="preserve"> I also noticed that the Status code and phrase for files one and three were the same but for this second file the status code and phrase were changed</w:t>
       </w:r>
       <w:r>
         <w:rPr>
           <w:rFonts w:ascii="Helvetica" w:hAnsi="Helvetica"/>
+          <w:color w:val="FF0000"/>
         </w:rPr>
         <w:t>.</w:t>
       </w:r>
@@ -7847,12 +7884,14 @@
       <w:r>
         <w:rPr>
           <w:rFonts w:ascii="Helvetica" w:hAnsi="Helvetica"/>
+          <w:color w:val="FF0000"/>
         </w:rPr>
         <w:t xml:space="preserve">I ran though and looked at the data for the </w:t>
       </w:r>
       <w:r>
         <w:rPr>
           <w:rFonts w:ascii="Helvetica" w:hAnsi="Helvetica"/>
+          <w:color w:val="FF0000"/>
         </w:rPr>
         <w:t xml:space="preserve">fourth file as well. I noticed that it was </w:t>
       </w:r>
@@ -7860,6 +7899,7 @@
       <w:r>
         <w:rPr>
           <w:rFonts w:ascii="Helvetica" w:hAnsi="Helvetica"/>
+          <w:color w:val="FF0000"/>
         </w:rPr>
         <w:t>similar to</w:t>
       </w:r>
@@ -7867,18 +7907,21 @@
       <w:r>
         <w:rPr>
           <w:rFonts w:ascii="Helvetica" w:hAnsi="Helvetica"/>
+          <w:color w:val="FF0000"/>
         </w:rPr>
         <w:t xml:space="preserve"> the second file. Lastly, I ran the fifth file twice. I ran it two times because </w:t>
       </w:r>
       <w:r>
         <w:rPr>
           <w:rFonts w:ascii="Helvetica" w:hAnsi="Helvetica"/>
+          <w:color w:val="FF0000"/>
         </w:rPr>
         <w:t>the</w:t>
       </w:r>
       <w:r>
         <w:rPr>
           <w:rFonts w:ascii="Helvetica" w:hAnsi="Helvetica"/>
+          <w:color w:val="FF0000"/>
         </w:rPr>
         <w:t xml:space="preserve"> first time I did not read far enough in the lab to see they gave you a </w:t>
       </w:r>
@@ -7886,6 +7929,7 @@
       <w:r>
         <w:rPr>
           <w:rFonts w:ascii="Helvetica" w:hAnsi="Helvetica"/>
+          <w:color w:val="FF0000"/>
         </w:rPr>
         <w:t>user name</w:t>
       </w:r>
@@ -7893,6 +7937,7 @@
       <w:r>
         <w:rPr>
           <w:rFonts w:ascii="Helvetica" w:hAnsi="Helvetica"/>
+          <w:color w:val="FF0000"/>
         </w:rPr>
         <w:t xml:space="preserve"> and password. </w:t>
       </w:r>
@@ -8027,11 +8072,13 @@
         <w:ind w:firstLine="720"/>
         <w:rPr>
           <w:rFonts w:ascii="Helvetica" w:hAnsi="Helvetica"/>
-        </w:rPr>
-      </w:pPr>
-      <w:r>
-        <w:rPr>
-          <w:rFonts w:ascii="Helvetica" w:hAnsi="Helvetica"/>
+          <w:color w:val="FF0000"/>
+        </w:rPr>
+      </w:pPr>
+      <w:r>
+        <w:rPr>
+          <w:rFonts w:ascii="Helvetica" w:hAnsi="Helvetica"/>
+          <w:color w:val="FF0000"/>
         </w:rPr>
         <w:t xml:space="preserve">For the TCP Lab I downloaded the given alice.txt file and then uploaded it to the </w:t>
       </w:r>
@@ -8039,6 +8086,7 @@
       <w:r>
         <w:rPr>
           <w:rFonts w:ascii="Helvetica" w:hAnsi="Helvetica"/>
+          <w:color w:val="FF0000"/>
         </w:rPr>
         <w:t>gaia</w:t>
       </w:r>
@@ -8046,21 +8094,31 @@
       <w:r>
         <w:rPr>
           <w:rFonts w:ascii="Helvetica" w:hAnsi="Helvetica"/>
-        </w:rPr>
-        <w:t xml:space="preserve"> website given. After uploading the file, I ran my Wireshark to capture TCP pockets. Then, I hit the upload button on the website to fully upload the alice.txt file. I was able to capture quite a few TCP pockets. When filtering buy TPC I was also able to see two HTTP pockets listed for the website I used. I ended up hiding those pockets so I could focus on just the TCP pockets. </w:t>
-      </w:r>
-    </w:p>
-    <w:p>
-      <w:pPr>
-        <w:rPr>
-          <w:rFonts w:ascii="Helvetica" w:hAnsi="Helvetica"/>
-        </w:rPr>
-      </w:pPr>
-      <w:r>
-        <w:rPr>
-          <w:rFonts w:ascii="Helvetica" w:hAnsi="Helvetica"/>
+          <w:color w:val="FF0000"/>
+        </w:rPr>
+        <w:t xml:space="preserve"> website given. After uploading the file, I ran my Wireshark to capture TCP pockets. Then, I hit the upload button on the website to fully upload the alice.txt file. I was able to capture quite a few TCP pockets. When filtering buy TPC I was also able to see two </w:t>
+      </w:r>
+      <w:r>
+        <w:rPr>
+          <w:rFonts w:ascii="Helvetica" w:hAnsi="Helvetica"/>
+          <w:color w:val="FF0000"/>
         </w:rPr>
         <w:lastRenderedPageBreak/>
+        <w:t xml:space="preserve">HTTP pockets listed for the website I used. I ended up hiding those pockets so I could focus on just the TCP pockets. </w:t>
+      </w:r>
+    </w:p>
+    <w:p>
+      <w:pPr>
+        <w:rPr>
+          <w:rFonts w:ascii="Helvetica" w:hAnsi="Helvetica"/>
+          <w:color w:val="FF0000"/>
+        </w:rPr>
+      </w:pPr>
+      <w:r>
+        <w:rPr>
+          <w:rFonts w:ascii="Helvetica" w:hAnsi="Helvetica"/>
+          <w:color w:val="FF0000"/>
+        </w:rPr>
         <w:tab/>
         <w:t>After looking at the data and answering some of the lab’s questions. I looked at the Round-Trip Time graph. For this graph I could only see one dot placed at approximately 55.2 Round Trip Time (</w:t>
       </w:r>
@@ -8068,6 +8126,7 @@
       <w:r>
         <w:rPr>
           <w:rFonts w:ascii="Helvetica" w:hAnsi="Helvetica"/>
+          <w:color w:val="FF0000"/>
         </w:rPr>
         <w:t>ms</w:t>
       </w:r>
@@ -8075,6 +8134,7 @@
       <w:r>
         <w:rPr>
           <w:rFonts w:ascii="Helvetica" w:hAnsi="Helvetica"/>
+          <w:color w:val="FF0000"/>
         </w:rPr>
         <w:t xml:space="preserve">) and 0.279447 Time(s). I played around with the Stream number in the graph depending on what number the stream is on the dot changes. And for this </w:t>
       </w:r>
@@ -8082,6 +8142,7 @@
       <w:r>
         <w:rPr>
           <w:rFonts w:ascii="Helvetica" w:hAnsi="Helvetica"/>
+          <w:color w:val="FF0000"/>
         </w:rPr>
         <w:t>particular graph</w:t>
       </w:r>
@@ -8089,6 +8150,7 @@
       <w:r>
         <w:rPr>
           <w:rFonts w:ascii="Helvetica" w:hAnsi="Helvetica"/>
+          <w:color w:val="FF0000"/>
         </w:rPr>
         <w:t xml:space="preserve"> it disappeared completely at 14. </w:t>
       </w:r>
@@ -8102,6 +8164,7 @@
       <w:r>
         <w:rPr>
           <w:rFonts w:ascii="Helvetica" w:hAnsi="Helvetica"/>
+          <w:color w:val="FF0000"/>
         </w:rPr>
         <w:tab/>
         <w:t>Looking at the next graph in the lab, Sequence Numbers (Stevens), I noticed right away mine was very different. They had a lot of dots in the graph that went from left to right upward. Whereas mine was a straight line on 0.</w:t>
@@ -8109,6 +8172,7 @@
       <w:r>
         <w:rPr>
           <w:rFonts w:ascii="Helvetica" w:hAnsi="Helvetica"/>
+          <w:color w:val="FF0000"/>
         </w:rPr>
         <w:t xml:space="preserve"> I opened a few more of my pockets into the graph and noticed they all had straight lines or a single dot.</w:t>
       </w:r>
@@ -8136,6 +8200,7 @@
       <w:pPr>
         <w:rPr>
           <w:rFonts w:ascii="Helvetica" w:hAnsi="Helvetica"/>
+          <w:color w:val="FF0000"/>
         </w:rPr>
       </w:pPr>
       <w:r>
@@ -8147,30 +8212,35 @@
       <w:r>
         <w:rPr>
           <w:rFonts w:ascii="Helvetica" w:hAnsi="Helvetica"/>
+          <w:color w:val="FF0000"/>
         </w:rPr>
         <w:t>This lab had me capture UDP pockets in Wireshark. Right off the bat this was different than the other labs so far. I was able to capture UPD pockets without doing anything at all, other than capturing pockets</w:t>
       </w:r>
       <w:r>
         <w:rPr>
           <w:rFonts w:ascii="Helvetica" w:hAnsi="Helvetica"/>
+          <w:color w:val="FF0000"/>
         </w:rPr>
         <w:t xml:space="preserve">. </w:t>
       </w:r>
       <w:r>
         <w:rPr>
           <w:rFonts w:ascii="Helvetica" w:hAnsi="Helvetica"/>
+          <w:color w:val="FF0000"/>
         </w:rPr>
         <w:t xml:space="preserve">I then answered the questions that were pervaded with the lab. </w:t>
       </w:r>
       <w:r>
         <w:rPr>
           <w:rFonts w:ascii="Helvetica" w:hAnsi="Helvetica"/>
+          <w:color w:val="FF0000"/>
         </w:rPr>
         <w:t>Though the data that was given I was able to figure out the max</w:t>
       </w:r>
       <w:r>
         <w:rPr>
           <w:rFonts w:ascii="Helvetica" w:hAnsi="Helvetica"/>
+          <w:color w:val="FF0000"/>
         </w:rPr>
         <w:t xml:space="preserve"> number of bytes that my UDP pocket could hold and the max port number. I also looked for what the protocol number was for my UDP pockets, 17, and was able to highlight over that data and see that the hexadecimal was also highlighted, 0x11. </w:t>
       </w:r>
@@ -8179,11 +8249,13 @@
       <w:pPr>
         <w:rPr>
           <w:rFonts w:ascii="Helvetica" w:hAnsi="Helvetica"/>
-        </w:rPr>
-      </w:pPr>
-      <w:r>
-        <w:rPr>
-          <w:rFonts w:ascii="Helvetica" w:hAnsi="Helvetica"/>
+          <w:color w:val="FF0000"/>
+        </w:rPr>
+      </w:pPr>
+      <w:r>
+        <w:rPr>
+          <w:rFonts w:ascii="Helvetica" w:hAnsi="Helvetica"/>
+          <w:color w:val="FF0000"/>
         </w:rPr>
         <w:t>I also noticed some other cool information while doing this lab that I posted to our discussion board.</w:t>
       </w:r>
@@ -8214,6 +8286,7 @@
       <w:pPr>
         <w:rPr>
           <w:rFonts w:ascii="Helvetica" w:hAnsi="Helvetica"/>
+          <w:color w:val="FF0000"/>
         </w:rPr>
       </w:pPr>
       <w:r>
@@ -8221,12 +8294,19 @@
           <w:rFonts w:ascii="Helvetica" w:hAnsi="Helvetica"/>
         </w:rPr>
         <w:tab/>
+      </w:r>
+      <w:r>
+        <w:rPr>
+          <w:rFonts w:ascii="Helvetica" w:hAnsi="Helvetica"/>
+          <w:color w:val="FF0000"/>
+        </w:rPr>
         <w:t xml:space="preserve">For this lab they had me go shopping! I went on to my favorite cheap clothing store, </w:t>
       </w:r>
       <w:proofErr w:type="spellStart"/>
       <w:r>
         <w:rPr>
           <w:rFonts w:ascii="Helvetica" w:hAnsi="Helvetica"/>
+          <w:color w:val="FF0000"/>
         </w:rPr>
         <w:t>Shein</w:t>
       </w:r>
@@ -8234,30 +8314,35 @@
       <w:r>
         <w:rPr>
           <w:rFonts w:ascii="Helvetica" w:hAnsi="Helvetica"/>
+          <w:color w:val="FF0000"/>
         </w:rPr>
         <w:t xml:space="preserve"> and looked at some clothes and added them to my cart. But because I am broke, I did not purchase anything and stopped collecting pockets there. For some </w:t>
       </w:r>
       <w:r>
         <w:rPr>
           <w:rFonts w:ascii="Helvetica" w:hAnsi="Helvetica"/>
+          <w:color w:val="FF0000"/>
         </w:rPr>
         <w:t>reason,</w:t>
       </w:r>
       <w:r>
         <w:rPr>
           <w:rFonts w:ascii="Helvetica" w:hAnsi="Helvetica"/>
+          <w:color w:val="FF0000"/>
         </w:rPr>
         <w:t xml:space="preserve"> my pockets did not capture and SSL though. So, I downloaded the sample file and tried to filter by </w:t>
       </w:r>
       <w:r>
         <w:rPr>
           <w:rFonts w:ascii="Helvetica" w:hAnsi="Helvetica"/>
+          <w:color w:val="FF0000"/>
         </w:rPr>
         <w:t>SSL,</w:t>
       </w:r>
       <w:r>
         <w:rPr>
           <w:rFonts w:ascii="Helvetica" w:hAnsi="Helvetica"/>
+          <w:color w:val="FF0000"/>
         </w:rPr>
         <w:t xml:space="preserve"> and it would not let me. So, I did some googling and it allowed me to filter by TLS and it showed me SSLv3 protocols. This still did not have an SSL head; however, it did have TLS and after looking at the image in the lab and the data I had I saw they were same information. </w:t>
       </w:r>
@@ -8266,11 +8351,13 @@
       <w:pPr>
         <w:rPr>
           <w:rFonts w:ascii="Helvetica" w:hAnsi="Helvetica"/>
-        </w:rPr>
-      </w:pPr>
-      <w:r>
-        <w:rPr>
-          <w:rFonts w:ascii="Helvetica" w:hAnsi="Helvetica"/>
+          <w:color w:val="FF0000"/>
+        </w:rPr>
+      </w:pPr>
+      <w:r>
+        <w:rPr>
+          <w:rFonts w:ascii="Helvetica" w:hAnsi="Helvetica"/>
+          <w:color w:val="FF0000"/>
         </w:rPr>
         <w:tab/>
         <w:t xml:space="preserve">I looked at the data given in </w:t>
@@ -8279,6 +8366,7 @@
       <w:r>
         <w:rPr>
           <w:rFonts w:ascii="Helvetica" w:hAnsi="Helvetica"/>
+          <w:color w:val="FF0000"/>
         </w:rPr>
         <w:t>ClientHello</w:t>
       </w:r>
@@ -8286,6 +8374,7 @@
       <w:r>
         <w:rPr>
           <w:rFonts w:ascii="Helvetica" w:hAnsi="Helvetica"/>
+          <w:color w:val="FF0000"/>
         </w:rPr>
         <w:t xml:space="preserve"> </w:t>
       </w:r>
@@ -8293,6 +8382,7 @@
       <w:r>
         <w:rPr>
           <w:rFonts w:ascii="Helvetica" w:hAnsi="Helvetica"/>
+          <w:color w:val="FF0000"/>
         </w:rPr>
         <w:t>SeverHello</w:t>
       </w:r>
@@ -8300,6 +8390,7 @@
       <w:r>
         <w:rPr>
           <w:rFonts w:ascii="Helvetica" w:hAnsi="Helvetica"/>
+          <w:color w:val="FF0000"/>
         </w:rPr>
         <w:t>, changed Cipher Spec, Client Key Exchange, and Application Data and went through the lab questions that followed each section.</w:t>
       </w:r>
@@ -8313,6 +8404,7 @@
       <w:r>
         <w:rPr>
           <w:rFonts w:ascii="Helvetica" w:hAnsi="Helvetica"/>
+          <w:color w:val="FF0000"/>
         </w:rPr>
         <w:tab/>
         <w:t xml:space="preserve">After I answered the question based on the labs </w:t>
@@ -8320,48 +8412,64 @@
       <w:r>
         <w:rPr>
           <w:rFonts w:ascii="Helvetica" w:hAnsi="Helvetica"/>
+          <w:color w:val="FF0000"/>
         </w:rPr>
         <w:t>example,</w:t>
       </w:r>
       <w:r>
         <w:rPr>
           <w:rFonts w:ascii="Helvetica" w:hAnsi="Helvetica"/>
+          <w:color w:val="FF0000"/>
         </w:rPr>
         <w:t xml:space="preserve"> I went back to the pockets I captured and filtered them by </w:t>
       </w:r>
       <w:r>
         <w:rPr>
           <w:rFonts w:ascii="Helvetica" w:hAnsi="Helvetica"/>
+          <w:color w:val="FF0000"/>
         </w:rPr>
         <w:t>the</w:t>
       </w:r>
       <w:r>
         <w:rPr>
           <w:rFonts w:ascii="Helvetica" w:hAnsi="Helvetica"/>
+          <w:color w:val="FF0000"/>
         </w:rPr>
         <w:t xml:space="preserve"> TLS. This time when I filtered it did not give an </w:t>
       </w:r>
       <w:r>
         <w:rPr>
           <w:rFonts w:ascii="Helvetica" w:hAnsi="Helvetica"/>
+          <w:color w:val="FF0000"/>
         </w:rPr>
         <w:t>SSL,</w:t>
       </w:r>
       <w:r>
         <w:rPr>
           <w:rFonts w:ascii="Helvetica" w:hAnsi="Helvetica"/>
-        </w:rPr>
-        <w:t xml:space="preserve"> but it gave a TLSv1.2 and TLSv1.3. I looked thought the data on these fields as well and saw that all the headers under its TLS were the same as the examples. </w:t>
-      </w:r>
-      <w:r>
-        <w:rPr>
-          <w:rFonts w:ascii="Helvetica" w:hAnsi="Helvetica"/>
+          <w:color w:val="FF0000"/>
+        </w:rPr>
+        <w:t xml:space="preserve"> but it gave a TLSv1.2 and TLSv1.3. I looked thought the data on these fields as </w:t>
+      </w:r>
+      <w:r>
+        <w:rPr>
+          <w:rFonts w:ascii="Helvetica" w:hAnsi="Helvetica"/>
+          <w:color w:val="FF0000"/>
+        </w:rPr>
+        <w:lastRenderedPageBreak/>
+        <w:t xml:space="preserve">well and saw that all the headers under its TLS were the same as the examples. </w:t>
+      </w:r>
+      <w:r>
+        <w:rPr>
+          <w:rFonts w:ascii="Helvetica" w:hAnsi="Helvetica"/>
+          <w:color w:val="FF0000"/>
         </w:rPr>
         <w:t>Thus,</w:t>
       </w:r>
       <w:r>
         <w:rPr>
           <w:rFonts w:ascii="Helvetica" w:hAnsi="Helvetica"/>
+          <w:color w:val="FF0000"/>
         </w:rPr>
         <w:t xml:space="preserve"> I ran though the lab questions again with my own pockets. </w:t>
       </w:r>
@@ -8703,6 +8811,24 @@
       <w:r>
         <w:tab/>
         <w:t>After I had the name and the two numbers, I was able to add the two numbers together and was able to produce a string to send to the page. I sent Hello ___ the sum of ____ and ____ is ___.</w:t>
+      </w:r>
+    </w:p>
+    <w:p>
+      <w:pPr>
+        <w:rPr>
+          <w:b/>
+          <w:bCs/>
+          <w:color w:val="00B050"/>
+        </w:rPr>
+      </w:pPr>
+      <w:r>
+        <w:rPr>
+          <w:b/>
+          <w:bCs/>
+          <w:color w:val="00B050"/>
+        </w:rPr>
+        <w:tab/>
+        <w:t>For the original turn in of this assignment I was not able to get to get to implementing a new copy of the input form.</w:t>
       </w:r>
     </w:p>
     <w:p>

</xml_diff>

<commit_message>
chapter 1.1 first part
</commit_message>
<xml_diff>
--- a/ds-log.docx
+++ b/ds-log.docx
@@ -387,7 +387,21 @@
         <w:rPr>
           <w:rFonts w:ascii="Helvetica" w:hAnsi="Helvetica"/>
         </w:rPr>
-        <w:t>Hello, Thank you so much for a wonderful winter quarter. There were some tough times this quarter, but I learned quite a lot in this class. I especially liked that the class was not too heavily code based and I could focus in more on actually reading and retaining the concepts of this class. Even though it most likely will not be required for me to keep a study log</w:t>
+        <w:t xml:space="preserve">Hello, Thank you so much for a wonderful winter quarter. There were some tough times this quarter, but I learned quite a lot in this class. I especially liked that the class was not too heavily code based and I could focus in more on </w:t>
+      </w:r>
+      <w:proofErr w:type="gramStart"/>
+      <w:r>
+        <w:rPr>
+          <w:rFonts w:ascii="Helvetica" w:hAnsi="Helvetica"/>
+        </w:rPr>
+        <w:t>actually reading</w:t>
+      </w:r>
+      <w:proofErr w:type="gramEnd"/>
+      <w:r>
+        <w:rPr>
+          <w:rFonts w:ascii="Helvetica" w:hAnsi="Helvetica"/>
+        </w:rPr>
+        <w:t xml:space="preserve"> and retaining the concepts of this class. Even though it most likely will not be required for me to keep a study log</w:t>
       </w:r>
       <w:r>
         <w:rPr>
@@ -510,8 +524,16 @@
         <w:rPr>
           <w:rFonts w:ascii="Helvetica" w:hAnsi="Helvetica"/>
         </w:rPr>
-        <w:t>……………………………………………………………………………………..</w:t>
-      </w:r>
+        <w:t>…………………………………………………………………………………</w:t>
+      </w:r>
+      <w:proofErr w:type="gramStart"/>
+      <w:r>
+        <w:rPr>
+          <w:rFonts w:ascii="Helvetica" w:hAnsi="Helvetica"/>
+        </w:rPr>
+        <w:t>…..</w:t>
+      </w:r>
+      <w:proofErr w:type="gramEnd"/>
     </w:p>
     <w:p>
       <w:pPr>
@@ -532,8 +554,16 @@
         <w:rPr>
           <w:rFonts w:ascii="Helvetica" w:hAnsi="Helvetica"/>
         </w:rPr>
-        <w:t>…………………………………………………………………………………..</w:t>
-      </w:r>
+        <w:t>………………………………………………………………………………</w:t>
+      </w:r>
+      <w:proofErr w:type="gramStart"/>
+      <w:r>
+        <w:rPr>
+          <w:rFonts w:ascii="Helvetica" w:hAnsi="Helvetica"/>
+        </w:rPr>
+        <w:t>…..</w:t>
+      </w:r>
+      <w:proofErr w:type="gramEnd"/>
     </w:p>
     <w:p>
       <w:pPr>
@@ -598,8 +628,16 @@
         <w:rPr>
           <w:rFonts w:ascii="Helvetica" w:hAnsi="Helvetica"/>
         </w:rPr>
-        <w:t>………………………………………………………………………………..</w:t>
-      </w:r>
+        <w:t>……………………………………………………………………………</w:t>
+      </w:r>
+      <w:proofErr w:type="gramStart"/>
+      <w:r>
+        <w:rPr>
+          <w:rFonts w:ascii="Helvetica" w:hAnsi="Helvetica"/>
+        </w:rPr>
+        <w:t>…..</w:t>
+      </w:r>
+      <w:proofErr w:type="gramEnd"/>
     </w:p>
     <w:p>
       <w:pPr>
@@ -620,8 +658,16 @@
         <w:rPr>
           <w:rFonts w:ascii="Helvetica" w:hAnsi="Helvetica"/>
         </w:rPr>
-        <w:t>…………………………………………………………………………………..</w:t>
-      </w:r>
+        <w:t>………………………………………………………………………………</w:t>
+      </w:r>
+      <w:proofErr w:type="gramStart"/>
+      <w:r>
+        <w:rPr>
+          <w:rFonts w:ascii="Helvetica" w:hAnsi="Helvetica"/>
+        </w:rPr>
+        <w:t>…..</w:t>
+      </w:r>
+      <w:proofErr w:type="gramEnd"/>
     </w:p>
     <w:p>
       <w:pPr>
@@ -642,8 +688,16 @@
         <w:rPr>
           <w:rFonts w:ascii="Helvetica" w:hAnsi="Helvetica"/>
         </w:rPr>
-        <w:t>…………………………………………………………………………………..</w:t>
-      </w:r>
+        <w:t>………………………………………………………………………………</w:t>
+      </w:r>
+      <w:proofErr w:type="gramStart"/>
+      <w:r>
+        <w:rPr>
+          <w:rFonts w:ascii="Helvetica" w:hAnsi="Helvetica"/>
+        </w:rPr>
+        <w:t>…..</w:t>
+      </w:r>
+      <w:proofErr w:type="gramEnd"/>
     </w:p>
     <w:p>
       <w:pPr>
@@ -676,12 +730,20 @@
           <w:rFonts w:ascii="Helvetica" w:hAnsi="Helvetica"/>
         </w:rPr>
       </w:pPr>
+      <w:proofErr w:type="spellStart"/>
       <w:r>
         <w:rPr>
           <w:rFonts w:ascii="Helvetica" w:hAnsi="Helvetica"/>
         </w:rPr>
         <w:lastRenderedPageBreak/>
-        <w:t>JokeServer write up</w:t>
+        <w:t>JokeServer</w:t>
+      </w:r>
+      <w:proofErr w:type="spellEnd"/>
+      <w:r>
+        <w:rPr>
+          <w:rFonts w:ascii="Helvetica" w:hAnsi="Helvetica"/>
+        </w:rPr>
+        <w:t xml:space="preserve"> write up</w:t>
       </w:r>
     </w:p>
     <w:p>
@@ -699,7 +761,21 @@
         <w:rPr>
           <w:rFonts w:ascii="Helvetica" w:hAnsi="Helvetica"/>
         </w:rPr>
-        <w:t xml:space="preserve">Rewrite networklabs </w:t>
+        <w:t xml:space="preserve">Rewrite </w:t>
+      </w:r>
+      <w:proofErr w:type="spellStart"/>
+      <w:r>
+        <w:rPr>
+          <w:rFonts w:ascii="Helvetica" w:hAnsi="Helvetica"/>
+        </w:rPr>
+        <w:t>networklabs</w:t>
+      </w:r>
+      <w:proofErr w:type="spellEnd"/>
+      <w:r>
+        <w:rPr>
+          <w:rFonts w:ascii="Helvetica" w:hAnsi="Helvetica"/>
+        </w:rPr>
+        <w:t xml:space="preserve"> </w:t>
       </w:r>
     </w:p>
     <w:p>
@@ -827,11 +903,19 @@
           <w:rFonts w:ascii="Helvetica" w:hAnsi="Helvetica"/>
         </w:rPr>
       </w:pPr>
-      <w:r>
-        <w:rPr>
-          <w:rFonts w:ascii="Helvetica" w:hAnsi="Helvetica"/>
-        </w:rPr>
-        <w:t xml:space="preserve">WebServer Post </w:t>
+      <w:proofErr w:type="spellStart"/>
+      <w:r>
+        <w:rPr>
+          <w:rFonts w:ascii="Helvetica" w:hAnsi="Helvetica"/>
+        </w:rPr>
+        <w:t>WebServer</w:t>
+      </w:r>
+      <w:proofErr w:type="spellEnd"/>
+      <w:r>
+        <w:rPr>
+          <w:rFonts w:ascii="Helvetica" w:hAnsi="Helvetica"/>
+        </w:rPr>
+        <w:t xml:space="preserve"> Post </w:t>
       </w:r>
     </w:p>
     <w:p>
@@ -917,11 +1001,19 @@
           <w:rFonts w:ascii="Helvetica" w:hAnsi="Helvetica"/>
         </w:rPr>
       </w:pPr>
-      <w:r>
-        <w:rPr>
-          <w:rFonts w:ascii="Helvetica" w:hAnsi="Helvetica"/>
-        </w:rPr>
-        <w:t xml:space="preserve">MyWebsever assignment </w:t>
+      <w:proofErr w:type="spellStart"/>
+      <w:r>
+        <w:rPr>
+          <w:rFonts w:ascii="Helvetica" w:hAnsi="Helvetica"/>
+        </w:rPr>
+        <w:t>MyWebsever</w:t>
+      </w:r>
+      <w:proofErr w:type="spellEnd"/>
+      <w:r>
+        <w:rPr>
+          <w:rFonts w:ascii="Helvetica" w:hAnsi="Helvetica"/>
+        </w:rPr>
+        <w:t xml:space="preserve"> assignment </w:t>
       </w:r>
     </w:p>
     <w:p>
@@ -2113,7 +2205,23 @@
           <w:rFonts w:ascii="Helvetica" w:hAnsi="Helvetica"/>
           <w:spacing w:val="3"/>
         </w:rPr>
-        <w:t xml:space="preserve"> to be a gymnast in high school and did yoga in undergrad so I staid fairly active over the years just not any major </w:t>
+        <w:t xml:space="preserve"> to be a gymnast in high school and did yoga in undergrad so I staid </w:t>
+      </w:r>
+      <w:proofErr w:type="gramStart"/>
+      <w:r>
+        <w:rPr>
+          <w:rFonts w:ascii="Helvetica" w:hAnsi="Helvetica"/>
+          <w:spacing w:val="3"/>
+        </w:rPr>
+        <w:t>fairly active</w:t>
+      </w:r>
+      <w:proofErr w:type="gramEnd"/>
+      <w:r>
+        <w:rPr>
+          <w:rFonts w:ascii="Helvetica" w:hAnsi="Helvetica"/>
+          <w:spacing w:val="3"/>
+        </w:rPr>
+        <w:t xml:space="preserve"> over the years just not any major </w:t>
       </w:r>
       <w:r>
         <w:rPr>
@@ -2146,7 +2254,23 @@
           <w:rFonts w:ascii="Helvetica" w:hAnsi="Helvetica"/>
           <w:spacing w:val="3"/>
         </w:rPr>
-        <w:t xml:space="preserve">I had the gnocchi in Pollenzo </w:t>
+        <w:t xml:space="preserve">I had the gnocchi in </w:t>
+      </w:r>
+      <w:proofErr w:type="spellStart"/>
+      <w:r>
+        <w:rPr>
+          <w:rFonts w:ascii="Helvetica" w:hAnsi="Helvetica"/>
+          <w:spacing w:val="3"/>
+        </w:rPr>
+        <w:t>Pollenzo</w:t>
+      </w:r>
+      <w:proofErr w:type="spellEnd"/>
+      <w:r>
+        <w:rPr>
+          <w:rFonts w:ascii="Helvetica" w:hAnsi="Helvetica"/>
+          <w:spacing w:val="3"/>
+        </w:rPr>
+        <w:t xml:space="preserve"> </w:t>
       </w:r>
       <w:r>
         <w:rPr>
@@ -2264,8 +2388,21 @@
       </w:pPr>
       <w:bookmarkStart w:id="55" w:name="_Toc62837126"/>
       <w:r>
-        <w:t>Reply to Tsvety Sotonov</w:t>
-      </w:r>
+        <w:t xml:space="preserve">Reply to </w:t>
+      </w:r>
+      <w:proofErr w:type="spellStart"/>
+      <w:r>
+        <w:t>Tsvety</w:t>
+      </w:r>
+      <w:proofErr w:type="spellEnd"/>
+      <w:r>
+        <w:t xml:space="preserve"> </w:t>
+      </w:r>
+      <w:proofErr w:type="spellStart"/>
+      <w:r>
+        <w:t>Sotonov</w:t>
+      </w:r>
+      <w:proofErr w:type="spellEnd"/>
       <w:r>
         <w:rPr>
           <w:rStyle w:val="Strong"/>
@@ -2294,7 +2431,23 @@
           <w:rFonts w:ascii="Helvetica" w:hAnsi="Helvetica"/>
           <w:spacing w:val="3"/>
         </w:rPr>
-        <w:t>Hi Tsvety, Pleasure to meet you! I think you are also in the iOS class with me this quarter. Pleasure to have you in not one but two classes this quarter. Should be a good one.</w:t>
+        <w:t xml:space="preserve">Hi </w:t>
+      </w:r>
+      <w:proofErr w:type="spellStart"/>
+      <w:r>
+        <w:rPr>
+          <w:rFonts w:ascii="Helvetica" w:hAnsi="Helvetica"/>
+          <w:spacing w:val="3"/>
+        </w:rPr>
+        <w:t>Tsvety</w:t>
+      </w:r>
+      <w:proofErr w:type="spellEnd"/>
+      <w:r>
+        <w:rPr>
+          <w:rFonts w:ascii="Helvetica" w:hAnsi="Helvetica"/>
+          <w:spacing w:val="3"/>
+        </w:rPr>
+        <w:t>, Pleasure to meet you! I think you are also in the iOS class with me this quarter. Pleasure to have you in not one but two classes this quarter. Should be a good one.</w:t>
       </w:r>
     </w:p>
     <w:p>
@@ -2363,12 +2516,14 @@
         </w:rPr>
         <w:t xml:space="preserve">Thanks for the suggestions! </w:t>
       </w:r>
+      <w:proofErr w:type="gramStart"/>
       <w:r>
         <w:rPr>
           <w:rFonts w:ascii="Helvetica" w:hAnsi="Helvetica"/>
         </w:rPr>
         <w:t>I’ll</w:t>
       </w:r>
+      <w:proofErr w:type="gramEnd"/>
       <w:r>
         <w:rPr>
           <w:rFonts w:ascii="Helvetica" w:hAnsi="Helvetica"/>
@@ -2382,7 +2537,15 @@
       </w:pPr>
       <w:bookmarkStart w:id="57" w:name="_Toc62837128"/>
       <w:r>
-        <w:t>Reply to Rachel Jacobsohn:</w:t>
+        <w:t xml:space="preserve">Reply to Rachel </w:t>
+      </w:r>
+      <w:proofErr w:type="spellStart"/>
+      <w:r>
+        <w:t>Jacobsohn</w:t>
+      </w:r>
+      <w:proofErr w:type="spellEnd"/>
+      <w:r>
+        <w:t>:</w:t>
       </w:r>
       <w:bookmarkEnd w:id="57"/>
     </w:p>
@@ -2421,6 +2584,7 @@
         </w:rPr>
         <w:t xml:space="preserve"> I made about 400 and delivered them to my family and friends! I wish I could bake more but I never have an excuse to bake and I cannot eat a who cake myself. </w:t>
       </w:r>
+      <w:proofErr w:type="gramStart"/>
       <w:r>
         <w:rPr>
           <w:rFonts w:ascii="Helvetica" w:hAnsi="Helvetica"/>
@@ -2433,7 +2597,15 @@
           <w:rFonts w:ascii="Helvetica" w:hAnsi="Helvetica"/>
           <w:spacing w:val="3"/>
         </w:rPr>
-        <w:t xml:space="preserve"> I probably could but I shouldn't.</w:t>
+        <w:t xml:space="preserve"> I</w:t>
+      </w:r>
+      <w:proofErr w:type="gramEnd"/>
+      <w:r>
+        <w:rPr>
+          <w:rFonts w:ascii="Helvetica" w:hAnsi="Helvetica"/>
+          <w:spacing w:val="3"/>
+        </w:rPr>
+        <w:t xml:space="preserve"> probably could but I shouldn't.</w:t>
       </w:r>
     </w:p>
     <w:p>
@@ -2479,7 +2651,23 @@
           <w:rFonts w:ascii="Helvetica" w:hAnsi="Helvetica"/>
           <w:spacing w:val="3"/>
         </w:rPr>
-        <w:t xml:space="preserve">eact. It has to be my favorite thing I have learned ever. I also really enjoy what you had to say about life goals. Mental </w:t>
+        <w:t xml:space="preserve">eact. It </w:t>
+      </w:r>
+      <w:proofErr w:type="gramStart"/>
+      <w:r>
+        <w:rPr>
+          <w:rFonts w:ascii="Helvetica" w:hAnsi="Helvetica"/>
+          <w:spacing w:val="3"/>
+        </w:rPr>
+        <w:t>has to</w:t>
+      </w:r>
+      <w:proofErr w:type="gramEnd"/>
+      <w:r>
+        <w:rPr>
+          <w:rFonts w:ascii="Helvetica" w:hAnsi="Helvetica"/>
+          <w:spacing w:val="3"/>
+        </w:rPr>
+        <w:t xml:space="preserve"> be my favorite thing I have learned ever. I also really enjoy what you had to say about life goals. Mental </w:t>
       </w:r>
       <w:r>
         <w:rPr>
@@ -2608,7 +2796,23 @@
           <w:rFonts w:ascii="Helvetica" w:hAnsi="Helvetica"/>
           <w:spacing w:val="3"/>
         </w:rPr>
-        <w:t xml:space="preserve">Hi Jessica! Im also a Jessica I prefer Jess however lol! Congrats on the upcoming wedding! That is so exciting. Hopefully </w:t>
+        <w:t xml:space="preserve">Hi Jessica! </w:t>
+      </w:r>
+      <w:proofErr w:type="spellStart"/>
+      <w:r>
+        <w:rPr>
+          <w:rFonts w:ascii="Helvetica" w:hAnsi="Helvetica"/>
+          <w:spacing w:val="3"/>
+        </w:rPr>
+        <w:t>Im</w:t>
+      </w:r>
+      <w:proofErr w:type="spellEnd"/>
+      <w:r>
+        <w:rPr>
+          <w:rFonts w:ascii="Helvetica" w:hAnsi="Helvetica"/>
+          <w:spacing w:val="3"/>
+        </w:rPr>
+        <w:t xml:space="preserve"> also a Jessica I prefer Jess however lol! Congrats on the upcoming wedding! That is so exciting. Hopefully </w:t>
       </w:r>
       <w:r>
         <w:rPr>
@@ -2622,7 +2826,23 @@
           <w:rFonts w:ascii="Helvetica" w:hAnsi="Helvetica"/>
           <w:spacing w:val="3"/>
         </w:rPr>
-        <w:t xml:space="preserve"> is cleared up enough for all your friends and family to enjoy the day with you! I have to also say I am an extremely picky eater. My basics are chicken and pasta. My boyfriend is getting tired of eating only chicken and pasta with me though so I told him as a goal for 2021 is I will try one new food of his choosing a month. Glad to meet you!</w:t>
+        <w:t xml:space="preserve"> is cleared up enough for all your friends and family to enjoy the day with you! I </w:t>
+      </w:r>
+      <w:proofErr w:type="gramStart"/>
+      <w:r>
+        <w:rPr>
+          <w:rFonts w:ascii="Helvetica" w:hAnsi="Helvetica"/>
+          <w:spacing w:val="3"/>
+        </w:rPr>
+        <w:t>have to</w:t>
+      </w:r>
+      <w:proofErr w:type="gramEnd"/>
+      <w:r>
+        <w:rPr>
+          <w:rFonts w:ascii="Helvetica" w:hAnsi="Helvetica"/>
+          <w:spacing w:val="3"/>
+        </w:rPr>
+        <w:t xml:space="preserve"> also say I am an extremely picky eater. My basics are chicken and pasta. My boyfriend is getting tired of eating only chicken and pasta with me though so I told him as a goal for 2021 is I will try one new food of his choosing a month. Glad to meet you!</w:t>
       </w:r>
     </w:p>
     <w:p>
@@ -2631,7 +2851,15 @@
       </w:pPr>
       <w:bookmarkStart w:id="60" w:name="_Toc62837131"/>
       <w:r>
-        <w:t>Reply to Zeying Yu:</w:t>
+        <w:t xml:space="preserve">Reply to </w:t>
+      </w:r>
+      <w:proofErr w:type="spellStart"/>
+      <w:r>
+        <w:t>Zeying</w:t>
+      </w:r>
+      <w:proofErr w:type="spellEnd"/>
+      <w:r>
+        <w:t xml:space="preserve"> Yu:</w:t>
       </w:r>
       <w:bookmarkEnd w:id="60"/>
     </w:p>
@@ -2662,7 +2890,15 @@
       </w:pPr>
       <w:bookmarkStart w:id="61" w:name="_Toc62837132"/>
       <w:r>
-        <w:t>Reply to Kyle Mastrangeli:</w:t>
+        <w:t xml:space="preserve">Reply to Kyle </w:t>
+      </w:r>
+      <w:proofErr w:type="spellStart"/>
+      <w:r>
+        <w:t>Mastrangeli</w:t>
+      </w:r>
+      <w:proofErr w:type="spellEnd"/>
+      <w:r>
+        <w:t>:</w:t>
       </w:r>
       <w:bookmarkEnd w:id="61"/>
     </w:p>
@@ -2824,7 +3060,23 @@
           <w:rFonts w:ascii="Helvetica" w:hAnsi="Helvetica"/>
           <w:spacing w:val="3"/>
         </w:rPr>
-        <w:t xml:space="preserve"> the rest of the readings done in order to stay on track with the class?</w:t>
+        <w:t xml:space="preserve"> the rest of the readings done </w:t>
+      </w:r>
+      <w:proofErr w:type="gramStart"/>
+      <w:r>
+        <w:rPr>
+          <w:rFonts w:ascii="Helvetica" w:hAnsi="Helvetica"/>
+          <w:spacing w:val="3"/>
+        </w:rPr>
+        <w:t>in order to</w:t>
+      </w:r>
+      <w:proofErr w:type="gramEnd"/>
+      <w:r>
+        <w:rPr>
+          <w:rFonts w:ascii="Helvetica" w:hAnsi="Helvetica"/>
+          <w:spacing w:val="3"/>
+        </w:rPr>
+        <w:t xml:space="preserve"> stay on track with the class?</w:t>
       </w:r>
     </w:p>
     <w:p>
@@ -3106,8 +3358,21 @@
         <w:pStyle w:val="Heading2"/>
       </w:pPr>
       <w:bookmarkStart w:id="65" w:name="_Toc62851046"/>
-      <w:r>
-        <w:t>JokeServer (and Inet)</w:t>
+      <w:proofErr w:type="spellStart"/>
+      <w:r>
+        <w:t>JokeServer</w:t>
+      </w:r>
+      <w:proofErr w:type="spellEnd"/>
+      <w:r>
+        <w:t xml:space="preserve"> (and </w:t>
+      </w:r>
+      <w:proofErr w:type="spellStart"/>
+      <w:r>
+        <w:t>Inet</w:t>
+      </w:r>
+      <w:proofErr w:type="spellEnd"/>
+      <w:r>
+        <w:t>)</w:t>
       </w:r>
       <w:bookmarkEnd w:id="65"/>
     </w:p>
@@ -3152,7 +3417,89 @@
           <w:rFonts w:ascii="Helvetica" w:hAnsi="Helvetica"/>
           <w:spacing w:val="3"/>
         </w:rPr>
-        <w:t>Hi this is not specific to the JokeServer or Inet but does anyone use VScode? For some reason every time I save a file it deletes random things in my code see screenshot from Inet code. Does anyone know why? or how I can fix this? Thanks in advance </w:t>
+        <w:t xml:space="preserve">Hi this is not specific to the </w:t>
+      </w:r>
+      <w:proofErr w:type="spellStart"/>
+      <w:r>
+        <w:rPr>
+          <w:rFonts w:ascii="Helvetica" w:hAnsi="Helvetica"/>
+          <w:spacing w:val="3"/>
+        </w:rPr>
+        <w:t>JokeServer</w:t>
+      </w:r>
+      <w:proofErr w:type="spellEnd"/>
+      <w:r>
+        <w:rPr>
+          <w:rFonts w:ascii="Helvetica" w:hAnsi="Helvetica"/>
+          <w:spacing w:val="3"/>
+        </w:rPr>
+        <w:t xml:space="preserve"> or </w:t>
+      </w:r>
+      <w:proofErr w:type="spellStart"/>
+      <w:proofErr w:type="gramStart"/>
+      <w:r>
+        <w:rPr>
+          <w:rFonts w:ascii="Helvetica" w:hAnsi="Helvetica"/>
+          <w:spacing w:val="3"/>
+        </w:rPr>
+        <w:t>Inet</w:t>
+      </w:r>
+      <w:proofErr w:type="spellEnd"/>
+      <w:proofErr w:type="gramEnd"/>
+      <w:r>
+        <w:rPr>
+          <w:rFonts w:ascii="Helvetica" w:hAnsi="Helvetica"/>
+          <w:spacing w:val="3"/>
+        </w:rPr>
+        <w:t xml:space="preserve"> but does anyone use </w:t>
+      </w:r>
+      <w:proofErr w:type="spellStart"/>
+      <w:r>
+        <w:rPr>
+          <w:rFonts w:ascii="Helvetica" w:hAnsi="Helvetica"/>
+          <w:spacing w:val="3"/>
+        </w:rPr>
+        <w:t>VScode</w:t>
+      </w:r>
+      <w:proofErr w:type="spellEnd"/>
+      <w:r>
+        <w:rPr>
+          <w:rFonts w:ascii="Helvetica" w:hAnsi="Helvetica"/>
+          <w:spacing w:val="3"/>
+        </w:rPr>
+        <w:t xml:space="preserve">? For some </w:t>
+      </w:r>
+      <w:proofErr w:type="gramStart"/>
+      <w:r>
+        <w:rPr>
+          <w:rFonts w:ascii="Helvetica" w:hAnsi="Helvetica"/>
+          <w:spacing w:val="3"/>
+        </w:rPr>
+        <w:t>reason</w:t>
+      </w:r>
+      <w:proofErr w:type="gramEnd"/>
+      <w:r>
+        <w:rPr>
+          <w:rFonts w:ascii="Helvetica" w:hAnsi="Helvetica"/>
+          <w:spacing w:val="3"/>
+        </w:rPr>
+        <w:t xml:space="preserve"> every time I save a file it deletes random things in my code see screenshot from </w:t>
+      </w:r>
+      <w:proofErr w:type="spellStart"/>
+      <w:r>
+        <w:rPr>
+          <w:rFonts w:ascii="Helvetica" w:hAnsi="Helvetica"/>
+          <w:spacing w:val="3"/>
+        </w:rPr>
+        <w:t>Inet</w:t>
+      </w:r>
+      <w:proofErr w:type="spellEnd"/>
+      <w:r>
+        <w:rPr>
+          <w:rFonts w:ascii="Helvetica" w:hAnsi="Helvetica"/>
+          <w:spacing w:val="3"/>
+        </w:rPr>
+        <w:t xml:space="preserve"> code. Does anyone know why? or how I can fix this? Thanks in advance </w:t>
       </w:r>
     </w:p>
     <w:p>
@@ -3222,8 +3569,33 @@
           <w:rFonts w:ascii="Helvetica" w:hAnsi="Helvetica"/>
           <w:spacing w:val="3"/>
         </w:rPr>
-        <w:t xml:space="preserve"> using another editor for now but I prefer VScode its just acting funky today will see if I can fix it :</w:t>
-      </w:r>
+        <w:t xml:space="preserve"> using another editor for now but I prefer </w:t>
+      </w:r>
+      <w:proofErr w:type="spellStart"/>
+      <w:r>
+        <w:rPr>
+          <w:rFonts w:ascii="Helvetica" w:hAnsi="Helvetica"/>
+          <w:spacing w:val="3"/>
+        </w:rPr>
+        <w:t>VScode</w:t>
+      </w:r>
+      <w:proofErr w:type="spellEnd"/>
+      <w:r>
+        <w:rPr>
+          <w:rFonts w:ascii="Helvetica" w:hAnsi="Helvetica"/>
+          <w:spacing w:val="3"/>
+        </w:rPr>
+        <w:t xml:space="preserve"> its just acting funky today will see if I can fix </w:t>
+      </w:r>
+      <w:proofErr w:type="gramStart"/>
+      <w:r>
+        <w:rPr>
+          <w:rFonts w:ascii="Helvetica" w:hAnsi="Helvetica"/>
+          <w:spacing w:val="3"/>
+        </w:rPr>
+        <w:t>it :</w:t>
+      </w:r>
+      <w:proofErr w:type="gramEnd"/>
       <w:r>
         <w:rPr>
           <w:rFonts w:ascii="Helvetica" w:hAnsi="Helvetica" w:cs="Arial"/>
@@ -3260,7 +3632,23 @@
           <w:rFonts w:ascii="Helvetica" w:hAnsi="Helvetica"/>
           <w:spacing w:val="3"/>
         </w:rPr>
-        <w:t>I think this was the issue! It looks like one of the extensions I installed to run java was installed incorrectly so when I uninstalled it and reinstalled vscode seems to be working fine now! Thank you.</w:t>
+        <w:t xml:space="preserve">I think this was the issue! It looks like one of the extensions I installed to run java was installed incorrectly so when I uninstalled it and reinstalled </w:t>
+      </w:r>
+      <w:proofErr w:type="spellStart"/>
+      <w:r>
+        <w:rPr>
+          <w:rFonts w:ascii="Helvetica" w:hAnsi="Helvetica"/>
+          <w:spacing w:val="3"/>
+        </w:rPr>
+        <w:t>vscode</w:t>
+      </w:r>
+      <w:proofErr w:type="spellEnd"/>
+      <w:r>
+        <w:rPr>
+          <w:rFonts w:ascii="Helvetica" w:hAnsi="Helvetica"/>
+          <w:spacing w:val="3"/>
+        </w:rPr>
+        <w:t xml:space="preserve"> seems to be working fine now! Thank you.</w:t>
       </w:r>
       <w:r>
         <w:rPr>
@@ -3296,7 +3684,21 @@
         <w:rPr>
           <w:rFonts w:ascii="Helvetica" w:hAnsi="Helvetica"/>
         </w:rPr>
-        <w:t xml:space="preserve">In case anyone is looking for any other IDE to use other than eclipse(I personally do not prefer it). I recommend IntelliJ for java as a student you can get a free education license </w:t>
+        <w:t xml:space="preserve">In case anyone is looking for any other IDE to use other than </w:t>
+      </w:r>
+      <w:proofErr w:type="gramStart"/>
+      <w:r>
+        <w:rPr>
+          <w:rFonts w:ascii="Helvetica" w:hAnsi="Helvetica"/>
+        </w:rPr>
+        <w:t>eclipse(</w:t>
+      </w:r>
+      <w:proofErr w:type="gramEnd"/>
+      <w:r>
+        <w:rPr>
+          <w:rFonts w:ascii="Helvetica" w:hAnsi="Helvetica"/>
+        </w:rPr>
+        <w:t xml:space="preserve">I personally do not prefer it). I recommend IntelliJ for java as a student you can get a free education license </w:t>
       </w:r>
       <w:hyperlink r:id="rId11" w:history="1">
         <w:r>
@@ -3311,7 +3713,21 @@
         <w:rPr>
           <w:rFonts w:ascii="Helvetica" w:hAnsi="Helvetica"/>
         </w:rPr>
-        <w:t xml:space="preserve"> I also really like VScode it puts the code into very pretty colors. :)</w:t>
+        <w:t xml:space="preserve"> I also really like </w:t>
+      </w:r>
+      <w:proofErr w:type="spellStart"/>
+      <w:r>
+        <w:rPr>
+          <w:rFonts w:ascii="Helvetica" w:hAnsi="Helvetica"/>
+        </w:rPr>
+        <w:t>VScode</w:t>
+      </w:r>
+      <w:proofErr w:type="spellEnd"/>
+      <w:r>
+        <w:rPr>
+          <w:rFonts w:ascii="Helvetica" w:hAnsi="Helvetica"/>
+        </w:rPr>
+        <w:t xml:space="preserve"> it puts the code into very pretty colors. :)</w:t>
       </w:r>
     </w:p>
     <w:p>
@@ -3333,7 +3749,21 @@
         <w:rPr>
           <w:rFonts w:ascii="Helvetica" w:hAnsi="Helvetica"/>
         </w:rPr>
-        <w:t xml:space="preserve">Going to also put this here if anyone is looking for a source control github is a go to. Here is a link to get GitHub pro for free as a student </w:t>
+        <w:t xml:space="preserve">Going to also put this here if anyone is looking for a source control </w:t>
+      </w:r>
+      <w:proofErr w:type="spellStart"/>
+      <w:r>
+        <w:rPr>
+          <w:rFonts w:ascii="Helvetica" w:hAnsi="Helvetica"/>
+        </w:rPr>
+        <w:t>github</w:t>
+      </w:r>
+      <w:proofErr w:type="spellEnd"/>
+      <w:r>
+        <w:rPr>
+          <w:rFonts w:ascii="Helvetica" w:hAnsi="Helvetica"/>
+        </w:rPr>
+        <w:t xml:space="preserve"> is a go to. Here is a link to get GitHub pro for free as a student </w:t>
       </w:r>
       <w:hyperlink r:id="rId12" w:history="1">
         <w:r>
@@ -3381,7 +3811,21 @@
         <w:rPr>
           <w:rFonts w:ascii="Helvetica" w:hAnsi="Helvetica"/>
         </w:rPr>
-        <w:t xml:space="preserve">I second gitbash. Not only does it allow you to get use to Linux </w:t>
+        <w:t xml:space="preserve">I second </w:t>
+      </w:r>
+      <w:proofErr w:type="spellStart"/>
+      <w:r>
+        <w:rPr>
+          <w:rFonts w:ascii="Helvetica" w:hAnsi="Helvetica"/>
+        </w:rPr>
+        <w:t>gitbash</w:t>
+      </w:r>
+      <w:proofErr w:type="spellEnd"/>
+      <w:r>
+        <w:rPr>
+          <w:rFonts w:ascii="Helvetica" w:hAnsi="Helvetica"/>
+        </w:rPr>
+        <w:t xml:space="preserve">. Not only does it allow you to get use to Linux </w:t>
       </w:r>
       <w:r>
         <w:rPr>
@@ -3417,7 +3861,21 @@
         <w:rPr>
           <w:rFonts w:ascii="Helvetica" w:hAnsi="Helvetica"/>
         </w:rPr>
-        <w:t xml:space="preserve"> I tend to forget what my branch I'm currently using is called. </w:t>
+        <w:t xml:space="preserve"> I tend to forget what my branch </w:t>
+      </w:r>
+      <w:proofErr w:type="gramStart"/>
+      <w:r>
+        <w:rPr>
+          <w:rFonts w:ascii="Helvetica" w:hAnsi="Helvetica"/>
+        </w:rPr>
+        <w:t>I'm</w:t>
+      </w:r>
+      <w:proofErr w:type="gramEnd"/>
+      <w:r>
+        <w:rPr>
+          <w:rFonts w:ascii="Helvetica" w:hAnsi="Helvetica"/>
+        </w:rPr>
+        <w:t xml:space="preserve"> currently using is called. </w:t>
       </w:r>
       <w:r>
         <w:rPr>
@@ -3524,9 +3982,14 @@
       </w:pPr>
       <w:bookmarkStart w:id="69" w:name="_Toc62837140"/>
       <w:r>
-        <w:t>Reply to Favorite Joke?:</w:t>
+        <w:t xml:space="preserve">Reply to Favorite </w:t>
+      </w:r>
+      <w:proofErr w:type="gramStart"/>
+      <w:r>
+        <w:t>Joke?:</w:t>
       </w:r>
       <w:bookmarkEnd w:id="69"/>
+      <w:proofErr w:type="gramEnd"/>
     </w:p>
     <w:p>
       <w:pPr>
@@ -3684,7 +4147,25 @@
           <w:spacing w:val="3"/>
           <w:shd w:val="clear" w:color="auto" w:fill="FFFFFF"/>
         </w:rPr>
-        <w:t xml:space="preserve"> or should I also write about what I found i.e. observations I noticed, as for those answers are different then then </w:t>
+        <w:t xml:space="preserve"> or should I also write about what I found </w:t>
+      </w:r>
+      <w:proofErr w:type="gramStart"/>
+      <w:r>
+        <w:rPr>
+          <w:rFonts w:ascii="Helvetica" w:hAnsi="Helvetica"/>
+          <w:spacing w:val="3"/>
+          <w:shd w:val="clear" w:color="auto" w:fill="FFFFFF"/>
+        </w:rPr>
+        <w:t>i.e.</w:t>
+      </w:r>
+      <w:proofErr w:type="gramEnd"/>
+      <w:r>
+        <w:rPr>
+          <w:rFonts w:ascii="Helvetica" w:hAnsi="Helvetica"/>
+          <w:spacing w:val="3"/>
+          <w:shd w:val="clear" w:color="auto" w:fill="FFFFFF"/>
+        </w:rPr>
+        <w:t xml:space="preserve"> observations I noticed, as for those answers are different then then </w:t>
       </w:r>
       <w:r>
         <w:rPr>
@@ -3776,7 +4257,21 @@
         <w:rPr>
           <w:rFonts w:ascii="Helvetica" w:hAnsi="Helvetica"/>
         </w:rPr>
-        <w:t xml:space="preserve"> I tried to google why this was the case. It was hard to find a solid answer. The only thing I found was that amazon products have a secret key that doesn’t allow them to be captured.</w:t>
+        <w:t xml:space="preserve"> I tried to google why this was the case. It was hard to find a solid answer. The only thing I found was that amazon products have a secret key that </w:t>
+      </w:r>
+      <w:proofErr w:type="gramStart"/>
+      <w:r>
+        <w:rPr>
+          <w:rFonts w:ascii="Helvetica" w:hAnsi="Helvetica"/>
+        </w:rPr>
+        <w:t>doesn’t</w:t>
+      </w:r>
+      <w:proofErr w:type="gramEnd"/>
+      <w:r>
+        <w:rPr>
+          <w:rFonts w:ascii="Helvetica" w:hAnsi="Helvetica"/>
+        </w:rPr>
+        <w:t xml:space="preserve"> allow them to be captured.</w:t>
       </w:r>
     </w:p>
     <w:p>
@@ -3857,7 +4352,23 @@
           <w:rFonts w:ascii="Helvetica" w:hAnsi="Helvetica"/>
           <w:spacing w:val="3"/>
         </w:rPr>
-        <w:t>though gitbash) and no luck.</w:t>
+        <w:t xml:space="preserve">though </w:t>
+      </w:r>
+      <w:proofErr w:type="spellStart"/>
+      <w:r>
+        <w:rPr>
+          <w:rFonts w:ascii="Helvetica" w:hAnsi="Helvetica"/>
+          <w:spacing w:val="3"/>
+        </w:rPr>
+        <w:t>gitbash</w:t>
+      </w:r>
+      <w:proofErr w:type="spellEnd"/>
+      <w:r>
+        <w:rPr>
+          <w:rFonts w:ascii="Helvetica" w:hAnsi="Helvetica"/>
+          <w:spacing w:val="3"/>
+        </w:rPr>
+        <w:t>) and no luck.</w:t>
       </w:r>
     </w:p>
     <w:p>
@@ -3914,7 +4425,15 @@
       </w:pPr>
       <w:bookmarkStart w:id="73" w:name="_Toc62837144"/>
       <w:r>
-        <w:t>Reply to - Network IntroLab Cannot find HTTP packets</w:t>
+        <w:t xml:space="preserve">Reply to - Network </w:t>
+      </w:r>
+      <w:proofErr w:type="spellStart"/>
+      <w:r>
+        <w:t>IntroLab</w:t>
+      </w:r>
+      <w:proofErr w:type="spellEnd"/>
+      <w:r>
+        <w:t xml:space="preserve"> Cannot find HTTP packets</w:t>
       </w:r>
       <w:bookmarkEnd w:id="73"/>
       <w:r>
@@ -4026,7 +4545,21 @@
         <w:rPr>
           <w:rFonts w:ascii="Helvetica" w:hAnsi="Helvetica"/>
         </w:rPr>
-        <w:t xml:space="preserve">Thanks for the information! This was new information to me and I found it interesting how some checksums were verified and some were unverified. In my case almost all my pockets came back unverified. I did some investigation on why they might be unverified. I saw something that was posted on Wireshark that </w:t>
+        <w:t xml:space="preserve">Thanks for the information! This was new information to </w:t>
+      </w:r>
+      <w:proofErr w:type="gramStart"/>
+      <w:r>
+        <w:rPr>
+          <w:rFonts w:ascii="Helvetica" w:hAnsi="Helvetica"/>
+        </w:rPr>
+        <w:t>me</w:t>
+      </w:r>
+      <w:proofErr w:type="gramEnd"/>
+      <w:r>
+        <w:rPr>
+          <w:rFonts w:ascii="Helvetica" w:hAnsi="Helvetica"/>
+        </w:rPr>
+        <w:t xml:space="preserve"> and I found it interesting how some checksums were verified and some were unverified. In my case almost all my pockets came back unverified. I did some investigation on why they might be unverified. I saw something that was posted on Wireshark that </w:t>
       </w:r>
       <w:r>
         <w:rPr>
@@ -4081,10 +4614,20 @@
         <w:pStyle w:val="Heading2"/>
       </w:pPr>
       <w:bookmarkStart w:id="74" w:name="_Toc62851048"/>
-      <w:r>
-        <w:t>MyWebserver &amp; MiniWebserver</w:t>
+      <w:proofErr w:type="spellStart"/>
+      <w:r>
+        <w:t>MyWebserver</w:t>
+      </w:r>
+      <w:proofErr w:type="spellEnd"/>
+      <w:r>
+        <w:t xml:space="preserve"> &amp; </w:t>
+      </w:r>
+      <w:proofErr w:type="spellStart"/>
+      <w:r>
+        <w:t>MiniWebserver</w:t>
       </w:r>
       <w:bookmarkEnd w:id="74"/>
+      <w:proofErr w:type="spellEnd"/>
     </w:p>
     <w:p>
       <w:pPr>
@@ -4241,7 +4784,35 @@
         <w:rPr>
           <w:rFonts w:ascii="Helvetica" w:hAnsi="Helvetica"/>
         </w:rPr>
-        <w:t xml:space="preserve"> a little late to the reply but I am going to have to try this recipe for my mom. She just started a no dairy and no grains diet! I'll have to surprise her and make it one weekend.</w:t>
+        <w:t xml:space="preserve"> a little late to the </w:t>
+      </w:r>
+      <w:proofErr w:type="gramStart"/>
+      <w:r>
+        <w:rPr>
+          <w:rFonts w:ascii="Helvetica" w:hAnsi="Helvetica"/>
+        </w:rPr>
+        <w:t>reply</w:t>
+      </w:r>
+      <w:proofErr w:type="gramEnd"/>
+      <w:r>
+        <w:rPr>
+          <w:rFonts w:ascii="Helvetica" w:hAnsi="Helvetica"/>
+        </w:rPr>
+        <w:t xml:space="preserve"> but I am going to have to try this recipe for my mom. She just started a no dairy and no grains diet! </w:t>
+      </w:r>
+      <w:proofErr w:type="gramStart"/>
+      <w:r>
+        <w:rPr>
+          <w:rFonts w:ascii="Helvetica" w:hAnsi="Helvetica"/>
+        </w:rPr>
+        <w:t>I'll</w:t>
+      </w:r>
+      <w:proofErr w:type="gramEnd"/>
+      <w:r>
+        <w:rPr>
+          <w:rFonts w:ascii="Helvetica" w:hAnsi="Helvetica"/>
+        </w:rPr>
+        <w:t xml:space="preserve"> have to surprise her and make it one weekend.</w:t>
       </w:r>
     </w:p>
     <w:p>
@@ -4398,7 +4969,21 @@
         <w:rPr>
           <w:rFonts w:ascii="Helvetica" w:hAnsi="Helvetica"/>
         </w:rPr>
-        <w:t>But I think if there was a way to connect your phone to a charger and the keyboard, mouse and monitor then it wouldn't be too bad battery wise. But there is also the fact that most phone go bad after a year or two while computers have a much longer lifespan. </w:t>
+        <w:t xml:space="preserve">But I think if there was a way to connect your phone to a charger and the keyboard, mouse and monitor then it </w:t>
+      </w:r>
+      <w:proofErr w:type="gramStart"/>
+      <w:r>
+        <w:rPr>
+          <w:rFonts w:ascii="Helvetica" w:hAnsi="Helvetica"/>
+        </w:rPr>
+        <w:t>wouldn't</w:t>
+      </w:r>
+      <w:proofErr w:type="gramEnd"/>
+      <w:r>
+        <w:rPr>
+          <w:rFonts w:ascii="Helvetica" w:hAnsi="Helvetica"/>
+        </w:rPr>
+        <w:t xml:space="preserve"> be too bad battery wise. But there is also the fact that most phone go bad after a year or two while computers have a much longer lifespan. </w:t>
       </w:r>
     </w:p>
     <w:p>
@@ -4479,12 +5064,14 @@
         </w:rPr>
         <w:t xml:space="preserve"> want to lose data in anyway weather </w:t>
       </w:r>
+      <w:proofErr w:type="gramStart"/>
       <w:r>
         <w:rPr>
           <w:rFonts w:ascii="Helvetica" w:hAnsi="Helvetica"/>
         </w:rPr>
         <w:t>it’s</w:t>
       </w:r>
+      <w:proofErr w:type="gramEnd"/>
       <w:r>
         <w:rPr>
           <w:rFonts w:ascii="Helvetica" w:hAnsi="Helvetica"/>
@@ -4650,6 +5237,45 @@
     </w:p>
     <w:p>
       <w:pPr>
+        <w:spacing w:line="240" w:lineRule="auto"/>
+        <w:ind w:firstLine="720"/>
+        <w:rPr>
+          <w:rFonts w:ascii="Helvetica" w:hAnsi="Helvetica"/>
+        </w:rPr>
+      </w:pPr>
+      <w:r>
+        <w:rPr>
+          <w:rStyle w:val="Strong"/>
+          <w:rFonts w:ascii="Helvetica" w:hAnsi="Helvetica"/>
+          <w:b w:val="0"/>
+          <w:bCs w:val="0"/>
+        </w:rPr>
+        <w:t xml:space="preserve">Before the invention of </w:t>
+      </w:r>
+      <w:r>
+        <w:rPr>
+          <w:rStyle w:val="Strong"/>
+          <w:rFonts w:ascii="Helvetica" w:hAnsi="Helvetica"/>
+          <w:b w:val="0"/>
+          <w:bCs w:val="0"/>
+        </w:rPr>
+        <w:t>m</w:t>
+      </w:r>
+      <w:r>
+        <w:rPr>
+          <w:rFonts w:ascii="Helvetica" w:hAnsi="Helvetica"/>
+        </w:rPr>
+        <w:t>icroprocessors</w:t>
+      </w:r>
+      <w:r>
+        <w:rPr>
+          <w:rFonts w:ascii="Helvetica" w:hAnsi="Helvetica"/>
+        </w:rPr>
+        <w:t xml:space="preserve"> and high-speed computer networks, computers operated separately and were rather expensive and quite massive compared to our modern-day computers. </w:t>
+      </w:r>
+    </w:p>
+    <w:p>
+      <w:pPr>
         <w:rPr>
           <w:rFonts w:ascii="Helvetica" w:hAnsi="Helvetica"/>
         </w:rPr>
@@ -4720,43 +5346,57 @@
       <w:pPr>
         <w:rPr>
           <w:rFonts w:ascii="Helvetica" w:hAnsi="Helvetica"/>
+        </w:rPr>
+      </w:pPr>
+      <w:r>
+        <w:rPr>
+          <w:rFonts w:ascii="Helvetica" w:hAnsi="Helvetica"/>
           <w:b/>
           <w:bCs/>
         </w:rPr>
-      </w:pPr>
+        <w:t>WANs –</w:t>
+      </w:r>
       <w:r>
         <w:rPr>
           <w:rFonts w:ascii="Helvetica" w:hAnsi="Helvetica"/>
           <w:b/>
           <w:bCs/>
         </w:rPr>
-        <w:t>WANs –</w:t>
-      </w:r>
-      <w:r>
+        <w:t xml:space="preserve"> </w:t>
+      </w:r>
+      <w:r>
+        <w:rPr>
+          <w:rFonts w:ascii="Helvetica" w:hAnsi="Helvetica"/>
+        </w:rPr>
+        <w:t xml:space="preserve">Stands for </w:t>
+      </w:r>
+      <w:r>
+        <w:rPr>
+          <w:rFonts w:ascii="Helvetica" w:hAnsi="Helvetica"/>
+        </w:rPr>
+        <w:t>Wide</w:t>
+      </w:r>
+      <w:r>
+        <w:rPr>
+          <w:rFonts w:ascii="Helvetica" w:hAnsi="Helvetica"/>
+        </w:rPr>
+        <w:t>-area networks.</w:t>
+      </w:r>
+    </w:p>
+    <w:p>
+      <w:pPr>
+        <w:ind w:firstLine="720"/>
         <w:rPr>
           <w:rFonts w:ascii="Helvetica" w:hAnsi="Helvetica"/>
           <w:b/>
           <w:bCs/>
         </w:rPr>
-        <w:t xml:space="preserve"> </w:t>
-      </w:r>
-      <w:r>
-        <w:rPr>
-          <w:rFonts w:ascii="Helvetica" w:hAnsi="Helvetica"/>
-        </w:rPr>
-        <w:t xml:space="preserve">Stands for </w:t>
-      </w:r>
-      <w:r>
-        <w:rPr>
-          <w:rFonts w:ascii="Helvetica" w:hAnsi="Helvetica"/>
-        </w:rPr>
-        <w:t>Wide</w:t>
-      </w:r>
-      <w:r>
-        <w:rPr>
-          <w:rFonts w:ascii="Helvetica" w:hAnsi="Helvetica"/>
-        </w:rPr>
-        <w:t>-area networks.</w:t>
+      </w:pPr>
+      <w:r>
+        <w:rPr>
+          <w:rFonts w:ascii="Helvetica" w:hAnsi="Helvetica"/>
+        </w:rPr>
+        <w:t>The key difference between LANs and WANs is LANs is computers all located in the same building or facility. Whereas WANs can be millions of computers across the globe. Data connected with LANs can move at a rate of billions of bits per second. In contrast WANs rate is a lot slower moving at about 10 thousand bits per second to about 100 million bits per second.</w:t>
       </w:r>
     </w:p>
     <w:p>
@@ -4797,86 +5437,8 @@
     <w:p>
       <w:pPr>
         <w:spacing w:after="0" w:line="240" w:lineRule="auto"/>
-        <w:ind w:firstLine="720"/>
-        <w:rPr>
-          <w:rFonts w:ascii="Helvetica" w:hAnsi="Helvetica"/>
-        </w:rPr>
-      </w:pPr>
-      <w:r>
-        <w:rPr>
-          <w:rStyle w:val="Strong"/>
-          <w:rFonts w:ascii="Helvetica" w:hAnsi="Helvetica"/>
-          <w:b w:val="0"/>
-          <w:bCs w:val="0"/>
-        </w:rPr>
-        <w:t>Before th</w:t>
-      </w:r>
-      <w:r>
-        <w:rPr>
-          <w:rStyle w:val="Strong"/>
-          <w:rFonts w:ascii="Helvetica" w:hAnsi="Helvetica"/>
-          <w:b w:val="0"/>
-          <w:bCs w:val="0"/>
-        </w:rPr>
-        <w:t xml:space="preserve">e invention of </w:t>
-      </w:r>
-      <w:r>
-        <w:rPr>
-          <w:rStyle w:val="Strong"/>
-          <w:rFonts w:ascii="Helvetica" w:hAnsi="Helvetica"/>
-          <w:b w:val="0"/>
-          <w:bCs w:val="0"/>
-        </w:rPr>
-        <w:t>m</w:t>
-      </w:r>
-      <w:r>
-        <w:rPr>
-          <w:rFonts w:ascii="Helvetica" w:hAnsi="Helvetica"/>
-        </w:rPr>
-        <w:t>icroprocessors</w:t>
-      </w:r>
-      <w:r>
-        <w:rPr>
-          <w:rFonts w:ascii="Helvetica" w:hAnsi="Helvetica"/>
-        </w:rPr>
-        <w:t xml:space="preserve"> and high-speed computer networks, computers operated separately and were rather expensive and quite massive compared to our </w:t>
-      </w:r>
-      <w:r>
-        <w:rPr>
-          <w:rFonts w:ascii="Helvetica" w:hAnsi="Helvetica"/>
-        </w:rPr>
-        <w:t>modern-day</w:t>
-      </w:r>
-      <w:r>
-        <w:rPr>
-          <w:rFonts w:ascii="Helvetica" w:hAnsi="Helvetica"/>
-        </w:rPr>
-        <w:t xml:space="preserve"> computers. </w:t>
-      </w:r>
-    </w:p>
-    <w:p>
-      <w:pPr>
-        <w:spacing w:after="0" w:line="240" w:lineRule="auto"/>
-        <w:rPr>
-          <w:rFonts w:ascii="Helvetica" w:hAnsi="Helvetica"/>
-        </w:rPr>
-      </w:pPr>
-      <w:r>
-        <w:rPr>
-          <w:rFonts w:ascii="Helvetica" w:hAnsi="Helvetica"/>
-        </w:rPr>
-        <w:tab/>
-        <w:t xml:space="preserve">The key difference between LANs and WANs is LANs is computers all located in the same building or facility. Whereas WANs can be millions of computers across the globe. Data connected with LANs can move at a rate of billions of bits per second. In contrast WANs rate is a lot slower moving at about 10 thousand bits per second to about 100 million bits per second. </w:t>
-      </w:r>
-    </w:p>
-    <w:p>
-      <w:pPr>
-        <w:spacing w:after="0" w:line="240" w:lineRule="auto"/>
-        <w:rPr>
-          <w:rStyle w:val="Strong"/>
-          <w:rFonts w:ascii="Helvetica" w:hAnsi="Helvetica"/>
-          <w:b w:val="0"/>
-          <w:bCs w:val="0"/>
+        <w:rPr>
+          <w:rFonts w:ascii="Helvetica" w:hAnsi="Helvetica"/>
         </w:rPr>
       </w:pPr>
       <w:r>
@@ -4928,20 +5490,43 @@
     </w:p>
     <w:p>
       <w:pPr>
+        <w:spacing w:after="0" w:line="240" w:lineRule="auto"/>
+        <w:rPr>
+          <w:rFonts w:ascii="Helvetica" w:hAnsi="Helvetica"/>
+        </w:rPr>
+      </w:pPr>
+    </w:p>
+    <w:p>
+      <w:pPr>
+        <w:spacing w:after="0" w:line="240" w:lineRule="auto"/>
+        <w:rPr>
+          <w:rFonts w:ascii="Helvetica" w:hAnsi="Helvetica"/>
+        </w:rPr>
+      </w:pPr>
+    </w:p>
+    <w:p>
+      <w:pPr>
+        <w:spacing w:after="0" w:line="240" w:lineRule="auto"/>
+        <w:rPr>
+          <w:rStyle w:val="Strong"/>
+          <w:rFonts w:ascii="Helvetica" w:hAnsi="Helvetica"/>
+          <w:b w:val="0"/>
+          <w:bCs w:val="0"/>
+        </w:rPr>
+      </w:pPr>
+    </w:p>
+    <w:p>
+      <w:pPr>
         <w:pStyle w:val="Heading4"/>
         <w:rPr>
           <w:rStyle w:val="Strong"/>
           <w:rFonts w:ascii="Helvetica" w:hAnsi="Helvetica"/>
-          <w:b w:val="0"/>
-          <w:bCs w:val="0"/>
-        </w:rPr>
-      </w:pPr>
-      <w:r>
-        <w:rPr>
-          <w:rStyle w:val="Strong"/>
-          <w:rFonts w:ascii="Helvetica" w:hAnsi="Helvetica"/>
-          <w:b w:val="0"/>
-          <w:bCs w:val="0"/>
+        </w:rPr>
+      </w:pPr>
+      <w:r>
+        <w:rPr>
+          <w:rStyle w:val="Strong"/>
+          <w:rFonts w:ascii="Helvetica" w:hAnsi="Helvetica"/>
         </w:rPr>
         <w:t>1.1</w:t>
       </w:r>
@@ -4955,6 +5540,422 @@
       </w:pPr>
       <w:r>
         <w:rPr>
+          <w:rFonts w:ascii="Helvetica" w:hAnsi="Helvetica"/>
+          <w:b/>
+          <w:bCs/>
+        </w:rPr>
+        <w:t>Distributed System –</w:t>
+      </w:r>
+      <w:r>
+        <w:rPr>
+          <w:rFonts w:ascii="Helvetica" w:hAnsi="Helvetica"/>
+          <w:b/>
+          <w:bCs/>
+        </w:rPr>
+        <w:t xml:space="preserve"> </w:t>
+      </w:r>
+      <w:r>
+        <w:rPr>
+          <w:rFonts w:ascii="Helvetica" w:hAnsi="Helvetica"/>
+        </w:rPr>
+        <w:t xml:space="preserve">gives the illusion to its users that it is using a single coherent system. When in fact, there are multiple elements that are communicating across many types of machines. </w:t>
+      </w:r>
+    </w:p>
+    <w:p>
+      <w:pPr>
+        <w:spacing w:after="0" w:line="240" w:lineRule="auto"/>
+        <w:rPr>
+          <w:rFonts w:ascii="Helvetica" w:hAnsi="Helvetica"/>
+        </w:rPr>
+      </w:pPr>
+      <w:r>
+        <w:rPr>
+          <w:rFonts w:ascii="Helvetica" w:hAnsi="Helvetica"/>
+        </w:rPr>
+        <w:tab/>
+        <w:t xml:space="preserve">When it comes to distributed systems there are two noteworthy characteristics. One, a </w:t>
+      </w:r>
+      <w:r>
+        <w:rPr>
+          <w:rFonts w:ascii="Helvetica" w:hAnsi="Helvetica"/>
+        </w:rPr>
+        <w:t>single coherent system</w:t>
+      </w:r>
+      <w:r>
+        <w:rPr>
+          <w:rFonts w:ascii="Helvetica" w:hAnsi="Helvetica"/>
+        </w:rPr>
+        <w:t xml:space="preserve">, and two, multiple computing elements, also known as a node. We </w:t>
+      </w:r>
+      <w:proofErr w:type="gramStart"/>
+      <w:r>
+        <w:rPr>
+          <w:rFonts w:ascii="Helvetica" w:hAnsi="Helvetica"/>
+        </w:rPr>
+        <w:t>are able to</w:t>
+      </w:r>
+      <w:proofErr w:type="gramEnd"/>
+      <w:r>
+        <w:rPr>
+          <w:rFonts w:ascii="Helvetica" w:hAnsi="Helvetica"/>
+        </w:rPr>
+        <w:t xml:space="preserve"> give off the </w:t>
+      </w:r>
+      <w:r>
+        <w:rPr>
+          <w:rFonts w:ascii="Helvetica" w:hAnsi="Helvetica"/>
+        </w:rPr>
+        <w:t>illusion</w:t>
+      </w:r>
+      <w:r>
+        <w:rPr>
+          <w:rFonts w:ascii="Helvetica" w:hAnsi="Helvetica"/>
+        </w:rPr>
+        <w:t xml:space="preserve"> of a single system by having the node communicate </w:t>
+      </w:r>
+      <w:r>
+        <w:rPr>
+          <w:rFonts w:ascii="Helvetica" w:hAnsi="Helvetica"/>
+        </w:rPr>
+        <w:t>through</w:t>
+      </w:r>
+      <w:r>
+        <w:rPr>
+          <w:rFonts w:ascii="Helvetica" w:hAnsi="Helvetica"/>
+        </w:rPr>
+        <w:t xml:space="preserve"> a </w:t>
+      </w:r>
+      <w:r>
+        <w:rPr>
+          <w:rFonts w:ascii="Helvetica" w:hAnsi="Helvetica"/>
+        </w:rPr>
+        <w:t>distributed syste</w:t>
+      </w:r>
+      <w:r>
+        <w:rPr>
+          <w:rFonts w:ascii="Helvetica" w:hAnsi="Helvetica"/>
+        </w:rPr>
+        <w:t>m</w:t>
+      </w:r>
+      <w:r>
+        <w:rPr>
+          <w:rFonts w:ascii="Helvetica" w:hAnsi="Helvetica"/>
+        </w:rPr>
+        <w:t>.</w:t>
+      </w:r>
+    </w:p>
+    <w:p>
+      <w:pPr>
+        <w:spacing w:after="0" w:line="240" w:lineRule="auto"/>
+        <w:rPr>
+          <w:rFonts w:ascii="Helvetica" w:hAnsi="Helvetica"/>
+        </w:rPr>
+      </w:pPr>
+      <w:r>
+        <w:rPr>
+          <w:rFonts w:ascii="Helvetica" w:hAnsi="Helvetica"/>
+        </w:rPr>
+        <w:tab/>
+        <w:t xml:space="preserve">Nodes are autonomous and act independently from each other thus having sperate disturbed systems. There are also various types of nodes. </w:t>
+      </w:r>
+      <w:r>
+        <w:rPr>
+          <w:rFonts w:ascii="Helvetica" w:hAnsi="Helvetica"/>
+        </w:rPr>
+        <w:t xml:space="preserve">They can range from our desktop computers to our MacBook’s to as small as our Google Pixel’s. </w:t>
+      </w:r>
+      <w:r>
+        <w:rPr>
+          <w:rFonts w:ascii="Helvetica" w:hAnsi="Helvetica"/>
+        </w:rPr>
+        <w:t xml:space="preserve">Nodes </w:t>
+      </w:r>
+      <w:r>
+        <w:rPr>
+          <w:rFonts w:ascii="Helvetica" w:hAnsi="Helvetica"/>
+        </w:rPr>
+        <w:t>problematically</w:t>
+      </w:r>
+      <w:r>
+        <w:rPr>
+          <w:rFonts w:ascii="Helvetica" w:hAnsi="Helvetica"/>
+        </w:rPr>
+        <w:t xml:space="preserve"> </w:t>
+      </w:r>
+      <w:r>
+        <w:rPr>
+          <w:rFonts w:ascii="Helvetica" w:hAnsi="Helvetica"/>
+        </w:rPr>
+        <w:t>run on their own time zones.</w:t>
+      </w:r>
+      <w:r>
+        <w:rPr>
+          <w:rFonts w:ascii="Helvetica" w:hAnsi="Helvetica"/>
+        </w:rPr>
+        <w:t xml:space="preserve"> </w:t>
+      </w:r>
+      <w:r>
+        <w:rPr>
+          <w:rFonts w:ascii="Helvetica" w:hAnsi="Helvetica"/>
+        </w:rPr>
+        <w:t xml:space="preserve">This can mess with the nodes communication in a </w:t>
+      </w:r>
+      <w:r>
+        <w:rPr>
+          <w:rFonts w:ascii="Helvetica" w:hAnsi="Helvetica"/>
+        </w:rPr>
+        <w:t>distributed system</w:t>
+      </w:r>
+      <w:r>
+        <w:rPr>
+          <w:rFonts w:ascii="Helvetica" w:hAnsi="Helvetica"/>
+        </w:rPr>
+        <w:t>.</w:t>
+      </w:r>
+    </w:p>
+    <w:p>
+      <w:pPr>
+        <w:spacing w:after="0" w:line="240" w:lineRule="auto"/>
+        <w:rPr>
+          <w:rFonts w:ascii="Helvetica" w:hAnsi="Helvetica"/>
+        </w:rPr>
+      </w:pPr>
+      <w:r>
+        <w:rPr>
+          <w:rFonts w:ascii="Helvetica" w:hAnsi="Helvetica"/>
+          <w:b/>
+          <w:bCs/>
+        </w:rPr>
+        <w:t>Open Group –</w:t>
+      </w:r>
+      <w:r>
+        <w:rPr>
+          <w:rFonts w:ascii="Helvetica" w:hAnsi="Helvetica"/>
+          <w:b/>
+          <w:bCs/>
+        </w:rPr>
+        <w:t xml:space="preserve"> </w:t>
+      </w:r>
+      <w:r>
+        <w:rPr>
+          <w:rFonts w:ascii="Helvetica" w:hAnsi="Helvetica"/>
+        </w:rPr>
+        <w:t xml:space="preserve">nodes can freely communicate because they are openly allowed to join the </w:t>
+      </w:r>
+      <w:r>
+        <w:rPr>
+          <w:rFonts w:ascii="Helvetica" w:hAnsi="Helvetica"/>
+        </w:rPr>
+        <w:t>distributed system</w:t>
+      </w:r>
+      <w:r>
+        <w:rPr>
+          <w:rFonts w:ascii="Helvetica" w:hAnsi="Helvetica"/>
+        </w:rPr>
+        <w:t xml:space="preserve">. </w:t>
+      </w:r>
+    </w:p>
+    <w:p>
+      <w:pPr>
+        <w:spacing w:after="0" w:line="240" w:lineRule="auto"/>
+        <w:rPr>
+          <w:rFonts w:ascii="Helvetica" w:hAnsi="Helvetica"/>
+        </w:rPr>
+      </w:pPr>
+      <w:r>
+        <w:rPr>
+          <w:rFonts w:ascii="Helvetica" w:hAnsi="Helvetica"/>
+          <w:b/>
+          <w:bCs/>
+        </w:rPr>
+        <w:t>Closed Group –</w:t>
+      </w:r>
+      <w:r>
+        <w:rPr>
+          <w:rFonts w:ascii="Helvetica" w:hAnsi="Helvetica"/>
+          <w:b/>
+          <w:bCs/>
+        </w:rPr>
+        <w:t xml:space="preserve"> </w:t>
+      </w:r>
+      <w:r>
+        <w:rPr>
+          <w:rFonts w:ascii="Helvetica" w:hAnsi="Helvetica"/>
+        </w:rPr>
+        <w:t xml:space="preserve">Invite only. Nodes are not able to freely enter or exit the </w:t>
+      </w:r>
+      <w:r>
+        <w:rPr>
+          <w:rFonts w:ascii="Helvetica" w:hAnsi="Helvetica"/>
+        </w:rPr>
+        <w:t>distributed system</w:t>
+      </w:r>
+      <w:r>
+        <w:rPr>
+          <w:rFonts w:ascii="Helvetica" w:hAnsi="Helvetica"/>
+        </w:rPr>
+        <w:t xml:space="preserve">. They are only allowed to talk to the other nodes in the system.  </w:t>
+      </w:r>
+    </w:p>
+    <w:p>
+      <w:pPr>
+        <w:spacing w:after="0" w:line="240" w:lineRule="auto"/>
+        <w:rPr>
+          <w:rFonts w:ascii="Helvetica" w:hAnsi="Helvetica"/>
+        </w:rPr>
+      </w:pPr>
+      <w:r>
+        <w:rPr>
+          <w:rFonts w:ascii="Helvetica" w:hAnsi="Helvetica"/>
+        </w:rPr>
+        <w:lastRenderedPageBreak/>
+        <w:tab/>
+        <w:t xml:space="preserve">Admission control is difficult because you need to verify the node, ensure it is a good node communicating with the correct group, and make sure there are no confidentiality issues between members and nonmembers. </w:t>
+      </w:r>
+    </w:p>
+    <w:p>
+      <w:pPr>
+        <w:spacing w:after="0" w:line="240" w:lineRule="auto"/>
+        <w:rPr>
+          <w:rFonts w:ascii="Helvetica" w:hAnsi="Helvetica"/>
+        </w:rPr>
+      </w:pPr>
+      <w:r>
+        <w:rPr>
+          <w:rFonts w:ascii="Helvetica" w:hAnsi="Helvetica"/>
+          <w:b/>
+          <w:bCs/>
+        </w:rPr>
+        <w:t>Overlay Networks –</w:t>
+      </w:r>
+      <w:r>
+        <w:rPr>
+          <w:rFonts w:ascii="Helvetica" w:hAnsi="Helvetica"/>
+          <w:b/>
+          <w:bCs/>
+        </w:rPr>
+        <w:t xml:space="preserve"> </w:t>
+      </w:r>
+      <w:r>
+        <w:rPr>
+          <w:rFonts w:ascii="Helvetica" w:hAnsi="Helvetica"/>
+        </w:rPr>
+        <w:t>two types: Structured and Uns</w:t>
+      </w:r>
+      <w:r>
+        <w:rPr>
+          <w:rFonts w:ascii="Helvetica" w:hAnsi="Helvetica"/>
+        </w:rPr>
+        <w:t>tructured</w:t>
+      </w:r>
+      <w:r>
+        <w:rPr>
+          <w:rFonts w:ascii="Helvetica" w:hAnsi="Helvetica"/>
+        </w:rPr>
+        <w:t xml:space="preserve">. </w:t>
+      </w:r>
+      <w:r>
+        <w:rPr>
+          <w:rFonts w:ascii="Helvetica" w:hAnsi="Helvetica"/>
+        </w:rPr>
+        <w:t>Unstructured</w:t>
+      </w:r>
+      <w:r>
+        <w:rPr>
+          <w:rFonts w:ascii="Helvetica" w:hAnsi="Helvetica"/>
+        </w:rPr>
+        <w:t xml:space="preserve"> overlay is random whereas </w:t>
+      </w:r>
+      <w:r>
+        <w:rPr>
+          <w:rFonts w:ascii="Helvetica" w:hAnsi="Helvetica"/>
+        </w:rPr>
+        <w:t>Structured</w:t>
+      </w:r>
+      <w:r>
+        <w:rPr>
+          <w:rFonts w:ascii="Helvetica" w:hAnsi="Helvetica"/>
+        </w:rPr>
+        <w:t xml:space="preserve"> </w:t>
+      </w:r>
+      <w:r>
+        <w:rPr>
+          <w:rFonts w:ascii="Helvetica" w:hAnsi="Helvetica"/>
+        </w:rPr>
+        <w:t>overlay</w:t>
+      </w:r>
+      <w:r>
+        <w:rPr>
+          <w:rFonts w:ascii="Helvetica" w:hAnsi="Helvetica"/>
+        </w:rPr>
+        <w:t xml:space="preserve"> is organized in a logical ring or even a tree.</w:t>
+      </w:r>
+      <w:r>
+        <w:rPr>
+          <w:rFonts w:ascii="Helvetica" w:hAnsi="Helvetica"/>
+        </w:rPr>
+        <w:t xml:space="preserve"> However, both overlays are always </w:t>
+      </w:r>
+      <w:r>
+        <w:rPr>
+          <w:rFonts w:ascii="Helvetica" w:hAnsi="Helvetica"/>
+        </w:rPr>
+        <w:t xml:space="preserve">allowing two nodes to </w:t>
+      </w:r>
+      <w:r>
+        <w:rPr>
+          <w:rFonts w:ascii="Helvetica" w:hAnsi="Helvetica"/>
+        </w:rPr>
+        <w:t>communicat</w:t>
+      </w:r>
+      <w:r>
+        <w:rPr>
+          <w:rFonts w:ascii="Helvetica" w:hAnsi="Helvetica"/>
+        </w:rPr>
+        <w:t>e</w:t>
+      </w:r>
+      <w:r>
+        <w:rPr>
+          <w:rFonts w:ascii="Helvetica" w:hAnsi="Helvetica"/>
+        </w:rPr>
+        <w:t xml:space="preserve">.  </w:t>
+      </w:r>
+    </w:p>
+    <w:p>
+      <w:pPr>
+        <w:spacing w:after="0" w:line="240" w:lineRule="auto"/>
+        <w:rPr>
+          <w:rFonts w:ascii="Helvetica" w:hAnsi="Helvetica"/>
+          <w:b/>
+          <w:bCs/>
+        </w:rPr>
+      </w:pPr>
+    </w:p>
+    <w:p>
+      <w:pPr>
+        <w:pStyle w:val="Heading4"/>
+        <w:rPr>
+          <w:rStyle w:val="Strong"/>
+          <w:rFonts w:ascii="Helvetica" w:hAnsi="Helvetica"/>
+        </w:rPr>
+      </w:pPr>
+      <w:r>
+        <w:rPr>
+          <w:rStyle w:val="Strong"/>
+          <w:rFonts w:ascii="Helvetica" w:hAnsi="Helvetica"/>
+        </w:rPr>
+        <w:t>1.2</w:t>
+      </w:r>
+    </w:p>
+    <w:p>
+      <w:pPr>
+        <w:spacing w:after="0" w:line="240" w:lineRule="auto"/>
+        <w:rPr>
+          <w:rFonts w:ascii="Helvetica" w:hAnsi="Helvetica"/>
+        </w:rPr>
+      </w:pPr>
+      <w:r>
+        <w:rPr>
           <w:rStyle w:val="Strong"/>
           <w:rFonts w:ascii="Helvetica" w:hAnsi="Helvetica"/>
           <w:b w:val="0"/>
@@ -4980,7 +5981,7 @@
           <w:b w:val="0"/>
           <w:bCs w:val="0"/>
         </w:rPr>
-        <w:t>1.2</w:t>
+        <w:t>1.3</w:t>
       </w:r>
     </w:p>
     <w:p>
@@ -5017,7 +6018,7 @@
           <w:b w:val="0"/>
           <w:bCs w:val="0"/>
         </w:rPr>
-        <w:t>1.3</w:t>
+        <w:t>1.4</w:t>
       </w:r>
     </w:p>
     <w:p>
@@ -5039,6 +6040,46 @@
     </w:p>
     <w:p>
       <w:pPr>
+        <w:pStyle w:val="Heading3"/>
+        <w:rPr>
+          <w:rStyle w:val="Strong"/>
+          <w:b/>
+          <w:bCs w:val="0"/>
+        </w:rPr>
+      </w:pPr>
+      <w:bookmarkStart w:id="92" w:name="_Toc62850694"/>
+      <w:r>
+        <w:rPr>
+          <w:rStyle w:val="Strong"/>
+          <w:b/>
+          <w:bCs w:val="0"/>
+        </w:rPr>
+        <w:t>Chapter Two: Architectures</w:t>
+      </w:r>
+      <w:bookmarkEnd w:id="92"/>
+    </w:p>
+    <w:p>
+      <w:pPr>
+        <w:spacing w:after="0" w:line="240" w:lineRule="auto"/>
+        <w:rPr>
+          <w:rStyle w:val="Strong"/>
+          <w:rFonts w:ascii="Helvetica" w:hAnsi="Helvetica"/>
+          <w:b w:val="0"/>
+          <w:bCs w:val="0"/>
+        </w:rPr>
+      </w:pPr>
+      <w:r>
+        <w:rPr>
+          <w:rStyle w:val="Strong"/>
+          <w:rFonts w:ascii="Helvetica" w:hAnsi="Helvetica"/>
+          <w:b w:val="0"/>
+          <w:bCs w:val="0"/>
+        </w:rPr>
+        <w:t xml:space="preserve">Text Here… </w:t>
+      </w:r>
+    </w:p>
+    <w:p>
+      <w:pPr>
         <w:pStyle w:val="Heading4"/>
         <w:rPr>
           <w:rStyle w:val="Strong"/>
@@ -5054,7 +6095,7 @@
           <w:b w:val="0"/>
           <w:bCs w:val="0"/>
         </w:rPr>
-        <w:t>1.4</w:t>
+        <w:t>2.1</w:t>
       </w:r>
     </w:p>
     <w:p>
@@ -5076,6 +6117,176 @@
     </w:p>
     <w:p>
       <w:pPr>
+        <w:pStyle w:val="Heading4"/>
+        <w:rPr>
+          <w:rStyle w:val="Strong"/>
+          <w:rFonts w:ascii="Helvetica" w:hAnsi="Helvetica"/>
+          <w:b w:val="0"/>
+          <w:bCs w:val="0"/>
+        </w:rPr>
+      </w:pPr>
+      <w:r>
+        <w:rPr>
+          <w:rStyle w:val="Strong"/>
+          <w:rFonts w:ascii="Helvetica" w:hAnsi="Helvetica"/>
+          <w:b w:val="0"/>
+          <w:bCs w:val="0"/>
+        </w:rPr>
+        <w:t>2.2</w:t>
+      </w:r>
+    </w:p>
+    <w:p>
+      <w:pPr>
+        <w:spacing w:after="0" w:line="240" w:lineRule="auto"/>
+        <w:rPr>
+          <w:rFonts w:ascii="Helvetica" w:hAnsi="Helvetica"/>
+        </w:rPr>
+      </w:pPr>
+      <w:r>
+        <w:rPr>
+          <w:rStyle w:val="Strong"/>
+          <w:rFonts w:ascii="Helvetica" w:hAnsi="Helvetica"/>
+          <w:b w:val="0"/>
+          <w:bCs w:val="0"/>
+        </w:rPr>
+        <w:t xml:space="preserve">Text Here… </w:t>
+      </w:r>
+    </w:p>
+    <w:p>
+      <w:pPr>
+        <w:pStyle w:val="Heading4"/>
+        <w:rPr>
+          <w:rStyle w:val="Strong"/>
+          <w:rFonts w:ascii="Helvetica" w:hAnsi="Helvetica"/>
+          <w:b w:val="0"/>
+          <w:bCs w:val="0"/>
+        </w:rPr>
+      </w:pPr>
+      <w:r>
+        <w:rPr>
+          <w:rStyle w:val="Strong"/>
+          <w:rFonts w:ascii="Helvetica" w:hAnsi="Helvetica"/>
+          <w:b w:val="0"/>
+          <w:bCs w:val="0"/>
+        </w:rPr>
+        <w:t>2.3</w:t>
+      </w:r>
+    </w:p>
+    <w:p>
+      <w:pPr>
+        <w:spacing w:after="0" w:line="240" w:lineRule="auto"/>
+        <w:rPr>
+          <w:rFonts w:ascii="Helvetica" w:hAnsi="Helvetica"/>
+        </w:rPr>
+      </w:pPr>
+      <w:r>
+        <w:rPr>
+          <w:rStyle w:val="Strong"/>
+          <w:rFonts w:ascii="Helvetica" w:hAnsi="Helvetica"/>
+          <w:b w:val="0"/>
+          <w:bCs w:val="0"/>
+        </w:rPr>
+        <w:t xml:space="preserve">Text Here… </w:t>
+      </w:r>
+    </w:p>
+    <w:p>
+      <w:pPr>
+        <w:pStyle w:val="Heading4"/>
+        <w:rPr>
+          <w:rStyle w:val="Strong"/>
+          <w:rFonts w:ascii="Helvetica" w:hAnsi="Helvetica"/>
+          <w:b w:val="0"/>
+          <w:bCs w:val="0"/>
+        </w:rPr>
+      </w:pPr>
+      <w:r>
+        <w:rPr>
+          <w:rStyle w:val="Strong"/>
+          <w:rFonts w:ascii="Helvetica" w:hAnsi="Helvetica"/>
+          <w:b w:val="0"/>
+          <w:bCs w:val="0"/>
+        </w:rPr>
+        <w:t>2.4</w:t>
+      </w:r>
+    </w:p>
+    <w:p>
+      <w:pPr>
+        <w:spacing w:after="0" w:line="240" w:lineRule="auto"/>
+        <w:rPr>
+          <w:rStyle w:val="Strong"/>
+          <w:rFonts w:ascii="Helvetica" w:hAnsi="Helvetica"/>
+          <w:b w:val="0"/>
+          <w:bCs w:val="0"/>
+        </w:rPr>
+      </w:pPr>
+      <w:r>
+        <w:rPr>
+          <w:rStyle w:val="Strong"/>
+          <w:rFonts w:ascii="Helvetica" w:hAnsi="Helvetica"/>
+          <w:b w:val="0"/>
+          <w:bCs w:val="0"/>
+        </w:rPr>
+        <w:t xml:space="preserve">Text Here… </w:t>
+      </w:r>
+    </w:p>
+    <w:p>
+      <w:pPr>
+        <w:pStyle w:val="Heading4"/>
+        <w:rPr>
+          <w:rStyle w:val="Strong"/>
+          <w:rFonts w:ascii="Helvetica" w:hAnsi="Helvetica"/>
+          <w:b w:val="0"/>
+          <w:bCs w:val="0"/>
+        </w:rPr>
+      </w:pPr>
+      <w:r>
+        <w:rPr>
+          <w:rStyle w:val="Strong"/>
+          <w:rFonts w:ascii="Helvetica" w:hAnsi="Helvetica"/>
+          <w:b w:val="0"/>
+          <w:bCs w:val="0"/>
+        </w:rPr>
+        <w:t>2.5</w:t>
+      </w:r>
+    </w:p>
+    <w:p>
+      <w:pPr>
+        <w:spacing w:after="0" w:line="240" w:lineRule="auto"/>
+        <w:rPr>
+          <w:rFonts w:ascii="Helvetica" w:hAnsi="Helvetica"/>
+        </w:rPr>
+      </w:pPr>
+      <w:r>
+        <w:rPr>
+          <w:rStyle w:val="Strong"/>
+          <w:rFonts w:ascii="Helvetica" w:hAnsi="Helvetica"/>
+          <w:b w:val="0"/>
+          <w:bCs w:val="0"/>
+        </w:rPr>
+        <w:t xml:space="preserve">Text Here… </w:t>
+      </w:r>
+    </w:p>
+    <w:p>
+      <w:pPr>
+        <w:spacing w:after="0" w:line="240" w:lineRule="auto"/>
+        <w:rPr>
+          <w:rFonts w:ascii="Helvetica" w:hAnsi="Helvetica"/>
+        </w:rPr>
+      </w:pPr>
+    </w:p>
+    <w:p>
+      <w:pPr>
+        <w:spacing w:after="0" w:line="240" w:lineRule="auto"/>
+        <w:rPr>
+          <w:rStyle w:val="Strong"/>
+          <w:rFonts w:ascii="Helvetica" w:hAnsi="Helvetica"/>
+          <w:b w:val="0"/>
+          <w:bCs w:val="0"/>
+        </w:rPr>
+      </w:pPr>
+    </w:p>
+    <w:p>
+      <w:pPr>
         <w:pStyle w:val="Heading3"/>
         <w:rPr>
           <w:rStyle w:val="Strong"/>
@@ -5083,16 +6294,16 @@
           <w:bCs w:val="0"/>
         </w:rPr>
       </w:pPr>
-      <w:bookmarkStart w:id="92" w:name="_Toc62850694"/>
+      <w:bookmarkStart w:id="93" w:name="_Toc62850695"/>
       <w:r>
         <w:rPr>
           <w:rStyle w:val="Strong"/>
           <w:b/>
           <w:bCs w:val="0"/>
         </w:rPr>
-        <w:t>Chapter Two: Architectures</w:t>
-      </w:r>
-      <w:bookmarkEnd w:id="92"/>
+        <w:t>Chapter Three: Processes</w:t>
+      </w:r>
+      <w:bookmarkEnd w:id="93"/>
     </w:p>
     <w:p>
       <w:pPr>
@@ -5131,7 +6342,7 @@
           <w:b w:val="0"/>
           <w:bCs w:val="0"/>
         </w:rPr>
-        <w:t>2.1</w:t>
+        <w:t>3.1</w:t>
       </w:r>
     </w:p>
     <w:p>
@@ -5168,7 +6379,7 @@
           <w:b w:val="0"/>
           <w:bCs w:val="0"/>
         </w:rPr>
-        <w:t>2.2</w:t>
+        <w:t>3.2</w:t>
       </w:r>
     </w:p>
     <w:p>
@@ -5205,7 +6416,7 @@
           <w:b w:val="0"/>
           <w:bCs w:val="0"/>
         </w:rPr>
-        <w:t>2.3</w:t>
+        <w:t>3.3</w:t>
       </w:r>
     </w:p>
     <w:p>
@@ -5242,7 +6453,7 @@
           <w:b w:val="0"/>
           <w:bCs w:val="0"/>
         </w:rPr>
-        <w:t>2.4</w:t>
+        <w:t>3.4</w:t>
       </w:r>
     </w:p>
     <w:p>
@@ -5282,13 +6493,53 @@
           <w:b w:val="0"/>
           <w:bCs w:val="0"/>
         </w:rPr>
-        <w:t>2.5</w:t>
+        <w:t>3.5</w:t>
       </w:r>
     </w:p>
     <w:p>
       <w:pPr>
         <w:spacing w:after="0" w:line="240" w:lineRule="auto"/>
         <w:rPr>
+          <w:rStyle w:val="Strong"/>
+          <w:rFonts w:ascii="Helvetica" w:hAnsi="Helvetica"/>
+          <w:b w:val="0"/>
+          <w:bCs w:val="0"/>
+        </w:rPr>
+      </w:pPr>
+      <w:r>
+        <w:rPr>
+          <w:rStyle w:val="Strong"/>
+          <w:rFonts w:ascii="Helvetica" w:hAnsi="Helvetica"/>
+          <w:b w:val="0"/>
+          <w:bCs w:val="0"/>
+        </w:rPr>
+        <w:t>Text Here…</w:t>
+      </w:r>
+    </w:p>
+    <w:p>
+      <w:pPr>
+        <w:pStyle w:val="Heading4"/>
+        <w:rPr>
+          <w:rStyle w:val="Strong"/>
+          <w:rFonts w:ascii="Helvetica" w:hAnsi="Helvetica"/>
+          <w:b w:val="0"/>
+          <w:bCs w:val="0"/>
+        </w:rPr>
+      </w:pPr>
+      <w:r>
+        <w:rPr>
+          <w:rStyle w:val="Strong"/>
+          <w:rFonts w:ascii="Helvetica" w:hAnsi="Helvetica"/>
+          <w:b w:val="0"/>
+          <w:bCs w:val="0"/>
+        </w:rPr>
+        <w:t>3.6</w:t>
+      </w:r>
+    </w:p>
+    <w:p>
+      <w:pPr>
+        <w:spacing w:after="0" w:line="240" w:lineRule="auto"/>
+        <w:rPr>
           <w:rFonts w:ascii="Helvetica" w:hAnsi="Helvetica"/>
         </w:rPr>
       </w:pPr>
@@ -5306,9 +6557,31 @@
       <w:pPr>
         <w:spacing w:after="0" w:line="240" w:lineRule="auto"/>
         <w:rPr>
-          <w:rFonts w:ascii="Helvetica" w:hAnsi="Helvetica"/>
-        </w:rPr>
-      </w:pPr>
+          <w:rStyle w:val="Strong"/>
+          <w:rFonts w:ascii="Helvetica" w:hAnsi="Helvetica"/>
+          <w:b w:val="0"/>
+          <w:bCs w:val="0"/>
+        </w:rPr>
+      </w:pPr>
+    </w:p>
+    <w:p>
+      <w:pPr>
+        <w:pStyle w:val="Heading3"/>
+        <w:rPr>
+          <w:rStyle w:val="Strong"/>
+          <w:b/>
+          <w:bCs w:val="0"/>
+        </w:rPr>
+      </w:pPr>
+      <w:r>
+        <w:rPr>
+          <w:rStyle w:val="Strong"/>
+          <w:b/>
+          <w:bCs w:val="0"/>
+        </w:rPr>
+        <w:lastRenderedPageBreak/>
+        <w:t>Chapter Four: Communication</w:t>
+      </w:r>
     </w:p>
     <w:p>
       <w:pPr>
@@ -5320,6 +6593,217 @@
           <w:bCs w:val="0"/>
         </w:rPr>
       </w:pPr>
+      <w:r>
+        <w:rPr>
+          <w:rStyle w:val="Strong"/>
+          <w:rFonts w:ascii="Helvetica" w:hAnsi="Helvetica"/>
+          <w:b w:val="0"/>
+          <w:bCs w:val="0"/>
+        </w:rPr>
+        <w:t xml:space="preserve">Text Here… </w:t>
+      </w:r>
+    </w:p>
+    <w:p>
+      <w:pPr>
+        <w:pStyle w:val="Heading4"/>
+        <w:rPr>
+          <w:rStyle w:val="Strong"/>
+          <w:rFonts w:ascii="Helvetica" w:hAnsi="Helvetica"/>
+          <w:b w:val="0"/>
+          <w:bCs w:val="0"/>
+        </w:rPr>
+      </w:pPr>
+      <w:r>
+        <w:rPr>
+          <w:rStyle w:val="Strong"/>
+          <w:rFonts w:ascii="Helvetica" w:hAnsi="Helvetica"/>
+          <w:b w:val="0"/>
+          <w:bCs w:val="0"/>
+        </w:rPr>
+        <w:t>4.1</w:t>
+      </w:r>
+    </w:p>
+    <w:p>
+      <w:pPr>
+        <w:spacing w:after="0" w:line="240" w:lineRule="auto"/>
+        <w:rPr>
+          <w:rFonts w:ascii="Helvetica" w:hAnsi="Helvetica"/>
+        </w:rPr>
+      </w:pPr>
+      <w:r>
+        <w:rPr>
+          <w:rStyle w:val="Strong"/>
+          <w:rFonts w:ascii="Helvetica" w:hAnsi="Helvetica"/>
+          <w:b w:val="0"/>
+          <w:bCs w:val="0"/>
+        </w:rPr>
+        <w:t xml:space="preserve">Text Here… </w:t>
+      </w:r>
+    </w:p>
+    <w:p>
+      <w:pPr>
+        <w:pStyle w:val="Heading4"/>
+        <w:rPr>
+          <w:rStyle w:val="Strong"/>
+          <w:rFonts w:ascii="Helvetica" w:hAnsi="Helvetica"/>
+          <w:b w:val="0"/>
+          <w:bCs w:val="0"/>
+        </w:rPr>
+      </w:pPr>
+      <w:r>
+        <w:rPr>
+          <w:rStyle w:val="Strong"/>
+          <w:rFonts w:ascii="Helvetica" w:hAnsi="Helvetica"/>
+          <w:b w:val="0"/>
+          <w:bCs w:val="0"/>
+        </w:rPr>
+        <w:t>4.2</w:t>
+      </w:r>
+    </w:p>
+    <w:p>
+      <w:pPr>
+        <w:spacing w:after="0" w:line="240" w:lineRule="auto"/>
+        <w:rPr>
+          <w:rFonts w:ascii="Helvetica" w:hAnsi="Helvetica"/>
+        </w:rPr>
+      </w:pPr>
+      <w:r>
+        <w:rPr>
+          <w:rStyle w:val="Strong"/>
+          <w:rFonts w:ascii="Helvetica" w:hAnsi="Helvetica"/>
+          <w:b w:val="0"/>
+          <w:bCs w:val="0"/>
+        </w:rPr>
+        <w:t xml:space="preserve">Text Here… </w:t>
+      </w:r>
+    </w:p>
+    <w:p>
+      <w:pPr>
+        <w:pStyle w:val="Heading4"/>
+        <w:rPr>
+          <w:rStyle w:val="Strong"/>
+          <w:rFonts w:ascii="Helvetica" w:hAnsi="Helvetica"/>
+          <w:b w:val="0"/>
+          <w:bCs w:val="0"/>
+        </w:rPr>
+      </w:pPr>
+      <w:r>
+        <w:rPr>
+          <w:rStyle w:val="Strong"/>
+          <w:rFonts w:ascii="Helvetica" w:hAnsi="Helvetica"/>
+          <w:b w:val="0"/>
+          <w:bCs w:val="0"/>
+        </w:rPr>
+        <w:t>4.3</w:t>
+      </w:r>
+    </w:p>
+    <w:p>
+      <w:pPr>
+        <w:spacing w:after="0" w:line="240" w:lineRule="auto"/>
+        <w:rPr>
+          <w:rFonts w:ascii="Helvetica" w:hAnsi="Helvetica"/>
+        </w:rPr>
+      </w:pPr>
+      <w:r>
+        <w:rPr>
+          <w:rStyle w:val="Strong"/>
+          <w:rFonts w:ascii="Helvetica" w:hAnsi="Helvetica"/>
+          <w:b w:val="0"/>
+          <w:bCs w:val="0"/>
+        </w:rPr>
+        <w:t xml:space="preserve">Text Here… </w:t>
+      </w:r>
+    </w:p>
+    <w:p>
+      <w:pPr>
+        <w:pStyle w:val="Heading4"/>
+        <w:rPr>
+          <w:rStyle w:val="Strong"/>
+          <w:rFonts w:ascii="Helvetica" w:hAnsi="Helvetica"/>
+          <w:b w:val="0"/>
+          <w:bCs w:val="0"/>
+        </w:rPr>
+      </w:pPr>
+      <w:r>
+        <w:rPr>
+          <w:rStyle w:val="Strong"/>
+          <w:rFonts w:ascii="Helvetica" w:hAnsi="Helvetica"/>
+          <w:b w:val="0"/>
+          <w:bCs w:val="0"/>
+        </w:rPr>
+        <w:t>4.4</w:t>
+      </w:r>
+    </w:p>
+    <w:p>
+      <w:pPr>
+        <w:spacing w:after="0" w:line="240" w:lineRule="auto"/>
+        <w:rPr>
+          <w:rStyle w:val="Strong"/>
+          <w:rFonts w:ascii="Helvetica" w:hAnsi="Helvetica"/>
+          <w:b w:val="0"/>
+          <w:bCs w:val="0"/>
+        </w:rPr>
+      </w:pPr>
+      <w:r>
+        <w:rPr>
+          <w:rStyle w:val="Strong"/>
+          <w:rFonts w:ascii="Helvetica" w:hAnsi="Helvetica"/>
+          <w:b w:val="0"/>
+          <w:bCs w:val="0"/>
+        </w:rPr>
+        <w:t xml:space="preserve">Text Here… </w:t>
+      </w:r>
+    </w:p>
+    <w:p>
+      <w:pPr>
+        <w:pStyle w:val="Heading4"/>
+        <w:rPr>
+          <w:rStyle w:val="Strong"/>
+          <w:rFonts w:ascii="Helvetica" w:hAnsi="Helvetica"/>
+          <w:b w:val="0"/>
+          <w:bCs w:val="0"/>
+        </w:rPr>
+      </w:pPr>
+      <w:r>
+        <w:rPr>
+          <w:rStyle w:val="Strong"/>
+          <w:rFonts w:ascii="Helvetica" w:hAnsi="Helvetica"/>
+          <w:b w:val="0"/>
+          <w:bCs w:val="0"/>
+        </w:rPr>
+        <w:t>4.5</w:t>
+      </w:r>
+    </w:p>
+    <w:p>
+      <w:pPr>
+        <w:spacing w:after="0" w:line="240" w:lineRule="auto"/>
+        <w:rPr>
+          <w:rStyle w:val="Strong"/>
+          <w:rFonts w:ascii="Helvetica" w:hAnsi="Helvetica"/>
+          <w:b w:val="0"/>
+          <w:bCs w:val="0"/>
+        </w:rPr>
+      </w:pPr>
+      <w:r>
+        <w:rPr>
+          <w:rStyle w:val="Strong"/>
+          <w:rFonts w:ascii="Helvetica" w:hAnsi="Helvetica"/>
+          <w:b w:val="0"/>
+          <w:bCs w:val="0"/>
+        </w:rPr>
+        <w:t>Text Here…</w:t>
+      </w:r>
+    </w:p>
+    <w:p>
+      <w:pPr>
+        <w:spacing w:after="0" w:line="240" w:lineRule="auto"/>
+        <w:rPr>
+          <w:rStyle w:val="Strong"/>
+          <w:rFonts w:ascii="Helvetica" w:hAnsi="Helvetica"/>
+          <w:b w:val="0"/>
+          <w:bCs w:val="0"/>
+        </w:rPr>
+      </w:pPr>
     </w:p>
     <w:p>
       <w:pPr>
@@ -5330,16 +6814,14 @@
           <w:bCs w:val="0"/>
         </w:rPr>
       </w:pPr>
-      <w:bookmarkStart w:id="93" w:name="_Toc62850695"/>
       <w:r>
         <w:rPr>
           <w:rStyle w:val="Strong"/>
           <w:b/>
           <w:bCs w:val="0"/>
         </w:rPr>
-        <w:t>Chapter Three: Processes</w:t>
-      </w:r>
-      <w:bookmarkEnd w:id="93"/>
+        <w:t>Chapter Six: Coordination</w:t>
+      </w:r>
     </w:p>
     <w:p>
       <w:pPr>
@@ -5378,7 +6860,7 @@
           <w:b w:val="0"/>
           <w:bCs w:val="0"/>
         </w:rPr>
-        <w:t>3.1</w:t>
+        <w:t>6.1</w:t>
       </w:r>
     </w:p>
     <w:p>
@@ -5415,7 +6897,7 @@
           <w:b w:val="0"/>
           <w:bCs w:val="0"/>
         </w:rPr>
-        <w:t>3.2</w:t>
+        <w:t>6.2</w:t>
       </w:r>
     </w:p>
     <w:p>
@@ -5452,7 +6934,7 @@
           <w:b w:val="0"/>
           <w:bCs w:val="0"/>
         </w:rPr>
-        <w:t>3.3</w:t>
+        <w:t>6.3</w:t>
       </w:r>
     </w:p>
     <w:p>
@@ -5489,7 +6971,7 @@
           <w:b w:val="0"/>
           <w:bCs w:val="0"/>
         </w:rPr>
-        <w:t>3.4</w:t>
+        <w:t>6.4</w:t>
       </w:r>
     </w:p>
     <w:p>
@@ -5529,7 +7011,7 @@
           <w:b w:val="0"/>
           <w:bCs w:val="0"/>
         </w:rPr>
-        <w:t>3.5</w:t>
+        <w:t>6.5</w:t>
       </w:r>
     </w:p>
     <w:p>
@@ -5569,14 +7051,217 @@
           <w:b w:val="0"/>
           <w:bCs w:val="0"/>
         </w:rPr>
-        <w:t>3.6</w:t>
+        <w:t>6.6</w:t>
       </w:r>
     </w:p>
     <w:p>
       <w:pPr>
         <w:spacing w:after="0" w:line="240" w:lineRule="auto"/>
         <w:rPr>
-          <w:rFonts w:ascii="Helvetica" w:hAnsi="Helvetica"/>
+          <w:rStyle w:val="Strong"/>
+          <w:rFonts w:ascii="Helvetica" w:hAnsi="Helvetica"/>
+          <w:b w:val="0"/>
+          <w:bCs w:val="0"/>
+        </w:rPr>
+      </w:pPr>
+      <w:r>
+        <w:rPr>
+          <w:rStyle w:val="Strong"/>
+          <w:rFonts w:ascii="Helvetica" w:hAnsi="Helvetica"/>
+          <w:b w:val="0"/>
+          <w:bCs w:val="0"/>
+        </w:rPr>
+        <w:t>Text Here…</w:t>
+      </w:r>
+    </w:p>
+    <w:p>
+      <w:pPr>
+        <w:pStyle w:val="Heading4"/>
+        <w:rPr>
+          <w:rStyle w:val="Strong"/>
+          <w:rFonts w:ascii="Helvetica" w:hAnsi="Helvetica"/>
+          <w:b w:val="0"/>
+          <w:bCs w:val="0"/>
+        </w:rPr>
+      </w:pPr>
+      <w:r>
+        <w:rPr>
+          <w:rStyle w:val="Strong"/>
+          <w:rFonts w:ascii="Helvetica" w:hAnsi="Helvetica"/>
+          <w:b w:val="0"/>
+          <w:bCs w:val="0"/>
+        </w:rPr>
+        <w:t>6.7</w:t>
+      </w:r>
+    </w:p>
+    <w:p>
+      <w:pPr>
+        <w:spacing w:after="0" w:line="240" w:lineRule="auto"/>
+        <w:rPr>
+          <w:rStyle w:val="Strong"/>
+          <w:rFonts w:ascii="Helvetica" w:hAnsi="Helvetica"/>
+          <w:b w:val="0"/>
+          <w:bCs w:val="0"/>
+        </w:rPr>
+      </w:pPr>
+      <w:r>
+        <w:rPr>
+          <w:rStyle w:val="Strong"/>
+          <w:rFonts w:ascii="Helvetica" w:hAnsi="Helvetica"/>
+          <w:b w:val="0"/>
+          <w:bCs w:val="0"/>
+        </w:rPr>
+        <w:t>Text Here…</w:t>
+      </w:r>
+    </w:p>
+    <w:p>
+      <w:pPr>
+        <w:pStyle w:val="Heading4"/>
+        <w:rPr>
+          <w:rStyle w:val="Strong"/>
+          <w:rFonts w:ascii="Helvetica" w:hAnsi="Helvetica"/>
+          <w:b w:val="0"/>
+          <w:bCs w:val="0"/>
+        </w:rPr>
+      </w:pPr>
+      <w:r>
+        <w:rPr>
+          <w:rStyle w:val="Strong"/>
+          <w:rFonts w:ascii="Helvetica" w:hAnsi="Helvetica"/>
+          <w:b w:val="0"/>
+          <w:bCs w:val="0"/>
+        </w:rPr>
+        <w:t>6.8</w:t>
+      </w:r>
+    </w:p>
+    <w:p>
+      <w:pPr>
+        <w:spacing w:after="0" w:line="240" w:lineRule="auto"/>
+        <w:rPr>
+          <w:rStyle w:val="Strong"/>
+          <w:rFonts w:ascii="Helvetica" w:hAnsi="Helvetica"/>
+          <w:b w:val="0"/>
+          <w:bCs w:val="0"/>
+        </w:rPr>
+      </w:pPr>
+      <w:r>
+        <w:rPr>
+          <w:rStyle w:val="Strong"/>
+          <w:rFonts w:ascii="Helvetica" w:hAnsi="Helvetica"/>
+          <w:b w:val="0"/>
+          <w:bCs w:val="0"/>
+        </w:rPr>
+        <w:t>Text Here…</w:t>
+      </w:r>
+    </w:p>
+    <w:p>
+      <w:pPr>
+        <w:spacing w:after="0" w:line="240" w:lineRule="auto"/>
+        <w:rPr>
+          <w:rStyle w:val="Strong"/>
+          <w:rFonts w:ascii="Helvetica" w:hAnsi="Helvetica"/>
+          <w:b w:val="0"/>
+          <w:bCs w:val="0"/>
+        </w:rPr>
+      </w:pPr>
+    </w:p>
+    <w:p>
+      <w:pPr>
+        <w:spacing w:after="0" w:line="240" w:lineRule="auto"/>
+        <w:rPr>
+          <w:rStyle w:val="Strong"/>
+          <w:rFonts w:ascii="Helvetica" w:hAnsi="Helvetica"/>
+          <w:b w:val="0"/>
+          <w:bCs w:val="0"/>
+        </w:rPr>
+      </w:pPr>
+    </w:p>
+    <w:p>
+      <w:pPr>
+        <w:spacing w:after="0" w:line="240" w:lineRule="auto"/>
+        <w:rPr>
+          <w:rStyle w:val="Strong"/>
+          <w:rFonts w:ascii="Helvetica" w:hAnsi="Helvetica"/>
+          <w:b w:val="0"/>
+          <w:bCs w:val="0"/>
+        </w:rPr>
+      </w:pPr>
+    </w:p>
+    <w:p>
+      <w:pPr>
+        <w:spacing w:after="0" w:line="240" w:lineRule="auto"/>
+        <w:rPr>
+          <w:rStyle w:val="Strong"/>
+          <w:rFonts w:ascii="Helvetica" w:hAnsi="Helvetica"/>
+          <w:b w:val="0"/>
+          <w:bCs w:val="0"/>
+        </w:rPr>
+      </w:pPr>
+    </w:p>
+    <w:p>
+      <w:pPr>
+        <w:pStyle w:val="Heading2"/>
+        <w:rPr>
+          <w:rStyle w:val="Strong"/>
+          <w:b/>
+          <w:bCs w:val="0"/>
+        </w:rPr>
+      </w:pPr>
+      <w:bookmarkStart w:id="94" w:name="_Toc62851060"/>
+      <w:r>
+        <w:rPr>
+          <w:rStyle w:val="Strong"/>
+          <w:b/>
+          <w:bCs w:val="0"/>
+        </w:rPr>
+        <w:t>Computer Networking</w:t>
+      </w:r>
+      <w:bookmarkEnd w:id="94"/>
+    </w:p>
+    <w:p>
+      <w:pPr>
+        <w:pStyle w:val="Heading3"/>
+        <w:rPr>
+          <w:rStyle w:val="Strong"/>
+          <w:b/>
+          <w:bCs w:val="0"/>
+        </w:rPr>
+      </w:pPr>
+      <w:bookmarkStart w:id="95" w:name="_Toc62850697"/>
+      <w:r>
+        <w:rPr>
+          <w:rStyle w:val="Strong"/>
+          <w:b/>
+          <w:bCs w:val="0"/>
+        </w:rPr>
+        <w:t xml:space="preserve">Chapter One: </w:t>
+      </w:r>
+      <w:r>
+        <w:rPr>
+          <w:rStyle w:val="Strong"/>
+          <w:b/>
+          <w:bCs w:val="0"/>
+        </w:rPr>
+        <w:t>Computer Networks and the Internet</w:t>
+      </w:r>
+      <w:bookmarkEnd w:id="95"/>
+      <w:r>
+        <w:rPr>
+          <w:rStyle w:val="Strong"/>
+          <w:b/>
+          <w:bCs w:val="0"/>
+        </w:rPr>
+        <w:t xml:space="preserve"> </w:t>
+      </w:r>
+    </w:p>
+    <w:p>
+      <w:pPr>
+        <w:spacing w:after="0" w:line="240" w:lineRule="auto"/>
+        <w:rPr>
+          <w:rStyle w:val="Strong"/>
+          <w:rFonts w:ascii="Helvetica" w:hAnsi="Helvetica"/>
+          <w:b w:val="0"/>
+          <w:bCs w:val="0"/>
         </w:rPr>
       </w:pPr>
       <w:r>
@@ -5591,6 +7276,26 @@
     </w:p>
     <w:p>
       <w:pPr>
+        <w:pStyle w:val="Heading3"/>
+        <w:rPr>
+          <w:rStyle w:val="Strong"/>
+          <w:b/>
+          <w:bCs w:val="0"/>
+        </w:rPr>
+      </w:pPr>
+      <w:bookmarkStart w:id="96" w:name="_Toc62850698"/>
+      <w:r>
+        <w:rPr>
+          <w:rStyle w:val="Strong"/>
+          <w:b/>
+          <w:bCs w:val="0"/>
+        </w:rPr>
+        <w:t>Chapter Two: Application Layer</w:t>
+      </w:r>
+      <w:bookmarkEnd w:id="96"/>
+    </w:p>
+    <w:p>
+      <w:pPr>
         <w:spacing w:after="0" w:line="240" w:lineRule="auto"/>
         <w:rPr>
           <w:rStyle w:val="Strong"/>
@@ -5599,6 +7304,15 @@
           <w:bCs w:val="0"/>
         </w:rPr>
       </w:pPr>
+      <w:r>
+        <w:rPr>
+          <w:rStyle w:val="Strong"/>
+          <w:rFonts w:ascii="Helvetica" w:hAnsi="Helvetica"/>
+          <w:b w:val="0"/>
+          <w:bCs w:val="0"/>
+        </w:rPr>
+        <w:t xml:space="preserve">Text Here… </w:t>
+      </w:r>
     </w:p>
     <w:p>
       <w:pPr>
@@ -5609,13 +7323,23 @@
           <w:bCs w:val="0"/>
         </w:rPr>
       </w:pPr>
+      <w:bookmarkStart w:id="97" w:name="_Toc62850699"/>
       <w:r>
         <w:rPr>
           <w:rStyle w:val="Strong"/>
           <w:b/>
           <w:bCs w:val="0"/>
         </w:rPr>
-        <w:t>Chapter Four: Communication</w:t>
+        <w:t>Chapter Three: Transport Layer</w:t>
+      </w:r>
+      <w:bookmarkEnd w:id="97"/>
+      <w:r>
+        <w:rPr>
+          <w:rStyle w:val="Strong"/>
+          <w:b/>
+          <w:bCs w:val="0"/>
+        </w:rPr>
+        <w:t xml:space="preserve"> </w:t>
       </w:r>
     </w:p>
     <w:p>
@@ -5640,208 +7364,6 @@
     </w:p>
     <w:p>
       <w:pPr>
-        <w:pStyle w:val="Heading4"/>
-        <w:rPr>
-          <w:rStyle w:val="Strong"/>
-          <w:rFonts w:ascii="Helvetica" w:hAnsi="Helvetica"/>
-          <w:b w:val="0"/>
-          <w:bCs w:val="0"/>
-        </w:rPr>
-      </w:pPr>
-      <w:r>
-        <w:rPr>
-          <w:rStyle w:val="Strong"/>
-          <w:rFonts w:ascii="Helvetica" w:hAnsi="Helvetica"/>
-          <w:b w:val="0"/>
-          <w:bCs w:val="0"/>
-        </w:rPr>
-        <w:t>4.1</w:t>
-      </w:r>
-    </w:p>
-    <w:p>
-      <w:pPr>
-        <w:spacing w:after="0" w:line="240" w:lineRule="auto"/>
-        <w:rPr>
-          <w:rFonts w:ascii="Helvetica" w:hAnsi="Helvetica"/>
-        </w:rPr>
-      </w:pPr>
-      <w:r>
-        <w:rPr>
-          <w:rStyle w:val="Strong"/>
-          <w:rFonts w:ascii="Helvetica" w:hAnsi="Helvetica"/>
-          <w:b w:val="0"/>
-          <w:bCs w:val="0"/>
-        </w:rPr>
-        <w:t xml:space="preserve">Text Here… </w:t>
-      </w:r>
-    </w:p>
-    <w:p>
-      <w:pPr>
-        <w:pStyle w:val="Heading4"/>
-        <w:rPr>
-          <w:rStyle w:val="Strong"/>
-          <w:rFonts w:ascii="Helvetica" w:hAnsi="Helvetica"/>
-          <w:b w:val="0"/>
-          <w:bCs w:val="0"/>
-        </w:rPr>
-      </w:pPr>
-      <w:r>
-        <w:rPr>
-          <w:rStyle w:val="Strong"/>
-          <w:rFonts w:ascii="Helvetica" w:hAnsi="Helvetica"/>
-          <w:b w:val="0"/>
-          <w:bCs w:val="0"/>
-        </w:rPr>
-        <w:t>4.2</w:t>
-      </w:r>
-    </w:p>
-    <w:p>
-      <w:pPr>
-        <w:spacing w:after="0" w:line="240" w:lineRule="auto"/>
-        <w:rPr>
-          <w:rFonts w:ascii="Helvetica" w:hAnsi="Helvetica"/>
-        </w:rPr>
-      </w:pPr>
-      <w:r>
-        <w:rPr>
-          <w:rStyle w:val="Strong"/>
-          <w:rFonts w:ascii="Helvetica" w:hAnsi="Helvetica"/>
-          <w:b w:val="0"/>
-          <w:bCs w:val="0"/>
-        </w:rPr>
-        <w:t xml:space="preserve">Text Here… </w:t>
-      </w:r>
-    </w:p>
-    <w:p>
-      <w:pPr>
-        <w:pStyle w:val="Heading4"/>
-        <w:rPr>
-          <w:rStyle w:val="Strong"/>
-          <w:rFonts w:ascii="Helvetica" w:hAnsi="Helvetica"/>
-          <w:b w:val="0"/>
-          <w:bCs w:val="0"/>
-        </w:rPr>
-      </w:pPr>
-      <w:r>
-        <w:rPr>
-          <w:rStyle w:val="Strong"/>
-          <w:rFonts w:ascii="Helvetica" w:hAnsi="Helvetica"/>
-          <w:b w:val="0"/>
-          <w:bCs w:val="0"/>
-        </w:rPr>
-        <w:t>4.3</w:t>
-      </w:r>
-    </w:p>
-    <w:p>
-      <w:pPr>
-        <w:spacing w:after="0" w:line="240" w:lineRule="auto"/>
-        <w:rPr>
-          <w:rFonts w:ascii="Helvetica" w:hAnsi="Helvetica"/>
-        </w:rPr>
-      </w:pPr>
-      <w:r>
-        <w:rPr>
-          <w:rStyle w:val="Strong"/>
-          <w:rFonts w:ascii="Helvetica" w:hAnsi="Helvetica"/>
-          <w:b w:val="0"/>
-          <w:bCs w:val="0"/>
-        </w:rPr>
-        <w:t xml:space="preserve">Text Here… </w:t>
-      </w:r>
-    </w:p>
-    <w:p>
-      <w:pPr>
-        <w:pStyle w:val="Heading4"/>
-        <w:rPr>
-          <w:rStyle w:val="Strong"/>
-          <w:rFonts w:ascii="Helvetica" w:hAnsi="Helvetica"/>
-          <w:b w:val="0"/>
-          <w:bCs w:val="0"/>
-        </w:rPr>
-      </w:pPr>
-      <w:r>
-        <w:rPr>
-          <w:rStyle w:val="Strong"/>
-          <w:rFonts w:ascii="Helvetica" w:hAnsi="Helvetica"/>
-          <w:b w:val="0"/>
-          <w:bCs w:val="0"/>
-        </w:rPr>
-        <w:t>4.4</w:t>
-      </w:r>
-    </w:p>
-    <w:p>
-      <w:pPr>
-        <w:spacing w:after="0" w:line="240" w:lineRule="auto"/>
-        <w:rPr>
-          <w:rStyle w:val="Strong"/>
-          <w:rFonts w:ascii="Helvetica" w:hAnsi="Helvetica"/>
-          <w:b w:val="0"/>
-          <w:bCs w:val="0"/>
-        </w:rPr>
-      </w:pPr>
-      <w:r>
-        <w:rPr>
-          <w:rStyle w:val="Strong"/>
-          <w:rFonts w:ascii="Helvetica" w:hAnsi="Helvetica"/>
-          <w:b w:val="0"/>
-          <w:bCs w:val="0"/>
-        </w:rPr>
-        <w:t xml:space="preserve">Text Here… </w:t>
-      </w:r>
-    </w:p>
-    <w:p>
-      <w:pPr>
-        <w:pStyle w:val="Heading4"/>
-        <w:rPr>
-          <w:rStyle w:val="Strong"/>
-          <w:rFonts w:ascii="Helvetica" w:hAnsi="Helvetica"/>
-          <w:b w:val="0"/>
-          <w:bCs w:val="0"/>
-        </w:rPr>
-      </w:pPr>
-      <w:r>
-        <w:rPr>
-          <w:rStyle w:val="Strong"/>
-          <w:rFonts w:ascii="Helvetica" w:hAnsi="Helvetica"/>
-          <w:b w:val="0"/>
-          <w:bCs w:val="0"/>
-        </w:rPr>
-        <w:t>4.5</w:t>
-      </w:r>
-    </w:p>
-    <w:p>
-      <w:pPr>
-        <w:spacing w:after="0" w:line="240" w:lineRule="auto"/>
-        <w:rPr>
-          <w:rStyle w:val="Strong"/>
-          <w:rFonts w:ascii="Helvetica" w:hAnsi="Helvetica"/>
-          <w:b w:val="0"/>
-          <w:bCs w:val="0"/>
-        </w:rPr>
-      </w:pPr>
-      <w:r>
-        <w:rPr>
-          <w:rStyle w:val="Strong"/>
-          <w:rFonts w:ascii="Helvetica" w:hAnsi="Helvetica"/>
-          <w:b w:val="0"/>
-          <w:bCs w:val="0"/>
-        </w:rPr>
-        <w:t>Text Here…</w:t>
-      </w:r>
-    </w:p>
-    <w:p>
-      <w:pPr>
-        <w:spacing w:after="0" w:line="240" w:lineRule="auto"/>
-        <w:rPr>
-          <w:rStyle w:val="Strong"/>
-          <w:rFonts w:ascii="Helvetica" w:hAnsi="Helvetica"/>
-          <w:b w:val="0"/>
-          <w:bCs w:val="0"/>
-        </w:rPr>
-      </w:pPr>
-    </w:p>
-    <w:p>
-      <w:pPr>
         <w:pStyle w:val="Heading3"/>
         <w:rPr>
           <w:rStyle w:val="Strong"/>
@@ -5849,571 +7371,14 @@
           <w:bCs w:val="0"/>
         </w:rPr>
       </w:pPr>
+      <w:bookmarkStart w:id="98" w:name="_Toc62850700"/>
       <w:r>
         <w:rPr>
           <w:rStyle w:val="Strong"/>
           <w:b/>
           <w:bCs w:val="0"/>
         </w:rPr>
-        <w:t>Chapter Six: Coordination</w:t>
-      </w:r>
-    </w:p>
-    <w:p>
-      <w:pPr>
-        <w:spacing w:after="0" w:line="240" w:lineRule="auto"/>
-        <w:rPr>
-          <w:rStyle w:val="Strong"/>
-          <w:rFonts w:ascii="Helvetica" w:hAnsi="Helvetica"/>
-          <w:b w:val="0"/>
-          <w:bCs w:val="0"/>
-        </w:rPr>
-      </w:pPr>
-      <w:r>
-        <w:rPr>
-          <w:rStyle w:val="Strong"/>
-          <w:rFonts w:ascii="Helvetica" w:hAnsi="Helvetica"/>
-          <w:b w:val="0"/>
-          <w:bCs w:val="0"/>
-        </w:rPr>
-        <w:t xml:space="preserve">Text Here… </w:t>
-      </w:r>
-    </w:p>
-    <w:p>
-      <w:pPr>
-        <w:pStyle w:val="Heading4"/>
-        <w:rPr>
-          <w:rStyle w:val="Strong"/>
-          <w:rFonts w:ascii="Helvetica" w:hAnsi="Helvetica"/>
-          <w:b w:val="0"/>
-          <w:bCs w:val="0"/>
-        </w:rPr>
-      </w:pPr>
-      <w:r>
-        <w:rPr>
-          <w:rStyle w:val="Strong"/>
-          <w:rFonts w:ascii="Helvetica" w:hAnsi="Helvetica"/>
-          <w:b w:val="0"/>
-          <w:bCs w:val="0"/>
-        </w:rPr>
-        <w:t>6.1</w:t>
-      </w:r>
-    </w:p>
-    <w:p>
-      <w:pPr>
-        <w:spacing w:after="0" w:line="240" w:lineRule="auto"/>
-        <w:rPr>
-          <w:rFonts w:ascii="Helvetica" w:hAnsi="Helvetica"/>
-        </w:rPr>
-      </w:pPr>
-      <w:r>
-        <w:rPr>
-          <w:rStyle w:val="Strong"/>
-          <w:rFonts w:ascii="Helvetica" w:hAnsi="Helvetica"/>
-          <w:b w:val="0"/>
-          <w:bCs w:val="0"/>
-        </w:rPr>
-        <w:t xml:space="preserve">Text Here… </w:t>
-      </w:r>
-    </w:p>
-    <w:p>
-      <w:pPr>
-        <w:pStyle w:val="Heading4"/>
-        <w:rPr>
-          <w:rStyle w:val="Strong"/>
-          <w:rFonts w:ascii="Helvetica" w:hAnsi="Helvetica"/>
-          <w:b w:val="0"/>
-          <w:bCs w:val="0"/>
-        </w:rPr>
-      </w:pPr>
-      <w:r>
-        <w:rPr>
-          <w:rStyle w:val="Strong"/>
-          <w:rFonts w:ascii="Helvetica" w:hAnsi="Helvetica"/>
-          <w:b w:val="0"/>
-          <w:bCs w:val="0"/>
-        </w:rPr>
-        <w:t>6.2</w:t>
-      </w:r>
-    </w:p>
-    <w:p>
-      <w:pPr>
-        <w:spacing w:after="0" w:line="240" w:lineRule="auto"/>
-        <w:rPr>
-          <w:rFonts w:ascii="Helvetica" w:hAnsi="Helvetica"/>
-        </w:rPr>
-      </w:pPr>
-      <w:r>
-        <w:rPr>
-          <w:rStyle w:val="Strong"/>
-          <w:rFonts w:ascii="Helvetica" w:hAnsi="Helvetica"/>
-          <w:b w:val="0"/>
-          <w:bCs w:val="0"/>
-        </w:rPr>
-        <w:t xml:space="preserve">Text Here… </w:t>
-      </w:r>
-    </w:p>
-    <w:p>
-      <w:pPr>
-        <w:pStyle w:val="Heading4"/>
-        <w:rPr>
-          <w:rStyle w:val="Strong"/>
-          <w:rFonts w:ascii="Helvetica" w:hAnsi="Helvetica"/>
-          <w:b w:val="0"/>
-          <w:bCs w:val="0"/>
-        </w:rPr>
-      </w:pPr>
-      <w:r>
-        <w:rPr>
-          <w:rStyle w:val="Strong"/>
-          <w:rFonts w:ascii="Helvetica" w:hAnsi="Helvetica"/>
-          <w:b w:val="0"/>
-          <w:bCs w:val="0"/>
-        </w:rPr>
-        <w:t>6.3</w:t>
-      </w:r>
-    </w:p>
-    <w:p>
-      <w:pPr>
-        <w:spacing w:after="0" w:line="240" w:lineRule="auto"/>
-        <w:rPr>
-          <w:rFonts w:ascii="Helvetica" w:hAnsi="Helvetica"/>
-        </w:rPr>
-      </w:pPr>
-      <w:r>
-        <w:rPr>
-          <w:rStyle w:val="Strong"/>
-          <w:rFonts w:ascii="Helvetica" w:hAnsi="Helvetica"/>
-          <w:b w:val="0"/>
-          <w:bCs w:val="0"/>
-        </w:rPr>
-        <w:t xml:space="preserve">Text Here… </w:t>
-      </w:r>
-    </w:p>
-    <w:p>
-      <w:pPr>
-        <w:pStyle w:val="Heading4"/>
-        <w:rPr>
-          <w:rStyle w:val="Strong"/>
-          <w:rFonts w:ascii="Helvetica" w:hAnsi="Helvetica"/>
-          <w:b w:val="0"/>
-          <w:bCs w:val="0"/>
-        </w:rPr>
-      </w:pPr>
-      <w:r>
-        <w:rPr>
-          <w:rStyle w:val="Strong"/>
-          <w:rFonts w:ascii="Helvetica" w:hAnsi="Helvetica"/>
-          <w:b w:val="0"/>
-          <w:bCs w:val="0"/>
-        </w:rPr>
-        <w:t>6.4</w:t>
-      </w:r>
-    </w:p>
-    <w:p>
-      <w:pPr>
-        <w:spacing w:after="0" w:line="240" w:lineRule="auto"/>
-        <w:rPr>
-          <w:rStyle w:val="Strong"/>
-          <w:rFonts w:ascii="Helvetica" w:hAnsi="Helvetica"/>
-          <w:b w:val="0"/>
-          <w:bCs w:val="0"/>
-        </w:rPr>
-      </w:pPr>
-      <w:r>
-        <w:rPr>
-          <w:rStyle w:val="Strong"/>
-          <w:rFonts w:ascii="Helvetica" w:hAnsi="Helvetica"/>
-          <w:b w:val="0"/>
-          <w:bCs w:val="0"/>
-        </w:rPr>
-        <w:t xml:space="preserve">Text Here… </w:t>
-      </w:r>
-    </w:p>
-    <w:p>
-      <w:pPr>
-        <w:pStyle w:val="Heading4"/>
-        <w:rPr>
-          <w:rStyle w:val="Strong"/>
-          <w:rFonts w:ascii="Helvetica" w:hAnsi="Helvetica"/>
-          <w:b w:val="0"/>
-          <w:bCs w:val="0"/>
-        </w:rPr>
-      </w:pPr>
-      <w:r>
-        <w:rPr>
-          <w:rStyle w:val="Strong"/>
-          <w:rFonts w:ascii="Helvetica" w:hAnsi="Helvetica"/>
-          <w:b w:val="0"/>
-          <w:bCs w:val="0"/>
-        </w:rPr>
-        <w:t>6.5</w:t>
-      </w:r>
-    </w:p>
-    <w:p>
-      <w:pPr>
-        <w:spacing w:after="0" w:line="240" w:lineRule="auto"/>
-        <w:rPr>
-          <w:rStyle w:val="Strong"/>
-          <w:rFonts w:ascii="Helvetica" w:hAnsi="Helvetica"/>
-          <w:b w:val="0"/>
-          <w:bCs w:val="0"/>
-        </w:rPr>
-      </w:pPr>
-      <w:r>
-        <w:rPr>
-          <w:rStyle w:val="Strong"/>
-          <w:rFonts w:ascii="Helvetica" w:hAnsi="Helvetica"/>
-          <w:b w:val="0"/>
-          <w:bCs w:val="0"/>
-        </w:rPr>
-        <w:t>Text Here…</w:t>
-      </w:r>
-    </w:p>
-    <w:p>
-      <w:pPr>
-        <w:pStyle w:val="Heading4"/>
-        <w:rPr>
-          <w:rStyle w:val="Strong"/>
-          <w:rFonts w:ascii="Helvetica" w:hAnsi="Helvetica"/>
-          <w:b w:val="0"/>
-          <w:bCs w:val="0"/>
-        </w:rPr>
-      </w:pPr>
-      <w:r>
-        <w:rPr>
-          <w:rStyle w:val="Strong"/>
-          <w:rFonts w:ascii="Helvetica" w:hAnsi="Helvetica"/>
-          <w:b w:val="0"/>
-          <w:bCs w:val="0"/>
-        </w:rPr>
         <w:lastRenderedPageBreak/>
-        <w:t>6.6</w:t>
-      </w:r>
-    </w:p>
-    <w:p>
-      <w:pPr>
-        <w:spacing w:after="0" w:line="240" w:lineRule="auto"/>
-        <w:rPr>
-          <w:rStyle w:val="Strong"/>
-          <w:rFonts w:ascii="Helvetica" w:hAnsi="Helvetica"/>
-          <w:b w:val="0"/>
-          <w:bCs w:val="0"/>
-        </w:rPr>
-      </w:pPr>
-      <w:r>
-        <w:rPr>
-          <w:rStyle w:val="Strong"/>
-          <w:rFonts w:ascii="Helvetica" w:hAnsi="Helvetica"/>
-          <w:b w:val="0"/>
-          <w:bCs w:val="0"/>
-        </w:rPr>
-        <w:t>Text Here…</w:t>
-      </w:r>
-    </w:p>
-    <w:p>
-      <w:pPr>
-        <w:pStyle w:val="Heading4"/>
-        <w:rPr>
-          <w:rStyle w:val="Strong"/>
-          <w:rFonts w:ascii="Helvetica" w:hAnsi="Helvetica"/>
-          <w:b w:val="0"/>
-          <w:bCs w:val="0"/>
-        </w:rPr>
-      </w:pPr>
-      <w:r>
-        <w:rPr>
-          <w:rStyle w:val="Strong"/>
-          <w:rFonts w:ascii="Helvetica" w:hAnsi="Helvetica"/>
-          <w:b w:val="0"/>
-          <w:bCs w:val="0"/>
-        </w:rPr>
-        <w:t>6.7</w:t>
-      </w:r>
-    </w:p>
-    <w:p>
-      <w:pPr>
-        <w:spacing w:after="0" w:line="240" w:lineRule="auto"/>
-        <w:rPr>
-          <w:rStyle w:val="Strong"/>
-          <w:rFonts w:ascii="Helvetica" w:hAnsi="Helvetica"/>
-          <w:b w:val="0"/>
-          <w:bCs w:val="0"/>
-        </w:rPr>
-      </w:pPr>
-      <w:r>
-        <w:rPr>
-          <w:rStyle w:val="Strong"/>
-          <w:rFonts w:ascii="Helvetica" w:hAnsi="Helvetica"/>
-          <w:b w:val="0"/>
-          <w:bCs w:val="0"/>
-        </w:rPr>
-        <w:t>Text Here…</w:t>
-      </w:r>
-    </w:p>
-    <w:p>
-      <w:pPr>
-        <w:pStyle w:val="Heading4"/>
-        <w:rPr>
-          <w:rStyle w:val="Strong"/>
-          <w:rFonts w:ascii="Helvetica" w:hAnsi="Helvetica"/>
-          <w:b w:val="0"/>
-          <w:bCs w:val="0"/>
-        </w:rPr>
-      </w:pPr>
-      <w:r>
-        <w:rPr>
-          <w:rStyle w:val="Strong"/>
-          <w:rFonts w:ascii="Helvetica" w:hAnsi="Helvetica"/>
-          <w:b w:val="0"/>
-          <w:bCs w:val="0"/>
-        </w:rPr>
-        <w:t>6.8</w:t>
-      </w:r>
-    </w:p>
-    <w:p>
-      <w:pPr>
-        <w:spacing w:after="0" w:line="240" w:lineRule="auto"/>
-        <w:rPr>
-          <w:rStyle w:val="Strong"/>
-          <w:rFonts w:ascii="Helvetica" w:hAnsi="Helvetica"/>
-          <w:b w:val="0"/>
-          <w:bCs w:val="0"/>
-        </w:rPr>
-      </w:pPr>
-      <w:r>
-        <w:rPr>
-          <w:rStyle w:val="Strong"/>
-          <w:rFonts w:ascii="Helvetica" w:hAnsi="Helvetica"/>
-          <w:b w:val="0"/>
-          <w:bCs w:val="0"/>
-        </w:rPr>
-        <w:t>Text Here…</w:t>
-      </w:r>
-    </w:p>
-    <w:p>
-      <w:pPr>
-        <w:spacing w:after="0" w:line="240" w:lineRule="auto"/>
-        <w:rPr>
-          <w:rStyle w:val="Strong"/>
-          <w:rFonts w:ascii="Helvetica" w:hAnsi="Helvetica"/>
-          <w:b w:val="0"/>
-          <w:bCs w:val="0"/>
-        </w:rPr>
-      </w:pPr>
-    </w:p>
-    <w:p>
-      <w:pPr>
-        <w:spacing w:after="0" w:line="240" w:lineRule="auto"/>
-        <w:rPr>
-          <w:rStyle w:val="Strong"/>
-          <w:rFonts w:ascii="Helvetica" w:hAnsi="Helvetica"/>
-          <w:b w:val="0"/>
-          <w:bCs w:val="0"/>
-        </w:rPr>
-      </w:pPr>
-    </w:p>
-    <w:p>
-      <w:pPr>
-        <w:spacing w:after="0" w:line="240" w:lineRule="auto"/>
-        <w:rPr>
-          <w:rStyle w:val="Strong"/>
-          <w:rFonts w:ascii="Helvetica" w:hAnsi="Helvetica"/>
-          <w:b w:val="0"/>
-          <w:bCs w:val="0"/>
-        </w:rPr>
-      </w:pPr>
-    </w:p>
-    <w:p>
-      <w:pPr>
-        <w:spacing w:after="0" w:line="240" w:lineRule="auto"/>
-        <w:rPr>
-          <w:rStyle w:val="Strong"/>
-          <w:rFonts w:ascii="Helvetica" w:hAnsi="Helvetica"/>
-          <w:b w:val="0"/>
-          <w:bCs w:val="0"/>
-        </w:rPr>
-      </w:pPr>
-    </w:p>
-    <w:p>
-      <w:pPr>
-        <w:pStyle w:val="Heading2"/>
-        <w:rPr>
-          <w:rStyle w:val="Strong"/>
-          <w:b/>
-          <w:bCs w:val="0"/>
-        </w:rPr>
-      </w:pPr>
-      <w:bookmarkStart w:id="94" w:name="_Toc62851060"/>
-      <w:r>
-        <w:rPr>
-          <w:rStyle w:val="Strong"/>
-          <w:b/>
-          <w:bCs w:val="0"/>
-        </w:rPr>
-        <w:t>Computer Networking</w:t>
-      </w:r>
-      <w:bookmarkEnd w:id="94"/>
-    </w:p>
-    <w:p>
-      <w:pPr>
-        <w:pStyle w:val="Heading3"/>
-        <w:rPr>
-          <w:rStyle w:val="Strong"/>
-          <w:b/>
-          <w:bCs w:val="0"/>
-        </w:rPr>
-      </w:pPr>
-      <w:bookmarkStart w:id="95" w:name="_Toc62850697"/>
-      <w:r>
-        <w:rPr>
-          <w:rStyle w:val="Strong"/>
-          <w:b/>
-          <w:bCs w:val="0"/>
-        </w:rPr>
-        <w:t xml:space="preserve">Chapter One: </w:t>
-      </w:r>
-      <w:r>
-        <w:rPr>
-          <w:rStyle w:val="Strong"/>
-          <w:b/>
-          <w:bCs w:val="0"/>
-        </w:rPr>
-        <w:t>Computer Networks and the Internet</w:t>
-      </w:r>
-      <w:bookmarkEnd w:id="95"/>
-      <w:r>
-        <w:rPr>
-          <w:rStyle w:val="Strong"/>
-          <w:b/>
-          <w:bCs w:val="0"/>
-        </w:rPr>
-        <w:t xml:space="preserve"> </w:t>
-      </w:r>
-    </w:p>
-    <w:p>
-      <w:pPr>
-        <w:spacing w:after="0" w:line="240" w:lineRule="auto"/>
-        <w:rPr>
-          <w:rStyle w:val="Strong"/>
-          <w:rFonts w:ascii="Helvetica" w:hAnsi="Helvetica"/>
-          <w:b w:val="0"/>
-          <w:bCs w:val="0"/>
-        </w:rPr>
-      </w:pPr>
-      <w:r>
-        <w:rPr>
-          <w:rStyle w:val="Strong"/>
-          <w:rFonts w:ascii="Helvetica" w:hAnsi="Helvetica"/>
-          <w:b w:val="0"/>
-          <w:bCs w:val="0"/>
-        </w:rPr>
-        <w:t xml:space="preserve">Text Here… </w:t>
-      </w:r>
-    </w:p>
-    <w:p>
-      <w:pPr>
-        <w:pStyle w:val="Heading3"/>
-        <w:rPr>
-          <w:rStyle w:val="Strong"/>
-          <w:b/>
-          <w:bCs w:val="0"/>
-        </w:rPr>
-      </w:pPr>
-      <w:bookmarkStart w:id="96" w:name="_Toc62850698"/>
-      <w:r>
-        <w:rPr>
-          <w:rStyle w:val="Strong"/>
-          <w:b/>
-          <w:bCs w:val="0"/>
-        </w:rPr>
-        <w:t>Chapter Two: Application Layer</w:t>
-      </w:r>
-      <w:bookmarkEnd w:id="96"/>
-    </w:p>
-    <w:p>
-      <w:pPr>
-        <w:spacing w:after="0" w:line="240" w:lineRule="auto"/>
-        <w:rPr>
-          <w:rStyle w:val="Strong"/>
-          <w:rFonts w:ascii="Helvetica" w:hAnsi="Helvetica"/>
-          <w:b w:val="0"/>
-          <w:bCs w:val="0"/>
-        </w:rPr>
-      </w:pPr>
-      <w:r>
-        <w:rPr>
-          <w:rStyle w:val="Strong"/>
-          <w:rFonts w:ascii="Helvetica" w:hAnsi="Helvetica"/>
-          <w:b w:val="0"/>
-          <w:bCs w:val="0"/>
-        </w:rPr>
-        <w:t xml:space="preserve">Text Here… </w:t>
-      </w:r>
-    </w:p>
-    <w:p>
-      <w:pPr>
-        <w:pStyle w:val="Heading3"/>
-        <w:rPr>
-          <w:rStyle w:val="Strong"/>
-          <w:b/>
-          <w:bCs w:val="0"/>
-        </w:rPr>
-      </w:pPr>
-      <w:bookmarkStart w:id="97" w:name="_Toc62850699"/>
-      <w:r>
-        <w:rPr>
-          <w:rStyle w:val="Strong"/>
-          <w:b/>
-          <w:bCs w:val="0"/>
-        </w:rPr>
-        <w:t>Chapter Three: Transport Layer</w:t>
-      </w:r>
-      <w:bookmarkEnd w:id="97"/>
-      <w:r>
-        <w:rPr>
-          <w:rStyle w:val="Strong"/>
-          <w:b/>
-          <w:bCs w:val="0"/>
-        </w:rPr>
-        <w:t xml:space="preserve"> </w:t>
-      </w:r>
-    </w:p>
-    <w:p>
-      <w:pPr>
-        <w:spacing w:after="0" w:line="240" w:lineRule="auto"/>
-        <w:rPr>
-          <w:rStyle w:val="Strong"/>
-          <w:rFonts w:ascii="Helvetica" w:hAnsi="Helvetica"/>
-          <w:b w:val="0"/>
-          <w:bCs w:val="0"/>
-        </w:rPr>
-      </w:pPr>
-      <w:r>
-        <w:rPr>
-          <w:rStyle w:val="Strong"/>
-          <w:rFonts w:ascii="Helvetica" w:hAnsi="Helvetica"/>
-          <w:b w:val="0"/>
-          <w:bCs w:val="0"/>
-        </w:rPr>
-        <w:t xml:space="preserve">Text Here… </w:t>
-      </w:r>
-    </w:p>
-    <w:p>
-      <w:pPr>
-        <w:pStyle w:val="Heading3"/>
-        <w:rPr>
-          <w:rStyle w:val="Strong"/>
-          <w:b/>
-          <w:bCs w:val="0"/>
-        </w:rPr>
-      </w:pPr>
-      <w:bookmarkStart w:id="98" w:name="_Toc62850700"/>
-      <w:r>
-        <w:rPr>
-          <w:rStyle w:val="Strong"/>
-          <w:b/>
-          <w:bCs w:val="0"/>
-        </w:rPr>
         <w:t>Chapter Four: The Network Layer</w:t>
       </w:r>
       <w:bookmarkEnd w:id="98"/>
@@ -6799,6 +7764,7 @@
         </w:rPr>
         <w:t xml:space="preserve">I would have thought identifications should be different for all but </w:t>
       </w:r>
+      <w:proofErr w:type="gramStart"/>
       <w:r>
         <w:rPr>
           <w:rFonts w:ascii="Helvetica" w:hAnsi="Helvetica"/>
@@ -6806,6 +7772,7 @@
         </w:rPr>
         <w:t>it’s</w:t>
       </w:r>
+      <w:proofErr w:type="gramEnd"/>
       <w:r>
         <w:rPr>
           <w:rFonts w:ascii="Helvetica" w:hAnsi="Helvetica"/>
@@ -6910,7 +7877,39 @@
           <w:rFonts w:ascii="Helvetica" w:hAnsi="Helvetica"/>
           <w:color w:val="FF0000"/>
         </w:rPr>
-        <w:t xml:space="preserve">For this lab I ran nslookup in my windows command prompt. I ran the code suggested in the lab as nslookup </w:t>
+        <w:t xml:space="preserve">For this lab I ran </w:t>
+      </w:r>
+      <w:proofErr w:type="spellStart"/>
+      <w:r>
+        <w:rPr>
+          <w:rFonts w:ascii="Helvetica" w:hAnsi="Helvetica"/>
+          <w:color w:val="FF0000"/>
+        </w:rPr>
+        <w:t>nslookup</w:t>
+      </w:r>
+      <w:proofErr w:type="spellEnd"/>
+      <w:r>
+        <w:rPr>
+          <w:rFonts w:ascii="Helvetica" w:hAnsi="Helvetica"/>
+          <w:color w:val="FF0000"/>
+        </w:rPr>
+        <w:t xml:space="preserve"> in my windows command prompt. I ran the code suggested in the lab as </w:t>
+      </w:r>
+      <w:proofErr w:type="spellStart"/>
+      <w:r>
+        <w:rPr>
+          <w:rFonts w:ascii="Helvetica" w:hAnsi="Helvetica"/>
+          <w:color w:val="FF0000"/>
+        </w:rPr>
+        <w:t>nslookup</w:t>
+      </w:r>
+      <w:proofErr w:type="spellEnd"/>
+      <w:r>
+        <w:rPr>
+          <w:rFonts w:ascii="Helvetica" w:hAnsi="Helvetica"/>
+          <w:color w:val="FF0000"/>
+        </w:rPr>
+        <w:t xml:space="preserve"> </w:t>
       </w:r>
       <w:hyperlink r:id="rId18" w:history="1">
         <w:r>
@@ -6927,7 +7926,23 @@
           <w:rFonts w:ascii="Helvetica" w:hAnsi="Helvetica"/>
           <w:color w:val="FF0000"/>
         </w:rPr>
-        <w:t xml:space="preserve"> I also ran nslookup </w:t>
+        <w:t xml:space="preserve"> I also ran </w:t>
+      </w:r>
+      <w:proofErr w:type="spellStart"/>
+      <w:r>
+        <w:rPr>
+          <w:rFonts w:ascii="Helvetica" w:hAnsi="Helvetica"/>
+          <w:color w:val="FF0000"/>
+        </w:rPr>
+        <w:t>nslookup</w:t>
+      </w:r>
+      <w:proofErr w:type="spellEnd"/>
+      <w:r>
+        <w:rPr>
+          <w:rFonts w:ascii="Helvetica" w:hAnsi="Helvetica"/>
+          <w:color w:val="FF0000"/>
+        </w:rPr>
+        <w:t xml:space="preserve"> </w:t>
       </w:r>
       <w:hyperlink r:id="rId19" w:history="1">
         <w:r>
@@ -7077,7 +8092,39 @@
           <w:rFonts w:ascii="Helvetica" w:hAnsi="Helvetica"/>
           <w:color w:val="70AD47" w:themeColor="accent6"/>
         </w:rPr>
-        <w:t>. I saw that it was almost the same. The only difference I noticed with this was the Time to Live was slightly lower in the ipcongig command than it was in the wireshark.</w:t>
+        <w:t xml:space="preserve">. I saw that it was almost the same. The only difference I noticed with this was the Time to Live was slightly lower in the </w:t>
+      </w:r>
+      <w:proofErr w:type="spellStart"/>
+      <w:r>
+        <w:rPr>
+          <w:rFonts w:ascii="Helvetica" w:hAnsi="Helvetica"/>
+          <w:color w:val="70AD47" w:themeColor="accent6"/>
+        </w:rPr>
+        <w:t>ipcongig</w:t>
+      </w:r>
+      <w:proofErr w:type="spellEnd"/>
+      <w:r>
+        <w:rPr>
+          <w:rFonts w:ascii="Helvetica" w:hAnsi="Helvetica"/>
+          <w:color w:val="70AD47" w:themeColor="accent6"/>
+        </w:rPr>
+        <w:t xml:space="preserve"> command than it was in the </w:t>
+      </w:r>
+      <w:proofErr w:type="spellStart"/>
+      <w:r>
+        <w:rPr>
+          <w:rFonts w:ascii="Helvetica" w:hAnsi="Helvetica"/>
+          <w:color w:val="70AD47" w:themeColor="accent6"/>
+        </w:rPr>
+        <w:t>wireshark</w:t>
+      </w:r>
+      <w:proofErr w:type="spellEnd"/>
+      <w:r>
+        <w:rPr>
+          <w:rFonts w:ascii="Helvetica" w:hAnsi="Helvetica"/>
+          <w:color w:val="70AD47" w:themeColor="accent6"/>
+        </w:rPr>
+        <w:t>.</w:t>
       </w:r>
     </w:p>
     <w:p>
@@ -7093,20 +8140,52 @@
           <w:rFonts w:ascii="Helvetica" w:hAnsi="Helvetica"/>
           <w:color w:val="FF0000"/>
         </w:rPr>
-        <w:t xml:space="preserve">The next part of the lab required to capture pockets with Wireshark and nslookup. </w:t>
-      </w:r>
+        <w:t xml:space="preserve">The next part of the lab required to capture pockets with Wireshark and </w:t>
+      </w:r>
+      <w:proofErr w:type="spellStart"/>
       <w:r>
         <w:rPr>
           <w:rFonts w:ascii="Helvetica" w:hAnsi="Helvetica"/>
           <w:color w:val="FF0000"/>
         </w:rPr>
-        <w:t xml:space="preserve">At this point I stopped the lab because my nslookup was not working. </w:t>
-      </w:r>
+        <w:t>nslookup</w:t>
+      </w:r>
+      <w:proofErr w:type="spellEnd"/>
       <w:r>
         <w:rPr>
           <w:rFonts w:ascii="Helvetica" w:hAnsi="Helvetica"/>
           <w:color w:val="FF0000"/>
         </w:rPr>
+        <w:t xml:space="preserve">. </w:t>
+      </w:r>
+      <w:r>
+        <w:rPr>
+          <w:rFonts w:ascii="Helvetica" w:hAnsi="Helvetica"/>
+          <w:color w:val="FF0000"/>
+        </w:rPr>
+        <w:t xml:space="preserve">At this point I stopped the lab because my </w:t>
+      </w:r>
+      <w:proofErr w:type="spellStart"/>
+      <w:r>
+        <w:rPr>
+          <w:rFonts w:ascii="Helvetica" w:hAnsi="Helvetica"/>
+          <w:color w:val="FF0000"/>
+        </w:rPr>
+        <w:t>nslookup</w:t>
+      </w:r>
+      <w:proofErr w:type="spellEnd"/>
+      <w:r>
+        <w:rPr>
+          <w:rFonts w:ascii="Helvetica" w:hAnsi="Helvetica"/>
+          <w:color w:val="FF0000"/>
+        </w:rPr>
+        <w:t xml:space="preserve"> was not working. </w:t>
+      </w:r>
+      <w:r>
+        <w:rPr>
+          <w:rFonts w:ascii="Helvetica" w:hAnsi="Helvetica"/>
+          <w:color w:val="FF0000"/>
+        </w:rPr>
         <w:t xml:space="preserve">I am going to see if I can get it to work on my mac or other windows. </w:t>
       </w:r>
       <w:r>
@@ -7135,20 +8214,52 @@
           <w:rFonts w:ascii="Helvetica" w:hAnsi="Helvetica"/>
           <w:color w:val="FF0000"/>
         </w:rPr>
-        <w:t xml:space="preserve"> I was not able to get the nslookup to work on any of the 4 computers in my home. Therefore, for this lab I downloaded the zip folder provided and looked at their data for the second half of this lab.</w:t>
-      </w:r>
+        <w:t xml:space="preserve"> I was not able to get the </w:t>
+      </w:r>
+      <w:proofErr w:type="spellStart"/>
       <w:r>
         <w:rPr>
           <w:rFonts w:ascii="Helvetica" w:hAnsi="Helvetica"/>
           <w:color w:val="FF0000"/>
         </w:rPr>
-        <w:t xml:space="preserve"> I then went through the questions for each nslookup command and compared each data</w:t>
-      </w:r>
+        <w:t>nslookup</w:t>
+      </w:r>
+      <w:proofErr w:type="spellEnd"/>
       <w:r>
         <w:rPr>
           <w:rFonts w:ascii="Helvetica" w:hAnsi="Helvetica"/>
           <w:color w:val="FF0000"/>
         </w:rPr>
+        <w:t xml:space="preserve"> to work on any of the 4 computers in my home. Therefore, for this lab I downloaded the zip folder provided and looked at their data for the second half of this lab.</w:t>
+      </w:r>
+      <w:r>
+        <w:rPr>
+          <w:rFonts w:ascii="Helvetica" w:hAnsi="Helvetica"/>
+          <w:color w:val="FF0000"/>
+        </w:rPr>
+        <w:t xml:space="preserve"> I then went through the questions for each </w:t>
+      </w:r>
+      <w:proofErr w:type="spellStart"/>
+      <w:r>
+        <w:rPr>
+          <w:rFonts w:ascii="Helvetica" w:hAnsi="Helvetica"/>
+          <w:color w:val="FF0000"/>
+        </w:rPr>
+        <w:t>nslookup</w:t>
+      </w:r>
+      <w:proofErr w:type="spellEnd"/>
+      <w:r>
+        <w:rPr>
+          <w:rFonts w:ascii="Helvetica" w:hAnsi="Helvetica"/>
+          <w:color w:val="FF0000"/>
+        </w:rPr>
+        <w:t xml:space="preserve"> command and compared each data</w:t>
+      </w:r>
+      <w:r>
+        <w:rPr>
+          <w:rFonts w:ascii="Helvetica" w:hAnsi="Helvetica"/>
+          <w:color w:val="FF0000"/>
+        </w:rPr>
         <w:t>.</w:t>
       </w:r>
     </w:p>
@@ -7200,7 +8311,23 @@
           <w:rFonts w:ascii="Helvetica" w:hAnsi="Helvetica"/>
           <w:color w:val="70AD47" w:themeColor="accent6"/>
         </w:rPr>
-        <w:t xml:space="preserve">the command nslookup </w:t>
+        <w:t xml:space="preserve">the command </w:t>
+      </w:r>
+      <w:proofErr w:type="spellStart"/>
+      <w:r>
+        <w:rPr>
+          <w:rFonts w:ascii="Helvetica" w:hAnsi="Helvetica"/>
+          <w:color w:val="70AD47" w:themeColor="accent6"/>
+        </w:rPr>
+        <w:t>nslookup</w:t>
+      </w:r>
+      <w:proofErr w:type="spellEnd"/>
+      <w:r>
+        <w:rPr>
+          <w:rFonts w:ascii="Helvetica" w:hAnsi="Helvetica"/>
+          <w:color w:val="70AD47" w:themeColor="accent6"/>
+        </w:rPr>
+        <w:t xml:space="preserve"> </w:t>
       </w:r>
       <w:hyperlink r:id="rId20" w:history="1">
         <w:r>
@@ -7237,13 +8364,45 @@
           <w:rFonts w:ascii="Helvetica" w:hAnsi="Helvetica"/>
           <w:color w:val="70AD47" w:themeColor="accent6"/>
         </w:rPr>
-        <w:t>had Additional records, Authoritative namesevers, Answers and Queries while the second response only had Authoritative namesevers, Answers and Queries, and the first response only had Answers and Queries</w:t>
-      </w:r>
+        <w:t xml:space="preserve">had Additional records, Authoritative </w:t>
+      </w:r>
+      <w:proofErr w:type="spellStart"/>
       <w:r>
         <w:rPr>
           <w:rFonts w:ascii="Helvetica" w:hAnsi="Helvetica"/>
           <w:color w:val="70AD47" w:themeColor="accent6"/>
         </w:rPr>
+        <w:t>namesevers</w:t>
+      </w:r>
+      <w:proofErr w:type="spellEnd"/>
+      <w:r>
+        <w:rPr>
+          <w:rFonts w:ascii="Helvetica" w:hAnsi="Helvetica"/>
+          <w:color w:val="70AD47" w:themeColor="accent6"/>
+        </w:rPr>
+        <w:t xml:space="preserve">, Answers and Queries while the second response only had Authoritative </w:t>
+      </w:r>
+      <w:proofErr w:type="spellStart"/>
+      <w:r>
+        <w:rPr>
+          <w:rFonts w:ascii="Helvetica" w:hAnsi="Helvetica"/>
+          <w:color w:val="70AD47" w:themeColor="accent6"/>
+        </w:rPr>
+        <w:t>namesevers</w:t>
+      </w:r>
+      <w:proofErr w:type="spellEnd"/>
+      <w:r>
+        <w:rPr>
+          <w:rFonts w:ascii="Helvetica" w:hAnsi="Helvetica"/>
+          <w:color w:val="70AD47" w:themeColor="accent6"/>
+        </w:rPr>
+        <w:t>, Answers and Queries, and the first response only had Answers and Queries</w:t>
+      </w:r>
+      <w:r>
+        <w:rPr>
+          <w:rFonts w:ascii="Helvetica" w:hAnsi="Helvetica"/>
+          <w:color w:val="70AD47" w:themeColor="accent6"/>
+        </w:rPr>
         <w:t>.</w:t>
       </w:r>
     </w:p>
@@ -7260,28 +8419,119 @@
           <w:rFonts w:ascii="Helvetica" w:hAnsi="Helvetica"/>
           <w:color w:val="70AD47" w:themeColor="accent6"/>
         </w:rPr>
-        <w:t xml:space="preserve">For the second nslookup command I noticed that the first and second response were like the first nslookup command. With the first response only having queries and answers, and the second one having queries, answers and Authoritative namesevers. But unlike the first command this </w:t>
-      </w:r>
+        <w:t xml:space="preserve">For the second </w:t>
+      </w:r>
+      <w:proofErr w:type="spellStart"/>
       <w:r>
         <w:rPr>
           <w:rFonts w:ascii="Helvetica" w:hAnsi="Helvetica"/>
           <w:color w:val="70AD47" w:themeColor="accent6"/>
         </w:rPr>
+        <w:t>nslookup</w:t>
+      </w:r>
+      <w:proofErr w:type="spellEnd"/>
+      <w:r>
+        <w:rPr>
+          <w:rFonts w:ascii="Helvetica" w:hAnsi="Helvetica"/>
+          <w:color w:val="70AD47" w:themeColor="accent6"/>
+        </w:rPr>
+        <w:t xml:space="preserve"> command I noticed that the first and second response were like the first </w:t>
+      </w:r>
+      <w:proofErr w:type="spellStart"/>
+      <w:r>
+        <w:rPr>
+          <w:rFonts w:ascii="Helvetica" w:hAnsi="Helvetica"/>
+          <w:color w:val="70AD47" w:themeColor="accent6"/>
+        </w:rPr>
+        <w:t>nslookup</w:t>
+      </w:r>
+      <w:proofErr w:type="spellEnd"/>
+      <w:r>
+        <w:rPr>
+          <w:rFonts w:ascii="Helvetica" w:hAnsi="Helvetica"/>
+          <w:color w:val="70AD47" w:themeColor="accent6"/>
+        </w:rPr>
+        <w:t xml:space="preserve"> command. With the first response only having queries and answers, and the second one having queries, answers and Authoritative </w:t>
+      </w:r>
+      <w:proofErr w:type="spellStart"/>
+      <w:r>
+        <w:rPr>
+          <w:rFonts w:ascii="Helvetica" w:hAnsi="Helvetica"/>
+          <w:color w:val="70AD47" w:themeColor="accent6"/>
+        </w:rPr>
+        <w:t>namesevers</w:t>
+      </w:r>
+      <w:proofErr w:type="spellEnd"/>
+      <w:r>
+        <w:rPr>
+          <w:rFonts w:ascii="Helvetica" w:hAnsi="Helvetica"/>
+          <w:color w:val="70AD47" w:themeColor="accent6"/>
+        </w:rPr>
+        <w:t xml:space="preserve">. But unlike the first command </w:t>
+      </w:r>
+      <w:proofErr w:type="gramStart"/>
+      <w:r>
+        <w:rPr>
+          <w:rFonts w:ascii="Helvetica" w:hAnsi="Helvetica"/>
+          <w:color w:val="70AD47" w:themeColor="accent6"/>
+        </w:rPr>
+        <w:t xml:space="preserve">this </w:t>
+      </w:r>
+      <w:proofErr w:type="spellStart"/>
+      <w:r>
+        <w:rPr>
+          <w:rFonts w:ascii="Helvetica" w:hAnsi="Helvetica"/>
+          <w:color w:val="70AD47" w:themeColor="accent6"/>
+        </w:rPr>
         <w:t>ones</w:t>
       </w:r>
+      <w:proofErr w:type="spellEnd"/>
+      <w:proofErr w:type="gramEnd"/>
       <w:r>
         <w:rPr>
           <w:rFonts w:ascii="Helvetica" w:hAnsi="Helvetica"/>
           <w:color w:val="70AD47" w:themeColor="accent6"/>
         </w:rPr>
-        <w:t xml:space="preserve"> third response had queries and answers and Additional records but does not have Authoritative namesevers. </w:t>
-      </w:r>
+        <w:t xml:space="preserve"> third response had queries and answers and Additional records but does not have Authoritative </w:t>
+      </w:r>
+      <w:proofErr w:type="spellStart"/>
       <w:r>
         <w:rPr>
           <w:rFonts w:ascii="Helvetica" w:hAnsi="Helvetica"/>
           <w:color w:val="70AD47" w:themeColor="accent6"/>
         </w:rPr>
-        <w:t xml:space="preserve">This one also had the first query type as PTR but the other two Types were NS. </w:t>
+        <w:t>namesevers</w:t>
+      </w:r>
+      <w:proofErr w:type="spellEnd"/>
+      <w:r>
+        <w:rPr>
+          <w:rFonts w:ascii="Helvetica" w:hAnsi="Helvetica"/>
+          <w:color w:val="70AD47" w:themeColor="accent6"/>
+        </w:rPr>
+        <w:t xml:space="preserve">. </w:t>
+      </w:r>
+      <w:r>
+        <w:rPr>
+          <w:rFonts w:ascii="Helvetica" w:hAnsi="Helvetica"/>
+          <w:color w:val="70AD47" w:themeColor="accent6"/>
+        </w:rPr>
+        <w:t xml:space="preserve">This one also had the first query type as </w:t>
+      </w:r>
+      <w:proofErr w:type="gramStart"/>
+      <w:r>
+        <w:rPr>
+          <w:rFonts w:ascii="Helvetica" w:hAnsi="Helvetica"/>
+          <w:color w:val="70AD47" w:themeColor="accent6"/>
+        </w:rPr>
+        <w:t>PTR</w:t>
+      </w:r>
+      <w:proofErr w:type="gramEnd"/>
+      <w:r>
+        <w:rPr>
+          <w:rFonts w:ascii="Helvetica" w:hAnsi="Helvetica"/>
+          <w:color w:val="70AD47" w:themeColor="accent6"/>
+        </w:rPr>
+        <w:t xml:space="preserve"> but the other two Types were NS. </w:t>
       </w:r>
     </w:p>
     <w:p>
@@ -7297,14 +8547,62 @@
           <w:rFonts w:ascii="Helvetica" w:hAnsi="Helvetica"/>
           <w:color w:val="70AD47" w:themeColor="accent6"/>
         </w:rPr>
-        <w:t>For the last command the first and third responses had all 4(</w:t>
-      </w:r>
+        <w:t xml:space="preserve">For the last </w:t>
+      </w:r>
+      <w:proofErr w:type="gramStart"/>
       <w:r>
         <w:rPr>
           <w:rFonts w:ascii="Helvetica" w:hAnsi="Helvetica"/>
           <w:color w:val="70AD47" w:themeColor="accent6"/>
         </w:rPr>
-        <w:t>Additional records, Authoritative namesevers, Answers and Queries) but the second one only had Queries and Authoritative namesevers. The types for this lookup, like the last two lookups have PTR as the first type and A as the second and third type.</w:t>
+        <w:t>command</w:t>
+      </w:r>
+      <w:proofErr w:type="gramEnd"/>
+      <w:r>
+        <w:rPr>
+          <w:rFonts w:ascii="Helvetica" w:hAnsi="Helvetica"/>
+          <w:color w:val="70AD47" w:themeColor="accent6"/>
+        </w:rPr>
+        <w:t xml:space="preserve"> the first and third responses had all 4(</w:t>
+      </w:r>
+      <w:r>
+        <w:rPr>
+          <w:rFonts w:ascii="Helvetica" w:hAnsi="Helvetica"/>
+          <w:color w:val="70AD47" w:themeColor="accent6"/>
+        </w:rPr>
+        <w:t xml:space="preserve">Additional records, Authoritative </w:t>
+      </w:r>
+      <w:proofErr w:type="spellStart"/>
+      <w:r>
+        <w:rPr>
+          <w:rFonts w:ascii="Helvetica" w:hAnsi="Helvetica"/>
+          <w:color w:val="70AD47" w:themeColor="accent6"/>
+        </w:rPr>
+        <w:t>namesevers</w:t>
+      </w:r>
+      <w:proofErr w:type="spellEnd"/>
+      <w:r>
+        <w:rPr>
+          <w:rFonts w:ascii="Helvetica" w:hAnsi="Helvetica"/>
+          <w:color w:val="70AD47" w:themeColor="accent6"/>
+        </w:rPr>
+        <w:t xml:space="preserve">, Answers and Queries) but the second one only had Queries and Authoritative </w:t>
+      </w:r>
+      <w:proofErr w:type="spellStart"/>
+      <w:r>
+        <w:rPr>
+          <w:rFonts w:ascii="Helvetica" w:hAnsi="Helvetica"/>
+          <w:color w:val="70AD47" w:themeColor="accent6"/>
+        </w:rPr>
+        <w:t>namesevers</w:t>
+      </w:r>
+      <w:proofErr w:type="spellEnd"/>
+      <w:r>
+        <w:rPr>
+          <w:rFonts w:ascii="Helvetica" w:hAnsi="Helvetica"/>
+          <w:color w:val="70AD47" w:themeColor="accent6"/>
+        </w:rPr>
+        <w:t>. The types for this lookup, like the last two lookups have PTR as the first type and A as the second and third type.</w:t>
       </w:r>
     </w:p>
     <w:p>
@@ -7355,13 +8653,29 @@
           <w:rFonts w:ascii="Helvetica" w:hAnsi="Helvetica"/>
           <w:color w:val="FF0000"/>
         </w:rPr>
-        <w:t xml:space="preserve"> with the given 1-line html document. This one already looked different then the other labs I have done because it only produced 2 http pockets. All the other pockets I captured so had a lot more even with the filters on. </w:t>
-      </w:r>
+        <w:t xml:space="preserve"> with the given 1-line html document. This one already looked different </w:t>
+      </w:r>
+      <w:proofErr w:type="spellStart"/>
       <w:r>
         <w:rPr>
           <w:rFonts w:ascii="Helvetica" w:hAnsi="Helvetica"/>
           <w:color w:val="FF0000"/>
         </w:rPr>
+        <w:t>then</w:t>
+      </w:r>
+      <w:proofErr w:type="spellEnd"/>
+      <w:r>
+        <w:rPr>
+          <w:rFonts w:ascii="Helvetica" w:hAnsi="Helvetica"/>
+          <w:color w:val="FF0000"/>
+        </w:rPr>
+        <w:t xml:space="preserve"> the other labs I have done because it only produced 2 http pockets. All the other pockets I captured so had a lot more even with the filters on. </w:t>
+      </w:r>
+      <w:r>
+        <w:rPr>
+          <w:rFonts w:ascii="Helvetica" w:hAnsi="Helvetica"/>
+          <w:color w:val="FF0000"/>
+        </w:rPr>
         <w:t xml:space="preserve">I then ran thought the questions on the lab answering everything they asked. Then, I compared those answers with the raw data in the inspect on the html document. I found most the information was the same as the information in Wireshark. However, I did notice there were a few fields that were not in Wireshark. Cache-control, If-Modified since, if none match, and upgrade-insecure-requests were all listed in the raw data but not in the data in Wireshark. </w:t>
       </w:r>
     </w:p>
@@ -7394,13 +8708,29 @@
           <w:rFonts w:ascii="Helvetica" w:hAnsi="Helvetica"/>
           <w:color w:val="FF0000"/>
         </w:rPr>
-        <w:t>I then ran the second html file and captured the pockets in Wireshark. This time I noticed that it had If-Modified since, if none match, Cache-control, and upgrade-insecure-requests listed in the Wireshark Get. As noted before those were not listed there in the first file. However, It did not give the line based text like the first file and third file did.</w:t>
-      </w:r>
+        <w:t xml:space="preserve">I then ran the second html file and captured the pockets in Wireshark. This time I noticed that it had If-Modified since, if none match, Cache-control, and upgrade-insecure-requests listed in the Wireshark Get. As noted before those were not listed there in the first file. However, </w:t>
+      </w:r>
+      <w:proofErr w:type="gramStart"/>
       <w:r>
         <w:rPr>
           <w:rFonts w:ascii="Helvetica" w:hAnsi="Helvetica"/>
           <w:color w:val="FF0000"/>
         </w:rPr>
+        <w:t>It</w:t>
+      </w:r>
+      <w:proofErr w:type="gramEnd"/>
+      <w:r>
+        <w:rPr>
+          <w:rFonts w:ascii="Helvetica" w:hAnsi="Helvetica"/>
+          <w:color w:val="FF0000"/>
+        </w:rPr>
+        <w:t xml:space="preserve"> did not give the line based text like the first file and third file did.</w:t>
+      </w:r>
+      <w:r>
+        <w:rPr>
+          <w:rFonts w:ascii="Helvetica" w:hAnsi="Helvetica"/>
+          <w:color w:val="FF0000"/>
+        </w:rPr>
         <w:t xml:space="preserve"> I also noticed that the Status code and phrase for files one and three were the same but for this second file the status code and phrase were changed</w:t>
       </w:r>
       <w:r>
@@ -7431,13 +8761,29 @@
           <w:rFonts w:ascii="Helvetica" w:hAnsi="Helvetica"/>
           <w:color w:val="FF0000"/>
         </w:rPr>
-        <w:t xml:space="preserve">fourth file as well. I noticed that it was similar to the second file. Lastly, I ran the fifth file twice. I ran it two times because </w:t>
-      </w:r>
+        <w:t xml:space="preserve">fourth file as well. I noticed that it was </w:t>
+      </w:r>
+      <w:proofErr w:type="gramStart"/>
       <w:r>
         <w:rPr>
           <w:rFonts w:ascii="Helvetica" w:hAnsi="Helvetica"/>
           <w:color w:val="FF0000"/>
         </w:rPr>
+        <w:t>similar to</w:t>
+      </w:r>
+      <w:proofErr w:type="gramEnd"/>
+      <w:r>
+        <w:rPr>
+          <w:rFonts w:ascii="Helvetica" w:hAnsi="Helvetica"/>
+          <w:color w:val="FF0000"/>
+        </w:rPr>
+        <w:t xml:space="preserve"> the second file. Lastly, I ran the fifth file twice. I ran it two times because </w:t>
+      </w:r>
+      <w:r>
+        <w:rPr>
+          <w:rFonts w:ascii="Helvetica" w:hAnsi="Helvetica"/>
+          <w:color w:val="FF0000"/>
+        </w:rPr>
         <w:t>the</w:t>
       </w:r>
       <w:r>
@@ -7445,7 +8791,23 @@
           <w:rFonts w:ascii="Helvetica" w:hAnsi="Helvetica"/>
           <w:color w:val="FF0000"/>
         </w:rPr>
-        <w:t xml:space="preserve"> first time I did not read far enough in the lab to see they gave you a user name and password. </w:t>
+        <w:t xml:space="preserve"> first time I did not read far enough in the lab to see they gave you a </w:t>
+      </w:r>
+      <w:proofErr w:type="gramStart"/>
+      <w:r>
+        <w:rPr>
+          <w:rFonts w:ascii="Helvetica" w:hAnsi="Helvetica"/>
+          <w:color w:val="FF0000"/>
+        </w:rPr>
+        <w:t>user name</w:t>
+      </w:r>
+      <w:proofErr w:type="gramEnd"/>
+      <w:r>
+        <w:rPr>
+          <w:rFonts w:ascii="Helvetica" w:hAnsi="Helvetica"/>
+          <w:color w:val="FF0000"/>
+        </w:rPr>
+        <w:t xml:space="preserve"> and password. </w:t>
       </w:r>
       <w:r>
         <w:rPr>
@@ -7459,7 +8821,23 @@
           <w:rFonts w:ascii="Helvetica" w:hAnsi="Helvetica"/>
           <w:color w:val="70AD47" w:themeColor="accent6"/>
         </w:rPr>
-        <w:t xml:space="preserve"> the first one I ran gave back an unauthorized request and the second one gave back the expected result. This was an interesting comparison because unauthorized request I made gave back all HTTP protocols but when I entered the username and password it also returned an OCSP response. OCSP stands for Online Certificate Status Protocol. Within this I can see new data including the tbsResponce data, </w:t>
+        <w:t xml:space="preserve"> the first one I ran gave back an unauthorized request and the second one gave back the expected result. This was an interesting comparison because unauthorized request I made gave back all HTTP protocols but when I entered the username and password it also returned an OCSP response. OCSP stands for Online Certificate Status Protocol. Within this I can see new data including the </w:t>
+      </w:r>
+      <w:proofErr w:type="spellStart"/>
+      <w:r>
+        <w:rPr>
+          <w:rFonts w:ascii="Helvetica" w:hAnsi="Helvetica"/>
+          <w:color w:val="70AD47" w:themeColor="accent6"/>
+        </w:rPr>
+        <w:t>tbsResponce</w:t>
+      </w:r>
+      <w:proofErr w:type="spellEnd"/>
+      <w:r>
+        <w:rPr>
+          <w:rFonts w:ascii="Helvetica" w:hAnsi="Helvetica"/>
+          <w:color w:val="70AD47" w:themeColor="accent6"/>
+        </w:rPr>
+        <w:t xml:space="preserve"> data, </w:t>
       </w:r>
       <w:r>
         <w:rPr>
@@ -7570,7 +8948,23 @@
           <w:rFonts w:ascii="Helvetica" w:hAnsi="Helvetica"/>
           <w:color w:val="FF0000"/>
         </w:rPr>
-        <w:t xml:space="preserve">For the TCP Lab I downloaded the given alice.txt file and then uploaded it to the gaia website given. After uploading the file, I ran my Wireshark to capture TCP pockets. Then, I hit the upload button on the website to fully upload the alice.txt file. I was able to capture quite a few TCP pockets. When filtering buy TPC I was also able to see two </w:t>
+        <w:t xml:space="preserve">For the TCP Lab I downloaded the given alice.txt file and then uploaded it to the </w:t>
+      </w:r>
+      <w:proofErr w:type="spellStart"/>
+      <w:r>
+        <w:rPr>
+          <w:rFonts w:ascii="Helvetica" w:hAnsi="Helvetica"/>
+          <w:color w:val="FF0000"/>
+        </w:rPr>
+        <w:t>gaia</w:t>
+      </w:r>
+      <w:proofErr w:type="spellEnd"/>
+      <w:r>
+        <w:rPr>
+          <w:rFonts w:ascii="Helvetica" w:hAnsi="Helvetica"/>
+          <w:color w:val="FF0000"/>
+        </w:rPr>
+        <w:t xml:space="preserve"> website given. After uploading the file, I ran my Wireshark to capture TCP pockets. Then, I hit the upload button on the website to fully upload the alice.txt file. I was able to capture quite a few TCP pockets. When filtering buy TPC I was also able to see two </w:t>
       </w:r>
       <w:r>
         <w:rPr>
@@ -7594,7 +8988,39 @@
           <w:color w:val="FF0000"/>
         </w:rPr>
         <w:tab/>
-        <w:t xml:space="preserve">After looking at the data and answering some of the lab’s questions. I looked at the Round-Trip Time graph. For this graph I could only see one dot placed at approximately 55.2 Round Trip Time (ms) and 0.279447 Time(s). I played around with the Stream number in the graph depending on what number the stream is on the dot changes. And for this particular graph it disappeared completely at 14. </w:t>
+        <w:t>After looking at the data and answering some of the lab’s questions. I looked at the Round-Trip Time graph. For this graph I could only see one dot placed at approximately 55.2 Round Trip Time (</w:t>
+      </w:r>
+      <w:proofErr w:type="spellStart"/>
+      <w:r>
+        <w:rPr>
+          <w:rFonts w:ascii="Helvetica" w:hAnsi="Helvetica"/>
+          <w:color w:val="FF0000"/>
+        </w:rPr>
+        <w:t>ms</w:t>
+      </w:r>
+      <w:proofErr w:type="spellEnd"/>
+      <w:r>
+        <w:rPr>
+          <w:rFonts w:ascii="Helvetica" w:hAnsi="Helvetica"/>
+          <w:color w:val="FF0000"/>
+        </w:rPr>
+        <w:t xml:space="preserve">) and 0.279447 Time(s). I played around with the Stream number in the graph depending on what number the stream is on the dot changes. And for this </w:t>
+      </w:r>
+      <w:proofErr w:type="gramStart"/>
+      <w:r>
+        <w:rPr>
+          <w:rFonts w:ascii="Helvetica" w:hAnsi="Helvetica"/>
+          <w:color w:val="FF0000"/>
+        </w:rPr>
+        <w:t>particular graph</w:t>
+      </w:r>
+      <w:proofErr w:type="gramEnd"/>
+      <w:r>
+        <w:rPr>
+          <w:rFonts w:ascii="Helvetica" w:hAnsi="Helvetica"/>
+          <w:color w:val="FF0000"/>
+        </w:rPr>
+        <w:t xml:space="preserve"> it disappeared completely at 14. </w:t>
       </w:r>
     </w:p>
     <w:p>
@@ -7735,13 +9161,29 @@
           <w:rFonts w:ascii="Helvetica" w:hAnsi="Helvetica"/>
           <w:color w:val="FF0000"/>
         </w:rPr>
-        <w:t xml:space="preserve">For this lab they had me go shopping! I went on to my favorite cheap clothing store, Shein and looked at some clothes and added them to my cart. But because I am broke, I did not purchase anything and stopped collecting pockets there. For some </w:t>
-      </w:r>
+        <w:t xml:space="preserve">For this lab they had me go shopping! I went on to my favorite cheap clothing store, </w:t>
+      </w:r>
+      <w:proofErr w:type="spellStart"/>
       <w:r>
         <w:rPr>
           <w:rFonts w:ascii="Helvetica" w:hAnsi="Helvetica"/>
           <w:color w:val="FF0000"/>
         </w:rPr>
+        <w:t>Shein</w:t>
+      </w:r>
+      <w:proofErr w:type="spellEnd"/>
+      <w:r>
+        <w:rPr>
+          <w:rFonts w:ascii="Helvetica" w:hAnsi="Helvetica"/>
+          <w:color w:val="FF0000"/>
+        </w:rPr>
+        <w:t xml:space="preserve"> and looked at some clothes and added them to my cart. But because I am broke, I did not purchase anything and stopped collecting pockets there. For some </w:t>
+      </w:r>
+      <w:r>
+        <w:rPr>
+          <w:rFonts w:ascii="Helvetica" w:hAnsi="Helvetica"/>
+          <w:color w:val="FF0000"/>
+        </w:rPr>
         <w:t>reason,</w:t>
       </w:r>
       <w:r>
@@ -7779,7 +9221,39 @@
           <w:color w:val="FF0000"/>
         </w:rPr>
         <w:tab/>
-        <w:t>I looked at the data given in ClientHello SeverHello, changed Cipher Spec, Client Key Exchange, and Application Data and went through the lab questions that followed each section.</w:t>
+        <w:t xml:space="preserve">I looked at the data given in </w:t>
+      </w:r>
+      <w:proofErr w:type="spellStart"/>
+      <w:r>
+        <w:rPr>
+          <w:rFonts w:ascii="Helvetica" w:hAnsi="Helvetica"/>
+          <w:color w:val="FF0000"/>
+        </w:rPr>
+        <w:t>ClientHello</w:t>
+      </w:r>
+      <w:proofErr w:type="spellEnd"/>
+      <w:r>
+        <w:rPr>
+          <w:rFonts w:ascii="Helvetica" w:hAnsi="Helvetica"/>
+          <w:color w:val="FF0000"/>
+        </w:rPr>
+        <w:t xml:space="preserve"> </w:t>
+      </w:r>
+      <w:proofErr w:type="spellStart"/>
+      <w:r>
+        <w:rPr>
+          <w:rFonts w:ascii="Helvetica" w:hAnsi="Helvetica"/>
+          <w:color w:val="FF0000"/>
+        </w:rPr>
+        <w:t>SeverHello</w:t>
+      </w:r>
+      <w:proofErr w:type="spellEnd"/>
+      <w:r>
+        <w:rPr>
+          <w:rFonts w:ascii="Helvetica" w:hAnsi="Helvetica"/>
+          <w:color w:val="FF0000"/>
+        </w:rPr>
+        <w:t>, changed Cipher Spec, Client Key Exchange, and Application Data and went through the lab questions that followed each section.</w:t>
       </w:r>
     </w:p>
     <w:p>
@@ -7887,11 +9361,13 @@
       </w:pPr>
       <w:bookmarkStart w:id="118" w:name="_Toc62850711"/>
       <w:bookmarkStart w:id="119" w:name="_Toc62851070"/>
+      <w:proofErr w:type="spellStart"/>
       <w:r>
         <w:t>InetServer</w:t>
       </w:r>
       <w:bookmarkEnd w:id="118"/>
       <w:bookmarkEnd w:id="119"/>
+      <w:proofErr w:type="spellEnd"/>
     </w:p>
     <w:p>
       <w:pPr>
@@ -7924,7 +9400,21 @@
         <w:rPr>
           <w:rFonts w:ascii="Helvetica" w:hAnsi="Helvetica"/>
         </w:rPr>
-        <w:t xml:space="preserve"> I did have to reference docs.oracle.com as for some of this code was new to me and I wanted to fully understand what I was trying to code. The first one I did not know was java.net import. I learned that .net imports apps used for computer networking. It allows us to use things like ServerSocket in our code. </w:t>
+        <w:t xml:space="preserve"> I did have to reference docs.oracle.com as for some of this code was new to me and I wanted to fully understand what I was trying to code. The first one I did not know was java.net import. I learned that .net imports apps used for computer networking. It allows us to use things like </w:t>
+      </w:r>
+      <w:proofErr w:type="spellStart"/>
+      <w:r>
+        <w:rPr>
+          <w:rFonts w:ascii="Helvetica" w:hAnsi="Helvetica"/>
+        </w:rPr>
+        <w:t>ServerSocket</w:t>
+      </w:r>
+      <w:proofErr w:type="spellEnd"/>
+      <w:r>
+        <w:rPr>
+          <w:rFonts w:ascii="Helvetica" w:hAnsi="Helvetica"/>
+        </w:rPr>
+        <w:t xml:space="preserve"> in our code. </w:t>
       </w:r>
     </w:p>
     <w:p>
@@ -7938,7 +9428,49 @@
         <w:rPr>
           <w:rFonts w:ascii="Helvetica" w:hAnsi="Helvetica"/>
         </w:rPr>
-        <w:t xml:space="preserve">Another term I was unfamiliar with was PrintStream. I found out that this allows us to write output data. PrintStream is a package in the java.io directory. It is the only output stream that does not throw ioexception. It also invokes a flush method automatically. </w:t>
+        <w:t xml:space="preserve">Another term I was unfamiliar with was </w:t>
+      </w:r>
+      <w:proofErr w:type="spellStart"/>
+      <w:r>
+        <w:rPr>
+          <w:rFonts w:ascii="Helvetica" w:hAnsi="Helvetica"/>
+        </w:rPr>
+        <w:t>PrintStream</w:t>
+      </w:r>
+      <w:proofErr w:type="spellEnd"/>
+      <w:r>
+        <w:rPr>
+          <w:rFonts w:ascii="Helvetica" w:hAnsi="Helvetica"/>
+        </w:rPr>
+        <w:t xml:space="preserve">. I found out that this allows us to write output data. </w:t>
+      </w:r>
+      <w:proofErr w:type="spellStart"/>
+      <w:r>
+        <w:rPr>
+          <w:rFonts w:ascii="Helvetica" w:hAnsi="Helvetica"/>
+        </w:rPr>
+        <w:t>PrintStream</w:t>
+      </w:r>
+      <w:proofErr w:type="spellEnd"/>
+      <w:r>
+        <w:rPr>
+          <w:rFonts w:ascii="Helvetica" w:hAnsi="Helvetica"/>
+        </w:rPr>
+        <w:t xml:space="preserve"> is a package in the java.io directory. It is the only output stream that does not throw </w:t>
+      </w:r>
+      <w:proofErr w:type="spellStart"/>
+      <w:r>
+        <w:rPr>
+          <w:rFonts w:ascii="Helvetica" w:hAnsi="Helvetica"/>
+        </w:rPr>
+        <w:t>ioexception</w:t>
+      </w:r>
+      <w:proofErr w:type="spellEnd"/>
+      <w:r>
+        <w:rPr>
+          <w:rFonts w:ascii="Helvetica" w:hAnsi="Helvetica"/>
+        </w:rPr>
+        <w:t xml:space="preserve">. It also invokes a flush method automatically. </w:t>
       </w:r>
     </w:p>
     <w:p>
@@ -7952,13 +9484,41 @@
         <w:rPr>
           <w:rFonts w:ascii="Helvetica" w:hAnsi="Helvetica"/>
         </w:rPr>
-        <w:t>Socket and ServerSocket are other new terms for me in this class. However, when writing the code, I remembered seeing the terms in our class notes.</w:t>
-      </w:r>
-      <w:r>
-        <w:rPr>
-          <w:rFonts w:ascii="Helvetica" w:hAnsi="Helvetica"/>
-        </w:rPr>
-        <w:t xml:space="preserve"> I went back to my Chapter 3 notes and noted how the ServerSocket and Socket go hand and hand. I was then able to apply that knowledge to my code.</w:t>
+        <w:t xml:space="preserve">Socket and </w:t>
+      </w:r>
+      <w:proofErr w:type="spellStart"/>
+      <w:r>
+        <w:rPr>
+          <w:rFonts w:ascii="Helvetica" w:hAnsi="Helvetica"/>
+        </w:rPr>
+        <w:t>ServerSocket</w:t>
+      </w:r>
+      <w:proofErr w:type="spellEnd"/>
+      <w:r>
+        <w:rPr>
+          <w:rFonts w:ascii="Helvetica" w:hAnsi="Helvetica"/>
+        </w:rPr>
+        <w:t xml:space="preserve"> are other new terms for me in this class. However, when writing the code, I remembered seeing the terms in our class notes.</w:t>
+      </w:r>
+      <w:r>
+        <w:rPr>
+          <w:rFonts w:ascii="Helvetica" w:hAnsi="Helvetica"/>
+        </w:rPr>
+        <w:t xml:space="preserve"> I went back to my Chapter 3 notes and noted how the </w:t>
+      </w:r>
+      <w:proofErr w:type="spellStart"/>
+      <w:r>
+        <w:rPr>
+          <w:rFonts w:ascii="Helvetica" w:hAnsi="Helvetica"/>
+        </w:rPr>
+        <w:t>ServerSocket</w:t>
+      </w:r>
+      <w:proofErr w:type="spellEnd"/>
+      <w:r>
+        <w:rPr>
+          <w:rFonts w:ascii="Helvetica" w:hAnsi="Helvetica"/>
+        </w:rPr>
+        <w:t xml:space="preserve"> and Socket go hand and hand. I was then able to apply that knowledge to my code.</w:t>
       </w:r>
     </w:p>
     <w:p>
@@ -7972,7 +9532,35 @@
         <w:rPr>
           <w:rFonts w:ascii="Helvetica" w:hAnsi="Helvetica"/>
         </w:rPr>
-        <w:t xml:space="preserve">There were also a few terminologies I have used before but did not fully understand. So, I used this assignment to my advantage to learn what that code was. The first one was import java.io. This allows us to use things in our code like ioexception and bufferedreader. This allows us to throw exceptions </w:t>
+        <w:t xml:space="preserve">There were also a few terminologies I have used before but did not fully understand. So, I used this assignment to my advantage to learn what that code was. The first one was import java.io. This allows us to use things in our code like </w:t>
+      </w:r>
+      <w:proofErr w:type="spellStart"/>
+      <w:r>
+        <w:rPr>
+          <w:rFonts w:ascii="Helvetica" w:hAnsi="Helvetica"/>
+        </w:rPr>
+        <w:t>ioexception</w:t>
+      </w:r>
+      <w:proofErr w:type="spellEnd"/>
+      <w:r>
+        <w:rPr>
+          <w:rFonts w:ascii="Helvetica" w:hAnsi="Helvetica"/>
+        </w:rPr>
+        <w:t xml:space="preserve"> and </w:t>
+      </w:r>
+      <w:proofErr w:type="spellStart"/>
+      <w:r>
+        <w:rPr>
+          <w:rFonts w:ascii="Helvetica" w:hAnsi="Helvetica"/>
+        </w:rPr>
+        <w:t>bufferedreader</w:t>
+      </w:r>
+      <w:proofErr w:type="spellEnd"/>
+      <w:r>
+        <w:rPr>
+          <w:rFonts w:ascii="Helvetica" w:hAnsi="Helvetica"/>
+        </w:rPr>
+        <w:t xml:space="preserve">. This allows us to throw exceptions </w:t>
       </w:r>
       <w:r>
         <w:rPr>
@@ -7993,11 +9581,13 @@
       </w:pPr>
       <w:bookmarkStart w:id="120" w:name="_Toc62850712"/>
       <w:bookmarkStart w:id="121" w:name="_Toc62851071"/>
+      <w:proofErr w:type="spellStart"/>
       <w:r>
         <w:t>JokeServer</w:t>
       </w:r>
       <w:bookmarkEnd w:id="120"/>
       <w:bookmarkEnd w:id="121"/>
+      <w:proofErr w:type="spellEnd"/>
     </w:p>
     <w:p>
       <w:pPr>
@@ -8044,7 +9634,63 @@
           <w:rFonts w:ascii="Helvetica" w:hAnsi="Helvetica"/>
         </w:rPr>
         <w:tab/>
-        <w:t xml:space="preserve">First, I ran the code in MyListener and MyTelnetClient to understand how the network communicates with my code. I then took the code from MyListener and made a new MiniWebserver </w:t>
+        <w:t xml:space="preserve">First, I ran the code in </w:t>
+      </w:r>
+      <w:proofErr w:type="spellStart"/>
+      <w:r>
+        <w:rPr>
+          <w:rFonts w:ascii="Helvetica" w:hAnsi="Helvetica"/>
+        </w:rPr>
+        <w:t>MyListener</w:t>
+      </w:r>
+      <w:proofErr w:type="spellEnd"/>
+      <w:r>
+        <w:rPr>
+          <w:rFonts w:ascii="Helvetica" w:hAnsi="Helvetica"/>
+        </w:rPr>
+        <w:t xml:space="preserve"> and </w:t>
+      </w:r>
+      <w:proofErr w:type="spellStart"/>
+      <w:r>
+        <w:rPr>
+          <w:rFonts w:ascii="Helvetica" w:hAnsi="Helvetica"/>
+        </w:rPr>
+        <w:t>MyTelnetClient</w:t>
+      </w:r>
+      <w:proofErr w:type="spellEnd"/>
+      <w:r>
+        <w:rPr>
+          <w:rFonts w:ascii="Helvetica" w:hAnsi="Helvetica"/>
+        </w:rPr>
+        <w:t xml:space="preserve"> to understand how the network communicates with my code. I then took the code from </w:t>
+      </w:r>
+      <w:proofErr w:type="spellStart"/>
+      <w:r>
+        <w:rPr>
+          <w:rFonts w:ascii="Helvetica" w:hAnsi="Helvetica"/>
+        </w:rPr>
+        <w:t>MyListener</w:t>
+      </w:r>
+      <w:proofErr w:type="spellEnd"/>
+      <w:r>
+        <w:rPr>
+          <w:rFonts w:ascii="Helvetica" w:hAnsi="Helvetica"/>
+        </w:rPr>
+        <w:t xml:space="preserve"> and made a new </w:t>
+      </w:r>
+      <w:proofErr w:type="spellStart"/>
+      <w:r>
+        <w:rPr>
+          <w:rFonts w:ascii="Helvetica" w:hAnsi="Helvetica"/>
+        </w:rPr>
+        <w:t>MiniWebserver</w:t>
+      </w:r>
+      <w:proofErr w:type="spellEnd"/>
+      <w:r>
+        <w:rPr>
+          <w:rFonts w:ascii="Helvetica" w:hAnsi="Helvetica"/>
+        </w:rPr>
+        <w:t xml:space="preserve"> </w:t>
       </w:r>
       <w:r>
         <w:rPr>
@@ -8056,7 +9702,49 @@
         <w:rPr>
           <w:rFonts w:ascii="Helvetica" w:hAnsi="Helvetica"/>
         </w:rPr>
-        <w:t xml:space="preserve">From there I looked at every line of code to ensure I knew what the program was doing. I also added my answers to the required questions. Next, I ran the WebAdd html file and entered a name and two numbers. I noticed when I submitted the file my name and the two numbers I selected were displayed in the query where you would normally search things on google. I learned from my web application class that the url can contain a lot of useful information for websites. I knew then I could fetch the answers from the url and display them in the </w:t>
+        <w:t xml:space="preserve">From there I looked at every line of code to ensure I knew what the program was doing. I also added my answers to the required questions. Next, I ran the </w:t>
+      </w:r>
+      <w:proofErr w:type="spellStart"/>
+      <w:r>
+        <w:rPr>
+          <w:rFonts w:ascii="Helvetica" w:hAnsi="Helvetica"/>
+        </w:rPr>
+        <w:t>WebAdd</w:t>
+      </w:r>
+      <w:proofErr w:type="spellEnd"/>
+      <w:r>
+        <w:rPr>
+          <w:rFonts w:ascii="Helvetica" w:hAnsi="Helvetica"/>
+        </w:rPr>
+        <w:t xml:space="preserve"> html file and entered a name and two numbers. I noticed when I submitted the file my name and the two numbers I selected were displayed in the query where you would normally search things on google. I learned from my web application class that the </w:t>
+      </w:r>
+      <w:proofErr w:type="spellStart"/>
+      <w:r>
+        <w:rPr>
+          <w:rFonts w:ascii="Helvetica" w:hAnsi="Helvetica"/>
+        </w:rPr>
+        <w:t>url</w:t>
+      </w:r>
+      <w:proofErr w:type="spellEnd"/>
+      <w:r>
+        <w:rPr>
+          <w:rFonts w:ascii="Helvetica" w:hAnsi="Helvetica"/>
+        </w:rPr>
+        <w:t xml:space="preserve"> can contain a lot of useful information for websites. I knew then I could fetch the answers from the </w:t>
+      </w:r>
+      <w:proofErr w:type="spellStart"/>
+      <w:r>
+        <w:rPr>
+          <w:rFonts w:ascii="Helvetica" w:hAnsi="Helvetica"/>
+        </w:rPr>
+        <w:t>url</w:t>
+      </w:r>
+      <w:proofErr w:type="spellEnd"/>
+      <w:r>
+        <w:rPr>
+          <w:rFonts w:ascii="Helvetica" w:hAnsi="Helvetica"/>
+        </w:rPr>
+        <w:t xml:space="preserve"> and display them in the </w:t>
       </w:r>
       <w:r>
         <w:rPr>
@@ -8129,7 +9817,21 @@
         <w:rPr>
           <w:rFonts w:ascii="Helvetica" w:hAnsi="Helvetica"/>
         </w:rPr>
-        <w:t xml:space="preserve">I took the BufferedReader variable in and read its contents. I printed that onto my html to check I was fetching the correct information. </w:t>
+        <w:t xml:space="preserve">I took the </w:t>
+      </w:r>
+      <w:proofErr w:type="spellStart"/>
+      <w:r>
+        <w:rPr>
+          <w:rFonts w:ascii="Helvetica" w:hAnsi="Helvetica"/>
+        </w:rPr>
+        <w:t>BufferedReader</w:t>
+      </w:r>
+      <w:proofErr w:type="spellEnd"/>
+      <w:r>
+        <w:rPr>
+          <w:rFonts w:ascii="Helvetica" w:hAnsi="Helvetica"/>
+        </w:rPr>
+        <w:t xml:space="preserve"> variable in and read its contents. I printed that onto my html to check I was fetching the correct information. </w:t>
       </w:r>
     </w:p>
     <w:p>
@@ -8143,7 +9845,35 @@
           <w:rFonts w:ascii="Helvetica" w:hAnsi="Helvetica"/>
         </w:rPr>
         <w:tab/>
-        <w:t xml:space="preserve">Next, I replaced all the &amp; symbols with = symbols so the string would be easier for me to split. After splitting the string I was able to isolate out the name and the first number, however, with the second number it had for example 5 HTTP following. Thus, the 5 was not isolated. I went back and also replaced the HTTP with an = so it could be isolated. </w:t>
+        <w:t xml:space="preserve">Next, I replaced all the &amp; symbols with = symbols so the string would be easier for me to split. After splitting the </w:t>
+      </w:r>
+      <w:proofErr w:type="gramStart"/>
+      <w:r>
+        <w:rPr>
+          <w:rFonts w:ascii="Helvetica" w:hAnsi="Helvetica"/>
+        </w:rPr>
+        <w:t>string</w:t>
+      </w:r>
+      <w:proofErr w:type="gramEnd"/>
+      <w:r>
+        <w:rPr>
+          <w:rFonts w:ascii="Helvetica" w:hAnsi="Helvetica"/>
+        </w:rPr>
+        <w:t xml:space="preserve"> I was able to isolate out the name and the first number, however, with the second number it had for example 5 HTTP following. Thus, the 5 was not isolated. I went back </w:t>
+      </w:r>
+      <w:proofErr w:type="gramStart"/>
+      <w:r>
+        <w:rPr>
+          <w:rFonts w:ascii="Helvetica" w:hAnsi="Helvetica"/>
+        </w:rPr>
+        <w:t>and also</w:t>
+      </w:r>
+      <w:proofErr w:type="gramEnd"/>
+      <w:r>
+        <w:rPr>
+          <w:rFonts w:ascii="Helvetica" w:hAnsi="Helvetica"/>
+        </w:rPr>
+        <w:t xml:space="preserve"> replaced the HTTP with an = so it could be isolated. </w:t>
       </w:r>
     </w:p>
     <w:p>
@@ -8198,11 +9928,13 @@
       </w:pPr>
       <w:bookmarkStart w:id="126" w:name="_Toc62850715"/>
       <w:bookmarkStart w:id="127" w:name="_Toc62851074"/>
+      <w:proofErr w:type="spellStart"/>
       <w:r>
         <w:t>HostServer</w:t>
       </w:r>
       <w:bookmarkEnd w:id="126"/>
       <w:bookmarkEnd w:id="127"/>
+      <w:proofErr w:type="spellEnd"/>
     </w:p>
     <w:p>
       <w:pPr>
@@ -8524,7 +10256,21 @@
         <w:rPr>
           <w:rFonts w:ascii="Helvetica" w:hAnsi="Helvetica"/>
         </w:rPr>
-        <w:t xml:space="preserve">Before Covid-19 there was 2 other coronavirus outbreaks one in 2002 that killed 10% of the infected and one that started in 2012 and is still ongoing that has so far killed 35% of its infected. Compared to the number of deaths Covid-19 has had vs the two other coronavirus the rates are much much lower. However, Covid-19 is a lot more contagious making the number of deaths greater than the percentage. </w:t>
+        <w:t xml:space="preserve">Before Covid-19 there was 2 other coronavirus outbreaks one in 2002 that killed 10% of the infected and one that started in 2012 and is still ongoing that has so far killed 35% of its infected. Compared to the number of deaths Covid-19 has had vs the two other coronavirus the rates are much </w:t>
+      </w:r>
+      <w:proofErr w:type="spellStart"/>
+      <w:r>
+        <w:rPr>
+          <w:rFonts w:ascii="Helvetica" w:hAnsi="Helvetica"/>
+        </w:rPr>
+        <w:t>much</w:t>
+      </w:r>
+      <w:proofErr w:type="spellEnd"/>
+      <w:r>
+        <w:rPr>
+          <w:rFonts w:ascii="Helvetica" w:hAnsi="Helvetica"/>
+        </w:rPr>
+        <w:t xml:space="preserve"> lower. However, Covid-19 is a lot more contagious making the number of deaths greater than the percentage. </w:t>
       </w:r>
     </w:p>
     <w:p>
@@ -9069,10 +10815,12 @@
         <w:pStyle w:val="Heading2"/>
       </w:pPr>
       <w:bookmarkStart w:id="163" w:name="_Toc62851089"/>
+      <w:proofErr w:type="spellStart"/>
       <w:r>
         <w:t>MyWebServer</w:t>
       </w:r>
       <w:bookmarkEnd w:id="163"/>
+      <w:proofErr w:type="spellEnd"/>
     </w:p>
     <w:p>
       <w:pPr>
@@ -9283,7 +11031,21 @@
         <w:rPr>
           <w:rFonts w:ascii="Helvetica" w:hAnsi="Helvetica"/>
         </w:rPr>
-        <w:t xml:space="preserve">They also asked me if I had three weeks to finish a project that had 3 parts how would I tackle the assignment. I honestly go though phases where I </w:t>
+        <w:t xml:space="preserve">They also asked me if I had three weeks to finish a project that had 3 parts how would I tackle the assignment. I honestly go </w:t>
+      </w:r>
+      <w:proofErr w:type="spellStart"/>
+      <w:r>
+        <w:rPr>
+          <w:rFonts w:ascii="Helvetica" w:hAnsi="Helvetica"/>
+        </w:rPr>
+        <w:t>though</w:t>
+      </w:r>
+      <w:proofErr w:type="spellEnd"/>
+      <w:r>
+        <w:rPr>
+          <w:rFonts w:ascii="Helvetica" w:hAnsi="Helvetica"/>
+        </w:rPr>
+        <w:t xml:space="preserve"> phases where I </w:t>
       </w:r>
       <w:r>
         <w:rPr>
@@ -9348,7 +11110,35 @@
         <w:rPr>
           <w:rFonts w:ascii="Helvetica" w:hAnsi="Helvetica"/>
         </w:rPr>
-        <w:t xml:space="preserve">As someone who struggles with anxiety, I truly believe that social media has a big impact on anxiety. As I told the researcher, there are so many stigmas we have to live up to on social media. We need to be pretty and skinny. And seeing that constantly on our feed can definitely cause some anxiety. </w:t>
+        <w:t xml:space="preserve">As someone who struggles with anxiety, I truly believe that social media has a big impact on anxiety. As I told the researcher, there are so many stigmas we </w:t>
+      </w:r>
+      <w:proofErr w:type="gramStart"/>
+      <w:r>
+        <w:rPr>
+          <w:rFonts w:ascii="Helvetica" w:hAnsi="Helvetica"/>
+        </w:rPr>
+        <w:t>have to</w:t>
+      </w:r>
+      <w:proofErr w:type="gramEnd"/>
+      <w:r>
+        <w:rPr>
+          <w:rFonts w:ascii="Helvetica" w:hAnsi="Helvetica"/>
+        </w:rPr>
+        <w:t xml:space="preserve"> live up to on social media. We need to be pretty and skinny. And seeing that constantly on our feed can </w:t>
+      </w:r>
+      <w:proofErr w:type="gramStart"/>
+      <w:r>
+        <w:rPr>
+          <w:rFonts w:ascii="Helvetica" w:hAnsi="Helvetica"/>
+        </w:rPr>
+        <w:t>definitely cause</w:t>
+      </w:r>
+      <w:proofErr w:type="gramEnd"/>
+      <w:r>
+        <w:rPr>
+          <w:rFonts w:ascii="Helvetica" w:hAnsi="Helvetica"/>
+        </w:rPr>
+        <w:t xml:space="preserve"> some anxiety. </w:t>
       </w:r>
     </w:p>
     <w:p>
@@ -9401,7 +11191,21 @@
         <w:rPr>
           <w:rFonts w:ascii="Helvetica" w:hAnsi="Helvetica"/>
         </w:rPr>
-        <w:t xml:space="preserve">in all their classes. I remembered back in undergrad I took a class that had me write a paper on a app. The app I chose was a screen management app called forest. The point of the app was to grow a forest. You could set a time for like 60 min to not use your phone for. During the 60 min a tree will grow. However, if you use your phone you kill your tree and have to start all over. I thought that that app was so cleaver. I stopped using it because my phone broke and I just </w:t>
+        <w:t xml:space="preserve">in all their classes. I remembered back in undergrad I took a class that had me write a paper on a app. The app I chose was a screen management app called forest. The point of the app was to grow a forest. You could set a time for like 60 min to not use your phone for. During the 60 min a tree will grow. However, if you use your phone you kill your tree and </w:t>
+      </w:r>
+      <w:proofErr w:type="gramStart"/>
+      <w:r>
+        <w:rPr>
+          <w:rFonts w:ascii="Helvetica" w:hAnsi="Helvetica"/>
+        </w:rPr>
+        <w:t>have to</w:t>
+      </w:r>
+      <w:proofErr w:type="gramEnd"/>
+      <w:r>
+        <w:rPr>
+          <w:rFonts w:ascii="Helvetica" w:hAnsi="Helvetica"/>
+        </w:rPr>
+        <w:t xml:space="preserve"> start all over. I thought that that app was so cleaver. I stopped using it because my phone broke and I just </w:t>
       </w:r>
       <w:r>
         <w:rPr>

</xml_diff>

<commit_message>
Participating in Vaccine Research
</commit_message>
<xml_diff>
--- a/ds-log.docx
+++ b/ds-log.docx
@@ -11507,24 +11507,24 @@
           <w:b/>
           <w:bCs/>
         </w:rPr>
+        <w:t xml:space="preserve">Open systems </w:t>
+      </w:r>
+    </w:p>
+    <w:p>
+      <w:pPr>
+        <w:rPr>
+          <w:rFonts w:ascii="Helvetica" w:hAnsi="Helvetica"/>
+          <w:b/>
+          <w:bCs/>
+        </w:rPr>
+      </w:pPr>
+      <w:r>
+        <w:rPr>
+          <w:rFonts w:ascii="Helvetica" w:hAnsi="Helvetica"/>
+          <w:b/>
+          <w:bCs/>
+        </w:rPr>
         <w:lastRenderedPageBreak/>
-        <w:t xml:space="preserve">Open systems </w:t>
-      </w:r>
-    </w:p>
-    <w:p>
-      <w:pPr>
-        <w:rPr>
-          <w:rFonts w:ascii="Helvetica" w:hAnsi="Helvetica"/>
-          <w:b/>
-          <w:bCs/>
-        </w:rPr>
-      </w:pPr>
-      <w:r>
-        <w:rPr>
-          <w:rFonts w:ascii="Helvetica" w:hAnsi="Helvetica"/>
-          <w:b/>
-          <w:bCs/>
-        </w:rPr>
         <w:t>UDP</w:t>
       </w:r>
     </w:p>
@@ -11778,15 +11778,7 @@
           <w:b/>
           <w:bCs/>
         </w:rPr>
-        <w:t xml:space="preserve">Peer-to-Peer </w:t>
-      </w:r>
-      <w:r>
-        <w:rPr>
-          <w:rFonts w:ascii="Helvetica" w:hAnsi="Helvetica"/>
-          <w:b/>
-          <w:bCs/>
-        </w:rPr>
-        <w:t>Architectures</w:t>
+        <w:t>Peer-to-Peer Architectures</w:t>
       </w:r>
     </w:p>
     <w:p>
@@ -11912,6 +11904,55 @@
       <w:r>
         <w:t>Chapter 3</w:t>
       </w:r>
+      <w:r>
+        <w:t xml:space="preserve"> Part 1</w:t>
+      </w:r>
+    </w:p>
+    <w:p>
+      <w:pPr>
+        <w:rPr>
+          <w:rFonts w:ascii="Helvetica" w:hAnsi="Helvetica"/>
+          <w:b/>
+          <w:bCs/>
+        </w:rPr>
+      </w:pPr>
+      <w:proofErr w:type="spellStart"/>
+      <w:r>
+        <w:rPr>
+          <w:rFonts w:ascii="Helvetica" w:hAnsi="Helvetica"/>
+          <w:b/>
+          <w:bCs/>
+        </w:rPr>
+        <w:t>Deamons</w:t>
+      </w:r>
+      <w:proofErr w:type="spellEnd"/>
+      <w:r>
+        <w:rPr>
+          <w:rFonts w:ascii="Helvetica" w:hAnsi="Helvetica"/>
+          <w:b/>
+          <w:bCs/>
+        </w:rPr>
+        <w:t xml:space="preserve"> / Nameservers </w:t>
+      </w:r>
+    </w:p>
+    <w:p>
+      <w:pPr>
+        <w:rPr>
+          <w:rFonts w:ascii="Helvetica" w:hAnsi="Helvetica"/>
+          <w:b/>
+          <w:bCs/>
+        </w:rPr>
+      </w:pPr>
+      <w:proofErr w:type="spellStart"/>
+      <w:r>
+        <w:rPr>
+          <w:rFonts w:ascii="Helvetica" w:hAnsi="Helvetica"/>
+          <w:b/>
+          <w:bCs/>
+        </w:rPr>
+        <w:t>Superservers</w:t>
+      </w:r>
+      <w:proofErr w:type="spellEnd"/>
     </w:p>
     <w:p>
       <w:pPr>
@@ -11963,6 +12004,32 @@
     </w:p>
     <w:p>
       <w:pPr>
+        <w:pStyle w:val="Heading3"/>
+      </w:pPr>
+      <w:r>
+        <w:t>Chapter 3 Part 2</w:t>
+      </w:r>
+    </w:p>
+    <w:p>
+      <w:pPr>
+        <w:pStyle w:val="Heading3"/>
+      </w:pPr>
+      <w:proofErr w:type="spellStart"/>
+      <w:r>
+        <w:t>MyWebserver</w:t>
+      </w:r>
+      <w:proofErr w:type="spellEnd"/>
+    </w:p>
+    <w:p>
+      <w:pPr>
+        <w:pStyle w:val="Heading3"/>
+      </w:pPr>
+      <w:r>
+        <w:t>Chapter 3 Part 3</w:t>
+      </w:r>
+    </w:p>
+    <w:p>
+      <w:pPr>
         <w:pStyle w:val="Heading2"/>
         <w:rPr>
           <w:rFonts w:cs="Times New Roman"/>
@@ -11983,6 +12050,83 @@
     </w:p>
     <w:p>
       <w:pPr>
+        <w:pStyle w:val="Heading3"/>
+      </w:pPr>
+      <w:r>
+        <w:t>Chapter 4 Part 1</w:t>
+      </w:r>
+    </w:p>
+    <w:p>
+      <w:pPr>
+        <w:rPr>
+          <w:b/>
+          <w:bCs/>
+        </w:rPr>
+      </w:pPr>
+      <w:r>
+        <w:rPr>
+          <w:b/>
+          <w:bCs/>
+        </w:rPr>
+        <w:t>RPC</w:t>
+      </w:r>
+    </w:p>
+    <w:p>
+      <w:pPr>
+        <w:pStyle w:val="Heading3"/>
+      </w:pPr>
+      <w:r>
+        <w:t>Blockchain Part 1</w:t>
+      </w:r>
+    </w:p>
+    <w:p>
+      <w:pPr>
+        <w:rPr>
+          <w:b/>
+          <w:bCs/>
+        </w:rPr>
+      </w:pPr>
+      <w:r>
+        <w:rPr>
+          <w:b/>
+          <w:bCs/>
+        </w:rPr>
+        <w:t>Work</w:t>
+      </w:r>
+    </w:p>
+    <w:p>
+      <w:pPr>
+        <w:rPr>
+          <w:b/>
+          <w:bCs/>
+        </w:rPr>
+      </w:pPr>
+      <w:r>
+        <w:rPr>
+          <w:b/>
+          <w:bCs/>
+        </w:rPr>
+        <w:t>Verifying Blocks</w:t>
+      </w:r>
+    </w:p>
+    <w:p>
+      <w:pPr>
+        <w:rPr>
+          <w:b/>
+          <w:bCs/>
+        </w:rPr>
+      </w:pPr>
+    </w:p>
+    <w:p>
+      <w:pPr>
+        <w:pStyle w:val="Heading3"/>
+      </w:pPr>
+      <w:r>
+        <w:t>Chapter 4 Part 2</w:t>
+      </w:r>
+    </w:p>
+    <w:p>
+      <w:pPr>
         <w:pStyle w:val="Heading2"/>
         <w:rPr>
           <w:rFonts w:cs="Times New Roman"/>
@@ -12003,6 +12147,30 @@
     </w:p>
     <w:p>
       <w:pPr>
+        <w:pStyle w:val="Heading3"/>
+      </w:pPr>
+      <w:r>
+        <w:t>Chapter 4 Part 3</w:t>
+      </w:r>
+    </w:p>
+    <w:p>
+      <w:pPr>
+        <w:pStyle w:val="Heading3"/>
+      </w:pPr>
+      <w:r>
+        <w:t>Blockchain Part 2</w:t>
+      </w:r>
+    </w:p>
+    <w:p>
+      <w:pPr>
+        <w:pStyle w:val="Heading3"/>
+      </w:pPr>
+      <w:r>
+        <w:t>Blockchain Part 3</w:t>
+      </w:r>
+    </w:p>
+    <w:p>
+      <w:pPr>
         <w:pStyle w:val="Heading2"/>
         <w:rPr>
           <w:rFonts w:cs="Times New Roman"/>
@@ -12023,6 +12191,33 @@
     </w:p>
     <w:p>
       <w:pPr>
+        <w:pStyle w:val="Heading3"/>
+      </w:pPr>
+      <w:r>
+        <w:t>CDK7 Security Part 1</w:t>
+      </w:r>
+    </w:p>
+    <w:p>
+      <w:pPr>
+        <w:pStyle w:val="Heading3"/>
+      </w:pPr>
+      <w:r>
+        <w:t xml:space="preserve">CDK7 Security Part </w:t>
+      </w:r>
+      <w:r>
+        <w:t>2</w:t>
+      </w:r>
+    </w:p>
+    <w:p>
+      <w:pPr>
+        <w:pStyle w:val="Heading3"/>
+      </w:pPr>
+      <w:r>
+        <w:t xml:space="preserve">Midterm Review </w:t>
+      </w:r>
+    </w:p>
+    <w:p>
+      <w:pPr>
         <w:pStyle w:val="Heading2"/>
         <w:rPr>
           <w:rFonts w:cs="Times New Roman"/>
@@ -12043,6 +12238,22 @@
     </w:p>
     <w:p>
       <w:pPr>
+        <w:pStyle w:val="Heading3"/>
+      </w:pPr>
+      <w:r>
+        <w:t>Chapter 6 Part 1</w:t>
+      </w:r>
+    </w:p>
+    <w:p>
+      <w:pPr>
+        <w:pStyle w:val="Heading3"/>
+      </w:pPr>
+      <w:r>
+        <w:t>Chapter 6 Part 2</w:t>
+      </w:r>
+    </w:p>
+    <w:p>
+      <w:pPr>
         <w:pStyle w:val="Heading2"/>
         <w:rPr>
           <w:rFonts w:cs="Times New Roman"/>
@@ -12063,6 +12274,42 @@
     </w:p>
     <w:p>
       <w:pPr>
+        <w:pStyle w:val="Heading3"/>
+        <w:rPr>
+          <w:rStyle w:val="Strong"/>
+          <w:b/>
+          <w:bCs w:val="0"/>
+        </w:rPr>
+      </w:pPr>
+      <w:r>
+        <w:rPr>
+          <w:rStyle w:val="Strong"/>
+          <w:b/>
+          <w:bCs w:val="0"/>
+        </w:rPr>
+        <w:t>DHCP NAT ATM Mobile IP Agents Hadoop</w:t>
+      </w:r>
+      <w:r>
+        <w:rPr>
+          <w:rStyle w:val="Strong"/>
+          <w:b/>
+          <w:bCs w:val="0"/>
+        </w:rPr>
+        <w:t xml:space="preserve"> Part 1</w:t>
+      </w:r>
+    </w:p>
+    <w:p>
+      <w:pPr>
+        <w:pStyle w:val="Heading3"/>
+      </w:pPr>
+      <w:proofErr w:type="spellStart"/>
+      <w:r>
+        <w:t>HostServer</w:t>
+      </w:r>
+      <w:proofErr w:type="spellEnd"/>
+    </w:p>
+    <w:p>
+      <w:pPr>
         <w:pStyle w:val="Heading2"/>
         <w:rPr>
           <w:rFonts w:cs="Times New Roman"/>
@@ -12083,6 +12330,27 @@
     </w:p>
     <w:p>
       <w:pPr>
+        <w:pStyle w:val="Heading3"/>
+      </w:pPr>
+      <w:r>
+        <w:rPr>
+          <w:rStyle w:val="Strong"/>
+          <w:b/>
+          <w:bCs w:val="0"/>
+        </w:rPr>
+        <w:t>DHCP NAT ATM Mobile IP Agents Hadoop</w:t>
+      </w:r>
+      <w:r>
+        <w:rPr>
+          <w:rStyle w:val="Strong"/>
+          <w:b/>
+          <w:bCs w:val="0"/>
+        </w:rPr>
+        <w:t xml:space="preserve"> Part 2</w:t>
+      </w:r>
+    </w:p>
+    <w:p>
+      <w:pPr>
         <w:pStyle w:val="Heading2"/>
         <w:rPr>
           <w:rFonts w:cs="Times New Roman"/>
@@ -12392,26 +12660,26 @@
         <w:rPr>
           <w:rFonts w:ascii="Helvetica" w:hAnsi="Helvetica"/>
         </w:rPr>
-        <w:t xml:space="preserve">Cleaning vs Disinfecting. Cleaning is removing of dirt and bacteria while disinfecting kills the bacteria with chemicals. It is recommended to always clean a surface before </w:t>
+        <w:t xml:space="preserve">Cleaning vs Disinfecting. Cleaning is removing of dirt and bacteria while disinfecting kills the bacteria with chemicals. It is recommended to always clean a surface before disinfecting it. It is recommended when using a </w:t>
+      </w:r>
+      <w:r>
+        <w:rPr>
+          <w:rFonts w:ascii="Helvetica" w:hAnsi="Helvetica"/>
+        </w:rPr>
+        <w:t>disinfectant</w:t>
+      </w:r>
+      <w:r>
+        <w:rPr>
+          <w:rFonts w:ascii="Helvetica" w:hAnsi="Helvetica"/>
+        </w:rPr>
+        <w:t xml:space="preserve"> to spray a </w:t>
       </w:r>
       <w:r>
         <w:rPr>
           <w:rFonts w:ascii="Helvetica" w:hAnsi="Helvetica"/>
         </w:rPr>
         <w:lastRenderedPageBreak/>
-        <w:t xml:space="preserve">disinfecting it. It is recommended when using a </w:t>
-      </w:r>
-      <w:r>
-        <w:rPr>
-          <w:rFonts w:ascii="Helvetica" w:hAnsi="Helvetica"/>
-        </w:rPr>
-        <w:t>disinfectant</w:t>
-      </w:r>
-      <w:r>
-        <w:rPr>
-          <w:rFonts w:ascii="Helvetica" w:hAnsi="Helvetica"/>
-        </w:rPr>
-        <w:t xml:space="preserve"> to spray a towel and not the surface directly. This is because the bacteria can spray off the surface into the air.</w:t>
+        <w:t>towel and not the surface directly. This is because the bacteria can spray off the surface into the air.</w:t>
       </w:r>
     </w:p>
     <w:p>
@@ -13454,11 +13722,44 @@
       </w:r>
     </w:p>
     <w:p>
-      <w:pPr>
-        <w:rPr>
-          <w:rFonts w:ascii="Helvetica" w:hAnsi="Helvetica"/>
-        </w:rPr>
-      </w:pPr>
+      <w:r>
+        <w:t>Human Subject is A living person participating in a research.</w:t>
+      </w:r>
+    </w:p>
+    <w:p>
+      <w:r>
+        <w:t xml:space="preserve">Treatment is the use of approved drugs to help prevent or cure an illness. Whereas research is the gathering of information to conclude to a treatment. </w:t>
+      </w:r>
+    </w:p>
+    <w:p>
+      <w:r>
+        <w:t xml:space="preserve">Vaccine allows people to develop immunity to a disease. Most vaccines take about four years to develop. </w:t>
+      </w:r>
+      <w:r>
+        <w:t xml:space="preserve">Less 10 percent of drugs pass FDA approvable. The COVID-19 vaccine could be the fastest developed vaccine ever. </w:t>
+      </w:r>
+    </w:p>
+    <w:p>
+      <w:r>
+        <w:t xml:space="preserve">As a subject you have the right to know the risks and benefits of the research. You are also allowed to withdraw from the study at any point. </w:t>
+      </w:r>
+    </w:p>
+    <w:p>
+      <w:r>
+        <w:t xml:space="preserve">To join a vaccine </w:t>
+      </w:r>
+      <w:r>
+        <w:t>research,</w:t>
+      </w:r>
+      <w:r>
+        <w:t xml:space="preserve"> you can join a registry</w:t>
+      </w:r>
+      <w:r>
+        <w:t xml:space="preserve"> or </w:t>
+      </w:r>
+      <w:r>
+        <w:t xml:space="preserve">look for trial at your local universities and hospitals. </w:t>
+      </w:r>
     </w:p>
     <w:p>
       <w:pPr>
@@ -13739,6 +14040,7 @@
         <w:rPr>
           <w:rFonts w:cs="Times New Roman"/>
         </w:rPr>
+        <w:lastRenderedPageBreak/>
         <w:t>VIRTUAL User Interviews - Habit-Building Mobile App</w:t>
       </w:r>
     </w:p>
@@ -13802,14 +14104,190 @@
         <w:rPr>
           <w:rFonts w:ascii="Helvetica" w:hAnsi="Helvetica"/>
         </w:rPr>
-        <w:t xml:space="preserve"> have some guidance in my routine it will accidently get skipped. Over the summer I started using an app called fabulous. It has been a game changer for me it allows me to put in a time to start a morning routine and a time to start a night routine. I can also build a routine that works for me. For example, in both of my night and morning routines I have brush teeth. I know That is something simple to remember but for some reason I cannot remember it and next think I </w:t>
-      </w:r>
-      <w:r>
-        <w:rPr>
-          <w:rFonts w:ascii="Helvetica" w:hAnsi="Helvetica"/>
+        <w:t xml:space="preserve"> have some guidance in my routine it will accidently get skipped. Over the summer I started using an app called fabulous. It has been a game changer for me it allows me to put in a time to start a morning routine and a time to start a night routine. I can also build a routine that works for me. For example, in both of my night and morning routines I have brush teeth. I know That is something simple to remember but for some reason I cannot remember it and next think I know its 3pm. So, this app helps me to remember to do it. It also has a timer feature so I can ensure I am brushing my teeth for the whole 2 minutes. So, for this study I told them all about that app. </w:t>
+      </w:r>
+    </w:p>
+    <w:p>
+      <w:pPr>
+        <w:ind w:firstLine="288"/>
+        <w:rPr>
+          <w:rFonts w:ascii="Helvetica" w:hAnsi="Helvetica"/>
+        </w:rPr>
+      </w:pPr>
+      <w:r>
+        <w:rPr>
+          <w:rFonts w:ascii="Helvetica" w:hAnsi="Helvetica"/>
+        </w:rPr>
+        <w:t xml:space="preserve">They also asked me if I had three weeks to finish a project that had 3 parts how would I tackle the assignment. I honestly go </w:t>
+      </w:r>
+      <w:r>
+        <w:rPr>
+          <w:rFonts w:ascii="Helvetica" w:hAnsi="Helvetica"/>
+        </w:rPr>
+        <w:t>through</w:t>
+      </w:r>
+      <w:r>
+        <w:rPr>
+          <w:rFonts w:ascii="Helvetica" w:hAnsi="Helvetica"/>
+        </w:rPr>
+        <w:t xml:space="preserve"> phases where I </w:t>
+      </w:r>
+      <w:r>
+        <w:rPr>
+          <w:rFonts w:ascii="Helvetica" w:hAnsi="Helvetica"/>
+        </w:rPr>
+        <w:t xml:space="preserve">procrastinate too much and save things for the last day or I am really on top of things. </w:t>
+      </w:r>
+      <w:r>
+        <w:rPr>
+          <w:rFonts w:ascii="Helvetica" w:hAnsi="Helvetica"/>
+        </w:rPr>
+        <w:t>If I lived in a perfect world, I would have done one part every week. But that would not always be the case.</w:t>
+      </w:r>
+    </w:p>
+    <w:p>
+      <w:pPr>
+        <w:pStyle w:val="Heading3"/>
+        <w:rPr>
+          <w:rFonts w:cs="Times New Roman"/>
+        </w:rPr>
+      </w:pPr>
+      <w:r>
+        <w:rPr>
+          <w:rFonts w:cs="Times New Roman"/>
+        </w:rPr>
+        <w:t>Social Media Anxiety</w:t>
+      </w:r>
+    </w:p>
+    <w:p>
+      <w:pPr>
+        <w:ind w:firstLine="288"/>
+        <w:rPr>
+          <w:rFonts w:ascii="Helvetica" w:hAnsi="Helvetica"/>
+        </w:rPr>
+      </w:pPr>
+      <w:r>
+        <w:rPr>
+          <w:rFonts w:ascii="Helvetica" w:hAnsi="Helvetica"/>
+        </w:rPr>
+        <w:t>I completed this study on February 2</w:t>
+      </w:r>
+      <w:r>
+        <w:rPr>
+          <w:rFonts w:ascii="Helvetica" w:hAnsi="Helvetica"/>
+          <w:vertAlign w:val="superscript"/>
+        </w:rPr>
+        <w:t>nd</w:t>
+      </w:r>
+      <w:r>
+        <w:rPr>
+          <w:rFonts w:ascii="Helvetica" w:hAnsi="Helvetica"/>
+        </w:rPr>
+        <w:t>, 2021</w:t>
+      </w:r>
+      <w:r>
+        <w:rPr>
+          <w:rFonts w:ascii="Helvetica" w:hAnsi="Helvetica"/>
+        </w:rPr>
+        <w:t xml:space="preserve"> at 6pm. </w:t>
+      </w:r>
+      <w:r>
+        <w:rPr>
+          <w:rFonts w:ascii="Helvetica" w:hAnsi="Helvetica"/>
+        </w:rPr>
+        <w:t xml:space="preserve">For this study I was asked how social media and anxiety go hand and hand. </w:t>
+      </w:r>
+      <w:r>
+        <w:rPr>
+          <w:rFonts w:ascii="Helvetica" w:hAnsi="Helvetica"/>
+        </w:rPr>
+        <w:t xml:space="preserve">As someone who struggles with anxiety, I truly believe that social media has a big impact on anxiety. As I told the researcher, there are so many stigmas we have to live up to on social media. We need to be pretty and skinny. And seeing that constantly on our feed can definitely cause some anxiety. </w:t>
+      </w:r>
+    </w:p>
+    <w:p>
+      <w:pPr>
+        <w:pStyle w:val="Heading3"/>
+        <w:rPr>
+          <w:rFonts w:cs="Times New Roman"/>
+        </w:rPr>
+      </w:pPr>
+      <w:r>
+        <w:rPr>
+          <w:rFonts w:cs="Times New Roman"/>
+        </w:rPr>
+        <w:t>Managing Smartphone Screen Time - Observation Study</w:t>
+      </w:r>
+    </w:p>
+    <w:p>
+      <w:pPr>
+        <w:ind w:firstLine="288"/>
+        <w:rPr>
+          <w:rFonts w:ascii="Helvetica" w:hAnsi="Helvetica"/>
+        </w:rPr>
+      </w:pPr>
+      <w:r>
+        <w:rPr>
+          <w:rFonts w:ascii="Helvetica" w:hAnsi="Helvetica"/>
+        </w:rPr>
+        <w:t>I completed this study on February 3</w:t>
+      </w:r>
+      <w:r>
+        <w:rPr>
+          <w:rFonts w:ascii="Helvetica" w:hAnsi="Helvetica"/>
+          <w:vertAlign w:val="superscript"/>
+        </w:rPr>
+        <w:t>rd</w:t>
+      </w:r>
+      <w:r>
+        <w:rPr>
+          <w:rFonts w:ascii="Helvetica" w:hAnsi="Helvetica"/>
+        </w:rPr>
+        <w:t>, 2021</w:t>
+      </w:r>
+      <w:r>
+        <w:rPr>
+          <w:rFonts w:ascii="Helvetica" w:hAnsi="Helvetica"/>
+        </w:rPr>
+        <w:t xml:space="preserve"> at 5:30pm. </w:t>
+      </w:r>
+      <w:r>
+        <w:rPr>
+          <w:rFonts w:ascii="Helvetica" w:hAnsi="Helvetica"/>
+        </w:rPr>
+        <w:t xml:space="preserve">For this study I was asked how I would help a friend who was struggling with managing their screen time. Because of this the friend is falling behind </w:t>
+      </w:r>
+      <w:r>
+        <w:rPr>
+          <w:rFonts w:ascii="Helvetica" w:hAnsi="Helvetica"/>
+        </w:rPr>
+        <w:t xml:space="preserve">in all their classes. I remembered back in undergrad I took a class that had me write a paper on a app. The app I chose was a screen management app called forest. The point of the app was to grow a forest. You could set a time for like 60 min to not use your phone for. During the 60 min a tree will grow. However, if you use your phone you kill your tree and have to start all over. I thought that that app was so cleaver. I stopped using it because my phone broke and I just never reinstalled it. However, after doing this study I realized I maybe should put it back. I was also asked how much time on average I spend on my phone. I looked in my phones screen time settings and I was averaging about 8 hours per day weekends and about 5 hours per day on weekdays. This does not even include the YouTube and Netflix I watch on my laptop. That is an excessive amount of screen time for someone who works full time and is taking 2 </w:t>
+      </w:r>
+      <w:r>
+        <w:rPr>
+          <w:rFonts w:ascii="Helvetica" w:hAnsi="Helvetica"/>
+        </w:rPr>
+        <w:t>master’s</w:t>
+      </w:r>
+      <w:r>
+        <w:rPr>
+          <w:rFonts w:ascii="Helvetica" w:hAnsi="Helvetica"/>
+        </w:rPr>
+        <w:t xml:space="preserve"> class. This study really made me reflect and realize that I am maybe not using my time to the best I can.</w:t>
+      </w:r>
+    </w:p>
+    <w:p>
+      <w:pPr>
+        <w:pStyle w:val="Heading3"/>
+        <w:rPr>
+          <w:rFonts w:cs="Times New Roman"/>
+        </w:rPr>
+      </w:pPr>
+      <w:r>
+        <w:rPr>
+          <w:rFonts w:cs="Times New Roman"/>
         </w:rPr>
         <w:lastRenderedPageBreak/>
-        <w:t xml:space="preserve">know its 3pm. So, this app helps me to remember to do it. It also has a timer feature so I can ensure I am brushing my teeth for the whole 2 minutes. So, for this study I told them all about that app. </w:t>
+        <w:t>Social Media Misinformation</w:t>
       </w:r>
     </w:p>
     <w:p>
@@ -13823,68 +14301,14 @@
         <w:rPr>
           <w:rFonts w:ascii="Helvetica" w:hAnsi="Helvetica"/>
         </w:rPr>
-        <w:t xml:space="preserve">They also asked me if I had three weeks to finish a project that had 3 parts how would I tackle the assignment. I honestly go </w:t>
-      </w:r>
-      <w:proofErr w:type="spellStart"/>
-      <w:r>
-        <w:rPr>
-          <w:rFonts w:ascii="Helvetica" w:hAnsi="Helvetica"/>
-        </w:rPr>
-        <w:t>though</w:t>
-      </w:r>
-      <w:proofErr w:type="spellEnd"/>
-      <w:r>
-        <w:rPr>
-          <w:rFonts w:ascii="Helvetica" w:hAnsi="Helvetica"/>
-        </w:rPr>
-        <w:t xml:space="preserve"> phases where I </w:t>
-      </w:r>
-      <w:r>
-        <w:rPr>
-          <w:rFonts w:ascii="Helvetica" w:hAnsi="Helvetica"/>
-        </w:rPr>
-        <w:t xml:space="preserve">procrastinate too much and save things for the last day or I am really on top of things. </w:t>
-      </w:r>
-      <w:r>
-        <w:rPr>
-          <w:rFonts w:ascii="Helvetica" w:hAnsi="Helvetica"/>
-        </w:rPr>
-        <w:t>If I lived in a perfect world, I would have done one part every week. But that would not always be the case.</w:t>
-      </w:r>
-    </w:p>
-    <w:p>
-      <w:pPr>
-        <w:pStyle w:val="Heading3"/>
-        <w:rPr>
-          <w:rFonts w:cs="Times New Roman"/>
-        </w:rPr>
-      </w:pPr>
-      <w:r>
-        <w:rPr>
-          <w:rFonts w:cs="Times New Roman"/>
-        </w:rPr>
-        <w:t>Social Media Anxiety</w:t>
-      </w:r>
-    </w:p>
-    <w:p>
-      <w:pPr>
-        <w:ind w:firstLine="288"/>
-        <w:rPr>
-          <w:rFonts w:ascii="Helvetica" w:hAnsi="Helvetica"/>
-        </w:rPr>
-      </w:pPr>
-      <w:r>
-        <w:rPr>
-          <w:rFonts w:ascii="Helvetica" w:hAnsi="Helvetica"/>
-        </w:rPr>
-        <w:t>I completed this study on February 2</w:t>
+        <w:t>I completed this study on February 3</w:t>
       </w:r>
       <w:r>
         <w:rPr>
           <w:rFonts w:ascii="Helvetica" w:hAnsi="Helvetica"/>
           <w:vertAlign w:val="superscript"/>
         </w:rPr>
-        <w:t>nd</w:t>
+        <w:t>rd</w:t>
       </w:r>
       <w:r>
         <w:rPr>
@@ -13896,136 +14320,6 @@
         <w:rPr>
           <w:rFonts w:ascii="Helvetica" w:hAnsi="Helvetica"/>
         </w:rPr>
-        <w:t xml:space="preserve"> at 6pm. </w:t>
-      </w:r>
-      <w:r>
-        <w:rPr>
-          <w:rFonts w:ascii="Helvetica" w:hAnsi="Helvetica"/>
-        </w:rPr>
-        <w:t xml:space="preserve">For this study I was asked how social media and anxiety go hand and hand. </w:t>
-      </w:r>
-      <w:r>
-        <w:rPr>
-          <w:rFonts w:ascii="Helvetica" w:hAnsi="Helvetica"/>
-        </w:rPr>
-        <w:t xml:space="preserve">As someone who struggles with anxiety, I truly believe that social media has a big impact on anxiety. As I told the researcher, there are so many stigmas we have to live up to on social media. We need to be pretty and skinny. And seeing that constantly on our feed can definitely cause some anxiety. </w:t>
-      </w:r>
-    </w:p>
-    <w:p>
-      <w:pPr>
-        <w:pStyle w:val="Heading3"/>
-        <w:rPr>
-          <w:rFonts w:cs="Times New Roman"/>
-        </w:rPr>
-      </w:pPr>
-      <w:r>
-        <w:rPr>
-          <w:rFonts w:cs="Times New Roman"/>
-        </w:rPr>
-        <w:t>Managing Smartphone Screen Time - Observation Study</w:t>
-      </w:r>
-    </w:p>
-    <w:p>
-      <w:pPr>
-        <w:ind w:firstLine="288"/>
-        <w:rPr>
-          <w:rFonts w:ascii="Helvetica" w:hAnsi="Helvetica"/>
-        </w:rPr>
-      </w:pPr>
-      <w:r>
-        <w:rPr>
-          <w:rFonts w:ascii="Helvetica" w:hAnsi="Helvetica"/>
-        </w:rPr>
-        <w:t>I completed this study on February 3</w:t>
-      </w:r>
-      <w:r>
-        <w:rPr>
-          <w:rFonts w:ascii="Helvetica" w:hAnsi="Helvetica"/>
-          <w:vertAlign w:val="superscript"/>
-        </w:rPr>
-        <w:t>rd</w:t>
-      </w:r>
-      <w:r>
-        <w:rPr>
-          <w:rFonts w:ascii="Helvetica" w:hAnsi="Helvetica"/>
-        </w:rPr>
-        <w:t>, 2021</w:t>
-      </w:r>
-      <w:r>
-        <w:rPr>
-          <w:rFonts w:ascii="Helvetica" w:hAnsi="Helvetica"/>
-        </w:rPr>
-        <w:t xml:space="preserve"> at 5:30pm. </w:t>
-      </w:r>
-      <w:r>
-        <w:rPr>
-          <w:rFonts w:ascii="Helvetica" w:hAnsi="Helvetica"/>
-        </w:rPr>
-        <w:t xml:space="preserve">For this study I was asked how I would help a friend who was struggling with managing their screen time. Because of this the friend is falling behind </w:t>
-      </w:r>
-      <w:r>
-        <w:rPr>
-          <w:rFonts w:ascii="Helvetica" w:hAnsi="Helvetica"/>
-        </w:rPr>
-        <w:t xml:space="preserve">in all their classes. I remembered back in undergrad I took a class that had me write a paper on a app. The app I chose was a screen management app called forest. The point of the app was to grow a forest. You could set a time for like 60 min to not use your phone for. During the 60 min a tree will grow. However, if you use your phone you kill your tree and have to start all over. I thought that that app was so cleaver. I stopped using it because my phone broke and I just never reinstalled it. However, after doing this study I realized I maybe should put it back. I was also asked how much time on average I spend on my phone. I looked in my phones screen time settings and I was averaging about 8 hours per day weekends and about 5 hours per day on weekdays. This does not even include the YouTube and Netflix I watch on my laptop. That is an excessive amount of screen time for someone who works full time and is taking 2 </w:t>
-      </w:r>
-      <w:r>
-        <w:rPr>
-          <w:rFonts w:ascii="Helvetica" w:hAnsi="Helvetica"/>
-        </w:rPr>
-        <w:t>master’s</w:t>
-      </w:r>
-      <w:r>
-        <w:rPr>
-          <w:rFonts w:ascii="Helvetica" w:hAnsi="Helvetica"/>
-        </w:rPr>
-        <w:t xml:space="preserve"> class. This study really made me reflect and realize that I am maybe not using my time to the best I can.</w:t>
-      </w:r>
-    </w:p>
-    <w:p>
-      <w:pPr>
-        <w:pStyle w:val="Heading3"/>
-        <w:rPr>
-          <w:rFonts w:cs="Times New Roman"/>
-        </w:rPr>
-      </w:pPr>
-      <w:r>
-        <w:rPr>
-          <w:rFonts w:cs="Times New Roman"/>
-        </w:rPr>
-        <w:t>Social Media Misinformation</w:t>
-      </w:r>
-    </w:p>
-    <w:p>
-      <w:pPr>
-        <w:ind w:firstLine="288"/>
-        <w:rPr>
-          <w:rFonts w:ascii="Helvetica" w:hAnsi="Helvetica"/>
-        </w:rPr>
-      </w:pPr>
-      <w:r>
-        <w:rPr>
-          <w:rFonts w:ascii="Helvetica" w:hAnsi="Helvetica"/>
-        </w:rPr>
-        <w:t>I completed this study on February 3</w:t>
-      </w:r>
-      <w:r>
-        <w:rPr>
-          <w:rFonts w:ascii="Helvetica" w:hAnsi="Helvetica"/>
-          <w:vertAlign w:val="superscript"/>
-        </w:rPr>
-        <w:t>rd</w:t>
-      </w:r>
-      <w:r>
-        <w:rPr>
-          <w:rFonts w:ascii="Helvetica" w:hAnsi="Helvetica"/>
-        </w:rPr>
-        <w:t>, 2021</w:t>
-      </w:r>
-      <w:r>
-        <w:rPr>
-          <w:rFonts w:ascii="Helvetica" w:hAnsi="Helvetica"/>
-        </w:rPr>
         <w:t xml:space="preserve"> at 8:45pm. </w:t>
       </w:r>
       <w:r>
@@ -14080,14 +14374,7 @@
         <w:rPr>
           <w:rFonts w:ascii="Helvetica" w:hAnsi="Helvetica"/>
         </w:rPr>
-        <w:t xml:space="preserve">reliable. The last one they showed me I was able to find right away on google. However, I did not see anything else. Thus, out of all 3 articles </w:t>
-      </w:r>
-      <w:r>
-        <w:rPr>
-          <w:rFonts w:ascii="Helvetica" w:hAnsi="Helvetica"/>
-        </w:rPr>
-        <w:lastRenderedPageBreak/>
-        <w:t>I found the 2</w:t>
+        <w:t>reliable. The last one they showed me I was able to find right away on google. However, I did not see anything else. Thus, out of all 3 articles I found the 2</w:t>
       </w:r>
       <w:r>
         <w:rPr>
@@ -16342,9 +16629,9 @@
     </w:lvl>
   </w:abstractNum>
   <w:abstractNum w:abstractNumId="16" w15:restartNumberingAfterBreak="0">
-    <w:nsid w:val="72812178"/>
+    <w:nsid w:val="68A55C7D"/>
     <w:multiLevelType w:val="hybridMultilevel"/>
-    <w:tmpl w:val="67A22BBA"/>
+    <w:tmpl w:val="BF6AD162"/>
     <w:lvl w:ilvl="0" w:tplc="04090001">
       <w:start w:val="1"/>
       <w:numFmt w:val="bullet"/>
@@ -16455,6 +16742,119 @@
     </w:lvl>
   </w:abstractNum>
   <w:abstractNum w:abstractNumId="17" w15:restartNumberingAfterBreak="0">
+    <w:nsid w:val="72812178"/>
+    <w:multiLevelType w:val="hybridMultilevel"/>
+    <w:tmpl w:val="67A22BBA"/>
+    <w:lvl w:ilvl="0" w:tplc="04090001">
+      <w:start w:val="1"/>
+      <w:numFmt w:val="bullet"/>
+      <w:lvlText w:val=""/>
+      <w:lvlJc w:val="left"/>
+      <w:pPr>
+        <w:ind w:left="720" w:hanging="360"/>
+      </w:pPr>
+      <w:rPr>
+        <w:rFonts w:ascii="Symbol" w:hAnsi="Symbol" w:hint="default"/>
+      </w:rPr>
+    </w:lvl>
+    <w:lvl w:ilvl="1" w:tplc="04090003" w:tentative="1">
+      <w:start w:val="1"/>
+      <w:numFmt w:val="bullet"/>
+      <w:lvlText w:val="o"/>
+      <w:lvlJc w:val="left"/>
+      <w:pPr>
+        <w:ind w:left="1440" w:hanging="360"/>
+      </w:pPr>
+      <w:rPr>
+        <w:rFonts w:ascii="Courier New" w:hAnsi="Courier New" w:cs="Courier New" w:hint="default"/>
+      </w:rPr>
+    </w:lvl>
+    <w:lvl w:ilvl="2" w:tplc="04090005" w:tentative="1">
+      <w:start w:val="1"/>
+      <w:numFmt w:val="bullet"/>
+      <w:lvlText w:val=""/>
+      <w:lvlJc w:val="left"/>
+      <w:pPr>
+        <w:ind w:left="2160" w:hanging="360"/>
+      </w:pPr>
+      <w:rPr>
+        <w:rFonts w:ascii="Wingdings" w:hAnsi="Wingdings" w:hint="default"/>
+      </w:rPr>
+    </w:lvl>
+    <w:lvl w:ilvl="3" w:tplc="04090001" w:tentative="1">
+      <w:start w:val="1"/>
+      <w:numFmt w:val="bullet"/>
+      <w:lvlText w:val=""/>
+      <w:lvlJc w:val="left"/>
+      <w:pPr>
+        <w:ind w:left="2880" w:hanging="360"/>
+      </w:pPr>
+      <w:rPr>
+        <w:rFonts w:ascii="Symbol" w:hAnsi="Symbol" w:hint="default"/>
+      </w:rPr>
+    </w:lvl>
+    <w:lvl w:ilvl="4" w:tplc="04090003" w:tentative="1">
+      <w:start w:val="1"/>
+      <w:numFmt w:val="bullet"/>
+      <w:lvlText w:val="o"/>
+      <w:lvlJc w:val="left"/>
+      <w:pPr>
+        <w:ind w:left="3600" w:hanging="360"/>
+      </w:pPr>
+      <w:rPr>
+        <w:rFonts w:ascii="Courier New" w:hAnsi="Courier New" w:cs="Courier New" w:hint="default"/>
+      </w:rPr>
+    </w:lvl>
+    <w:lvl w:ilvl="5" w:tplc="04090005" w:tentative="1">
+      <w:start w:val="1"/>
+      <w:numFmt w:val="bullet"/>
+      <w:lvlText w:val=""/>
+      <w:lvlJc w:val="left"/>
+      <w:pPr>
+        <w:ind w:left="4320" w:hanging="360"/>
+      </w:pPr>
+      <w:rPr>
+        <w:rFonts w:ascii="Wingdings" w:hAnsi="Wingdings" w:hint="default"/>
+      </w:rPr>
+    </w:lvl>
+    <w:lvl w:ilvl="6" w:tplc="04090001" w:tentative="1">
+      <w:start w:val="1"/>
+      <w:numFmt w:val="bullet"/>
+      <w:lvlText w:val=""/>
+      <w:lvlJc w:val="left"/>
+      <w:pPr>
+        <w:ind w:left="5040" w:hanging="360"/>
+      </w:pPr>
+      <w:rPr>
+        <w:rFonts w:ascii="Symbol" w:hAnsi="Symbol" w:hint="default"/>
+      </w:rPr>
+    </w:lvl>
+    <w:lvl w:ilvl="7" w:tplc="04090003" w:tentative="1">
+      <w:start w:val="1"/>
+      <w:numFmt w:val="bullet"/>
+      <w:lvlText w:val="o"/>
+      <w:lvlJc w:val="left"/>
+      <w:pPr>
+        <w:ind w:left="5760" w:hanging="360"/>
+      </w:pPr>
+      <w:rPr>
+        <w:rFonts w:ascii="Courier New" w:hAnsi="Courier New" w:cs="Courier New" w:hint="default"/>
+      </w:rPr>
+    </w:lvl>
+    <w:lvl w:ilvl="8" w:tplc="04090005" w:tentative="1">
+      <w:start w:val="1"/>
+      <w:numFmt w:val="bullet"/>
+      <w:lvlText w:val=""/>
+      <w:lvlJc w:val="left"/>
+      <w:pPr>
+        <w:ind w:left="6480" w:hanging="360"/>
+      </w:pPr>
+      <w:rPr>
+        <w:rFonts w:ascii="Wingdings" w:hAnsi="Wingdings" w:hint="default"/>
+      </w:rPr>
+    </w:lvl>
+  </w:abstractNum>
+  <w:abstractNum w:abstractNumId="18" w15:restartNumberingAfterBreak="0">
     <w:nsid w:val="77361DE3"/>
     <w:multiLevelType w:val="hybridMultilevel"/>
     <w:tmpl w:val="AA84FC8C"/>
@@ -16604,7 +17004,7 @@
     <w:abstractNumId w:val="8"/>
   </w:num>
   <w:num w:numId="13">
-    <w:abstractNumId w:val="17"/>
+    <w:abstractNumId w:val="18"/>
   </w:num>
   <w:num w:numId="14">
     <w:abstractNumId w:val="2"/>
@@ -16613,13 +17013,16 @@
     <w:abstractNumId w:val="6"/>
   </w:num>
   <w:num w:numId="16">
-    <w:abstractNumId w:val="16"/>
+    <w:abstractNumId w:val="17"/>
   </w:num>
   <w:num w:numId="17">
     <w:abstractNumId w:val="9"/>
   </w:num>
   <w:num w:numId="18">
     <w:abstractNumId w:val="14"/>
+  </w:num>
+  <w:num w:numId="19">
+    <w:abstractNumId w:val="16"/>
   </w:num>
 </w:numbering>
 </file>

</xml_diff>